<commit_message>
documentation and conductorConcentration function
</commit_message>
<xml_diff>
--- a/Документація до проекту.docx
+++ b/Документація до проекту.docx
@@ -194,7 +194,6 @@
           <w:sz w:val="40"/>
           <w:szCs w:val="40"/>
           <w:bdr w:val="none" w:sz="0" w:space="0" w:color="auto" w:frame="1"/>
-          <w:lang w:val="en-US"/>
         </w:rPr>
       </w:pPr>
       <w:r>
@@ -225,16 +224,7 @@
           <w:szCs w:val="40"/>
           <w:bdr w:val="none" w:sz="0" w:space="0" w:color="auto" w:frame="1"/>
         </w:rPr>
-        <w:t>Програмна реалізація алгоритмів пошуку шляхів на графах у тривимірному просторі</w:t>
-      </w:r>
-      <w:r>
-        <w:rPr>
-          <w:sz w:val="40"/>
-          <w:szCs w:val="40"/>
-          <w:bdr w:val="none" w:sz="0" w:space="0" w:color="auto" w:frame="1"/>
-          <w:lang w:val="en-US"/>
-        </w:rPr>
-        <w:t>.</w:t>
+        <w:t>Програмна реалізація алгоритмів пошуку шляхів на графах у тривимірному просторі.</w:t>
       </w:r>
     </w:p>
     <w:p>
@@ -371,26 +361,7 @@
           <w:szCs w:val="32"/>
           <w:bdr w:val="none" w:sz="0" w:space="0" w:color="auto" w:frame="1"/>
         </w:rPr>
-        <w:t>Ліцеїст Класу 11-Б-</w:t>
-      </w:r>
-      <w:r>
-        <w:rPr>
-          <w:spacing w:val="20"/>
-          <w:sz w:val="32"/>
-          <w:szCs w:val="32"/>
-          <w:bdr w:val="none" w:sz="0" w:space="0" w:color="auto" w:frame="1"/>
-          <w:lang w:val="en-US"/>
-        </w:rPr>
-        <w:t>2</w:t>
-      </w:r>
-      <w:r>
-        <w:rPr>
-          <w:spacing w:val="20"/>
-          <w:sz w:val="32"/>
-          <w:szCs w:val="32"/>
-          <w:bdr w:val="none" w:sz="0" w:space="0" w:color="auto" w:frame="1"/>
-        </w:rPr>
-        <w:t xml:space="preserve"> Напольських Денис Сергійович</w:t>
+        <w:t>Ліцеїст Класу 11-Б-2 Напольських Денис Сергійович</w:t>
       </w:r>
     </w:p>
     <w:p>
@@ -438,24 +409,27 @@
         <w:pStyle w:val="MyStyle"/>
         <w:rPr>
           <w:bdr w:val="none" w:sz="0" w:space="0" w:color="auto" w:frame="1"/>
-          <w:lang w:val="en-US"/>
+          <w:lang w:val="uk-UA"/>
         </w:rPr>
       </w:pPr>
       <w:r>
         <w:rPr>
           <w:bdr w:val="none" w:sz="0" w:space="0" w:color="auto" w:frame="1"/>
+          <w:lang w:val="uk-UA"/>
         </w:rPr>
         <w:t>Ентін</w:t>
       </w:r>
       <w:r>
         <w:rPr>
           <w:bdr w:val="none" w:sz="0" w:space="0" w:color="auto" w:frame="1"/>
+          <w:lang w:val="uk-UA"/>
         </w:rPr>
         <w:t xml:space="preserve"> Й. А.</w:t>
       </w:r>
       <w:r>
         <w:rPr>
           <w:bdr w:val="none" w:sz="0" w:space="0" w:color="auto" w:frame="1"/>
+          <w:lang w:val="uk-UA"/>
         </w:rPr>
         <w:t xml:space="preserve"> </w:t>
       </w:r>
@@ -463,10 +437,14 @@
     <w:p>
       <w:pPr>
         <w:pStyle w:val="MyStyle"/>
+        <w:rPr>
+          <w:lang w:val="uk-UA"/>
+        </w:rPr>
       </w:pPr>
       <w:r>
         <w:rPr>
           <w:bdr w:val="none" w:sz="0" w:space="0" w:color="auto" w:frame="1"/>
+          <w:lang w:val="uk-UA"/>
         </w:rPr>
         <w:br/>
       </w:r>
@@ -474,41 +452,65 @@
     <w:p>
       <w:pPr>
         <w:pStyle w:val="MyStyle"/>
+        <w:rPr>
+          <w:lang w:val="uk-UA"/>
+        </w:rPr>
       </w:pPr>
     </w:p>
     <w:p>
       <w:pPr>
         <w:pStyle w:val="MyStyle"/>
+        <w:rPr>
+          <w:lang w:val="uk-UA"/>
+        </w:rPr>
       </w:pPr>
     </w:p>
     <w:p>
       <w:pPr>
         <w:pStyle w:val="MyStyle"/>
+        <w:rPr>
+          <w:lang w:val="uk-UA"/>
+        </w:rPr>
       </w:pPr>
     </w:p>
     <w:p>
       <w:pPr>
         <w:pStyle w:val="MyStyle"/>
+        <w:rPr>
+          <w:lang w:val="uk-UA"/>
+        </w:rPr>
       </w:pPr>
     </w:p>
     <w:p>
       <w:pPr>
         <w:pStyle w:val="MyStyle"/>
+        <w:rPr>
+          <w:lang w:val="uk-UA"/>
+        </w:rPr>
       </w:pPr>
     </w:p>
     <w:p>
       <w:pPr>
         <w:pStyle w:val="MyStyle"/>
+        <w:rPr>
+          <w:lang w:val="uk-UA"/>
+        </w:rPr>
       </w:pPr>
     </w:p>
     <w:p>
       <w:pPr>
         <w:pStyle w:val="MyStyle"/>
+        <w:rPr>
+          <w:lang w:val="uk-UA"/>
+        </w:rPr>
       </w:pPr>
     </w:p>
     <w:p>
       <w:pPr>
         <w:pStyle w:val="MyStyle"/>
+        <w:rPr>
+          <w:lang w:val="uk-UA"/>
+        </w:rPr>
       </w:pPr>
     </w:p>
     <w:sdt>
@@ -516,7 +518,7 @@
         <w:rPr>
           <w:rFonts w:eastAsiaTheme="minorHAnsi" w:cstheme="minorBidi"/>
           <w:szCs w:val="22"/>
-          <w:lang w:val="ru-RU" w:eastAsia="en-US"/>
+          <w:lang w:eastAsia="en-US"/>
         </w:rPr>
         <w:id w:val="-549765926"/>
         <w:docPartObj>
@@ -534,6 +536,10 @@
         <w:p>
           <w:pPr>
             <w:pStyle w:val="TOCHeading"/>
+            <w:numPr>
+              <w:ilvl w:val="0"/>
+              <w:numId w:val="0"/>
+            </w:numPr>
             <w:rPr>
               <w:b/>
               <w:iCs/>
@@ -548,7 +554,7 @@
               <w:iCs/>
               <w:sz w:val="40"/>
               <w:szCs w:val="40"/>
-              <w:lang w:val="ru-RU" w:eastAsia="en-US"/>
+              <w:lang w:eastAsia="en-US"/>
             </w:rPr>
             <w:t>ЗМІСТ</w:t>
           </w:r>
@@ -556,6 +562,9 @@
         <w:p>
           <w:pPr>
             <w:pStyle w:val="TOC1"/>
+            <w:tabs>
+              <w:tab w:val="left" w:pos="1200"/>
+            </w:tabs>
             <w:rPr>
               <w:rFonts w:asciiTheme="minorHAnsi" w:eastAsiaTheme="minorEastAsia" w:hAnsiTheme="minorHAnsi"/>
               <w:kern w:val="2"/>
@@ -569,7 +578,7 @@
             <w:rPr>
               <w:b/>
               <w:bCs/>
-              <w:lang w:val="ru-RU"/>
+              <w:noProof w:val="0"/>
             </w:rPr>
             <w:fldChar w:fldCharType="begin"/>
           </w:r>
@@ -577,7 +586,7 @@
             <w:rPr>
               <w:b/>
               <w:bCs/>
-              <w:lang w:val="ru-RU"/>
+              <w:noProof w:val="0"/>
             </w:rPr>
             <w:instrText xml:space="preserve"> TOC \o "1-3" \h \z \u </w:instrText>
           </w:r>
@@ -585,15 +594,32 @@
             <w:rPr>
               <w:b/>
               <w:bCs/>
-              <w:lang w:val="ru-RU"/>
+              <w:noProof w:val="0"/>
             </w:rPr>
             <w:fldChar w:fldCharType="separate"/>
           </w:r>
-          <w:hyperlink w:anchor="_Toc182389995" w:history="1">
+          <w:hyperlink w:anchor="_Toc184580258" w:history="1">
             <w:r>
               <w:rPr>
                 <w:rStyle w:val="Hyperlink"/>
               </w:rPr>
+              <w:t>1.</w:t>
+            </w:r>
+            <w:r>
+              <w:rPr>
+                <w:rFonts w:asciiTheme="minorHAnsi" w:eastAsiaTheme="minorEastAsia" w:hAnsiTheme="minorHAnsi"/>
+                <w:kern w:val="2"/>
+                <w:sz w:val="24"/>
+                <w:szCs w:val="24"/>
+                <w:lang w:eastAsia="uk-UA"/>
+                <w14:ligatures w14:val="standardContextual"/>
+              </w:rPr>
+              <w:tab/>
+            </w:r>
+            <w:r>
+              <w:rPr>
+                <w:rStyle w:val="Hyperlink"/>
+              </w:rPr>
               <w:t>ВСТУП</w:t>
             </w:r>
             <w:r>
@@ -612,7 +638,7 @@
               <w:rPr>
                 <w:webHidden/>
               </w:rPr>
-              <w:instrText xml:space="preserve"> PAGEREF _Toc182389995 \h </w:instrText>
+              <w:instrText xml:space="preserve"> PAGEREF _Toc184580258 \h </w:instrText>
             </w:r>
             <w:r>
               <w:rPr>
@@ -642,6 +668,9 @@
         <w:p>
           <w:pPr>
             <w:pStyle w:val="TOC1"/>
+            <w:tabs>
+              <w:tab w:val="left" w:pos="1200"/>
+            </w:tabs>
             <w:rPr>
               <w:rFonts w:asciiTheme="minorHAnsi" w:eastAsiaTheme="minorEastAsia" w:hAnsiTheme="minorHAnsi"/>
               <w:kern w:val="2"/>
@@ -651,12 +680,29 @@
               <w14:ligatures w14:val="standardContextual"/>
             </w:rPr>
           </w:pPr>
-          <w:hyperlink w:anchor="_Toc182389996" w:history="1">
+          <w:hyperlink w:anchor="_Toc184580259" w:history="1">
             <w:r>
               <w:rPr>
                 <w:rStyle w:val="Hyperlink"/>
               </w:rPr>
-              <w:t>ТЕОРЕТИЧНА ЧАСТИНА З ІНФОРМАТИКИ</w:t>
+              <w:t>2.</w:t>
+            </w:r>
+            <w:r>
+              <w:rPr>
+                <w:rFonts w:asciiTheme="minorHAnsi" w:eastAsiaTheme="minorEastAsia" w:hAnsiTheme="minorHAnsi"/>
+                <w:kern w:val="2"/>
+                <w:sz w:val="24"/>
+                <w:szCs w:val="24"/>
+                <w:lang w:eastAsia="uk-UA"/>
+                <w14:ligatures w14:val="standardContextual"/>
+              </w:rPr>
+              <w:tab/>
+            </w:r>
+            <w:r>
+              <w:rPr>
+                <w:rStyle w:val="Hyperlink"/>
+              </w:rPr>
+              <w:t>ОСНОВНА ЧАСТИНА</w:t>
             </w:r>
             <w:r>
               <w:rPr>
@@ -674,7 +720,7 @@
               <w:rPr>
                 <w:webHidden/>
               </w:rPr>
-              <w:instrText xml:space="preserve"> PAGEREF _Toc182389996 \h </w:instrText>
+              <w:instrText xml:space="preserve"> PAGEREF _Toc184580259 \h </w:instrText>
             </w:r>
             <w:r>
               <w:rPr>
@@ -695,6 +741,288 @@
             </w:r>
             <w:r>
               <w:rPr>
+                <w:webHidden/>
+              </w:rPr>
+              <w:fldChar w:fldCharType="end"/>
+            </w:r>
+          </w:hyperlink>
+        </w:p>
+        <w:p>
+          <w:pPr>
+            <w:pStyle w:val="TOC2"/>
+            <w:tabs>
+              <w:tab w:val="left" w:pos="1680"/>
+              <w:tab w:val="right" w:leader="dot" w:pos="9345"/>
+            </w:tabs>
+            <w:rPr>
+              <w:rFonts w:asciiTheme="minorHAnsi" w:eastAsiaTheme="minorEastAsia" w:hAnsiTheme="minorHAnsi"/>
+              <w:noProof/>
+              <w:kern w:val="2"/>
+              <w:sz w:val="24"/>
+              <w:szCs w:val="24"/>
+              <w:lang w:eastAsia="uk-UA"/>
+              <w14:ligatures w14:val="standardContextual"/>
+            </w:rPr>
+          </w:pPr>
+          <w:hyperlink w:anchor="_Toc184580260" w:history="1">
+            <w:r>
+              <w:rPr>
+                <w:rStyle w:val="Hyperlink"/>
+                <w:noProof/>
+              </w:rPr>
+              <w:t>2.1</w:t>
+            </w:r>
+            <w:r>
+              <w:rPr>
+                <w:rFonts w:asciiTheme="minorHAnsi" w:eastAsiaTheme="minorEastAsia" w:hAnsiTheme="minorHAnsi"/>
+                <w:noProof/>
+                <w:kern w:val="2"/>
+                <w:sz w:val="24"/>
+                <w:szCs w:val="24"/>
+                <w:lang w:eastAsia="uk-UA"/>
+                <w14:ligatures w14:val="standardContextual"/>
+              </w:rPr>
+              <w:tab/>
+            </w:r>
+            <w:r>
+              <w:rPr>
+                <w:rStyle w:val="Hyperlink"/>
+                <w:noProof/>
+              </w:rPr>
+              <w:t>Теоретична частина з предмету</w:t>
+            </w:r>
+            <w:r>
+              <w:rPr>
+                <w:noProof/>
+                <w:webHidden/>
+              </w:rPr>
+              <w:tab/>
+            </w:r>
+            <w:r>
+              <w:rPr>
+                <w:noProof/>
+                <w:webHidden/>
+              </w:rPr>
+              <w:fldChar w:fldCharType="begin"/>
+            </w:r>
+            <w:r>
+              <w:rPr>
+                <w:noProof/>
+                <w:webHidden/>
+              </w:rPr>
+              <w:instrText xml:space="preserve"> PAGEREF _Toc184580260 \h </w:instrText>
+            </w:r>
+            <w:r>
+              <w:rPr>
+                <w:noProof/>
+                <w:webHidden/>
+              </w:rPr>
+            </w:r>
+            <w:r>
+              <w:rPr>
+                <w:noProof/>
+                <w:webHidden/>
+              </w:rPr>
+              <w:fldChar w:fldCharType="separate"/>
+            </w:r>
+            <w:r>
+              <w:rPr>
+                <w:noProof/>
+                <w:webHidden/>
+              </w:rPr>
+              <w:t>4</w:t>
+            </w:r>
+            <w:r>
+              <w:rPr>
+                <w:noProof/>
+                <w:webHidden/>
+              </w:rPr>
+              <w:fldChar w:fldCharType="end"/>
+            </w:r>
+          </w:hyperlink>
+        </w:p>
+        <w:p>
+          <w:pPr>
+            <w:pStyle w:val="TOC2"/>
+            <w:tabs>
+              <w:tab w:val="left" w:pos="1680"/>
+              <w:tab w:val="right" w:leader="dot" w:pos="9345"/>
+            </w:tabs>
+            <w:rPr>
+              <w:rFonts w:asciiTheme="minorHAnsi" w:eastAsiaTheme="minorEastAsia" w:hAnsiTheme="minorHAnsi"/>
+              <w:noProof/>
+              <w:kern w:val="2"/>
+              <w:sz w:val="24"/>
+              <w:szCs w:val="24"/>
+              <w:lang w:eastAsia="uk-UA"/>
+              <w14:ligatures w14:val="standardContextual"/>
+            </w:rPr>
+          </w:pPr>
+          <w:hyperlink w:anchor="_Toc184580261" w:history="1">
+            <w:r>
+              <w:rPr>
+                <w:rStyle w:val="Hyperlink"/>
+                <w:noProof/>
+              </w:rPr>
+              <w:t>2.2</w:t>
+            </w:r>
+            <w:r>
+              <w:rPr>
+                <w:rFonts w:asciiTheme="minorHAnsi" w:eastAsiaTheme="minorEastAsia" w:hAnsiTheme="minorHAnsi"/>
+                <w:noProof/>
+                <w:kern w:val="2"/>
+                <w:sz w:val="24"/>
+                <w:szCs w:val="24"/>
+                <w:lang w:eastAsia="uk-UA"/>
+                <w14:ligatures w14:val="standardContextual"/>
+              </w:rPr>
+              <w:tab/>
+            </w:r>
+            <w:r>
+              <w:rPr>
+                <w:rStyle w:val="Hyperlink"/>
+                <w:noProof/>
+              </w:rPr>
+              <w:t>Теоретична частина з інформатики</w:t>
+            </w:r>
+            <w:r>
+              <w:rPr>
+                <w:noProof/>
+                <w:webHidden/>
+              </w:rPr>
+              <w:tab/>
+            </w:r>
+            <w:r>
+              <w:rPr>
+                <w:noProof/>
+                <w:webHidden/>
+              </w:rPr>
+              <w:fldChar w:fldCharType="begin"/>
+            </w:r>
+            <w:r>
+              <w:rPr>
+                <w:noProof/>
+                <w:webHidden/>
+              </w:rPr>
+              <w:instrText xml:space="preserve"> PAGEREF _Toc184580261 \h </w:instrText>
+            </w:r>
+            <w:r>
+              <w:rPr>
+                <w:noProof/>
+                <w:webHidden/>
+              </w:rPr>
+            </w:r>
+            <w:r>
+              <w:rPr>
+                <w:noProof/>
+                <w:webHidden/>
+              </w:rPr>
+              <w:fldChar w:fldCharType="separate"/>
+            </w:r>
+            <w:r>
+              <w:rPr>
+                <w:noProof/>
+                <w:webHidden/>
+              </w:rPr>
+              <w:t>4</w:t>
+            </w:r>
+            <w:r>
+              <w:rPr>
+                <w:noProof/>
+                <w:webHidden/>
+              </w:rPr>
+              <w:fldChar w:fldCharType="end"/>
+            </w:r>
+          </w:hyperlink>
+        </w:p>
+        <w:p>
+          <w:pPr>
+            <w:pStyle w:val="TOC2"/>
+            <w:tabs>
+              <w:tab w:val="left" w:pos="1680"/>
+              <w:tab w:val="right" w:leader="dot" w:pos="9345"/>
+            </w:tabs>
+            <w:rPr>
+              <w:rFonts w:asciiTheme="minorHAnsi" w:eastAsiaTheme="minorEastAsia" w:hAnsiTheme="minorHAnsi"/>
+              <w:noProof/>
+              <w:kern w:val="2"/>
+              <w:sz w:val="24"/>
+              <w:szCs w:val="24"/>
+              <w:lang w:eastAsia="uk-UA"/>
+              <w14:ligatures w14:val="standardContextual"/>
+            </w:rPr>
+          </w:pPr>
+          <w:hyperlink w:anchor="_Toc184580262" w:history="1">
+            <w:r>
+              <w:rPr>
+                <w:rStyle w:val="Hyperlink"/>
+                <w:noProof/>
+              </w:rPr>
+              <w:t>2.3</w:t>
+            </w:r>
+            <w:r>
+              <w:rPr>
+                <w:rFonts w:asciiTheme="minorHAnsi" w:eastAsiaTheme="minorEastAsia" w:hAnsiTheme="minorHAnsi"/>
+                <w:noProof/>
+                <w:kern w:val="2"/>
+                <w:sz w:val="24"/>
+                <w:szCs w:val="24"/>
+                <w:lang w:eastAsia="uk-UA"/>
+                <w14:ligatures w14:val="standardContextual"/>
+              </w:rPr>
+              <w:tab/>
+            </w:r>
+            <w:r>
+              <w:rPr>
+                <w:rStyle w:val="Hyperlink"/>
+                <w:noProof/>
+              </w:rPr>
+              <w:t>Опис роботи</w:t>
+            </w:r>
+            <w:r>
+              <w:rPr>
+                <w:noProof/>
+                <w:webHidden/>
+              </w:rPr>
+              <w:tab/>
+            </w:r>
+            <w:r>
+              <w:rPr>
+                <w:noProof/>
+                <w:webHidden/>
+              </w:rPr>
+              <w:fldChar w:fldCharType="begin"/>
+            </w:r>
+            <w:r>
+              <w:rPr>
+                <w:noProof/>
+                <w:webHidden/>
+              </w:rPr>
+              <w:instrText xml:space="preserve"> PAGEREF _Toc184580262 \h </w:instrText>
+            </w:r>
+            <w:r>
+              <w:rPr>
+                <w:noProof/>
+                <w:webHidden/>
+              </w:rPr>
+            </w:r>
+            <w:r>
+              <w:rPr>
+                <w:noProof/>
+                <w:webHidden/>
+              </w:rPr>
+              <w:fldChar w:fldCharType="separate"/>
+            </w:r>
+            <w:r>
+              <w:rPr>
+                <w:noProof/>
+                <w:webHidden/>
+              </w:rPr>
+              <w:t>4</w:t>
+            </w:r>
+            <w:r>
+              <w:rPr>
+                <w:noProof/>
                 <w:webHidden/>
               </w:rPr>
               <w:fldChar w:fldCharType="end"/>
@@ -704,6 +1032,9 @@
         <w:p>
           <w:pPr>
             <w:pStyle w:val="TOC1"/>
+            <w:tabs>
+              <w:tab w:val="left" w:pos="1200"/>
+            </w:tabs>
             <w:rPr>
               <w:rFonts w:asciiTheme="minorHAnsi" w:eastAsiaTheme="minorEastAsia" w:hAnsiTheme="minorHAnsi"/>
               <w:kern w:val="2"/>
@@ -713,13 +1044,29 @@
               <w14:ligatures w14:val="standardContextual"/>
             </w:rPr>
           </w:pPr>
-          <w:hyperlink w:anchor="_Toc182389997" w:history="1">
+          <w:hyperlink w:anchor="_Toc184580263" w:history="1">
             <w:r>
               <w:rPr>
                 <w:rStyle w:val="Hyperlink"/>
-                <w:lang w:val="en-US"/>
-              </w:rPr>
-              <w:t>PlaceHolder</w:t>
+              </w:rPr>
+              <w:t>3.</w:t>
+            </w:r>
+            <w:r>
+              <w:rPr>
+                <w:rFonts w:asciiTheme="minorHAnsi" w:eastAsiaTheme="minorEastAsia" w:hAnsiTheme="minorHAnsi"/>
+                <w:kern w:val="2"/>
+                <w:sz w:val="24"/>
+                <w:szCs w:val="24"/>
+                <w:lang w:eastAsia="uk-UA"/>
+                <w14:ligatures w14:val="standardContextual"/>
+              </w:rPr>
+              <w:tab/>
+            </w:r>
+            <w:r>
+              <w:rPr>
+                <w:rStyle w:val="Hyperlink"/>
+              </w:rPr>
+              <w:t>ВИСНОВКИ</w:t>
             </w:r>
             <w:r>
               <w:rPr>
@@ -737,7 +1084,7 @@
               <w:rPr>
                 <w:webHidden/>
               </w:rPr>
-              <w:instrText xml:space="preserve"> PAGEREF _Toc182389997 \h </w:instrText>
+              <w:instrText xml:space="preserve"> PAGEREF _Toc184580263 \h </w:instrText>
             </w:r>
             <w:r>
               <w:rPr>
@@ -767,6 +1114,9 @@
         <w:p>
           <w:pPr>
             <w:pStyle w:val="TOC1"/>
+            <w:tabs>
+              <w:tab w:val="left" w:pos="1200"/>
+            </w:tabs>
             <w:rPr>
               <w:rFonts w:asciiTheme="minorHAnsi" w:eastAsiaTheme="minorEastAsia" w:hAnsiTheme="minorHAnsi"/>
               <w:kern w:val="2"/>
@@ -776,13 +1126,29 @@
               <w14:ligatures w14:val="standardContextual"/>
             </w:rPr>
           </w:pPr>
-          <w:hyperlink w:anchor="_Toc182389998" w:history="1">
+          <w:hyperlink w:anchor="_Toc184580264" w:history="1">
             <w:r>
               <w:rPr>
                 <w:rStyle w:val="Hyperlink"/>
-                <w:lang w:val="en-US"/>
-              </w:rPr>
-              <w:t>PlaceHolder</w:t>
+              </w:rPr>
+              <w:t>4.</w:t>
+            </w:r>
+            <w:r>
+              <w:rPr>
+                <w:rFonts w:asciiTheme="minorHAnsi" w:eastAsiaTheme="minorEastAsia" w:hAnsiTheme="minorHAnsi"/>
+                <w:kern w:val="2"/>
+                <w:sz w:val="24"/>
+                <w:szCs w:val="24"/>
+                <w:lang w:eastAsia="uk-UA"/>
+                <w14:ligatures w14:val="standardContextual"/>
+              </w:rPr>
+              <w:tab/>
+            </w:r>
+            <w:r>
+              <w:rPr>
+                <w:rStyle w:val="Hyperlink"/>
+              </w:rPr>
+              <w:t>ДЖЕРЕЛА ІНФОРМАЦІЇ</w:t>
             </w:r>
             <w:r>
               <w:rPr>
@@ -800,7 +1166,7 @@
               <w:rPr>
                 <w:webHidden/>
               </w:rPr>
-              <w:instrText xml:space="preserve"> PAGEREF _Toc182389998 \h </w:instrText>
+              <w:instrText xml:space="preserve"> PAGEREF _Toc184580264 \h </w:instrText>
             </w:r>
             <w:r>
               <w:rPr>
@@ -833,36 +1199,31 @@
             <w:rPr>
               <w:b/>
               <w:bCs/>
-              <w:lang w:val="ru-RU"/>
             </w:rPr>
           </w:pPr>
           <w:r>
             <w:rPr>
               <w:b/>
               <w:bCs/>
-              <w:lang w:val="ru-RU"/>
             </w:rPr>
             <w:fldChar w:fldCharType="end"/>
           </w:r>
         </w:p>
       </w:sdtContent>
     </w:sdt>
-    <w:bookmarkStart w:id="0" w:name="_Toc182389995" w:displacedByCustomXml="prev"/>
-    <w:bookmarkStart w:id="1" w:name="_Toc181608395" w:displacedByCustomXml="prev"/>
+    <w:bookmarkStart w:id="0" w:name="_Toc181608395" w:displacedByCustomXml="prev"/>
     <w:p>
       <w:pPr>
         <w:ind w:firstLine="0"/>
         <w:rPr>
           <w:b/>
           <w:bCs/>
-          <w:lang w:val="en-US"/>
         </w:rPr>
       </w:pPr>
       <w:r>
         <w:rPr>
           <w:b/>
           <w:bCs/>
-          <w:lang w:val="en-US"/>
         </w:rPr>
         <w:tab/>
       </w:r>
@@ -875,14 +1236,12 @@
         <w:rPr>
           <w:b/>
           <w:bCs/>
-          <w:lang w:val="en-US"/>
         </w:rPr>
       </w:pPr>
       <w:r>
         <w:rPr>
           <w:b/>
           <w:bCs/>
-          <w:lang w:val="en-US"/>
         </w:rPr>
         <w:br w:type="page"/>
       </w:r>
@@ -893,125 +1252,230 @@
         <w:rPr>
           <w:b/>
           <w:bCs/>
-          <w:lang w:val="en-US"/>
         </w:rPr>
       </w:pPr>
     </w:p>
     <w:p>
       <w:pPr>
         <w:pStyle w:val="Heading1"/>
+        <w:jc w:val="center"/>
+      </w:pPr>
+      <w:bookmarkStart w:id="1" w:name="_Toc184580258"/>
+      <w:r>
+        <w:t>ВСТУП</w:t>
+      </w:r>
+      <w:bookmarkEnd w:id="0"/>
+      <w:bookmarkEnd w:id="1"/>
+    </w:p>
+    <w:p>
+      <w:pPr>
+        <w:pStyle w:val="MyStyle"/>
+        <w:rPr>
+          <w:lang w:val="uk-UA"/>
+        </w:rPr>
+      </w:pPr>
+      <w:r>
+        <w:rPr>
+          <w:lang w:val="uk-UA"/>
+        </w:rPr>
+        <w:t>Тема:</w:t>
+      </w:r>
+      <w:r>
+        <w:rPr>
+          <w:lang w:val="uk-UA"/>
+        </w:rPr>
+        <w:br/>
+      </w:r>
+      <w:r>
+        <w:rPr>
+          <w:lang w:val="uk-UA"/>
+        </w:rPr>
+        <w:t>Програмна реалізація алгоритмів пошуку шляхів на графах у тривимірному просторі.</w:t>
+      </w:r>
+    </w:p>
+    <w:p>
+      <w:pPr>
+        <w:pStyle w:val="MyStyle"/>
+        <w:rPr>
+          <w:lang w:val="uk-UA"/>
+        </w:rPr>
+      </w:pPr>
+    </w:p>
+    <w:p>
+      <w:pPr>
+        <w:pStyle w:val="MyStyle"/>
+        <w:rPr>
+          <w:lang w:val="uk-UA"/>
+        </w:rPr>
+      </w:pPr>
+      <w:r>
+        <w:rPr>
+          <w:lang w:val="uk-UA"/>
+        </w:rPr>
+        <w:t>Мета:</w:t>
+      </w:r>
+      <w:r>
+        <w:rPr>
+          <w:lang w:val="uk-UA"/>
+        </w:rPr>
+        <w:br/>
+        <w:t>Створити проект з програмною реалізацією алгоритму, який розв'язує дану задачу.</w:t>
+      </w:r>
+    </w:p>
+    <w:p>
+      <w:pPr>
+        <w:pStyle w:val="MyStyle"/>
+        <w:rPr>
+          <w:lang w:val="uk-UA"/>
+        </w:rPr>
+      </w:pPr>
+      <w:r>
+        <w:rPr>
+          <w:lang w:val="uk-UA"/>
+        </w:rPr>
+        <w:br/>
+      </w:r>
+      <w:r>
+        <w:rPr>
+          <w:lang w:val="uk-UA"/>
+        </w:rPr>
+        <w:t>Актуальність теми</w:t>
+      </w:r>
+      <w:r>
+        <w:rPr>
+          <w:lang w:val="uk-UA"/>
+        </w:rPr>
+        <w:t>:</w:t>
+      </w:r>
+    </w:p>
+    <w:p>
+      <w:pPr>
+        <w:pStyle w:val="MyStyle"/>
+        <w:rPr>
+          <w:lang w:val="uk-UA"/>
+        </w:rPr>
+      </w:pPr>
+      <w:r>
+        <w:rPr>
+          <w:lang w:val="uk-UA"/>
+        </w:rPr>
+        <w:t xml:space="preserve"> Визначення шляхів між двома заданими точками є важливою задачею у багатьох наукових і технічних галузях, особливо в матеріалознавстві, фізиці твердого тіла та інженерії композитних матеріалів. У кристалах і композитах структура матеріалу може значно впливати на поведінку частинок, електронів або хвиль, що проходять крізь нього, і, відповідно, на фізичні та механічні властивості самого матеріалу. Розуміння шляхів між точками дозволяє дослідникам і інженерам моделювати процеси переносу тепла, електричної провідності, поширення звуку чи світла. У випадку композитів, які складаються з різних матеріалів, визначення шляху допомагає оптимізувати властивості, такі як міцність, жорсткість та стійкість до зношування. Крім того, визначення таких шляхів є необхідним у проектуванні складних комп'ютерних симуляцій та інструментів машинного навчання, що застосовуються у створенні нових матеріалів і пристроїв із наперед заданими властивостями.</w:t>
+      </w:r>
+    </w:p>
+    <w:p>
+      <w:pPr>
+        <w:spacing w:line="259" w:lineRule="auto"/>
         <w:ind w:firstLine="0"/>
+        <w:jc w:val="left"/>
+      </w:pPr>
+      <w:r>
+        <w:br w:type="page"/>
+      </w:r>
+    </w:p>
+    <w:p>
+      <w:pPr>
+        <w:pStyle w:val="Heading1"/>
         <w:jc w:val="center"/>
-        <w:rPr>
-          <w:color w:val="auto"/>
-        </w:rPr>
-      </w:pPr>
-      <w:r>
-        <w:rPr>
-          <w:color w:val="auto"/>
-        </w:rPr>
-        <w:t>ВСТУП</w:t>
-      </w:r>
-      <w:bookmarkEnd w:id="1"/>
-      <w:bookmarkEnd w:id="0"/>
+      </w:pPr>
+      <w:bookmarkStart w:id="2" w:name="_Toc184580259"/>
+      <w:r>
+        <w:lastRenderedPageBreak/>
+        <w:t>ОСНОВНА ЧАСТИНА</w:t>
+      </w:r>
+      <w:bookmarkEnd w:id="2"/>
+    </w:p>
+    <w:p>
+      <w:pPr>
+        <w:pStyle w:val="Heading2"/>
+      </w:pPr>
+      <w:bookmarkStart w:id="3" w:name="_Toc184580261"/>
+      <w:r>
+        <w:t>Теоретична частина</w:t>
+      </w:r>
+      <w:bookmarkEnd w:id="3"/>
     </w:p>
     <w:p>
       <w:pPr>
         <w:pStyle w:val="MyStyle"/>
         <w:rPr>
-          <w:bdr w:val="none" w:sz="0" w:space="0" w:color="auto" w:frame="1"/>
-          <w:lang w:val="en-US"/>
+          <w:lang w:val="uk-UA"/>
+        </w:rPr>
+      </w:pPr>
+      <w:r>
+        <w:rPr>
+          <w:lang w:val="uk-UA"/>
+        </w:rPr>
+        <w:t>Пошук шляху на тривимірній кубічній сітці – задача комп'ютерних наук, що має безліч застосувань, від планування руху роботів до аналізу біологічних молекул.</w:t>
+      </w:r>
+    </w:p>
+    <w:p>
+      <w:pPr>
+        <w:pStyle w:val="MyStyle"/>
+        <w:rPr>
+          <w:lang w:val="uk-UA"/>
+        </w:rPr>
+      </w:pPr>
+      <w:r>
+        <w:rPr>
+          <w:lang w:val="uk-UA"/>
+        </w:rPr>
+        <w:t>Суть задачі полягає у знаходженні найкоротшого або найефективнішого шляху між двома заданими точками в тривимірному просторі, який представлений у вигляді регулярної сітки.</w:t>
+      </w:r>
+    </w:p>
+    <w:p>
+      <w:pPr>
+        <w:pStyle w:val="MyStyle"/>
+        <w:rPr>
+          <w:lang w:val="uk-UA"/>
+        </w:rPr>
+      </w:pPr>
+      <w:r>
+        <w:rPr>
+          <w:lang w:val="uk-UA"/>
+        </w:rPr>
+        <w:t>На відміну від двовимірних графів, тривимірні сітки мають додатковий вимір, що ускладнює пошук шляху</w:t>
+      </w:r>
+      <w:r>
+        <w:rPr>
+          <w:lang w:val="uk-UA"/>
+        </w:rPr>
+        <w:t xml:space="preserve"> та/або збільшує витрати часу на його знаходження</w:t>
+      </w:r>
+      <w:r>
+        <w:rPr>
+          <w:lang w:val="uk-UA"/>
+        </w:rPr>
+        <w:t>.</w:t>
+      </w:r>
+    </w:p>
+    <w:p>
+      <w:pPr>
+        <w:pStyle w:val="MyStyle"/>
+        <w:rPr>
+          <w:lang w:val="uk-UA"/>
         </w:rPr>
       </w:pPr>
       <w:r>
         <w:rPr>
           <w:b/>
           <w:bCs/>
-          <w:spacing w:val="20"/>
-          <w:bdr w:val="none" w:sz="0" w:space="0" w:color="auto" w:frame="1"/>
-        </w:rPr>
-        <w:t xml:space="preserve">Тема: </w:t>
-      </w:r>
-      <w:r>
-        <w:rPr>
-          <w:bdr w:val="none" w:sz="0" w:space="0" w:color="auto" w:frame="1"/>
-        </w:rPr>
-        <w:t>Програмна реалізація алгоритмів пошуку шляхів на графах у тривимірному просторі</w:t>
-      </w:r>
-      <w:r>
-        <w:rPr>
-          <w:bdr w:val="none" w:sz="0" w:space="0" w:color="auto" w:frame="1"/>
-          <w:lang w:val="en-US"/>
-        </w:rPr>
-        <w:t>.</w:t>
+          <w:lang w:val="uk-UA"/>
+        </w:rPr>
+        <w:t>Алгоритми пошуку шляху</w:t>
       </w:r>
     </w:p>
     <w:p>
       <w:pPr>
         <w:pStyle w:val="MyStyle"/>
         <w:rPr>
-          <w:bdr w:val="none" w:sz="0" w:space="0" w:color="auto" w:frame="1"/>
-          <w:lang w:val="en-US"/>
-        </w:rPr>
-      </w:pPr>
-      <w:r>
-        <w:rPr>
-          <w:b/>
-          <w:bCs/>
-          <w:lang w:val="en-US"/>
-        </w:rPr>
-        <w:br/>
-      </w:r>
-      <w:r>
-        <w:rPr>
-          <w:b/>
-          <w:bCs/>
-        </w:rPr>
-        <w:t>Актуальність теми.</w:t>
-      </w:r>
-      <w:r>
-        <w:t xml:space="preserve"> Визначення шляхів між двома заданими точками є важливою задачею у багатьох наукових і технічних галузях, особливо в матеріалознавстві, фізиці твердого тіла та інженерії композитних матеріалів. У кристалах і композитах структура матеріалу може значно впливати на поведінку частинок, електронів або хвиль, що проходять крізь нього, і, відповідно, на фізичні та механічні властивості самого матеріалу. Розуміння шляхів між точками дозволяє дослідникам і інженерам моделювати процеси переносу тепла, електричної провідності, поширення звуку чи світла. У випадку композитів, які складаються з різних матеріалів, визначення шляху допомагає оптимізувати властивості, такі як міцність, жорсткість та стійкість до зношування. Крім того, визначення таких шляхів є необхідним у проектуванні складних комп'ютерних симуляцій та інструментів машинного навчання, що застосовуються у створенні нових матеріалів і пристроїв із наперед заданими властивостями.</w:t>
-      </w:r>
-    </w:p>
-    <w:p>
-      <w:pPr>
-        <w:pStyle w:val="MyStyle"/>
-      </w:pPr>
-    </w:p>
-    <w:p>
-      <w:pPr>
-        <w:pStyle w:val="MyStyle"/>
-      </w:pPr>
-      <w:r>
-        <w:rPr>
-          <w:b/>
-          <w:bCs/>
-        </w:rPr>
-        <w:t>Мета:</w:t>
-      </w:r>
-      <w:r>
-        <w:br/>
-      </w:r>
-      <w:r>
-        <w:t>Створити проект з програмною реалізацією алгоритму, який розв'язує дану задачу.</w:t>
-      </w:r>
-    </w:p>
-    <w:p>
-      <w:pPr>
-        <w:pStyle w:val="MyStyle"/>
-      </w:pPr>
-    </w:p>
-    <w:p>
-      <w:pPr>
-        <w:pStyle w:val="MyStyle"/>
-      </w:pPr>
-    </w:p>
-    <w:p>
-      <w:pPr>
-        <w:pStyle w:val="MyStyle"/>
-      </w:pPr>
-      <w:r>
-        <w:t>Задачі:</w:t>
+          <w:lang w:val="uk-UA"/>
+        </w:rPr>
+      </w:pPr>
+      <w:r>
+        <w:rPr>
+          <w:lang w:val="uk-UA"/>
+        </w:rPr>
+        <w:t>Існує багато алгоритмів для пошуку шляху на тривимірних сітках, кожен з яких має свої переваги та недоліки. Найбільш поширені з них:</w:t>
       </w:r>
     </w:p>
     <w:p>
@@ -1019,11 +1483,41 @@
         <w:pStyle w:val="MyStyle"/>
         <w:numPr>
           <w:ilvl w:val="0"/>
-          <w:numId w:val="1"/>
+          <w:numId w:val="11"/>
         </w:numPr>
-      </w:pPr>
-      <w:r>
-        <w:t>Створити вікно</w:t>
+        <w:rPr>
+          <w:lang w:val="uk-UA"/>
+        </w:rPr>
+      </w:pPr>
+      <w:r>
+        <w:rPr>
+          <w:b/>
+          <w:bCs/>
+          <w:lang w:val="uk-UA"/>
+        </w:rPr>
+        <w:t>Алгоритм</w:t>
+      </w:r>
+      <w:r>
+        <w:rPr>
+          <w:b/>
+          <w:bCs/>
+          <w:lang w:val="uk-UA"/>
+        </w:rPr>
+        <w:t xml:space="preserve"> </w:t>
+      </w:r>
+      <w:r>
+        <w:rPr>
+          <w:b/>
+          <w:bCs/>
+          <w:lang w:val="uk-UA"/>
+        </w:rPr>
+        <w:t>Дейкстри:</w:t>
+      </w:r>
+      <w:r>
+        <w:rPr>
+          <w:lang w:val="uk-UA"/>
+        </w:rPr>
+        <w:t xml:space="preserve"> Класичний алгоритм, який знаходить найкоротший шлях від однієї вершини до всіх інших. Він ефективний для графів без від'ємних циклів.</w:t>
       </w:r>
     </w:p>
     <w:p>
@@ -1031,100 +1525,1398 @@
         <w:pStyle w:val="MyStyle"/>
         <w:numPr>
           <w:ilvl w:val="0"/>
-          <w:numId w:val="1"/>
+          <w:numId w:val="11"/>
         </w:numPr>
-      </w:pPr>
-      <w:r>
+        <w:rPr>
+          <w:lang w:val="uk-UA"/>
+        </w:rPr>
+      </w:pPr>
+      <w:r>
+        <w:rPr>
+          <w:i/>
+          <w:iCs/>
+          <w:lang w:val="uk-UA"/>
+        </w:rPr>
+        <w:t>A</w:t>
+      </w:r>
+      <w:r>
+        <w:rPr>
+          <w:lang w:val="uk-UA"/>
+        </w:rPr>
+        <w:t>* Евристичний алгоритм, який використовує додаткову інформацію про відстань до мети, щоб швидше знаходити найкоротший шлях.</w:t>
+      </w:r>
+    </w:p>
+    <w:p>
+      <w:pPr>
+        <w:pStyle w:val="MyStyle"/>
+        <w:numPr>
+          <w:ilvl w:val="0"/>
+          <w:numId w:val="11"/>
+        </w:numPr>
+        <w:rPr>
+          <w:lang w:val="uk-UA"/>
+        </w:rPr>
+      </w:pPr>
+      <w:r>
+        <w:rPr>
+          <w:i/>
+          <w:iCs/>
+          <w:lang w:val="uk-UA"/>
+        </w:rPr>
+        <w:t>D</w:t>
+      </w:r>
+      <w:r>
+        <w:rPr>
+          <w:lang w:val="uk-UA"/>
+        </w:rPr>
+        <w:t>* Динамічний алгоритм, який дозволяє ефективно перераховувати шлях при зміні оточення.</w:t>
+      </w:r>
+    </w:p>
+    <w:p>
+      <w:pPr>
+        <w:pStyle w:val="MyStyle"/>
+        <w:numPr>
+          <w:ilvl w:val="0"/>
+          <w:numId w:val="11"/>
+        </w:numPr>
+        <w:rPr>
+          <w:lang w:val="uk-UA"/>
+        </w:rPr>
+      </w:pPr>
+      <w:r>
+        <w:rPr>
+          <w:b/>
+          <w:bCs/>
+        </w:rPr>
+        <w:t>Jump</w:t>
+      </w:r>
+      <w:r>
+        <w:rPr>
+          <w:b/>
+          <w:bCs/>
+          <w:lang w:val="uk-UA"/>
+        </w:rPr>
+        <w:t xml:space="preserve"> </w:t>
+      </w:r>
+      <w:r>
+        <w:rPr>
+          <w:b/>
+          <w:bCs/>
+        </w:rPr>
+        <w:t>Point</w:t>
+      </w:r>
+      <w:r>
+        <w:rPr>
+          <w:b/>
+          <w:bCs/>
+          <w:lang w:val="uk-UA"/>
+        </w:rPr>
+        <w:t xml:space="preserve"> </w:t>
+      </w:r>
+      <w:r>
+        <w:rPr>
+          <w:b/>
+          <w:bCs/>
+        </w:rPr>
+        <w:t>Search</w:t>
+      </w:r>
+      <w:r>
+        <w:rPr>
+          <w:b/>
+          <w:bCs/>
+          <w:lang w:val="uk-UA"/>
+        </w:rPr>
+        <w:t>:</w:t>
+      </w:r>
+      <w:r>
+        <w:rPr>
+          <w:lang w:val="uk-UA"/>
+        </w:rPr>
+        <w:t xml:space="preserve"> Оптимізований варіант алгоритму A*, який дозволяє пропускати великі області сітки, що значно прискорює пошук.</w:t>
+      </w:r>
+    </w:p>
+    <w:p>
+      <w:pPr>
+        <w:pStyle w:val="MyStyle"/>
+        <w:numPr>
+          <w:ilvl w:val="0"/>
+          <w:numId w:val="11"/>
+        </w:numPr>
+        <w:rPr>
+          <w:lang w:val="uk-UA"/>
+        </w:rPr>
+      </w:pPr>
+      <w:r>
+        <w:rPr>
+          <w:b/>
+          <w:bCs/>
+          <w:lang w:val="uk-UA"/>
+        </w:rPr>
+        <w:t>Пошук у ширину (BFS)</w:t>
+      </w:r>
+      <w:r>
+        <w:rPr>
+          <w:lang w:val="uk-UA"/>
+        </w:rPr>
+        <w:t>: П</w:t>
+      </w:r>
+      <w:r>
+        <w:rPr>
+          <w:lang w:val="uk-UA"/>
+        </w:rPr>
+        <w:t>очинає пошук з кореневого вузла і досліджує всіх його сусідів на одному рівні, перш ніж перейти до наступного рівня. Цей процес продовжується, поки не буде знайдено цільовий вузол або не будуть досліджені всі досяжні вузли.</w:t>
+      </w:r>
+    </w:p>
+    <w:p>
+      <w:pPr>
+        <w:pStyle w:val="MyStyle"/>
+        <w:numPr>
+          <w:ilvl w:val="0"/>
+          <w:numId w:val="11"/>
+        </w:numPr>
+        <w:rPr>
+          <w:b/>
+          <w:bCs/>
+          <w:lang w:val="uk-UA"/>
+        </w:rPr>
+      </w:pPr>
+      <w:r>
+        <w:rPr>
+          <w:b/>
+          <w:bCs/>
+          <w:lang w:val="uk-UA"/>
+        </w:rPr>
         <w:lastRenderedPageBreak/>
-        <w:br/>
+        <w:t>Пошук у глибину (DFS)</w:t>
+      </w:r>
+      <w:r>
+        <w:rPr>
+          <w:b/>
+          <w:bCs/>
+          <w:lang w:val="uk-UA"/>
+        </w:rPr>
+        <w:t>:</w:t>
+      </w:r>
+      <w:r>
+        <w:rPr>
+          <w:lang w:val="uk-UA"/>
+        </w:rPr>
+        <w:t xml:space="preserve"> </w:t>
+      </w:r>
+      <w:r>
+        <w:rPr>
+          <w:lang w:val="uk-UA"/>
+        </w:rPr>
+        <w:t>починає пошук з кореневого вузла і рухається по одній гілці графа якомога глибше, перш ніж повернутися назад і досліджувати інші гілки.</w:t>
+      </w:r>
+    </w:p>
+    <w:p>
+      <w:pPr>
+        <w:pStyle w:val="MyStyle"/>
+        <w:rPr>
+          <w:lang w:val="uk-UA"/>
+        </w:rPr>
+      </w:pPr>
+      <w:r>
+        <w:rPr>
+          <w:b/>
+          <w:bCs/>
+          <w:lang w:val="uk-UA"/>
+        </w:rPr>
+        <w:t>Фактори, що впливають на вибір алгоритму:</w:t>
+      </w:r>
+    </w:p>
+    <w:p>
+      <w:pPr>
+        <w:pStyle w:val="MyStyle"/>
+        <w:rPr>
+          <w:lang w:val="uk-UA"/>
+        </w:rPr>
+      </w:pPr>
+      <w:r>
+        <w:rPr>
+          <w:b/>
+          <w:bCs/>
+          <w:lang w:val="uk-UA"/>
+        </w:rPr>
+        <w:t>Розмір сітки:</w:t>
+      </w:r>
+      <w:r>
+        <w:rPr>
+          <w:lang w:val="uk-UA"/>
+        </w:rPr>
+        <w:t xml:space="preserve"> Для великих сіток більш ефективними будуть алгоритми, які використовують евристики або дозволяють пропускати частину сітки.</w:t>
+      </w:r>
+    </w:p>
+    <w:p>
+      <w:pPr>
+        <w:pStyle w:val="MyStyle"/>
+        <w:rPr>
+          <w:lang w:val="uk-UA"/>
+        </w:rPr>
+      </w:pPr>
+      <w:r>
+        <w:rPr>
+          <w:b/>
+          <w:bCs/>
+          <w:lang w:val="uk-UA"/>
+        </w:rPr>
+        <w:t>Вимоги до точності:</w:t>
+      </w:r>
+      <w:r>
+        <w:rPr>
+          <w:lang w:val="uk-UA"/>
+        </w:rPr>
+        <w:t xml:space="preserve"> Якщо потрібно знайти не обов'язково найкоротший, а просто прийнятний шлях, можна використовувати спрощені алгоритми.</w:t>
+      </w:r>
+    </w:p>
+    <w:p>
+      <w:pPr>
+        <w:pStyle w:val="MyStyle"/>
+        <w:rPr>
+          <w:lang w:val="uk-UA"/>
+        </w:rPr>
+      </w:pPr>
+      <w:r>
+        <w:rPr>
+          <w:lang w:val="uk-UA"/>
+        </w:rPr>
+        <w:t>Пошук шляху на тривимірних сітках має широкий спектр застосувань</w:t>
+      </w:r>
+      <w:r>
+        <w:rPr>
+          <w:lang w:val="uk-UA"/>
+        </w:rPr>
+        <w:t xml:space="preserve"> у робототехніці для п</w:t>
+      </w:r>
+      <w:r>
+        <w:rPr>
+          <w:lang w:val="uk-UA"/>
+        </w:rPr>
+        <w:t>ланування руху роботів в тривимірному просторі з урахуванням перешкод</w:t>
+      </w:r>
+      <w:r>
+        <w:rPr>
+          <w:lang w:val="uk-UA"/>
+        </w:rPr>
+        <w:t>, у комп’ютерних іграх</w:t>
+      </w:r>
+      <w:r>
+        <w:rPr>
+          <w:lang w:val="uk-UA"/>
+        </w:rPr>
+        <w:t xml:space="preserve"> </w:t>
+      </w:r>
+      <w:r>
+        <w:rPr>
+          <w:lang w:val="uk-UA"/>
+        </w:rPr>
+        <w:t>для ш</w:t>
+      </w:r>
+      <w:r>
+        <w:rPr>
+          <w:lang w:val="uk-UA"/>
+        </w:rPr>
+        <w:t>тучний інтелект</w:t>
+      </w:r>
+      <w:r>
+        <w:rPr>
+          <w:lang w:val="uk-UA"/>
+        </w:rPr>
+        <w:t xml:space="preserve">у </w:t>
+      </w:r>
+      <w:r>
+        <w:rPr>
+          <w:lang w:val="uk-UA"/>
+        </w:rPr>
+        <w:t>персонажів</w:t>
+      </w:r>
+      <w:r>
+        <w:rPr>
+          <w:lang w:val="uk-UA"/>
+        </w:rPr>
+        <w:t xml:space="preserve"> що мають рухатися в</w:t>
+      </w:r>
+      <w:r>
+        <w:rPr>
+          <w:lang w:val="uk-UA"/>
+        </w:rPr>
+        <w:t xml:space="preserve"> ігровому світі</w:t>
+      </w:r>
+      <w:r>
+        <w:rPr>
+          <w:lang w:val="uk-UA"/>
+        </w:rPr>
+        <w:t xml:space="preserve"> та в логістиці</w:t>
+      </w:r>
+      <w:r>
+        <w:rPr>
+          <w:lang w:val="uk-UA"/>
+        </w:rPr>
+        <w:t xml:space="preserve"> </w:t>
+      </w:r>
+      <w:r>
+        <w:rPr>
+          <w:lang w:val="uk-UA"/>
+        </w:rPr>
+        <w:t>для о</w:t>
+      </w:r>
+      <w:r>
+        <w:rPr>
+          <w:lang w:val="uk-UA"/>
+        </w:rPr>
+        <w:t>птимізаці</w:t>
+      </w:r>
+      <w:r>
+        <w:rPr>
+          <w:lang w:val="uk-UA"/>
+        </w:rPr>
+        <w:t xml:space="preserve">ї </w:t>
+      </w:r>
+      <w:r>
+        <w:rPr>
+          <w:lang w:val="uk-UA"/>
+        </w:rPr>
+        <w:t>маршрутів доставки.</w:t>
+      </w:r>
+    </w:p>
+    <w:p>
+      <w:pPr>
+        <w:ind w:firstLine="0"/>
+        <w:rPr>
+          <w:szCs w:val="28"/>
+        </w:rPr>
+      </w:pPr>
+      <w:r>
+        <w:rPr>
+          <w:b/>
+          <w:bCs/>
+          <w:szCs w:val="28"/>
+        </w:rPr>
+        <w:t>Серед можливих напрямків</w:t>
+      </w:r>
+      <w:r>
+        <w:rPr>
+          <w:b/>
+          <w:bCs/>
+          <w:szCs w:val="28"/>
+        </w:rPr>
+        <w:t>:</w:t>
+      </w:r>
+    </w:p>
+    <w:p>
+      <w:pPr>
+        <w:numPr>
+          <w:ilvl w:val="0"/>
+          <w:numId w:val="9"/>
+        </w:numPr>
+        <w:rPr>
+          <w:szCs w:val="28"/>
+        </w:rPr>
+      </w:pPr>
+      <w:r>
+        <w:rPr>
+          <w:b/>
+          <w:bCs/>
+          <w:szCs w:val="28"/>
+        </w:rPr>
+        <w:t>Розробка нових алгоритмів:</w:t>
+      </w:r>
+      <w:r>
+        <w:rPr>
+          <w:szCs w:val="28"/>
+        </w:rPr>
+        <w:t xml:space="preserve"> Створення більш ефективних алгоритмів для великих сіток і складних середовищ.</w:t>
+      </w:r>
+    </w:p>
+    <w:p>
+      <w:pPr>
+        <w:numPr>
+          <w:ilvl w:val="0"/>
+          <w:numId w:val="9"/>
+        </w:numPr>
+        <w:rPr>
+          <w:szCs w:val="28"/>
+        </w:rPr>
+      </w:pPr>
+      <w:r>
+        <w:rPr>
+          <w:b/>
+          <w:bCs/>
+          <w:szCs w:val="28"/>
+        </w:rPr>
+        <w:t>Паралельні обчислення:</w:t>
+      </w:r>
+      <w:r>
+        <w:rPr>
+          <w:szCs w:val="28"/>
+        </w:rPr>
+        <w:t xml:space="preserve"> Розробка паралельних алгоритмів для прискорення пошуку шляху на багатоядерних процесорах і графічних процесорах.</w:t>
       </w:r>
     </w:p>
     <w:p/>
-    <w:p/>
+    <w:p>
+      <w:pPr>
+        <w:pStyle w:val="Heading2"/>
+      </w:pPr>
+      <w:bookmarkStart w:id="4" w:name="_Toc184580262"/>
+      <w:r>
+        <w:t>Теоретична частина за інформатики</w:t>
+      </w:r>
+    </w:p>
+    <w:p>
+      <w:pPr>
+        <w:pStyle w:val="MyStyle"/>
+        <w:rPr>
+          <w:sz w:val="24"/>
+        </w:rPr>
+      </w:pPr>
+      <w:r>
+        <w:rPr>
+          <w:rStyle w:val="Strong"/>
+        </w:rPr>
+        <w:t>Теоретична частина з інформатики</w:t>
+      </w:r>
+    </w:p>
+    <w:p>
+      <w:pPr>
+        <w:pStyle w:val="MyStyle"/>
+      </w:pPr>
+      <w:r>
+        <w:t>Програма розроблена на мові програмування C#, що дозволяє легко працювати з об'єктно-орієнтованим підходом та інтегрувати сторонні бібліотеки. У розробці використано дві ключові бібліотеки:</w:t>
+      </w:r>
+    </w:p>
+    <w:p>
+      <w:pPr>
+        <w:pStyle w:val="MyStyle"/>
+      </w:pPr>
+      <w:r>
+        <w:rPr>
+          <w:rStyle w:val="Strong"/>
+        </w:rPr>
+        <w:t>OpenTK</w:t>
+      </w:r>
+      <w:r>
+        <w:t xml:space="preserve"> – це </w:t>
+      </w:r>
+      <w:proofErr w:type="spellStart"/>
+      <w:r>
+        <w:t>кросплатформна</w:t>
+      </w:r>
+      <w:proofErr w:type="spellEnd"/>
+      <w:r>
+        <w:t xml:space="preserve"> бібліотека для роботи з OpenGL, що забезпечує </w:t>
+      </w:r>
+      <w:proofErr w:type="spellStart"/>
+      <w:r>
+        <w:t>низькорівневий</w:t>
+      </w:r>
+      <w:proofErr w:type="spellEnd"/>
+      <w:r>
+        <w:t xml:space="preserve"> доступ до графічного апаратного забезпечення. Вона дозволяє </w:t>
+      </w:r>
+      <w:r>
+        <w:lastRenderedPageBreak/>
+        <w:t>створювати ефективну графіку завдяки використанню API OpenGL, а також включає підтримку роботи з вікнами, клавіатурою та мишею.</w:t>
+      </w:r>
+    </w:p>
+    <w:p>
+      <w:pPr>
+        <w:pStyle w:val="MyStyle"/>
+        <w:rPr>
+          <w:lang w:val="uk-UA"/>
+        </w:rPr>
+      </w:pPr>
+      <w:r>
+        <w:rPr>
+          <w:rStyle w:val="Strong"/>
+        </w:rPr>
+        <w:t>ImGui.NET</w:t>
+      </w:r>
+      <w:r>
+        <w:t xml:space="preserve"> – це обгортка для бібліотеки ImGui (Immediate Mode GUI) на C#. Вона забезпечує швидке створення графічного інтерфейсу користувача (GUI), де кожен кадр виконується безпосередньо, що спрощує інтерактивність і дозволяє динамічно змінювати інтерфейс </w:t>
+      </w:r>
+      <w:proofErr w:type="spellStart"/>
+      <w:r>
+        <w:t>під</w:t>
+      </w:r>
+      <w:proofErr w:type="spellEnd"/>
+      <w:r>
+        <w:t xml:space="preserve"> </w:t>
+      </w:r>
+      <w:proofErr w:type="spellStart"/>
+      <w:r>
+        <w:t>час</w:t>
+      </w:r>
+      <w:proofErr w:type="spellEnd"/>
+      <w:r>
+        <w:t xml:space="preserve"> </w:t>
+      </w:r>
+      <w:proofErr w:type="spellStart"/>
+      <w:r>
+        <w:t>роботи</w:t>
+      </w:r>
+      <w:proofErr w:type="spellEnd"/>
+      <w:r>
+        <w:t xml:space="preserve"> </w:t>
+      </w:r>
+      <w:proofErr w:type="spellStart"/>
+      <w:r>
+        <w:t>програми</w:t>
+      </w:r>
+      <w:proofErr w:type="spellEnd"/>
+      <w:r>
+        <w:t>.</w:t>
+      </w:r>
+    </w:p>
+    <w:p>
+      <w:pPr>
+        <w:pStyle w:val="MyStyle"/>
+        <w:rPr>
+          <w:lang w:val="uk-UA"/>
+        </w:rPr>
+      </w:pPr>
+    </w:p>
+    <w:p>
+      <w:pPr>
+        <w:pStyle w:val="MyStyle"/>
+        <w:rPr>
+          <w:lang w:val="uk-UA"/>
+        </w:rPr>
+      </w:pPr>
+      <w:r>
+        <w:rPr>
+          <w:lang w:val="uk-UA"/>
+        </w:rPr>
+        <w:t>Елементи управління, їх властивості та методи:</w:t>
+      </w:r>
+    </w:p>
+    <w:p>
+      <w:pPr>
+        <w:pStyle w:val="MyStyle"/>
+        <w:rPr>
+          <w:lang w:val="uk-UA"/>
+        </w:rPr>
+      </w:pPr>
+      <w:r>
+        <w:rPr>
+          <w:lang w:val="uk-UA"/>
+        </w:rPr>
+        <w:t>У програмі було реалізовано такі основні елементи управління:</w:t>
+      </w:r>
+    </w:p>
+    <w:p>
+      <w:pPr>
+        <w:pStyle w:val="MyStyle"/>
+        <w:rPr>
+          <w:lang w:val="uk-UA"/>
+        </w:rPr>
+      </w:pPr>
+    </w:p>
+    <w:p>
+      <w:pPr>
+        <w:pStyle w:val="MyStyle"/>
+        <w:rPr>
+          <w:lang w:val="uk-UA"/>
+        </w:rPr>
+      </w:pPr>
+      <w:r>
+        <w:rPr>
+          <w:lang w:val="uk-UA"/>
+        </w:rPr>
+        <w:t xml:space="preserve">    </w:t>
+      </w:r>
+      <w:r>
+        <w:t>Button</w:t>
+      </w:r>
+      <w:r>
+        <w:rPr>
+          <w:lang w:val="uk-UA"/>
+        </w:rPr>
+        <w:t>:</w:t>
+      </w:r>
+    </w:p>
+    <w:p>
+      <w:pPr>
+        <w:pStyle w:val="MyStyle"/>
+        <w:rPr>
+          <w:lang w:val="uk-UA"/>
+        </w:rPr>
+      </w:pPr>
+      <w:r>
+        <w:rPr>
+          <w:lang w:val="uk-UA"/>
+        </w:rPr>
+        <w:t xml:space="preserve">    Властивості: текст, розмір.</w:t>
+      </w:r>
+    </w:p>
+    <w:p>
+      <w:pPr>
+        <w:pStyle w:val="MyStyle"/>
+        <w:rPr>
+          <w:lang w:val="uk-UA"/>
+        </w:rPr>
+      </w:pPr>
+      <w:r>
+        <w:rPr>
+          <w:lang w:val="uk-UA"/>
+        </w:rPr>
+        <w:t xml:space="preserve">    </w:t>
+      </w:r>
+      <w:r>
+        <w:rPr>
+          <w:lang w:val="uk-UA"/>
+        </w:rPr>
+        <w:t xml:space="preserve">Дає можливість змінювати значення типу </w:t>
+      </w:r>
+      <w:r>
+        <w:t>int</w:t>
+      </w:r>
+    </w:p>
+    <w:p>
+      <w:pPr>
+        <w:pStyle w:val="MyStyle"/>
+        <w:rPr>
+          <w:lang w:val="uk-UA"/>
+        </w:rPr>
+      </w:pPr>
+    </w:p>
+    <w:p>
+      <w:pPr>
+        <w:pStyle w:val="MyStyle"/>
+        <w:rPr>
+          <w:lang w:val="ru-RU"/>
+        </w:rPr>
+      </w:pPr>
+      <w:r>
+        <w:rPr>
+          <w:lang w:val="uk-UA"/>
+        </w:rPr>
+        <w:t xml:space="preserve">    </w:t>
+      </w:r>
+      <w:proofErr w:type="spellStart"/>
+      <w:r>
+        <w:t>InputInt</w:t>
+      </w:r>
+      <w:proofErr w:type="spellEnd"/>
+      <w:r>
+        <w:rPr>
+          <w:lang w:val="ru-RU"/>
+        </w:rPr>
+        <w:t>:</w:t>
+      </w:r>
+    </w:p>
+    <w:p>
+      <w:pPr>
+        <w:pStyle w:val="MyStyle"/>
+        <w:rPr>
+          <w:lang w:val="ru-RU"/>
+        </w:rPr>
+      </w:pPr>
+      <w:r>
+        <w:rPr>
+          <w:lang w:val="ru-RU"/>
+        </w:rPr>
+        <w:t xml:space="preserve">    </w:t>
+      </w:r>
+      <w:proofErr w:type="spellStart"/>
+      <w:r>
+        <w:rPr>
+          <w:lang w:val="ru-RU"/>
+        </w:rPr>
+        <w:t>Властивості</w:t>
+      </w:r>
+      <w:proofErr w:type="spellEnd"/>
+      <w:r>
+        <w:rPr>
+          <w:lang w:val="ru-RU"/>
+        </w:rPr>
+        <w:t xml:space="preserve">: крок, </w:t>
+      </w:r>
+      <w:proofErr w:type="spellStart"/>
+      <w:r>
+        <w:rPr>
+          <w:lang w:val="ru-RU"/>
+        </w:rPr>
+        <w:t>поточне</w:t>
+      </w:r>
+      <w:proofErr w:type="spellEnd"/>
+      <w:r>
+        <w:rPr>
+          <w:lang w:val="ru-RU"/>
+        </w:rPr>
+        <w:t xml:space="preserve"> </w:t>
+      </w:r>
+      <w:proofErr w:type="spellStart"/>
+      <w:r>
+        <w:rPr>
+          <w:lang w:val="ru-RU"/>
+        </w:rPr>
+        <w:t>значення</w:t>
+      </w:r>
+      <w:proofErr w:type="spellEnd"/>
+      <w:r>
+        <w:rPr>
+          <w:lang w:val="ru-RU"/>
+        </w:rPr>
+        <w:t>.</w:t>
+      </w:r>
+    </w:p>
+    <w:p>
+      <w:pPr>
+        <w:pStyle w:val="MyStyle"/>
+        <w:rPr>
+          <w:rFonts w:ascii="Segoe UI Symbol" w:hAnsi="Segoe UI Symbol" w:cs="Segoe UI Symbol"/>
+        </w:rPr>
+      </w:pPr>
+      <w:r>
+        <w:rPr>
+          <w:lang w:val="ru-RU"/>
+        </w:rPr>
+        <w:t xml:space="preserve">    </w:t>
+      </w:r>
+      <w:r>
+        <w:rPr>
+          <w:lang w:val="uk-UA"/>
+        </w:rPr>
+        <w:t xml:space="preserve">Дає можливість змінювати значення типу </w:t>
+      </w:r>
+      <w:r>
+        <w:t>int</w:t>
+      </w:r>
+      <w:r>
+        <w:rPr>
+          <w:lang w:val="ru-RU"/>
+        </w:rPr>
+        <w:t xml:space="preserve"> </w:t>
+      </w:r>
+      <w:r>
+        <w:rPr>
+          <w:lang w:val="uk-UA"/>
+        </w:rPr>
+        <w:t xml:space="preserve">введенням його з клавіатури або кнопками </w:t>
+      </w:r>
+      <w:r>
+        <w:rPr>
+          <w:rFonts w:ascii="Segoe UI Symbol" w:hAnsi="Segoe UI Symbol" w:cs="Segoe UI Symbol"/>
+          <w:lang w:val="uk-UA"/>
+        </w:rPr>
+        <w:t>⮝</w:t>
+      </w:r>
+      <w:r>
+        <w:rPr>
+          <w:rFonts w:ascii="Segoe UI Symbol" w:hAnsi="Segoe UI Symbol" w:cs="Segoe UI Symbol"/>
+          <w:lang w:val="ru-RU"/>
+        </w:rPr>
+        <w:t>|</w:t>
+      </w:r>
+      <w:r>
+        <w:rPr>
+          <w:rFonts w:ascii="Segoe UI Symbol" w:hAnsi="Segoe UI Symbol" w:cs="Segoe UI Symbol"/>
+          <w:lang w:val="uk-UA"/>
+        </w:rPr>
+        <w:t>⮟</w:t>
+      </w:r>
+    </w:p>
+    <w:p>
+      <w:pPr>
+        <w:pStyle w:val="MyStyle"/>
+      </w:pPr>
+    </w:p>
+    <w:p>
+      <w:pPr>
+        <w:pStyle w:val="MyStyle"/>
+        <w:rPr>
+          <w:lang w:val="ru-RU"/>
+        </w:rPr>
+      </w:pPr>
+      <w:r>
+        <w:rPr>
+          <w:lang w:val="uk-UA"/>
+        </w:rPr>
+        <w:t xml:space="preserve">    </w:t>
+      </w:r>
+      <w:proofErr w:type="spellStart"/>
+      <w:r>
+        <w:t>InputDouble</w:t>
+      </w:r>
+      <w:proofErr w:type="spellEnd"/>
+      <w:r>
+        <w:rPr>
+          <w:lang w:val="ru-RU"/>
+        </w:rPr>
+        <w:t>:</w:t>
+      </w:r>
+    </w:p>
+    <w:p>
+      <w:pPr>
+        <w:pStyle w:val="MyStyle"/>
+        <w:rPr>
+          <w:lang w:val="ru-RU"/>
+        </w:rPr>
+      </w:pPr>
+      <w:r>
+        <w:rPr>
+          <w:lang w:val="ru-RU"/>
+        </w:rPr>
+        <w:t xml:space="preserve">    </w:t>
+      </w:r>
+      <w:proofErr w:type="spellStart"/>
+      <w:r>
+        <w:rPr>
+          <w:lang w:val="ru-RU"/>
+        </w:rPr>
+        <w:t>Властивості</w:t>
+      </w:r>
+      <w:proofErr w:type="spellEnd"/>
+      <w:r>
+        <w:rPr>
+          <w:lang w:val="ru-RU"/>
+        </w:rPr>
+        <w:t xml:space="preserve">: крок, </w:t>
+      </w:r>
+      <w:proofErr w:type="spellStart"/>
+      <w:r>
+        <w:rPr>
+          <w:lang w:val="ru-RU"/>
+        </w:rPr>
+        <w:t>поточне</w:t>
+      </w:r>
+      <w:proofErr w:type="spellEnd"/>
+      <w:r>
+        <w:rPr>
+          <w:lang w:val="ru-RU"/>
+        </w:rPr>
+        <w:t xml:space="preserve"> </w:t>
+      </w:r>
+      <w:proofErr w:type="spellStart"/>
+      <w:r>
+        <w:rPr>
+          <w:lang w:val="ru-RU"/>
+        </w:rPr>
+        <w:t>значення</w:t>
+      </w:r>
+      <w:proofErr w:type="spellEnd"/>
+      <w:r>
+        <w:rPr>
+          <w:lang w:val="ru-RU"/>
+        </w:rPr>
+        <w:t>.</w:t>
+      </w:r>
+    </w:p>
+    <w:p>
+      <w:pPr>
+        <w:pStyle w:val="MyStyle"/>
+        <w:rPr>
+          <w:lang w:val="uk-UA"/>
+        </w:rPr>
+      </w:pPr>
+      <w:r>
+        <w:rPr>
+          <w:lang w:val="ru-RU"/>
+        </w:rPr>
+        <w:t xml:space="preserve">    </w:t>
+      </w:r>
+      <w:r>
+        <w:rPr>
+          <w:lang w:val="uk-UA"/>
+        </w:rPr>
+        <w:t xml:space="preserve">Дає можливість змінювати значення типу </w:t>
+      </w:r>
+      <w:r>
+        <w:t>double</w:t>
+      </w:r>
+      <w:r>
+        <w:rPr>
+          <w:lang w:val="ru-RU"/>
+        </w:rPr>
+        <w:t xml:space="preserve"> </w:t>
+      </w:r>
+      <w:r>
+        <w:rPr>
+          <w:lang w:val="uk-UA"/>
+        </w:rPr>
+        <w:t xml:space="preserve">введенням його з клавіатури або кнопками </w:t>
+      </w:r>
+      <w:r>
+        <w:rPr>
+          <w:rFonts w:ascii="Segoe UI Symbol" w:hAnsi="Segoe UI Symbol" w:cs="Segoe UI Symbol"/>
+          <w:lang w:val="uk-UA"/>
+        </w:rPr>
+        <w:t>⮝</w:t>
+      </w:r>
+      <w:r>
+        <w:rPr>
+          <w:rFonts w:ascii="Segoe UI Symbol" w:hAnsi="Segoe UI Symbol" w:cs="Segoe UI Symbol"/>
+          <w:lang w:val="ru-RU"/>
+        </w:rPr>
+        <w:t>|</w:t>
+      </w:r>
+      <w:r>
+        <w:rPr>
+          <w:rFonts w:ascii="Segoe UI Symbol" w:hAnsi="Segoe UI Symbol" w:cs="Segoe UI Symbol"/>
+          <w:lang w:val="uk-UA"/>
+        </w:rPr>
+        <w:t>⮟</w:t>
+      </w:r>
+    </w:p>
+    <w:p>
+      <w:pPr>
+        <w:pStyle w:val="MyStyle"/>
+        <w:rPr>
+          <w:lang w:val="uk-UA"/>
+        </w:rPr>
+      </w:pPr>
+    </w:p>
+    <w:p>
+      <w:pPr>
+        <w:pStyle w:val="Heading2"/>
+        <w:rPr>
+          <w:lang w:val="en-US"/>
+        </w:rPr>
+      </w:pPr>
+      <w:r>
+        <w:t>Опис роботи</w:t>
+      </w:r>
+      <w:bookmarkEnd w:id="4"/>
+    </w:p>
+    <w:p>
+      <w:pPr>
+        <w:rPr>
+          <w:lang w:val="en-US"/>
+        </w:rPr>
+      </w:pPr>
+    </w:p>
+    <w:p>
+      <w:pPr>
+        <w:rPr>
+          <w:lang w:val="en-US"/>
+        </w:rPr>
+      </w:pPr>
+    </w:p>
+    <w:p>
+      <w:pPr>
+        <w:pStyle w:val="Heading2"/>
+      </w:pPr>
+      <w:r>
+        <w:rPr>
+          <w:lang w:val="en-US"/>
+        </w:rPr>
+        <w:lastRenderedPageBreak/>
+        <w:t>Програмно-апаратн</w:t>
+      </w:r>
+      <w:r>
+        <w:t>і вимоги</w:t>
+      </w:r>
+    </w:p>
+    <w:p>
+      <w:pPr>
+        <w:pStyle w:val="MyStyle"/>
+        <w:numPr>
+          <w:ilvl w:val="0"/>
+          <w:numId w:val="14"/>
+        </w:numPr>
+        <w:rPr>
+          <w:lang w:val="uk-UA"/>
+        </w:rPr>
+      </w:pPr>
+      <w:r>
+        <w:rPr>
+          <w:lang w:val="uk-UA"/>
+        </w:rPr>
+        <w:t>Роздільна здатність монітору: 1600 х 900</w:t>
+      </w:r>
+    </w:p>
+    <w:p>
+      <w:pPr>
+        <w:pStyle w:val="MyStyle"/>
+        <w:numPr>
+          <w:ilvl w:val="0"/>
+          <w:numId w:val="14"/>
+        </w:numPr>
+        <w:rPr>
+          <w:lang w:val="ru-RU"/>
+        </w:rPr>
+      </w:pPr>
+      <w:r>
+        <w:rPr>
+          <w:lang w:val="uk-UA"/>
+        </w:rPr>
+        <w:t xml:space="preserve">Процесор: </w:t>
+      </w:r>
+      <w:r>
+        <w:t>intel</w:t>
+      </w:r>
+      <w:r>
+        <w:rPr>
+          <w:lang w:val="ru-RU"/>
+        </w:rPr>
+        <w:t xml:space="preserve"> </w:t>
+      </w:r>
+      <w:r>
+        <w:t>i</w:t>
+      </w:r>
+      <w:r>
+        <w:rPr>
+          <w:lang w:val="uk-UA"/>
+        </w:rPr>
+        <w:t>5</w:t>
+      </w:r>
+      <w:r>
+        <w:rPr>
+          <w:lang w:val="ru-RU"/>
+        </w:rPr>
+        <w:t xml:space="preserve"> </w:t>
+      </w:r>
+      <w:r>
+        <w:rPr>
+          <w:lang w:val="uk-UA"/>
+        </w:rPr>
+        <w:t>42</w:t>
+      </w:r>
+      <w:r>
+        <w:rPr>
+          <w:lang w:val="ru-RU"/>
+        </w:rPr>
+        <w:t xml:space="preserve">00 </w:t>
+      </w:r>
+      <w:r>
+        <w:rPr>
+          <w:lang w:val="uk-UA"/>
+        </w:rPr>
+        <w:t>( на слабших процесорах не перевіряв</w:t>
+      </w:r>
+      <w:r>
+        <w:rPr>
+          <w:lang w:val="uk-UA"/>
+        </w:rPr>
+        <w:t xml:space="preserve"> )</w:t>
+      </w:r>
+    </w:p>
+    <w:p>
+      <w:pPr>
+        <w:pStyle w:val="MyStyle"/>
+        <w:numPr>
+          <w:ilvl w:val="0"/>
+          <w:numId w:val="14"/>
+        </w:numPr>
+        <w:rPr>
+          <w:lang w:val="uk-UA"/>
+        </w:rPr>
+      </w:pPr>
+      <w:r>
+        <w:rPr>
+          <w:lang w:val="uk-UA"/>
+        </w:rPr>
+        <w:t xml:space="preserve">Графічний процесор: </w:t>
+      </w:r>
+      <w:r>
+        <w:rPr>
+          <w:lang w:val="uk-UA"/>
+        </w:rPr>
+        <w:t xml:space="preserve">з підтримкою </w:t>
+      </w:r>
+      <w:r>
+        <w:t>OpenGL</w:t>
+      </w:r>
+      <w:r>
+        <w:rPr>
+          <w:lang w:val="ru-RU"/>
+        </w:rPr>
+        <w:t xml:space="preserve"> 3</w:t>
+      </w:r>
+    </w:p>
+    <w:p>
+      <w:pPr>
+        <w:pStyle w:val="MyStyle"/>
+        <w:numPr>
+          <w:ilvl w:val="0"/>
+          <w:numId w:val="14"/>
+        </w:numPr>
+        <w:rPr>
+          <w:lang w:val="uk-UA"/>
+        </w:rPr>
+      </w:pPr>
+      <w:r>
+        <w:rPr>
+          <w:lang w:val="uk-UA"/>
+        </w:rPr>
+        <w:t>Оперативна пам’ять: 1</w:t>
+      </w:r>
+      <w:r>
+        <w:t xml:space="preserve"> GB</w:t>
+      </w:r>
+    </w:p>
+    <w:p>
+      <w:pPr>
+        <w:pStyle w:val="MyStyle"/>
+        <w:rPr>
+          <w:lang w:val="uk-UA"/>
+        </w:rPr>
+      </w:pPr>
+    </w:p>
+    <w:p>
+      <w:pPr>
+        <w:pStyle w:val="Heading2"/>
+      </w:pPr>
+      <w:r>
+        <w:t>Комплектація програми</w:t>
+      </w:r>
+    </w:p>
+    <w:p>
+      <w:pPr>
+        <w:pStyle w:val="MyStyle"/>
+      </w:pPr>
+      <w:r>
+        <w:t>У комплектацію входять лише:</w:t>
+      </w:r>
+    </w:p>
+    <w:p>
+      <w:pPr>
+        <w:pStyle w:val="MyStyle"/>
+        <w:numPr>
+          <w:ilvl w:val="0"/>
+          <w:numId w:val="13"/>
+        </w:numPr>
+      </w:pPr>
+      <w:r>
+        <w:t xml:space="preserve">.exe </w:t>
+      </w:r>
+      <w:r>
+        <w:rPr>
+          <w:lang w:val="uk-UA"/>
+        </w:rPr>
+        <w:t>файл</w:t>
+      </w:r>
+      <w:r>
+        <w:t>;</w:t>
+      </w:r>
+    </w:p>
+    <w:p>
+      <w:pPr>
+        <w:pStyle w:val="MyStyle"/>
+        <w:numPr>
+          <w:ilvl w:val="0"/>
+          <w:numId w:val="13"/>
+        </w:numPr>
+      </w:pPr>
+      <w:r>
+        <w:t>cimgui.dll</w:t>
+      </w:r>
+    </w:p>
+    <w:p>
+      <w:pPr>
+        <w:pStyle w:val="MyStyle"/>
+        <w:numPr>
+          <w:ilvl w:val="0"/>
+          <w:numId w:val="13"/>
+        </w:numPr>
+      </w:pPr>
+      <w:r>
+        <w:t>glfw3.dll</w:t>
+      </w:r>
+    </w:p>
+    <w:p>
+      <w:pPr>
+        <w:pStyle w:val="Heading2"/>
+      </w:pPr>
+      <w:r>
+        <w:t>Використані програмні засоби</w:t>
+      </w:r>
+    </w:p>
+    <w:p>
+      <w:pPr>
+        <w:rPr>
+          <w:lang w:val="ru-RU"/>
+        </w:rPr>
+      </w:pPr>
+      <w:r>
+        <w:rPr>
+          <w:lang w:val="en-US"/>
+        </w:rPr>
+        <w:t>Visual</w:t>
+      </w:r>
+      <w:r>
+        <w:rPr>
+          <w:lang w:val="ru-RU"/>
+        </w:rPr>
+        <w:t xml:space="preserve"> </w:t>
+      </w:r>
+      <w:r>
+        <w:rPr>
+          <w:lang w:val="en-US"/>
+        </w:rPr>
+        <w:t>studio</w:t>
+      </w:r>
+      <w:r>
+        <w:t xml:space="preserve"> 2022</w:t>
+      </w:r>
+      <w:r>
+        <w:t xml:space="preserve"> для написання коду</w:t>
+      </w:r>
+      <w:r>
+        <w:rPr>
+          <w:lang w:val="ru-RU"/>
+        </w:rPr>
+        <w:t>;</w:t>
+      </w:r>
+    </w:p>
+    <w:p>
+      <w:pPr>
+        <w:rPr>
+          <w:lang w:val="en-US"/>
+        </w:rPr>
+      </w:pPr>
+      <w:r>
+        <w:rPr>
+          <w:lang w:val="en-US"/>
+        </w:rPr>
+        <w:t>ShaderToy</w:t>
+      </w:r>
+      <w:r>
+        <w:rPr>
+          <w:lang w:val="ru-UA"/>
+        </w:rPr>
+        <w:t xml:space="preserve"> </w:t>
+      </w:r>
+      <w:r>
+        <w:t>для тестування шейдерів</w:t>
+      </w:r>
+      <w:r>
+        <w:rPr>
+          <w:lang w:val="en-US"/>
+        </w:rPr>
+        <w:t>;</w:t>
+      </w:r>
+    </w:p>
     <w:p>
       <w:pPr>
         <w:pStyle w:val="Heading1"/>
+      </w:pPr>
+      <w:bookmarkStart w:id="5" w:name="_Toc184580263"/>
+      <w:r>
+        <w:t>ВИСНОВКИ</w:t>
+      </w:r>
+      <w:bookmarkEnd w:id="5"/>
+    </w:p>
+    <w:p>
+      <w:pPr>
+        <w:pStyle w:val="Heading1"/>
+      </w:pPr>
+      <w:bookmarkStart w:id="6" w:name="_Toc184580264"/>
+      <w:r>
+        <w:t>ДЖЕРЕЛА ІНФОРМАЦІЇ</w:t>
+      </w:r>
+      <w:bookmarkEnd w:id="6"/>
+    </w:p>
+    <w:p>
+      <w:pPr>
+        <w:pStyle w:val="Bulletpoints"/>
+        <w:numPr>
+          <w:ilvl w:val="0"/>
+          <w:numId w:val="15"/>
+        </w:numPr>
+        <w:rPr>
+          <w:rStyle w:val="title-text"/>
+          <w:color w:val="0F4761" w:themeColor="accent1" w:themeShade="BF"/>
+          <w:u w:val="single"/>
+        </w:rPr>
+      </w:pPr>
+      <w:hyperlink r:id="rId5" w:history="1">
+        <w:r>
+          <w:rPr>
+            <w:rStyle w:val="Hyperlink"/>
+            <w:color w:val="0F4761" w:themeColor="accent1" w:themeShade="BF"/>
+          </w:rPr>
+          <w:t>Determining electrical percolation threshold of randomly distributed conductor materials in polymer composites via pathfinding algorithms</w:t>
+        </w:r>
+      </w:hyperlink>
+    </w:p>
+    <w:p>
+      <w:pPr>
+        <w:pStyle w:val="Bulletpoints"/>
+        <w:numPr>
+          <w:ilvl w:val="0"/>
+          <w:numId w:val="15"/>
+        </w:numPr>
+        <w:rPr>
+          <w:color w:val="0F4761" w:themeColor="accent1" w:themeShade="BF"/>
+          <w:u w:val="single"/>
+          <w:lang w:val="uk-UA"/>
+        </w:rPr>
+      </w:pPr>
+      <w:hyperlink r:id="rId6" w:history="1">
+        <w:r>
+          <w:rPr>
+            <w:rStyle w:val="Hyperlink"/>
+            <w:color w:val="0F4761" w:themeColor="accent1" w:themeShade="BF"/>
+            <w:lang w:val="uk-UA"/>
+          </w:rPr>
+          <w:t>ВІКІПЕДІЯ: Теорія протікання</w:t>
+        </w:r>
+      </w:hyperlink>
+    </w:p>
+    <w:p>
+      <w:pPr>
+        <w:pStyle w:val="Bulletpoints"/>
+        <w:numPr>
+          <w:ilvl w:val="0"/>
+          <w:numId w:val="15"/>
+        </w:numPr>
+        <w:rPr>
+          <w:rStyle w:val="Hyperlink"/>
+          <w:color w:val="0F4761" w:themeColor="accent1" w:themeShade="BF"/>
+          <w:lang w:val="uk-UA"/>
+        </w:rPr>
+      </w:pPr>
+      <w:hyperlink r:id="rId7" w:history="1">
+        <w:r>
+          <w:rPr>
+            <w:rStyle w:val="Hyperlink"/>
+            <w:color w:val="0F4761" w:themeColor="accent1" w:themeShade="BF"/>
+            <w:lang w:val="uk-UA"/>
+          </w:rPr>
+          <w:t>ВІКІПЕДІЯ</w:t>
+        </w:r>
+        <w:r>
+          <w:rPr>
+            <w:rStyle w:val="Hyperlink"/>
+            <w:color w:val="0F4761" w:themeColor="accent1" w:themeShade="BF"/>
+            <w:lang w:val="uk-UA"/>
+          </w:rPr>
+          <w:t>:</w:t>
+        </w:r>
+        <w:r>
+          <w:rPr>
+            <w:rStyle w:val="Hyperlink"/>
+            <w:color w:val="0F4761" w:themeColor="accent1" w:themeShade="BF"/>
+            <w:lang w:val="uk-UA"/>
+          </w:rPr>
+          <w:t xml:space="preserve"> Пошук </w:t>
+        </w:r>
+        <w:r>
+          <w:rPr>
+            <w:rStyle w:val="Hyperlink"/>
+            <w:color w:val="0F4761" w:themeColor="accent1" w:themeShade="BF"/>
+            <w:lang w:val="uk-UA"/>
+          </w:rPr>
+          <w:t>ш</w:t>
+        </w:r>
+        <w:r>
+          <w:rPr>
+            <w:rStyle w:val="Hyperlink"/>
+            <w:color w:val="0F4761" w:themeColor="accent1" w:themeShade="BF"/>
+            <w:lang w:val="uk-UA"/>
+          </w:rPr>
+          <w:t>ляху</w:t>
+        </w:r>
+      </w:hyperlink>
+    </w:p>
+    <w:p>
+      <w:pPr>
+        <w:pStyle w:val="BulletList"/>
         <w:ind w:firstLine="0"/>
-        <w:jc w:val="center"/>
-        <w:rPr>
-          <w:color w:val="auto"/>
-        </w:rPr>
-      </w:pPr>
-      <w:bookmarkStart w:id="2" w:name="_Toc182389996"/>
-      <w:r>
-        <w:rPr>
-          <w:color w:val="auto"/>
-        </w:rPr>
-        <w:t>ТЕОРЕТИЧНА ЧАСТИНА З ІНФОРМАТИКИ</w:t>
-      </w:r>
-      <w:bookmarkEnd w:id="2"/>
-    </w:p>
-    <w:p/>
-    <w:p/>
-    <w:p>
-      <w:pPr>
-        <w:pStyle w:val="Heading1"/>
-        <w:ind w:firstLine="0"/>
-        <w:jc w:val="center"/>
-        <w:rPr>
-          <w:color w:val="auto"/>
-          <w:lang w:val="en-US"/>
-        </w:rPr>
-      </w:pPr>
-      <w:bookmarkStart w:id="3" w:name="_Toc182389997"/>
-      <w:proofErr w:type="spellStart"/>
-      <w:r>
-        <w:rPr>
-          <w:color w:val="auto"/>
-          <w:lang w:val="en-US"/>
-        </w:rPr>
-        <w:t>PlaceHolder</w:t>
-      </w:r>
-      <w:bookmarkEnd w:id="3"/>
-      <w:proofErr w:type="spellEnd"/>
-    </w:p>
-    <w:p/>
-    <w:p/>
-    <w:p>
-      <w:pPr>
-        <w:pStyle w:val="Heading1"/>
-        <w:ind w:firstLine="0"/>
-        <w:jc w:val="center"/>
-        <w:rPr>
-          <w:color w:val="auto"/>
-          <w:lang w:val="en-US"/>
-        </w:rPr>
-      </w:pPr>
-      <w:bookmarkStart w:id="4" w:name="_Toc182389998"/>
-      <w:proofErr w:type="spellStart"/>
-      <w:r>
-        <w:rPr>
-          <w:color w:val="auto"/>
-          <w:lang w:val="en-US"/>
-        </w:rPr>
-        <w:t>PlaceHolder</w:t>
-      </w:r>
-      <w:bookmarkEnd w:id="4"/>
-      <w:proofErr w:type="spellEnd"/>
-    </w:p>
-    <w:p/>
-    <w:p>
-      <w:pPr>
-        <w:pStyle w:val="MyStyle"/>
-      </w:pPr>
-    </w:p>
-    <w:p>
-      <w:pPr>
-        <w:pStyle w:val="MyStyle"/>
-      </w:pPr>
-    </w:p>
-    <w:p>
-      <w:pPr>
-        <w:pStyle w:val="MyStyle"/>
-      </w:pPr>
-      <w:r>
-        <w:tab/>
-      </w:r>
+      </w:pPr>
     </w:p>
     <w:p>
       <w:pPr>
@@ -1144,6 +2936,155 @@
 <file path=word/numbering.xml><?xml version="1.0" encoding="utf-8"?>
 <w:numbering xmlns:wpc="http://schemas.microsoft.com/office/word/2010/wordprocessingCanvas" xmlns:cx="http://schemas.microsoft.com/office/drawing/2014/chartex" xmlns:cx1="http://schemas.microsoft.com/office/drawing/2015/9/8/chartex" xmlns:cx2="http://schemas.microsoft.com/office/drawing/2015/10/21/chartex" xmlns:cx3="http://schemas.microsoft.com/office/drawing/2016/5/9/chartex" xmlns:cx4="http://schemas.microsoft.com/office/drawing/2016/5/10/chartex" xmlns:cx5="http://schemas.microsoft.com/office/drawing/2016/5/11/chartex" xmlns:cx6="http://schemas.microsoft.com/office/drawing/2016/5/12/chartex" xmlns:cx7="http://schemas.microsoft.com/office/drawing/2016/5/13/chartex" xmlns:cx8="http://schemas.microsoft.com/office/drawing/2016/5/14/chartex" xmlns:mc="http://schemas.openxmlformats.org/markup-compatibility/2006" xmlns:aink="http://schemas.microsoft.com/office/drawing/2016/ink" xmlns:am3d="http://schemas.microsoft.com/office/drawing/2017/model3d" xmlns:o="urn:schemas-microsoft-com:office:office" xmlns:oel="http://schemas.microsoft.com/office/2019/extlst" xmlns:r="http://schemas.openxmlformats.org/officeDocument/2006/relationships" xmlns:m="http://schemas.openxmlformats.org/officeDocument/2006/math" xmlns:v="urn:schemas-microsoft-com:vml" xmlns:wp14="http://schemas.microsoft.com/office/word/2010/wordprocessingDrawing" xmlns:wp="http://schemas.openxmlformats.org/drawingml/2006/wordprocessingDrawing" xmlns:w10="urn:schemas-microsoft-com:office:word" xmlns:w="http://schemas.openxmlformats.org/wordprocessingml/2006/main" xmlns:w14="http://schemas.microsoft.com/office/word/2010/wordml" xmlns:w15="http://schemas.microsoft.com/office/word/2012/wordml" xmlns:w16cex="http://schemas.microsoft.com/office/word/2018/wordml/cex" xmlns:w16cid="http://schemas.microsoft.com/office/word/2016/wordml/cid" xmlns:w16="http://schemas.microsoft.com/office/word/2018/wordml" xmlns:w16du="http://schemas.microsoft.com/office/word/2023/wordml/word16du" xmlns:w16sdtdh="http://schemas.microsoft.com/office/word/2020/wordml/sdtdatahash" xmlns:w16se="http://schemas.microsoft.com/office/word/2015/wordml/symex" xmlns:wpg="http://schemas.microsoft.com/office/word/2010/wordprocessingGroup" xmlns:wpi="http://schemas.microsoft.com/office/word/2010/wordprocessingInk" xmlns:wne="http://schemas.microsoft.com/office/word/2006/wordml" xmlns:wps="http://schemas.microsoft.com/office/word/2010/wordprocessingShape" mc:Ignorable="w14 w15 w16se w16cid w16 w16cex w16sdtdh w16du wp14">
   <w:abstractNum w:abstractNumId="0" w15:restartNumberingAfterBreak="0">
+    <w:nsid w:val="02482E82"/>
+    <w:multiLevelType w:val="multilevel"/>
+    <w:tmpl w:val="C27A4100"/>
+    <w:lvl w:ilvl="0">
+      <w:start w:val="1"/>
+      <w:numFmt w:val="bullet"/>
+      <w:lvlText w:val=""/>
+      <w:lvlJc w:val="left"/>
+      <w:pPr>
+        <w:tabs>
+          <w:tab w:val="num" w:pos="720"/>
+        </w:tabs>
+        <w:ind w:left="720" w:hanging="360"/>
+      </w:pPr>
+      <w:rPr>
+        <w:rFonts w:ascii="Symbol" w:hAnsi="Symbol" w:hint="default"/>
+        <w:sz w:val="20"/>
+      </w:rPr>
+    </w:lvl>
+    <w:lvl w:ilvl="1" w:tentative="1">
+      <w:start w:val="1"/>
+      <w:numFmt w:val="bullet"/>
+      <w:lvlText w:val="o"/>
+      <w:lvlJc w:val="left"/>
+      <w:pPr>
+        <w:tabs>
+          <w:tab w:val="num" w:pos="1440"/>
+        </w:tabs>
+        <w:ind w:left="1440" w:hanging="360"/>
+      </w:pPr>
+      <w:rPr>
+        <w:rFonts w:ascii="Courier New" w:hAnsi="Courier New" w:hint="default"/>
+        <w:sz w:val="20"/>
+      </w:rPr>
+    </w:lvl>
+    <w:lvl w:ilvl="2" w:tentative="1">
+      <w:start w:val="1"/>
+      <w:numFmt w:val="bullet"/>
+      <w:lvlText w:val=""/>
+      <w:lvlJc w:val="left"/>
+      <w:pPr>
+        <w:tabs>
+          <w:tab w:val="num" w:pos="2160"/>
+        </w:tabs>
+        <w:ind w:left="2160" w:hanging="360"/>
+      </w:pPr>
+      <w:rPr>
+        <w:rFonts w:ascii="Wingdings" w:hAnsi="Wingdings" w:hint="default"/>
+        <w:sz w:val="20"/>
+      </w:rPr>
+    </w:lvl>
+    <w:lvl w:ilvl="3" w:tentative="1">
+      <w:start w:val="1"/>
+      <w:numFmt w:val="bullet"/>
+      <w:lvlText w:val=""/>
+      <w:lvlJc w:val="left"/>
+      <w:pPr>
+        <w:tabs>
+          <w:tab w:val="num" w:pos="2880"/>
+        </w:tabs>
+        <w:ind w:left="2880" w:hanging="360"/>
+      </w:pPr>
+      <w:rPr>
+        <w:rFonts w:ascii="Wingdings" w:hAnsi="Wingdings" w:hint="default"/>
+        <w:sz w:val="20"/>
+      </w:rPr>
+    </w:lvl>
+    <w:lvl w:ilvl="4" w:tentative="1">
+      <w:start w:val="1"/>
+      <w:numFmt w:val="bullet"/>
+      <w:lvlText w:val=""/>
+      <w:lvlJc w:val="left"/>
+      <w:pPr>
+        <w:tabs>
+          <w:tab w:val="num" w:pos="3600"/>
+        </w:tabs>
+        <w:ind w:left="3600" w:hanging="360"/>
+      </w:pPr>
+      <w:rPr>
+        <w:rFonts w:ascii="Wingdings" w:hAnsi="Wingdings" w:hint="default"/>
+        <w:sz w:val="20"/>
+      </w:rPr>
+    </w:lvl>
+    <w:lvl w:ilvl="5" w:tentative="1">
+      <w:start w:val="1"/>
+      <w:numFmt w:val="bullet"/>
+      <w:lvlText w:val=""/>
+      <w:lvlJc w:val="left"/>
+      <w:pPr>
+        <w:tabs>
+          <w:tab w:val="num" w:pos="4320"/>
+        </w:tabs>
+        <w:ind w:left="4320" w:hanging="360"/>
+      </w:pPr>
+      <w:rPr>
+        <w:rFonts w:ascii="Wingdings" w:hAnsi="Wingdings" w:hint="default"/>
+        <w:sz w:val="20"/>
+      </w:rPr>
+    </w:lvl>
+    <w:lvl w:ilvl="6" w:tentative="1">
+      <w:start w:val="1"/>
+      <w:numFmt w:val="bullet"/>
+      <w:lvlText w:val=""/>
+      <w:lvlJc w:val="left"/>
+      <w:pPr>
+        <w:tabs>
+          <w:tab w:val="num" w:pos="5040"/>
+        </w:tabs>
+        <w:ind w:left="5040" w:hanging="360"/>
+      </w:pPr>
+      <w:rPr>
+        <w:rFonts w:ascii="Wingdings" w:hAnsi="Wingdings" w:hint="default"/>
+        <w:sz w:val="20"/>
+      </w:rPr>
+    </w:lvl>
+    <w:lvl w:ilvl="7" w:tentative="1">
+      <w:start w:val="1"/>
+      <w:numFmt w:val="bullet"/>
+      <w:lvlText w:val=""/>
+      <w:lvlJc w:val="left"/>
+      <w:pPr>
+        <w:tabs>
+          <w:tab w:val="num" w:pos="5760"/>
+        </w:tabs>
+        <w:ind w:left="5760" w:hanging="360"/>
+      </w:pPr>
+      <w:rPr>
+        <w:rFonts w:ascii="Wingdings" w:hAnsi="Wingdings" w:hint="default"/>
+        <w:sz w:val="20"/>
+      </w:rPr>
+    </w:lvl>
+    <w:lvl w:ilvl="8" w:tentative="1">
+      <w:start w:val="1"/>
+      <w:numFmt w:val="bullet"/>
+      <w:lvlText w:val=""/>
+      <w:lvlJc w:val="left"/>
+      <w:pPr>
+        <w:tabs>
+          <w:tab w:val="num" w:pos="6480"/>
+        </w:tabs>
+        <w:ind w:left="6480" w:hanging="360"/>
+      </w:pPr>
+      <w:rPr>
+        <w:rFonts w:ascii="Wingdings" w:hAnsi="Wingdings" w:hint="default"/>
+        <w:sz w:val="20"/>
+      </w:rPr>
+    </w:lvl>
+  </w:abstractNum>
+  <w:abstractNum w:abstractNumId="1" w15:restartNumberingAfterBreak="0">
     <w:nsid w:val="04933BF9"/>
     <w:multiLevelType w:val="hybridMultilevel"/>
     <w:tmpl w:val="305A71DE"/>
@@ -1232,8 +3173,1648 @@
       </w:pPr>
     </w:lvl>
   </w:abstractNum>
+  <w:abstractNum w:abstractNumId="2" w15:restartNumberingAfterBreak="0">
+    <w:nsid w:val="06ED51FB"/>
+    <w:multiLevelType w:val="hybridMultilevel"/>
+    <w:tmpl w:val="C4384280"/>
+    <w:lvl w:ilvl="0" w:tplc="751C1EAC">
+      <w:start w:val="1"/>
+      <w:numFmt w:val="bullet"/>
+      <w:lvlText w:val=""/>
+      <w:lvlJc w:val="left"/>
+      <w:pPr>
+        <w:ind w:left="720" w:hanging="360"/>
+      </w:pPr>
+      <w:rPr>
+        <w:rFonts w:ascii="Symbol" w:hAnsi="Symbol" w:hint="default"/>
+      </w:rPr>
+    </w:lvl>
+    <w:lvl w:ilvl="1" w:tplc="04220003" w:tentative="1">
+      <w:start w:val="1"/>
+      <w:numFmt w:val="bullet"/>
+      <w:lvlText w:val="o"/>
+      <w:lvlJc w:val="left"/>
+      <w:pPr>
+        <w:ind w:left="1440" w:hanging="360"/>
+      </w:pPr>
+      <w:rPr>
+        <w:rFonts w:ascii="Courier New" w:hAnsi="Courier New" w:cs="Courier New" w:hint="default"/>
+      </w:rPr>
+    </w:lvl>
+    <w:lvl w:ilvl="2" w:tplc="04220005" w:tentative="1">
+      <w:start w:val="1"/>
+      <w:numFmt w:val="bullet"/>
+      <w:lvlText w:val=""/>
+      <w:lvlJc w:val="left"/>
+      <w:pPr>
+        <w:ind w:left="2160" w:hanging="360"/>
+      </w:pPr>
+      <w:rPr>
+        <w:rFonts w:ascii="Wingdings" w:hAnsi="Wingdings" w:hint="default"/>
+      </w:rPr>
+    </w:lvl>
+    <w:lvl w:ilvl="3" w:tplc="04220001" w:tentative="1">
+      <w:start w:val="1"/>
+      <w:numFmt w:val="bullet"/>
+      <w:lvlText w:val=""/>
+      <w:lvlJc w:val="left"/>
+      <w:pPr>
+        <w:ind w:left="2880" w:hanging="360"/>
+      </w:pPr>
+      <w:rPr>
+        <w:rFonts w:ascii="Symbol" w:hAnsi="Symbol" w:hint="default"/>
+      </w:rPr>
+    </w:lvl>
+    <w:lvl w:ilvl="4" w:tplc="04220003" w:tentative="1">
+      <w:start w:val="1"/>
+      <w:numFmt w:val="bullet"/>
+      <w:lvlText w:val="o"/>
+      <w:lvlJc w:val="left"/>
+      <w:pPr>
+        <w:ind w:left="3600" w:hanging="360"/>
+      </w:pPr>
+      <w:rPr>
+        <w:rFonts w:ascii="Courier New" w:hAnsi="Courier New" w:cs="Courier New" w:hint="default"/>
+      </w:rPr>
+    </w:lvl>
+    <w:lvl w:ilvl="5" w:tplc="04220005" w:tentative="1">
+      <w:start w:val="1"/>
+      <w:numFmt w:val="bullet"/>
+      <w:lvlText w:val=""/>
+      <w:lvlJc w:val="left"/>
+      <w:pPr>
+        <w:ind w:left="4320" w:hanging="360"/>
+      </w:pPr>
+      <w:rPr>
+        <w:rFonts w:ascii="Wingdings" w:hAnsi="Wingdings" w:hint="default"/>
+      </w:rPr>
+    </w:lvl>
+    <w:lvl w:ilvl="6" w:tplc="04220001" w:tentative="1">
+      <w:start w:val="1"/>
+      <w:numFmt w:val="bullet"/>
+      <w:lvlText w:val=""/>
+      <w:lvlJc w:val="left"/>
+      <w:pPr>
+        <w:ind w:left="5040" w:hanging="360"/>
+      </w:pPr>
+      <w:rPr>
+        <w:rFonts w:ascii="Symbol" w:hAnsi="Symbol" w:hint="default"/>
+      </w:rPr>
+    </w:lvl>
+    <w:lvl w:ilvl="7" w:tplc="04220003" w:tentative="1">
+      <w:start w:val="1"/>
+      <w:numFmt w:val="bullet"/>
+      <w:lvlText w:val="o"/>
+      <w:lvlJc w:val="left"/>
+      <w:pPr>
+        <w:ind w:left="5760" w:hanging="360"/>
+      </w:pPr>
+      <w:rPr>
+        <w:rFonts w:ascii="Courier New" w:hAnsi="Courier New" w:cs="Courier New" w:hint="default"/>
+      </w:rPr>
+    </w:lvl>
+    <w:lvl w:ilvl="8" w:tplc="04220005" w:tentative="1">
+      <w:start w:val="1"/>
+      <w:numFmt w:val="bullet"/>
+      <w:lvlText w:val=""/>
+      <w:lvlJc w:val="left"/>
+      <w:pPr>
+        <w:ind w:left="6480" w:hanging="360"/>
+      </w:pPr>
+      <w:rPr>
+        <w:rFonts w:ascii="Wingdings" w:hAnsi="Wingdings" w:hint="default"/>
+      </w:rPr>
+    </w:lvl>
+  </w:abstractNum>
+  <w:abstractNum w:abstractNumId="3" w15:restartNumberingAfterBreak="0">
+    <w:nsid w:val="07E86E9E"/>
+    <w:multiLevelType w:val="multilevel"/>
+    <w:tmpl w:val="3146917C"/>
+    <w:lvl w:ilvl="0">
+      <w:start w:val="1"/>
+      <w:numFmt w:val="decimal"/>
+      <w:pStyle w:val="Heading1"/>
+      <w:lvlText w:val="%1."/>
+      <w:lvlJc w:val="left"/>
+      <w:pPr>
+        <w:ind w:left="432" w:hanging="432"/>
+      </w:pPr>
+      <w:rPr>
+        <w:rFonts w:hint="default"/>
+      </w:rPr>
+    </w:lvl>
+    <w:lvl w:ilvl="1">
+      <w:start w:val="1"/>
+      <w:numFmt w:val="decimal"/>
+      <w:pStyle w:val="Heading2"/>
+      <w:lvlText w:val="%1.%2"/>
+      <w:lvlJc w:val="left"/>
+      <w:pPr>
+        <w:ind w:left="576" w:hanging="576"/>
+      </w:pPr>
+    </w:lvl>
+    <w:lvl w:ilvl="2">
+      <w:start w:val="1"/>
+      <w:numFmt w:val="decimal"/>
+      <w:pStyle w:val="Heading3"/>
+      <w:lvlText w:val="%1.%2.%3"/>
+      <w:lvlJc w:val="left"/>
+      <w:pPr>
+        <w:ind w:left="720" w:hanging="720"/>
+      </w:pPr>
+    </w:lvl>
+    <w:lvl w:ilvl="3">
+      <w:start w:val="1"/>
+      <w:numFmt w:val="decimal"/>
+      <w:pStyle w:val="Heading4"/>
+      <w:lvlText w:val="%1.%2.%3.%4"/>
+      <w:lvlJc w:val="left"/>
+      <w:pPr>
+        <w:ind w:left="864" w:hanging="864"/>
+      </w:pPr>
+    </w:lvl>
+    <w:lvl w:ilvl="4">
+      <w:start w:val="1"/>
+      <w:numFmt w:val="decimal"/>
+      <w:pStyle w:val="Heading5"/>
+      <w:lvlText w:val="%1.%2.%3.%4.%5"/>
+      <w:lvlJc w:val="left"/>
+      <w:pPr>
+        <w:ind w:left="1008" w:hanging="1008"/>
+      </w:pPr>
+    </w:lvl>
+    <w:lvl w:ilvl="5">
+      <w:start w:val="1"/>
+      <w:numFmt w:val="decimal"/>
+      <w:pStyle w:val="Heading6"/>
+      <w:lvlText w:val="%1.%2.%3.%4.%5.%6"/>
+      <w:lvlJc w:val="left"/>
+      <w:pPr>
+        <w:ind w:left="1152" w:hanging="1152"/>
+      </w:pPr>
+    </w:lvl>
+    <w:lvl w:ilvl="6">
+      <w:start w:val="1"/>
+      <w:numFmt w:val="decimal"/>
+      <w:pStyle w:val="Heading7"/>
+      <w:lvlText w:val="%1.%2.%3.%4.%5.%6.%7"/>
+      <w:lvlJc w:val="left"/>
+      <w:pPr>
+        <w:ind w:left="1296" w:hanging="1296"/>
+      </w:pPr>
+    </w:lvl>
+    <w:lvl w:ilvl="7">
+      <w:start w:val="1"/>
+      <w:numFmt w:val="decimal"/>
+      <w:pStyle w:val="Heading8"/>
+      <w:lvlText w:val="%1.%2.%3.%4.%5.%6.%7.%8"/>
+      <w:lvlJc w:val="left"/>
+      <w:pPr>
+        <w:ind w:left="1440" w:hanging="1440"/>
+      </w:pPr>
+    </w:lvl>
+    <w:lvl w:ilvl="8">
+      <w:start w:val="1"/>
+      <w:numFmt w:val="decimal"/>
+      <w:pStyle w:val="Heading9"/>
+      <w:lvlText w:val="%1.%2.%3.%4.%5.%6.%7.%8.%9"/>
+      <w:lvlJc w:val="left"/>
+      <w:pPr>
+        <w:ind w:left="1584" w:hanging="1584"/>
+      </w:pPr>
+    </w:lvl>
+  </w:abstractNum>
+  <w:abstractNum w:abstractNumId="4" w15:restartNumberingAfterBreak="0">
+    <w:nsid w:val="23A7784A"/>
+    <w:multiLevelType w:val="multilevel"/>
+    <w:tmpl w:val="2754351A"/>
+    <w:lvl w:ilvl="0">
+      <w:start w:val="1"/>
+      <w:numFmt w:val="decimal"/>
+      <w:lvlText w:val="%1."/>
+      <w:lvlJc w:val="left"/>
+      <w:pPr>
+        <w:tabs>
+          <w:tab w:val="num" w:pos="720"/>
+        </w:tabs>
+        <w:ind w:left="720" w:hanging="360"/>
+      </w:pPr>
+    </w:lvl>
+    <w:lvl w:ilvl="1" w:tentative="1">
+      <w:start w:val="1"/>
+      <w:numFmt w:val="decimal"/>
+      <w:lvlText w:val="%2."/>
+      <w:lvlJc w:val="left"/>
+      <w:pPr>
+        <w:tabs>
+          <w:tab w:val="num" w:pos="1440"/>
+        </w:tabs>
+        <w:ind w:left="1440" w:hanging="360"/>
+      </w:pPr>
+    </w:lvl>
+    <w:lvl w:ilvl="2" w:tentative="1">
+      <w:start w:val="1"/>
+      <w:numFmt w:val="decimal"/>
+      <w:lvlText w:val="%3."/>
+      <w:lvlJc w:val="left"/>
+      <w:pPr>
+        <w:tabs>
+          <w:tab w:val="num" w:pos="2160"/>
+        </w:tabs>
+        <w:ind w:left="2160" w:hanging="360"/>
+      </w:pPr>
+    </w:lvl>
+    <w:lvl w:ilvl="3" w:tentative="1">
+      <w:start w:val="1"/>
+      <w:numFmt w:val="decimal"/>
+      <w:lvlText w:val="%4."/>
+      <w:lvlJc w:val="left"/>
+      <w:pPr>
+        <w:tabs>
+          <w:tab w:val="num" w:pos="2880"/>
+        </w:tabs>
+        <w:ind w:left="2880" w:hanging="360"/>
+      </w:pPr>
+    </w:lvl>
+    <w:lvl w:ilvl="4" w:tentative="1">
+      <w:start w:val="1"/>
+      <w:numFmt w:val="decimal"/>
+      <w:lvlText w:val="%5."/>
+      <w:lvlJc w:val="left"/>
+      <w:pPr>
+        <w:tabs>
+          <w:tab w:val="num" w:pos="3600"/>
+        </w:tabs>
+        <w:ind w:left="3600" w:hanging="360"/>
+      </w:pPr>
+    </w:lvl>
+    <w:lvl w:ilvl="5" w:tentative="1">
+      <w:start w:val="1"/>
+      <w:numFmt w:val="decimal"/>
+      <w:lvlText w:val="%6."/>
+      <w:lvlJc w:val="left"/>
+      <w:pPr>
+        <w:tabs>
+          <w:tab w:val="num" w:pos="4320"/>
+        </w:tabs>
+        <w:ind w:left="4320" w:hanging="360"/>
+      </w:pPr>
+    </w:lvl>
+    <w:lvl w:ilvl="6" w:tentative="1">
+      <w:start w:val="1"/>
+      <w:numFmt w:val="decimal"/>
+      <w:lvlText w:val="%7."/>
+      <w:lvlJc w:val="left"/>
+      <w:pPr>
+        <w:tabs>
+          <w:tab w:val="num" w:pos="5040"/>
+        </w:tabs>
+        <w:ind w:left="5040" w:hanging="360"/>
+      </w:pPr>
+    </w:lvl>
+    <w:lvl w:ilvl="7" w:tentative="1">
+      <w:start w:val="1"/>
+      <w:numFmt w:val="decimal"/>
+      <w:lvlText w:val="%8."/>
+      <w:lvlJc w:val="left"/>
+      <w:pPr>
+        <w:tabs>
+          <w:tab w:val="num" w:pos="5760"/>
+        </w:tabs>
+        <w:ind w:left="5760" w:hanging="360"/>
+      </w:pPr>
+    </w:lvl>
+    <w:lvl w:ilvl="8" w:tentative="1">
+      <w:start w:val="1"/>
+      <w:numFmt w:val="decimal"/>
+      <w:lvlText w:val="%9."/>
+      <w:lvlJc w:val="left"/>
+      <w:pPr>
+        <w:tabs>
+          <w:tab w:val="num" w:pos="6480"/>
+        </w:tabs>
+        <w:ind w:left="6480" w:hanging="360"/>
+      </w:pPr>
+    </w:lvl>
+  </w:abstractNum>
+  <w:abstractNum w:abstractNumId="5" w15:restartNumberingAfterBreak="0">
+    <w:nsid w:val="240622ED"/>
+    <w:multiLevelType w:val="hybridMultilevel"/>
+    <w:tmpl w:val="23200B6E"/>
+    <w:lvl w:ilvl="0" w:tplc="04220001">
+      <w:start w:val="1"/>
+      <w:numFmt w:val="bullet"/>
+      <w:lvlText w:val=""/>
+      <w:lvlJc w:val="left"/>
+      <w:pPr>
+        <w:ind w:left="720" w:hanging="360"/>
+      </w:pPr>
+      <w:rPr>
+        <w:rFonts w:ascii="Symbol" w:hAnsi="Symbol" w:hint="default"/>
+      </w:rPr>
+    </w:lvl>
+    <w:lvl w:ilvl="1" w:tplc="04220003" w:tentative="1">
+      <w:start w:val="1"/>
+      <w:numFmt w:val="bullet"/>
+      <w:lvlText w:val="o"/>
+      <w:lvlJc w:val="left"/>
+      <w:pPr>
+        <w:ind w:left="1440" w:hanging="360"/>
+      </w:pPr>
+      <w:rPr>
+        <w:rFonts w:ascii="Courier New" w:hAnsi="Courier New" w:cs="Courier New" w:hint="default"/>
+      </w:rPr>
+    </w:lvl>
+    <w:lvl w:ilvl="2" w:tplc="04220005" w:tentative="1">
+      <w:start w:val="1"/>
+      <w:numFmt w:val="bullet"/>
+      <w:lvlText w:val=""/>
+      <w:lvlJc w:val="left"/>
+      <w:pPr>
+        <w:ind w:left="2160" w:hanging="360"/>
+      </w:pPr>
+      <w:rPr>
+        <w:rFonts w:ascii="Wingdings" w:hAnsi="Wingdings" w:hint="default"/>
+      </w:rPr>
+    </w:lvl>
+    <w:lvl w:ilvl="3" w:tplc="04220001" w:tentative="1">
+      <w:start w:val="1"/>
+      <w:numFmt w:val="bullet"/>
+      <w:lvlText w:val=""/>
+      <w:lvlJc w:val="left"/>
+      <w:pPr>
+        <w:ind w:left="2880" w:hanging="360"/>
+      </w:pPr>
+      <w:rPr>
+        <w:rFonts w:ascii="Symbol" w:hAnsi="Symbol" w:hint="default"/>
+      </w:rPr>
+    </w:lvl>
+    <w:lvl w:ilvl="4" w:tplc="04220003" w:tentative="1">
+      <w:start w:val="1"/>
+      <w:numFmt w:val="bullet"/>
+      <w:lvlText w:val="o"/>
+      <w:lvlJc w:val="left"/>
+      <w:pPr>
+        <w:ind w:left="3600" w:hanging="360"/>
+      </w:pPr>
+      <w:rPr>
+        <w:rFonts w:ascii="Courier New" w:hAnsi="Courier New" w:cs="Courier New" w:hint="default"/>
+      </w:rPr>
+    </w:lvl>
+    <w:lvl w:ilvl="5" w:tplc="04220005" w:tentative="1">
+      <w:start w:val="1"/>
+      <w:numFmt w:val="bullet"/>
+      <w:lvlText w:val=""/>
+      <w:lvlJc w:val="left"/>
+      <w:pPr>
+        <w:ind w:left="4320" w:hanging="360"/>
+      </w:pPr>
+      <w:rPr>
+        <w:rFonts w:ascii="Wingdings" w:hAnsi="Wingdings" w:hint="default"/>
+      </w:rPr>
+    </w:lvl>
+    <w:lvl w:ilvl="6" w:tplc="04220001" w:tentative="1">
+      <w:start w:val="1"/>
+      <w:numFmt w:val="bullet"/>
+      <w:lvlText w:val=""/>
+      <w:lvlJc w:val="left"/>
+      <w:pPr>
+        <w:ind w:left="5040" w:hanging="360"/>
+      </w:pPr>
+      <w:rPr>
+        <w:rFonts w:ascii="Symbol" w:hAnsi="Symbol" w:hint="default"/>
+      </w:rPr>
+    </w:lvl>
+    <w:lvl w:ilvl="7" w:tplc="04220003" w:tentative="1">
+      <w:start w:val="1"/>
+      <w:numFmt w:val="bullet"/>
+      <w:lvlText w:val="o"/>
+      <w:lvlJc w:val="left"/>
+      <w:pPr>
+        <w:ind w:left="5760" w:hanging="360"/>
+      </w:pPr>
+      <w:rPr>
+        <w:rFonts w:ascii="Courier New" w:hAnsi="Courier New" w:cs="Courier New" w:hint="default"/>
+      </w:rPr>
+    </w:lvl>
+    <w:lvl w:ilvl="8" w:tplc="04220005" w:tentative="1">
+      <w:start w:val="1"/>
+      <w:numFmt w:val="bullet"/>
+      <w:lvlText w:val=""/>
+      <w:lvlJc w:val="left"/>
+      <w:pPr>
+        <w:ind w:left="6480" w:hanging="360"/>
+      </w:pPr>
+      <w:rPr>
+        <w:rFonts w:ascii="Wingdings" w:hAnsi="Wingdings" w:hint="default"/>
+      </w:rPr>
+    </w:lvl>
+  </w:abstractNum>
+  <w:abstractNum w:abstractNumId="6" w15:restartNumberingAfterBreak="0">
+    <w:nsid w:val="303C2ECD"/>
+    <w:multiLevelType w:val="hybridMultilevel"/>
+    <w:tmpl w:val="4DDAF88E"/>
+    <w:lvl w:ilvl="0" w:tplc="04220001">
+      <w:start w:val="1"/>
+      <w:numFmt w:val="bullet"/>
+      <w:lvlText w:val=""/>
+      <w:lvlJc w:val="left"/>
+      <w:pPr>
+        <w:ind w:left="720" w:hanging="360"/>
+      </w:pPr>
+      <w:rPr>
+        <w:rFonts w:ascii="Symbol" w:hAnsi="Symbol" w:hint="default"/>
+      </w:rPr>
+    </w:lvl>
+    <w:lvl w:ilvl="1" w:tplc="04220003" w:tentative="1">
+      <w:start w:val="1"/>
+      <w:numFmt w:val="bullet"/>
+      <w:lvlText w:val="o"/>
+      <w:lvlJc w:val="left"/>
+      <w:pPr>
+        <w:ind w:left="1440" w:hanging="360"/>
+      </w:pPr>
+      <w:rPr>
+        <w:rFonts w:ascii="Courier New" w:hAnsi="Courier New" w:cs="Courier New" w:hint="default"/>
+      </w:rPr>
+    </w:lvl>
+    <w:lvl w:ilvl="2" w:tplc="04220005" w:tentative="1">
+      <w:start w:val="1"/>
+      <w:numFmt w:val="bullet"/>
+      <w:lvlText w:val=""/>
+      <w:lvlJc w:val="left"/>
+      <w:pPr>
+        <w:ind w:left="2160" w:hanging="360"/>
+      </w:pPr>
+      <w:rPr>
+        <w:rFonts w:ascii="Wingdings" w:hAnsi="Wingdings" w:hint="default"/>
+      </w:rPr>
+    </w:lvl>
+    <w:lvl w:ilvl="3" w:tplc="04220001" w:tentative="1">
+      <w:start w:val="1"/>
+      <w:numFmt w:val="bullet"/>
+      <w:lvlText w:val=""/>
+      <w:lvlJc w:val="left"/>
+      <w:pPr>
+        <w:ind w:left="2880" w:hanging="360"/>
+      </w:pPr>
+      <w:rPr>
+        <w:rFonts w:ascii="Symbol" w:hAnsi="Symbol" w:hint="default"/>
+      </w:rPr>
+    </w:lvl>
+    <w:lvl w:ilvl="4" w:tplc="04220003" w:tentative="1">
+      <w:start w:val="1"/>
+      <w:numFmt w:val="bullet"/>
+      <w:lvlText w:val="o"/>
+      <w:lvlJc w:val="left"/>
+      <w:pPr>
+        <w:ind w:left="3600" w:hanging="360"/>
+      </w:pPr>
+      <w:rPr>
+        <w:rFonts w:ascii="Courier New" w:hAnsi="Courier New" w:cs="Courier New" w:hint="default"/>
+      </w:rPr>
+    </w:lvl>
+    <w:lvl w:ilvl="5" w:tplc="04220005" w:tentative="1">
+      <w:start w:val="1"/>
+      <w:numFmt w:val="bullet"/>
+      <w:lvlText w:val=""/>
+      <w:lvlJc w:val="left"/>
+      <w:pPr>
+        <w:ind w:left="4320" w:hanging="360"/>
+      </w:pPr>
+      <w:rPr>
+        <w:rFonts w:ascii="Wingdings" w:hAnsi="Wingdings" w:hint="default"/>
+      </w:rPr>
+    </w:lvl>
+    <w:lvl w:ilvl="6" w:tplc="04220001" w:tentative="1">
+      <w:start w:val="1"/>
+      <w:numFmt w:val="bullet"/>
+      <w:lvlText w:val=""/>
+      <w:lvlJc w:val="left"/>
+      <w:pPr>
+        <w:ind w:left="5040" w:hanging="360"/>
+      </w:pPr>
+      <w:rPr>
+        <w:rFonts w:ascii="Symbol" w:hAnsi="Symbol" w:hint="default"/>
+      </w:rPr>
+    </w:lvl>
+    <w:lvl w:ilvl="7" w:tplc="04220003" w:tentative="1">
+      <w:start w:val="1"/>
+      <w:numFmt w:val="bullet"/>
+      <w:lvlText w:val="o"/>
+      <w:lvlJc w:val="left"/>
+      <w:pPr>
+        <w:ind w:left="5760" w:hanging="360"/>
+      </w:pPr>
+      <w:rPr>
+        <w:rFonts w:ascii="Courier New" w:hAnsi="Courier New" w:cs="Courier New" w:hint="default"/>
+      </w:rPr>
+    </w:lvl>
+    <w:lvl w:ilvl="8" w:tplc="04220005" w:tentative="1">
+      <w:start w:val="1"/>
+      <w:numFmt w:val="bullet"/>
+      <w:lvlText w:val=""/>
+      <w:lvlJc w:val="left"/>
+      <w:pPr>
+        <w:ind w:left="6480" w:hanging="360"/>
+      </w:pPr>
+      <w:rPr>
+        <w:rFonts w:ascii="Wingdings" w:hAnsi="Wingdings" w:hint="default"/>
+      </w:rPr>
+    </w:lvl>
+  </w:abstractNum>
+  <w:abstractNum w:abstractNumId="7" w15:restartNumberingAfterBreak="0">
+    <w:nsid w:val="33256061"/>
+    <w:multiLevelType w:val="hybridMultilevel"/>
+    <w:tmpl w:val="44422C62"/>
+    <w:lvl w:ilvl="0" w:tplc="04220001">
+      <w:start w:val="1"/>
+      <w:numFmt w:val="bullet"/>
+      <w:lvlText w:val=""/>
+      <w:lvlJc w:val="left"/>
+      <w:pPr>
+        <w:ind w:left="720" w:hanging="360"/>
+      </w:pPr>
+      <w:rPr>
+        <w:rFonts w:ascii="Symbol" w:hAnsi="Symbol" w:hint="default"/>
+      </w:rPr>
+    </w:lvl>
+    <w:lvl w:ilvl="1" w:tplc="04220003" w:tentative="1">
+      <w:start w:val="1"/>
+      <w:numFmt w:val="bullet"/>
+      <w:lvlText w:val="o"/>
+      <w:lvlJc w:val="left"/>
+      <w:pPr>
+        <w:ind w:left="1440" w:hanging="360"/>
+      </w:pPr>
+      <w:rPr>
+        <w:rFonts w:ascii="Courier New" w:hAnsi="Courier New" w:cs="Courier New" w:hint="default"/>
+      </w:rPr>
+    </w:lvl>
+    <w:lvl w:ilvl="2" w:tplc="04220005" w:tentative="1">
+      <w:start w:val="1"/>
+      <w:numFmt w:val="bullet"/>
+      <w:lvlText w:val=""/>
+      <w:lvlJc w:val="left"/>
+      <w:pPr>
+        <w:ind w:left="2160" w:hanging="360"/>
+      </w:pPr>
+      <w:rPr>
+        <w:rFonts w:ascii="Wingdings" w:hAnsi="Wingdings" w:hint="default"/>
+      </w:rPr>
+    </w:lvl>
+    <w:lvl w:ilvl="3" w:tplc="04220001" w:tentative="1">
+      <w:start w:val="1"/>
+      <w:numFmt w:val="bullet"/>
+      <w:lvlText w:val=""/>
+      <w:lvlJc w:val="left"/>
+      <w:pPr>
+        <w:ind w:left="2880" w:hanging="360"/>
+      </w:pPr>
+      <w:rPr>
+        <w:rFonts w:ascii="Symbol" w:hAnsi="Symbol" w:hint="default"/>
+      </w:rPr>
+    </w:lvl>
+    <w:lvl w:ilvl="4" w:tplc="04220003" w:tentative="1">
+      <w:start w:val="1"/>
+      <w:numFmt w:val="bullet"/>
+      <w:lvlText w:val="o"/>
+      <w:lvlJc w:val="left"/>
+      <w:pPr>
+        <w:ind w:left="3600" w:hanging="360"/>
+      </w:pPr>
+      <w:rPr>
+        <w:rFonts w:ascii="Courier New" w:hAnsi="Courier New" w:cs="Courier New" w:hint="default"/>
+      </w:rPr>
+    </w:lvl>
+    <w:lvl w:ilvl="5" w:tplc="04220005" w:tentative="1">
+      <w:start w:val="1"/>
+      <w:numFmt w:val="bullet"/>
+      <w:lvlText w:val=""/>
+      <w:lvlJc w:val="left"/>
+      <w:pPr>
+        <w:ind w:left="4320" w:hanging="360"/>
+      </w:pPr>
+      <w:rPr>
+        <w:rFonts w:ascii="Wingdings" w:hAnsi="Wingdings" w:hint="default"/>
+      </w:rPr>
+    </w:lvl>
+    <w:lvl w:ilvl="6" w:tplc="04220001" w:tentative="1">
+      <w:start w:val="1"/>
+      <w:numFmt w:val="bullet"/>
+      <w:lvlText w:val=""/>
+      <w:lvlJc w:val="left"/>
+      <w:pPr>
+        <w:ind w:left="5040" w:hanging="360"/>
+      </w:pPr>
+      <w:rPr>
+        <w:rFonts w:ascii="Symbol" w:hAnsi="Symbol" w:hint="default"/>
+      </w:rPr>
+    </w:lvl>
+    <w:lvl w:ilvl="7" w:tplc="04220003" w:tentative="1">
+      <w:start w:val="1"/>
+      <w:numFmt w:val="bullet"/>
+      <w:lvlText w:val="o"/>
+      <w:lvlJc w:val="left"/>
+      <w:pPr>
+        <w:ind w:left="5760" w:hanging="360"/>
+      </w:pPr>
+      <w:rPr>
+        <w:rFonts w:ascii="Courier New" w:hAnsi="Courier New" w:cs="Courier New" w:hint="default"/>
+      </w:rPr>
+    </w:lvl>
+    <w:lvl w:ilvl="8" w:tplc="04220005" w:tentative="1">
+      <w:start w:val="1"/>
+      <w:numFmt w:val="bullet"/>
+      <w:lvlText w:val=""/>
+      <w:lvlJc w:val="left"/>
+      <w:pPr>
+        <w:ind w:left="6480" w:hanging="360"/>
+      </w:pPr>
+      <w:rPr>
+        <w:rFonts w:ascii="Wingdings" w:hAnsi="Wingdings" w:hint="default"/>
+      </w:rPr>
+    </w:lvl>
+  </w:abstractNum>
+  <w:abstractNum w:abstractNumId="8" w15:restartNumberingAfterBreak="0">
+    <w:nsid w:val="3BA31150"/>
+    <w:multiLevelType w:val="multilevel"/>
+    <w:tmpl w:val="99AE3AA2"/>
+    <w:lvl w:ilvl="0">
+      <w:start w:val="1"/>
+      <w:numFmt w:val="bullet"/>
+      <w:lvlText w:val=""/>
+      <w:lvlJc w:val="left"/>
+      <w:pPr>
+        <w:tabs>
+          <w:tab w:val="num" w:pos="720"/>
+        </w:tabs>
+        <w:ind w:left="720" w:hanging="360"/>
+      </w:pPr>
+      <w:rPr>
+        <w:rFonts w:ascii="Symbol" w:hAnsi="Symbol" w:hint="default"/>
+        <w:sz w:val="20"/>
+      </w:rPr>
+    </w:lvl>
+    <w:lvl w:ilvl="1" w:tentative="1">
+      <w:start w:val="1"/>
+      <w:numFmt w:val="bullet"/>
+      <w:lvlText w:val="o"/>
+      <w:lvlJc w:val="left"/>
+      <w:pPr>
+        <w:tabs>
+          <w:tab w:val="num" w:pos="1440"/>
+        </w:tabs>
+        <w:ind w:left="1440" w:hanging="360"/>
+      </w:pPr>
+      <w:rPr>
+        <w:rFonts w:ascii="Courier New" w:hAnsi="Courier New" w:hint="default"/>
+        <w:sz w:val="20"/>
+      </w:rPr>
+    </w:lvl>
+    <w:lvl w:ilvl="2" w:tentative="1">
+      <w:start w:val="1"/>
+      <w:numFmt w:val="bullet"/>
+      <w:lvlText w:val=""/>
+      <w:lvlJc w:val="left"/>
+      <w:pPr>
+        <w:tabs>
+          <w:tab w:val="num" w:pos="2160"/>
+        </w:tabs>
+        <w:ind w:left="2160" w:hanging="360"/>
+      </w:pPr>
+      <w:rPr>
+        <w:rFonts w:ascii="Wingdings" w:hAnsi="Wingdings" w:hint="default"/>
+        <w:sz w:val="20"/>
+      </w:rPr>
+    </w:lvl>
+    <w:lvl w:ilvl="3" w:tentative="1">
+      <w:start w:val="1"/>
+      <w:numFmt w:val="bullet"/>
+      <w:lvlText w:val=""/>
+      <w:lvlJc w:val="left"/>
+      <w:pPr>
+        <w:tabs>
+          <w:tab w:val="num" w:pos="2880"/>
+        </w:tabs>
+        <w:ind w:left="2880" w:hanging="360"/>
+      </w:pPr>
+      <w:rPr>
+        <w:rFonts w:ascii="Wingdings" w:hAnsi="Wingdings" w:hint="default"/>
+        <w:sz w:val="20"/>
+      </w:rPr>
+    </w:lvl>
+    <w:lvl w:ilvl="4" w:tentative="1">
+      <w:start w:val="1"/>
+      <w:numFmt w:val="bullet"/>
+      <w:lvlText w:val=""/>
+      <w:lvlJc w:val="left"/>
+      <w:pPr>
+        <w:tabs>
+          <w:tab w:val="num" w:pos="3600"/>
+        </w:tabs>
+        <w:ind w:left="3600" w:hanging="360"/>
+      </w:pPr>
+      <w:rPr>
+        <w:rFonts w:ascii="Wingdings" w:hAnsi="Wingdings" w:hint="default"/>
+        <w:sz w:val="20"/>
+      </w:rPr>
+    </w:lvl>
+    <w:lvl w:ilvl="5" w:tentative="1">
+      <w:start w:val="1"/>
+      <w:numFmt w:val="bullet"/>
+      <w:lvlText w:val=""/>
+      <w:lvlJc w:val="left"/>
+      <w:pPr>
+        <w:tabs>
+          <w:tab w:val="num" w:pos="4320"/>
+        </w:tabs>
+        <w:ind w:left="4320" w:hanging="360"/>
+      </w:pPr>
+      <w:rPr>
+        <w:rFonts w:ascii="Wingdings" w:hAnsi="Wingdings" w:hint="default"/>
+        <w:sz w:val="20"/>
+      </w:rPr>
+    </w:lvl>
+    <w:lvl w:ilvl="6" w:tentative="1">
+      <w:start w:val="1"/>
+      <w:numFmt w:val="bullet"/>
+      <w:lvlText w:val=""/>
+      <w:lvlJc w:val="left"/>
+      <w:pPr>
+        <w:tabs>
+          <w:tab w:val="num" w:pos="5040"/>
+        </w:tabs>
+        <w:ind w:left="5040" w:hanging="360"/>
+      </w:pPr>
+      <w:rPr>
+        <w:rFonts w:ascii="Wingdings" w:hAnsi="Wingdings" w:hint="default"/>
+        <w:sz w:val="20"/>
+      </w:rPr>
+    </w:lvl>
+    <w:lvl w:ilvl="7" w:tentative="1">
+      <w:start w:val="1"/>
+      <w:numFmt w:val="bullet"/>
+      <w:lvlText w:val=""/>
+      <w:lvlJc w:val="left"/>
+      <w:pPr>
+        <w:tabs>
+          <w:tab w:val="num" w:pos="5760"/>
+        </w:tabs>
+        <w:ind w:left="5760" w:hanging="360"/>
+      </w:pPr>
+      <w:rPr>
+        <w:rFonts w:ascii="Wingdings" w:hAnsi="Wingdings" w:hint="default"/>
+        <w:sz w:val="20"/>
+      </w:rPr>
+    </w:lvl>
+    <w:lvl w:ilvl="8" w:tentative="1">
+      <w:start w:val="1"/>
+      <w:numFmt w:val="bullet"/>
+      <w:lvlText w:val=""/>
+      <w:lvlJc w:val="left"/>
+      <w:pPr>
+        <w:tabs>
+          <w:tab w:val="num" w:pos="6480"/>
+        </w:tabs>
+        <w:ind w:left="6480" w:hanging="360"/>
+      </w:pPr>
+      <w:rPr>
+        <w:rFonts w:ascii="Wingdings" w:hAnsi="Wingdings" w:hint="default"/>
+        <w:sz w:val="20"/>
+      </w:rPr>
+    </w:lvl>
+  </w:abstractNum>
+  <w:abstractNum w:abstractNumId="9" w15:restartNumberingAfterBreak="0">
+    <w:nsid w:val="3CE54C2C"/>
+    <w:multiLevelType w:val="multilevel"/>
+    <w:tmpl w:val="FE30376E"/>
+    <w:lvl w:ilvl="0">
+      <w:start w:val="1"/>
+      <w:numFmt w:val="bullet"/>
+      <w:lvlText w:val=""/>
+      <w:lvlJc w:val="left"/>
+      <w:pPr>
+        <w:tabs>
+          <w:tab w:val="num" w:pos="720"/>
+        </w:tabs>
+        <w:ind w:left="720" w:hanging="360"/>
+      </w:pPr>
+      <w:rPr>
+        <w:rFonts w:ascii="Symbol" w:hAnsi="Symbol" w:hint="default"/>
+        <w:sz w:val="20"/>
+      </w:rPr>
+    </w:lvl>
+    <w:lvl w:ilvl="1" w:tentative="1">
+      <w:start w:val="1"/>
+      <w:numFmt w:val="bullet"/>
+      <w:lvlText w:val="o"/>
+      <w:lvlJc w:val="left"/>
+      <w:pPr>
+        <w:tabs>
+          <w:tab w:val="num" w:pos="1440"/>
+        </w:tabs>
+        <w:ind w:left="1440" w:hanging="360"/>
+      </w:pPr>
+      <w:rPr>
+        <w:rFonts w:ascii="Courier New" w:hAnsi="Courier New" w:hint="default"/>
+        <w:sz w:val="20"/>
+      </w:rPr>
+    </w:lvl>
+    <w:lvl w:ilvl="2" w:tentative="1">
+      <w:start w:val="1"/>
+      <w:numFmt w:val="bullet"/>
+      <w:lvlText w:val=""/>
+      <w:lvlJc w:val="left"/>
+      <w:pPr>
+        <w:tabs>
+          <w:tab w:val="num" w:pos="2160"/>
+        </w:tabs>
+        <w:ind w:left="2160" w:hanging="360"/>
+      </w:pPr>
+      <w:rPr>
+        <w:rFonts w:ascii="Wingdings" w:hAnsi="Wingdings" w:hint="default"/>
+        <w:sz w:val="20"/>
+      </w:rPr>
+    </w:lvl>
+    <w:lvl w:ilvl="3" w:tentative="1">
+      <w:start w:val="1"/>
+      <w:numFmt w:val="bullet"/>
+      <w:lvlText w:val=""/>
+      <w:lvlJc w:val="left"/>
+      <w:pPr>
+        <w:tabs>
+          <w:tab w:val="num" w:pos="2880"/>
+        </w:tabs>
+        <w:ind w:left="2880" w:hanging="360"/>
+      </w:pPr>
+      <w:rPr>
+        <w:rFonts w:ascii="Wingdings" w:hAnsi="Wingdings" w:hint="default"/>
+        <w:sz w:val="20"/>
+      </w:rPr>
+    </w:lvl>
+    <w:lvl w:ilvl="4" w:tentative="1">
+      <w:start w:val="1"/>
+      <w:numFmt w:val="bullet"/>
+      <w:lvlText w:val=""/>
+      <w:lvlJc w:val="left"/>
+      <w:pPr>
+        <w:tabs>
+          <w:tab w:val="num" w:pos="3600"/>
+        </w:tabs>
+        <w:ind w:left="3600" w:hanging="360"/>
+      </w:pPr>
+      <w:rPr>
+        <w:rFonts w:ascii="Wingdings" w:hAnsi="Wingdings" w:hint="default"/>
+        <w:sz w:val="20"/>
+      </w:rPr>
+    </w:lvl>
+    <w:lvl w:ilvl="5" w:tentative="1">
+      <w:start w:val="1"/>
+      <w:numFmt w:val="bullet"/>
+      <w:lvlText w:val=""/>
+      <w:lvlJc w:val="left"/>
+      <w:pPr>
+        <w:tabs>
+          <w:tab w:val="num" w:pos="4320"/>
+        </w:tabs>
+        <w:ind w:left="4320" w:hanging="360"/>
+      </w:pPr>
+      <w:rPr>
+        <w:rFonts w:ascii="Wingdings" w:hAnsi="Wingdings" w:hint="default"/>
+        <w:sz w:val="20"/>
+      </w:rPr>
+    </w:lvl>
+    <w:lvl w:ilvl="6" w:tentative="1">
+      <w:start w:val="1"/>
+      <w:numFmt w:val="bullet"/>
+      <w:lvlText w:val=""/>
+      <w:lvlJc w:val="left"/>
+      <w:pPr>
+        <w:tabs>
+          <w:tab w:val="num" w:pos="5040"/>
+        </w:tabs>
+        <w:ind w:left="5040" w:hanging="360"/>
+      </w:pPr>
+      <w:rPr>
+        <w:rFonts w:ascii="Wingdings" w:hAnsi="Wingdings" w:hint="default"/>
+        <w:sz w:val="20"/>
+      </w:rPr>
+    </w:lvl>
+    <w:lvl w:ilvl="7" w:tentative="1">
+      <w:start w:val="1"/>
+      <w:numFmt w:val="bullet"/>
+      <w:lvlText w:val=""/>
+      <w:lvlJc w:val="left"/>
+      <w:pPr>
+        <w:tabs>
+          <w:tab w:val="num" w:pos="5760"/>
+        </w:tabs>
+        <w:ind w:left="5760" w:hanging="360"/>
+      </w:pPr>
+      <w:rPr>
+        <w:rFonts w:ascii="Wingdings" w:hAnsi="Wingdings" w:hint="default"/>
+        <w:sz w:val="20"/>
+      </w:rPr>
+    </w:lvl>
+    <w:lvl w:ilvl="8" w:tentative="1">
+      <w:start w:val="1"/>
+      <w:numFmt w:val="bullet"/>
+      <w:lvlText w:val=""/>
+      <w:lvlJc w:val="left"/>
+      <w:pPr>
+        <w:tabs>
+          <w:tab w:val="num" w:pos="6480"/>
+        </w:tabs>
+        <w:ind w:left="6480" w:hanging="360"/>
+      </w:pPr>
+      <w:rPr>
+        <w:rFonts w:ascii="Wingdings" w:hAnsi="Wingdings" w:hint="default"/>
+        <w:sz w:val="20"/>
+      </w:rPr>
+    </w:lvl>
+  </w:abstractNum>
+  <w:abstractNum w:abstractNumId="10" w15:restartNumberingAfterBreak="0">
+    <w:nsid w:val="43F018E8"/>
+    <w:multiLevelType w:val="hybridMultilevel"/>
+    <w:tmpl w:val="790C4D48"/>
+    <w:lvl w:ilvl="0" w:tplc="04220001">
+      <w:start w:val="1"/>
+      <w:numFmt w:val="bullet"/>
+      <w:lvlText w:val=""/>
+      <w:lvlJc w:val="left"/>
+      <w:pPr>
+        <w:ind w:left="720" w:hanging="360"/>
+      </w:pPr>
+      <w:rPr>
+        <w:rFonts w:ascii="Symbol" w:hAnsi="Symbol" w:hint="default"/>
+      </w:rPr>
+    </w:lvl>
+    <w:lvl w:ilvl="1" w:tplc="04220003" w:tentative="1">
+      <w:start w:val="1"/>
+      <w:numFmt w:val="bullet"/>
+      <w:lvlText w:val="o"/>
+      <w:lvlJc w:val="left"/>
+      <w:pPr>
+        <w:ind w:left="1440" w:hanging="360"/>
+      </w:pPr>
+      <w:rPr>
+        <w:rFonts w:ascii="Courier New" w:hAnsi="Courier New" w:cs="Courier New" w:hint="default"/>
+      </w:rPr>
+    </w:lvl>
+    <w:lvl w:ilvl="2" w:tplc="04220005" w:tentative="1">
+      <w:start w:val="1"/>
+      <w:numFmt w:val="bullet"/>
+      <w:lvlText w:val=""/>
+      <w:lvlJc w:val="left"/>
+      <w:pPr>
+        <w:ind w:left="2160" w:hanging="360"/>
+      </w:pPr>
+      <w:rPr>
+        <w:rFonts w:ascii="Wingdings" w:hAnsi="Wingdings" w:hint="default"/>
+      </w:rPr>
+    </w:lvl>
+    <w:lvl w:ilvl="3" w:tplc="04220001" w:tentative="1">
+      <w:start w:val="1"/>
+      <w:numFmt w:val="bullet"/>
+      <w:lvlText w:val=""/>
+      <w:lvlJc w:val="left"/>
+      <w:pPr>
+        <w:ind w:left="2880" w:hanging="360"/>
+      </w:pPr>
+      <w:rPr>
+        <w:rFonts w:ascii="Symbol" w:hAnsi="Symbol" w:hint="default"/>
+      </w:rPr>
+    </w:lvl>
+    <w:lvl w:ilvl="4" w:tplc="04220003" w:tentative="1">
+      <w:start w:val="1"/>
+      <w:numFmt w:val="bullet"/>
+      <w:lvlText w:val="o"/>
+      <w:lvlJc w:val="left"/>
+      <w:pPr>
+        <w:ind w:left="3600" w:hanging="360"/>
+      </w:pPr>
+      <w:rPr>
+        <w:rFonts w:ascii="Courier New" w:hAnsi="Courier New" w:cs="Courier New" w:hint="default"/>
+      </w:rPr>
+    </w:lvl>
+    <w:lvl w:ilvl="5" w:tplc="04220005" w:tentative="1">
+      <w:start w:val="1"/>
+      <w:numFmt w:val="bullet"/>
+      <w:lvlText w:val=""/>
+      <w:lvlJc w:val="left"/>
+      <w:pPr>
+        <w:ind w:left="4320" w:hanging="360"/>
+      </w:pPr>
+      <w:rPr>
+        <w:rFonts w:ascii="Wingdings" w:hAnsi="Wingdings" w:hint="default"/>
+      </w:rPr>
+    </w:lvl>
+    <w:lvl w:ilvl="6" w:tplc="04220001" w:tentative="1">
+      <w:start w:val="1"/>
+      <w:numFmt w:val="bullet"/>
+      <w:lvlText w:val=""/>
+      <w:lvlJc w:val="left"/>
+      <w:pPr>
+        <w:ind w:left="5040" w:hanging="360"/>
+      </w:pPr>
+      <w:rPr>
+        <w:rFonts w:ascii="Symbol" w:hAnsi="Symbol" w:hint="default"/>
+      </w:rPr>
+    </w:lvl>
+    <w:lvl w:ilvl="7" w:tplc="04220003" w:tentative="1">
+      <w:start w:val="1"/>
+      <w:numFmt w:val="bullet"/>
+      <w:lvlText w:val="o"/>
+      <w:lvlJc w:val="left"/>
+      <w:pPr>
+        <w:ind w:left="5760" w:hanging="360"/>
+      </w:pPr>
+      <w:rPr>
+        <w:rFonts w:ascii="Courier New" w:hAnsi="Courier New" w:cs="Courier New" w:hint="default"/>
+      </w:rPr>
+    </w:lvl>
+    <w:lvl w:ilvl="8" w:tplc="04220005" w:tentative="1">
+      <w:start w:val="1"/>
+      <w:numFmt w:val="bullet"/>
+      <w:lvlText w:val=""/>
+      <w:lvlJc w:val="left"/>
+      <w:pPr>
+        <w:ind w:left="6480" w:hanging="360"/>
+      </w:pPr>
+      <w:rPr>
+        <w:rFonts w:ascii="Wingdings" w:hAnsi="Wingdings" w:hint="default"/>
+      </w:rPr>
+    </w:lvl>
+  </w:abstractNum>
+  <w:abstractNum w:abstractNumId="11" w15:restartNumberingAfterBreak="0">
+    <w:nsid w:val="54FB56E0"/>
+    <w:multiLevelType w:val="multilevel"/>
+    <w:tmpl w:val="4D9A72EA"/>
+    <w:lvl w:ilvl="0">
+      <w:start w:val="1"/>
+      <w:numFmt w:val="bullet"/>
+      <w:lvlText w:val=""/>
+      <w:lvlJc w:val="left"/>
+      <w:pPr>
+        <w:tabs>
+          <w:tab w:val="num" w:pos="720"/>
+        </w:tabs>
+        <w:ind w:left="720" w:hanging="360"/>
+      </w:pPr>
+      <w:rPr>
+        <w:rFonts w:ascii="Symbol" w:hAnsi="Symbol" w:hint="default"/>
+        <w:sz w:val="20"/>
+      </w:rPr>
+    </w:lvl>
+    <w:lvl w:ilvl="1" w:tentative="1">
+      <w:start w:val="1"/>
+      <w:numFmt w:val="bullet"/>
+      <w:lvlText w:val="o"/>
+      <w:lvlJc w:val="left"/>
+      <w:pPr>
+        <w:tabs>
+          <w:tab w:val="num" w:pos="1440"/>
+        </w:tabs>
+        <w:ind w:left="1440" w:hanging="360"/>
+      </w:pPr>
+      <w:rPr>
+        <w:rFonts w:ascii="Courier New" w:hAnsi="Courier New" w:hint="default"/>
+        <w:sz w:val="20"/>
+      </w:rPr>
+    </w:lvl>
+    <w:lvl w:ilvl="2" w:tentative="1">
+      <w:start w:val="1"/>
+      <w:numFmt w:val="bullet"/>
+      <w:lvlText w:val=""/>
+      <w:lvlJc w:val="left"/>
+      <w:pPr>
+        <w:tabs>
+          <w:tab w:val="num" w:pos="2160"/>
+        </w:tabs>
+        <w:ind w:left="2160" w:hanging="360"/>
+      </w:pPr>
+      <w:rPr>
+        <w:rFonts w:ascii="Wingdings" w:hAnsi="Wingdings" w:hint="default"/>
+        <w:sz w:val="20"/>
+      </w:rPr>
+    </w:lvl>
+    <w:lvl w:ilvl="3" w:tentative="1">
+      <w:start w:val="1"/>
+      <w:numFmt w:val="bullet"/>
+      <w:lvlText w:val=""/>
+      <w:lvlJc w:val="left"/>
+      <w:pPr>
+        <w:tabs>
+          <w:tab w:val="num" w:pos="2880"/>
+        </w:tabs>
+        <w:ind w:left="2880" w:hanging="360"/>
+      </w:pPr>
+      <w:rPr>
+        <w:rFonts w:ascii="Wingdings" w:hAnsi="Wingdings" w:hint="default"/>
+        <w:sz w:val="20"/>
+      </w:rPr>
+    </w:lvl>
+    <w:lvl w:ilvl="4" w:tentative="1">
+      <w:start w:val="1"/>
+      <w:numFmt w:val="bullet"/>
+      <w:lvlText w:val=""/>
+      <w:lvlJc w:val="left"/>
+      <w:pPr>
+        <w:tabs>
+          <w:tab w:val="num" w:pos="3600"/>
+        </w:tabs>
+        <w:ind w:left="3600" w:hanging="360"/>
+      </w:pPr>
+      <w:rPr>
+        <w:rFonts w:ascii="Wingdings" w:hAnsi="Wingdings" w:hint="default"/>
+        <w:sz w:val="20"/>
+      </w:rPr>
+    </w:lvl>
+    <w:lvl w:ilvl="5" w:tentative="1">
+      <w:start w:val="1"/>
+      <w:numFmt w:val="bullet"/>
+      <w:lvlText w:val=""/>
+      <w:lvlJc w:val="left"/>
+      <w:pPr>
+        <w:tabs>
+          <w:tab w:val="num" w:pos="4320"/>
+        </w:tabs>
+        <w:ind w:left="4320" w:hanging="360"/>
+      </w:pPr>
+      <w:rPr>
+        <w:rFonts w:ascii="Wingdings" w:hAnsi="Wingdings" w:hint="default"/>
+        <w:sz w:val="20"/>
+      </w:rPr>
+    </w:lvl>
+    <w:lvl w:ilvl="6" w:tentative="1">
+      <w:start w:val="1"/>
+      <w:numFmt w:val="bullet"/>
+      <w:lvlText w:val=""/>
+      <w:lvlJc w:val="left"/>
+      <w:pPr>
+        <w:tabs>
+          <w:tab w:val="num" w:pos="5040"/>
+        </w:tabs>
+        <w:ind w:left="5040" w:hanging="360"/>
+      </w:pPr>
+      <w:rPr>
+        <w:rFonts w:ascii="Wingdings" w:hAnsi="Wingdings" w:hint="default"/>
+        <w:sz w:val="20"/>
+      </w:rPr>
+    </w:lvl>
+    <w:lvl w:ilvl="7" w:tentative="1">
+      <w:start w:val="1"/>
+      <w:numFmt w:val="bullet"/>
+      <w:lvlText w:val=""/>
+      <w:lvlJc w:val="left"/>
+      <w:pPr>
+        <w:tabs>
+          <w:tab w:val="num" w:pos="5760"/>
+        </w:tabs>
+        <w:ind w:left="5760" w:hanging="360"/>
+      </w:pPr>
+      <w:rPr>
+        <w:rFonts w:ascii="Wingdings" w:hAnsi="Wingdings" w:hint="default"/>
+        <w:sz w:val="20"/>
+      </w:rPr>
+    </w:lvl>
+    <w:lvl w:ilvl="8" w:tentative="1">
+      <w:start w:val="1"/>
+      <w:numFmt w:val="bullet"/>
+      <w:lvlText w:val=""/>
+      <w:lvlJc w:val="left"/>
+      <w:pPr>
+        <w:tabs>
+          <w:tab w:val="num" w:pos="6480"/>
+        </w:tabs>
+        <w:ind w:left="6480" w:hanging="360"/>
+      </w:pPr>
+      <w:rPr>
+        <w:rFonts w:ascii="Wingdings" w:hAnsi="Wingdings" w:hint="default"/>
+        <w:sz w:val="20"/>
+      </w:rPr>
+    </w:lvl>
+  </w:abstractNum>
+  <w:abstractNum w:abstractNumId="12" w15:restartNumberingAfterBreak="0">
+    <w:nsid w:val="6AD007FF"/>
+    <w:multiLevelType w:val="multilevel"/>
+    <w:tmpl w:val="FC80453A"/>
+    <w:lvl w:ilvl="0">
+      <w:start w:val="1"/>
+      <w:numFmt w:val="bullet"/>
+      <w:lvlText w:val=""/>
+      <w:lvlJc w:val="left"/>
+      <w:pPr>
+        <w:tabs>
+          <w:tab w:val="num" w:pos="720"/>
+        </w:tabs>
+        <w:ind w:left="720" w:hanging="360"/>
+      </w:pPr>
+      <w:rPr>
+        <w:rFonts w:ascii="Symbol" w:hAnsi="Symbol" w:hint="default"/>
+        <w:sz w:val="20"/>
+      </w:rPr>
+    </w:lvl>
+    <w:lvl w:ilvl="1" w:tentative="1">
+      <w:start w:val="1"/>
+      <w:numFmt w:val="bullet"/>
+      <w:lvlText w:val="o"/>
+      <w:lvlJc w:val="left"/>
+      <w:pPr>
+        <w:tabs>
+          <w:tab w:val="num" w:pos="1440"/>
+        </w:tabs>
+        <w:ind w:left="1440" w:hanging="360"/>
+      </w:pPr>
+      <w:rPr>
+        <w:rFonts w:ascii="Courier New" w:hAnsi="Courier New" w:hint="default"/>
+        <w:sz w:val="20"/>
+      </w:rPr>
+    </w:lvl>
+    <w:lvl w:ilvl="2" w:tentative="1">
+      <w:start w:val="1"/>
+      <w:numFmt w:val="bullet"/>
+      <w:lvlText w:val=""/>
+      <w:lvlJc w:val="left"/>
+      <w:pPr>
+        <w:tabs>
+          <w:tab w:val="num" w:pos="2160"/>
+        </w:tabs>
+        <w:ind w:left="2160" w:hanging="360"/>
+      </w:pPr>
+      <w:rPr>
+        <w:rFonts w:ascii="Wingdings" w:hAnsi="Wingdings" w:hint="default"/>
+        <w:sz w:val="20"/>
+      </w:rPr>
+    </w:lvl>
+    <w:lvl w:ilvl="3" w:tentative="1">
+      <w:start w:val="1"/>
+      <w:numFmt w:val="bullet"/>
+      <w:lvlText w:val=""/>
+      <w:lvlJc w:val="left"/>
+      <w:pPr>
+        <w:tabs>
+          <w:tab w:val="num" w:pos="2880"/>
+        </w:tabs>
+        <w:ind w:left="2880" w:hanging="360"/>
+      </w:pPr>
+      <w:rPr>
+        <w:rFonts w:ascii="Wingdings" w:hAnsi="Wingdings" w:hint="default"/>
+        <w:sz w:val="20"/>
+      </w:rPr>
+    </w:lvl>
+    <w:lvl w:ilvl="4" w:tentative="1">
+      <w:start w:val="1"/>
+      <w:numFmt w:val="bullet"/>
+      <w:lvlText w:val=""/>
+      <w:lvlJc w:val="left"/>
+      <w:pPr>
+        <w:tabs>
+          <w:tab w:val="num" w:pos="3600"/>
+        </w:tabs>
+        <w:ind w:left="3600" w:hanging="360"/>
+      </w:pPr>
+      <w:rPr>
+        <w:rFonts w:ascii="Wingdings" w:hAnsi="Wingdings" w:hint="default"/>
+        <w:sz w:val="20"/>
+      </w:rPr>
+    </w:lvl>
+    <w:lvl w:ilvl="5" w:tentative="1">
+      <w:start w:val="1"/>
+      <w:numFmt w:val="bullet"/>
+      <w:lvlText w:val=""/>
+      <w:lvlJc w:val="left"/>
+      <w:pPr>
+        <w:tabs>
+          <w:tab w:val="num" w:pos="4320"/>
+        </w:tabs>
+        <w:ind w:left="4320" w:hanging="360"/>
+      </w:pPr>
+      <w:rPr>
+        <w:rFonts w:ascii="Wingdings" w:hAnsi="Wingdings" w:hint="default"/>
+        <w:sz w:val="20"/>
+      </w:rPr>
+    </w:lvl>
+    <w:lvl w:ilvl="6" w:tentative="1">
+      <w:start w:val="1"/>
+      <w:numFmt w:val="bullet"/>
+      <w:lvlText w:val=""/>
+      <w:lvlJc w:val="left"/>
+      <w:pPr>
+        <w:tabs>
+          <w:tab w:val="num" w:pos="5040"/>
+        </w:tabs>
+        <w:ind w:left="5040" w:hanging="360"/>
+      </w:pPr>
+      <w:rPr>
+        <w:rFonts w:ascii="Wingdings" w:hAnsi="Wingdings" w:hint="default"/>
+        <w:sz w:val="20"/>
+      </w:rPr>
+    </w:lvl>
+    <w:lvl w:ilvl="7" w:tentative="1">
+      <w:start w:val="1"/>
+      <w:numFmt w:val="bullet"/>
+      <w:lvlText w:val=""/>
+      <w:lvlJc w:val="left"/>
+      <w:pPr>
+        <w:tabs>
+          <w:tab w:val="num" w:pos="5760"/>
+        </w:tabs>
+        <w:ind w:left="5760" w:hanging="360"/>
+      </w:pPr>
+      <w:rPr>
+        <w:rFonts w:ascii="Wingdings" w:hAnsi="Wingdings" w:hint="default"/>
+        <w:sz w:val="20"/>
+      </w:rPr>
+    </w:lvl>
+    <w:lvl w:ilvl="8" w:tentative="1">
+      <w:start w:val="1"/>
+      <w:numFmt w:val="bullet"/>
+      <w:lvlText w:val=""/>
+      <w:lvlJc w:val="left"/>
+      <w:pPr>
+        <w:tabs>
+          <w:tab w:val="num" w:pos="6480"/>
+        </w:tabs>
+        <w:ind w:left="6480" w:hanging="360"/>
+      </w:pPr>
+      <w:rPr>
+        <w:rFonts w:ascii="Wingdings" w:hAnsi="Wingdings" w:hint="default"/>
+        <w:sz w:val="20"/>
+      </w:rPr>
+    </w:lvl>
+  </w:abstractNum>
+  <w:abstractNum w:abstractNumId="13" w15:restartNumberingAfterBreak="0">
+    <w:nsid w:val="740B1B0F"/>
+    <w:multiLevelType w:val="hybridMultilevel"/>
+    <w:tmpl w:val="98A0A846"/>
+    <w:lvl w:ilvl="0" w:tplc="04220001">
+      <w:start w:val="1"/>
+      <w:numFmt w:val="bullet"/>
+      <w:lvlText w:val=""/>
+      <w:lvlJc w:val="left"/>
+      <w:pPr>
+        <w:ind w:left="720" w:hanging="360"/>
+      </w:pPr>
+      <w:rPr>
+        <w:rFonts w:ascii="Symbol" w:hAnsi="Symbol" w:hint="default"/>
+      </w:rPr>
+    </w:lvl>
+    <w:lvl w:ilvl="1" w:tplc="04220003" w:tentative="1">
+      <w:start w:val="1"/>
+      <w:numFmt w:val="bullet"/>
+      <w:lvlText w:val="o"/>
+      <w:lvlJc w:val="left"/>
+      <w:pPr>
+        <w:ind w:left="1440" w:hanging="360"/>
+      </w:pPr>
+      <w:rPr>
+        <w:rFonts w:ascii="Courier New" w:hAnsi="Courier New" w:cs="Courier New" w:hint="default"/>
+      </w:rPr>
+    </w:lvl>
+    <w:lvl w:ilvl="2" w:tplc="04220005" w:tentative="1">
+      <w:start w:val="1"/>
+      <w:numFmt w:val="bullet"/>
+      <w:lvlText w:val=""/>
+      <w:lvlJc w:val="left"/>
+      <w:pPr>
+        <w:ind w:left="2160" w:hanging="360"/>
+      </w:pPr>
+      <w:rPr>
+        <w:rFonts w:ascii="Wingdings" w:hAnsi="Wingdings" w:hint="default"/>
+      </w:rPr>
+    </w:lvl>
+    <w:lvl w:ilvl="3" w:tplc="04220001" w:tentative="1">
+      <w:start w:val="1"/>
+      <w:numFmt w:val="bullet"/>
+      <w:lvlText w:val=""/>
+      <w:lvlJc w:val="left"/>
+      <w:pPr>
+        <w:ind w:left="2880" w:hanging="360"/>
+      </w:pPr>
+      <w:rPr>
+        <w:rFonts w:ascii="Symbol" w:hAnsi="Symbol" w:hint="default"/>
+      </w:rPr>
+    </w:lvl>
+    <w:lvl w:ilvl="4" w:tplc="04220003" w:tentative="1">
+      <w:start w:val="1"/>
+      <w:numFmt w:val="bullet"/>
+      <w:lvlText w:val="o"/>
+      <w:lvlJc w:val="left"/>
+      <w:pPr>
+        <w:ind w:left="3600" w:hanging="360"/>
+      </w:pPr>
+      <w:rPr>
+        <w:rFonts w:ascii="Courier New" w:hAnsi="Courier New" w:cs="Courier New" w:hint="default"/>
+      </w:rPr>
+    </w:lvl>
+    <w:lvl w:ilvl="5" w:tplc="04220005" w:tentative="1">
+      <w:start w:val="1"/>
+      <w:numFmt w:val="bullet"/>
+      <w:lvlText w:val=""/>
+      <w:lvlJc w:val="left"/>
+      <w:pPr>
+        <w:ind w:left="4320" w:hanging="360"/>
+      </w:pPr>
+      <w:rPr>
+        <w:rFonts w:ascii="Wingdings" w:hAnsi="Wingdings" w:hint="default"/>
+      </w:rPr>
+    </w:lvl>
+    <w:lvl w:ilvl="6" w:tplc="04220001" w:tentative="1">
+      <w:start w:val="1"/>
+      <w:numFmt w:val="bullet"/>
+      <w:lvlText w:val=""/>
+      <w:lvlJc w:val="left"/>
+      <w:pPr>
+        <w:ind w:left="5040" w:hanging="360"/>
+      </w:pPr>
+      <w:rPr>
+        <w:rFonts w:ascii="Symbol" w:hAnsi="Symbol" w:hint="default"/>
+      </w:rPr>
+    </w:lvl>
+    <w:lvl w:ilvl="7" w:tplc="04220003" w:tentative="1">
+      <w:start w:val="1"/>
+      <w:numFmt w:val="bullet"/>
+      <w:lvlText w:val="o"/>
+      <w:lvlJc w:val="left"/>
+      <w:pPr>
+        <w:ind w:left="5760" w:hanging="360"/>
+      </w:pPr>
+      <w:rPr>
+        <w:rFonts w:ascii="Courier New" w:hAnsi="Courier New" w:cs="Courier New" w:hint="default"/>
+      </w:rPr>
+    </w:lvl>
+    <w:lvl w:ilvl="8" w:tplc="04220005" w:tentative="1">
+      <w:start w:val="1"/>
+      <w:numFmt w:val="bullet"/>
+      <w:lvlText w:val=""/>
+      <w:lvlJc w:val="left"/>
+      <w:pPr>
+        <w:ind w:left="6480" w:hanging="360"/>
+      </w:pPr>
+      <w:rPr>
+        <w:rFonts w:ascii="Wingdings" w:hAnsi="Wingdings" w:hint="default"/>
+      </w:rPr>
+    </w:lvl>
+  </w:abstractNum>
+  <w:abstractNum w:abstractNumId="14" w15:restartNumberingAfterBreak="0">
+    <w:nsid w:val="7BA0798F"/>
+    <w:multiLevelType w:val="hybridMultilevel"/>
+    <w:tmpl w:val="5CCA32F4"/>
+    <w:lvl w:ilvl="0" w:tplc="04220001">
+      <w:start w:val="1"/>
+      <w:numFmt w:val="bullet"/>
+      <w:lvlText w:val=""/>
+      <w:lvlJc w:val="left"/>
+      <w:pPr>
+        <w:ind w:left="720" w:hanging="360"/>
+      </w:pPr>
+      <w:rPr>
+        <w:rFonts w:ascii="Symbol" w:hAnsi="Symbol" w:hint="default"/>
+      </w:rPr>
+    </w:lvl>
+    <w:lvl w:ilvl="1" w:tplc="04220003" w:tentative="1">
+      <w:start w:val="1"/>
+      <w:numFmt w:val="bullet"/>
+      <w:lvlText w:val="o"/>
+      <w:lvlJc w:val="left"/>
+      <w:pPr>
+        <w:ind w:left="1440" w:hanging="360"/>
+      </w:pPr>
+      <w:rPr>
+        <w:rFonts w:ascii="Courier New" w:hAnsi="Courier New" w:cs="Courier New" w:hint="default"/>
+      </w:rPr>
+    </w:lvl>
+    <w:lvl w:ilvl="2" w:tplc="04220005" w:tentative="1">
+      <w:start w:val="1"/>
+      <w:numFmt w:val="bullet"/>
+      <w:lvlText w:val=""/>
+      <w:lvlJc w:val="left"/>
+      <w:pPr>
+        <w:ind w:left="2160" w:hanging="360"/>
+      </w:pPr>
+      <w:rPr>
+        <w:rFonts w:ascii="Wingdings" w:hAnsi="Wingdings" w:hint="default"/>
+      </w:rPr>
+    </w:lvl>
+    <w:lvl w:ilvl="3" w:tplc="04220001" w:tentative="1">
+      <w:start w:val="1"/>
+      <w:numFmt w:val="bullet"/>
+      <w:lvlText w:val=""/>
+      <w:lvlJc w:val="left"/>
+      <w:pPr>
+        <w:ind w:left="2880" w:hanging="360"/>
+      </w:pPr>
+      <w:rPr>
+        <w:rFonts w:ascii="Symbol" w:hAnsi="Symbol" w:hint="default"/>
+      </w:rPr>
+    </w:lvl>
+    <w:lvl w:ilvl="4" w:tplc="04220003" w:tentative="1">
+      <w:start w:val="1"/>
+      <w:numFmt w:val="bullet"/>
+      <w:lvlText w:val="o"/>
+      <w:lvlJc w:val="left"/>
+      <w:pPr>
+        <w:ind w:left="3600" w:hanging="360"/>
+      </w:pPr>
+      <w:rPr>
+        <w:rFonts w:ascii="Courier New" w:hAnsi="Courier New" w:cs="Courier New" w:hint="default"/>
+      </w:rPr>
+    </w:lvl>
+    <w:lvl w:ilvl="5" w:tplc="04220005" w:tentative="1">
+      <w:start w:val="1"/>
+      <w:numFmt w:val="bullet"/>
+      <w:lvlText w:val=""/>
+      <w:lvlJc w:val="left"/>
+      <w:pPr>
+        <w:ind w:left="4320" w:hanging="360"/>
+      </w:pPr>
+      <w:rPr>
+        <w:rFonts w:ascii="Wingdings" w:hAnsi="Wingdings" w:hint="default"/>
+      </w:rPr>
+    </w:lvl>
+    <w:lvl w:ilvl="6" w:tplc="04220001" w:tentative="1">
+      <w:start w:val="1"/>
+      <w:numFmt w:val="bullet"/>
+      <w:lvlText w:val=""/>
+      <w:lvlJc w:val="left"/>
+      <w:pPr>
+        <w:ind w:left="5040" w:hanging="360"/>
+      </w:pPr>
+      <w:rPr>
+        <w:rFonts w:ascii="Symbol" w:hAnsi="Symbol" w:hint="default"/>
+      </w:rPr>
+    </w:lvl>
+    <w:lvl w:ilvl="7" w:tplc="04220003" w:tentative="1">
+      <w:start w:val="1"/>
+      <w:numFmt w:val="bullet"/>
+      <w:lvlText w:val="o"/>
+      <w:lvlJc w:val="left"/>
+      <w:pPr>
+        <w:ind w:left="5760" w:hanging="360"/>
+      </w:pPr>
+      <w:rPr>
+        <w:rFonts w:ascii="Courier New" w:hAnsi="Courier New" w:cs="Courier New" w:hint="default"/>
+      </w:rPr>
+    </w:lvl>
+    <w:lvl w:ilvl="8" w:tplc="04220005" w:tentative="1">
+      <w:start w:val="1"/>
+      <w:numFmt w:val="bullet"/>
+      <w:lvlText w:val=""/>
+      <w:lvlJc w:val="left"/>
+      <w:pPr>
+        <w:ind w:left="6480" w:hanging="360"/>
+      </w:pPr>
+      <w:rPr>
+        <w:rFonts w:ascii="Wingdings" w:hAnsi="Wingdings" w:hint="default"/>
+      </w:rPr>
+    </w:lvl>
+  </w:abstractNum>
   <w:num w:numId="1" w16cid:durableId="96873935">
+    <w:abstractNumId w:val="1"/>
+  </w:num>
+  <w:num w:numId="2" w16cid:durableId="1773278569">
+    <w:abstractNumId w:val="3"/>
+  </w:num>
+  <w:num w:numId="3" w16cid:durableId="1102141589">
+    <w:abstractNumId w:val="2"/>
+  </w:num>
+  <w:num w:numId="4" w16cid:durableId="1380739563">
+    <w:abstractNumId w:val="5"/>
+  </w:num>
+  <w:num w:numId="5" w16cid:durableId="269554770">
     <w:abstractNumId w:val="0"/>
+  </w:num>
+  <w:num w:numId="6" w16cid:durableId="1532067263">
+    <w:abstractNumId w:val="8"/>
+  </w:num>
+  <w:num w:numId="7" w16cid:durableId="228661674">
+    <w:abstractNumId w:val="12"/>
+  </w:num>
+  <w:num w:numId="8" w16cid:durableId="6098005">
+    <w:abstractNumId w:val="9"/>
+  </w:num>
+  <w:num w:numId="9" w16cid:durableId="1841190834">
+    <w:abstractNumId w:val="11"/>
+  </w:num>
+  <w:num w:numId="10" w16cid:durableId="1096515056">
+    <w:abstractNumId w:val="10"/>
+  </w:num>
+  <w:num w:numId="11" w16cid:durableId="1833989083">
+    <w:abstractNumId w:val="14"/>
+  </w:num>
+  <w:num w:numId="12" w16cid:durableId="1222716904">
+    <w:abstractNumId w:val="4"/>
+  </w:num>
+  <w:num w:numId="13" w16cid:durableId="1080906645">
+    <w:abstractNumId w:val="6"/>
+  </w:num>
+  <w:num w:numId="14" w16cid:durableId="1428387585">
+    <w:abstractNumId w:val="7"/>
+  </w:num>
+  <w:num w:numId="15" w16cid:durableId="1984844564">
+    <w:abstractNumId w:val="13"/>
   </w:num>
 </w:numbering>
 </file>
@@ -1658,16 +5239,18 @@
     <w:link w:val="Heading1Char"/>
     <w:uiPriority w:val="9"/>
     <w:qFormat/>
-    <w:rsid w:val="00915BB4"/>
+    <w:rsid w:val="0069307C"/>
     <w:pPr>
       <w:keepNext/>
       <w:keepLines/>
+      <w:numPr>
+        <w:numId w:val="2"/>
+      </w:numPr>
       <w:spacing w:before="360" w:after="80"/>
       <w:outlineLvl w:val="0"/>
     </w:pPr>
     <w:rPr>
       <w:rFonts w:asciiTheme="majorHAnsi" w:eastAsiaTheme="majorEastAsia" w:hAnsiTheme="majorHAnsi" w:cstheme="majorBidi"/>
-      <w:color w:val="0F4761" w:themeColor="accent1" w:themeShade="BF"/>
       <w:sz w:val="40"/>
       <w:szCs w:val="40"/>
     </w:rPr>
@@ -1678,19 +5261,22 @@
     <w:next w:val="Normal"/>
     <w:link w:val="Heading2Char"/>
     <w:uiPriority w:val="9"/>
-    <w:semiHidden/>
     <w:unhideWhenUsed/>
     <w:qFormat/>
-    <w:rsid w:val="00915BB4"/>
+    <w:rsid w:val="00AD08E8"/>
     <w:pPr>
       <w:keepNext/>
       <w:keepLines/>
+      <w:numPr>
+        <w:ilvl w:val="1"/>
+        <w:numId w:val="2"/>
+      </w:numPr>
       <w:spacing w:before="160" w:after="80"/>
+      <w:jc w:val="center"/>
       <w:outlineLvl w:val="1"/>
     </w:pPr>
     <w:rPr>
       <w:rFonts w:asciiTheme="majorHAnsi" w:eastAsiaTheme="majorEastAsia" w:hAnsiTheme="majorHAnsi" w:cstheme="majorBidi"/>
-      <w:color w:val="0F4761" w:themeColor="accent1" w:themeShade="BF"/>
       <w:sz w:val="32"/>
       <w:szCs w:val="32"/>
     </w:rPr>
@@ -1708,6 +5294,10 @@
     <w:pPr>
       <w:keepNext/>
       <w:keepLines/>
+      <w:numPr>
+        <w:ilvl w:val="2"/>
+        <w:numId w:val="2"/>
+      </w:numPr>
       <w:spacing w:before="160" w:after="80"/>
       <w:outlineLvl w:val="2"/>
     </w:pPr>
@@ -1730,6 +5320,10 @@
     <w:pPr>
       <w:keepNext/>
       <w:keepLines/>
+      <w:numPr>
+        <w:ilvl w:val="3"/>
+        <w:numId w:val="2"/>
+      </w:numPr>
       <w:spacing w:before="80" w:after="40"/>
       <w:outlineLvl w:val="3"/>
     </w:pPr>
@@ -1753,6 +5347,10 @@
     <w:pPr>
       <w:keepNext/>
       <w:keepLines/>
+      <w:numPr>
+        <w:ilvl w:val="4"/>
+        <w:numId w:val="2"/>
+      </w:numPr>
       <w:spacing w:before="80" w:after="40"/>
       <w:outlineLvl w:val="4"/>
     </w:pPr>
@@ -1774,6 +5372,10 @@
     <w:pPr>
       <w:keepNext/>
       <w:keepLines/>
+      <w:numPr>
+        <w:ilvl w:val="5"/>
+        <w:numId w:val="2"/>
+      </w:numPr>
       <w:spacing w:before="40" w:after="0"/>
       <w:outlineLvl w:val="5"/>
     </w:pPr>
@@ -1797,6 +5399,10 @@
     <w:pPr>
       <w:keepNext/>
       <w:keepLines/>
+      <w:numPr>
+        <w:ilvl w:val="6"/>
+        <w:numId w:val="2"/>
+      </w:numPr>
       <w:spacing w:before="40" w:after="0"/>
       <w:outlineLvl w:val="6"/>
     </w:pPr>
@@ -1818,6 +5424,10 @@
     <w:pPr>
       <w:keepNext/>
       <w:keepLines/>
+      <w:numPr>
+        <w:ilvl w:val="7"/>
+        <w:numId w:val="2"/>
+      </w:numPr>
       <w:spacing w:after="0"/>
       <w:outlineLvl w:val="7"/>
     </w:pPr>
@@ -1841,6 +5451,10 @@
     <w:pPr>
       <w:keepNext/>
       <w:keepLines/>
+      <w:numPr>
+        <w:ilvl w:val="8"/>
+        <w:numId w:val="2"/>
+      </w:numPr>
       <w:spacing w:after="0"/>
       <w:outlineLvl w:val="8"/>
     </w:pPr>
@@ -1881,12 +5495,13 @@
     <w:basedOn w:val="DefaultParagraphFont"/>
     <w:link w:val="Heading1"/>
     <w:uiPriority w:val="9"/>
-    <w:rsid w:val="00915BB4"/>
+    <w:rsid w:val="0069307C"/>
     <w:rPr>
       <w:rFonts w:asciiTheme="majorHAnsi" w:eastAsiaTheme="majorEastAsia" w:hAnsiTheme="majorHAnsi" w:cstheme="majorBidi"/>
-      <w:color w:val="0F4761" w:themeColor="accent1" w:themeShade="BF"/>
+      <w:kern w:val="0"/>
       <w:sz w:val="40"/>
       <w:szCs w:val="40"/>
+      <w14:ligatures w14:val="none"/>
     </w:rPr>
   </w:style>
   <w:style w:type="character" w:customStyle="1" w:styleId="Heading2Char">
@@ -1894,13 +5509,13 @@
     <w:basedOn w:val="DefaultParagraphFont"/>
     <w:link w:val="Heading2"/>
     <w:uiPriority w:val="9"/>
-    <w:semiHidden/>
-    <w:rsid w:val="00915BB4"/>
+    <w:rsid w:val="00AD08E8"/>
     <w:rPr>
       <w:rFonts w:asciiTheme="majorHAnsi" w:eastAsiaTheme="majorEastAsia" w:hAnsiTheme="majorHAnsi" w:cstheme="majorBidi"/>
-      <w:color w:val="0F4761" w:themeColor="accent1" w:themeShade="BF"/>
+      <w:kern w:val="0"/>
       <w:sz w:val="32"/>
       <w:szCs w:val="32"/>
+      <w14:ligatures w14:val="none"/>
     </w:rPr>
   </w:style>
   <w:style w:type="character" w:customStyle="1" w:styleId="Heading3Char">
@@ -2169,14 +5784,17 @@
   <w:style w:type="paragraph" w:customStyle="1" w:styleId="MyStyle">
     <w:name w:val="MyStyle"/>
     <w:basedOn w:val="Normal"/>
-    <w:autoRedefine/>
+    <w:link w:val="MyStyleChar"/>
     <w:qFormat/>
-    <w:rsid w:val="00B225B5"/>
+    <w:rsid w:val="00C7693E"/>
     <w:pPr>
       <w:spacing w:after="0"/>
-      <w:ind w:left="708" w:firstLine="0"/>
-      <w:jc w:val="right"/>
+      <w:ind w:firstLine="0"/>
     </w:pPr>
+    <w:rPr>
+      <w:szCs w:val="28"/>
+      <w:lang w:val="en-US"/>
+    </w:rPr>
   </w:style>
   <w:style w:type="table" w:styleId="TableGrid">
     <w:name w:val="Table Grid"/>
@@ -2234,7 +5852,6 @@
     </w:pPr>
     <w:rPr>
       <w:rFonts w:ascii="Times New Roman" w:hAnsi="Times New Roman"/>
-      <w:color w:val="auto"/>
       <w:sz w:val="28"/>
       <w:szCs w:val="32"/>
       <w:lang w:eastAsia="uk-UA"/>
@@ -2280,6 +5897,94 @@
     <w:rPr>
       <w:color w:val="467886" w:themeColor="hyperlink"/>
       <w:u w:val="single"/>
+    </w:rPr>
+  </w:style>
+  <w:style w:type="character" w:styleId="UnresolvedMention">
+    <w:name w:val="Unresolved Mention"/>
+    <w:basedOn w:val="DefaultParagraphFont"/>
+    <w:uiPriority w:val="99"/>
+    <w:semiHidden/>
+    <w:unhideWhenUsed/>
+    <w:rsid w:val="00EF5535"/>
+    <w:rPr>
+      <w:color w:val="605E5C"/>
+      <w:shd w:val="clear" w:color="auto" w:fill="E1DFDD"/>
+    </w:rPr>
+  </w:style>
+  <w:style w:type="character" w:customStyle="1" w:styleId="title-text">
+    <w:name w:val="title-text"/>
+    <w:basedOn w:val="DefaultParagraphFont"/>
+    <w:rsid w:val="00EF5535"/>
+  </w:style>
+  <w:style w:type="paragraph" w:customStyle="1" w:styleId="BulletList">
+    <w:name w:val="BulletList"/>
+    <w:basedOn w:val="Normal"/>
+    <w:next w:val="MyStyle"/>
+    <w:link w:val="BulletListChar"/>
+    <w:autoRedefine/>
+    <w:rsid w:val="00C7693E"/>
+    <w:rPr>
+      <w:lang w:val="en-US"/>
+    </w:rPr>
+  </w:style>
+  <w:style w:type="character" w:customStyle="1" w:styleId="BulletListChar">
+    <w:name w:val="BulletList Char"/>
+    <w:basedOn w:val="DefaultParagraphFont"/>
+    <w:link w:val="BulletList"/>
+    <w:rsid w:val="00C7693E"/>
+    <w:rPr>
+      <w:rFonts w:ascii="Times New Roman" w:hAnsi="Times New Roman"/>
+      <w:kern w:val="0"/>
+      <w:sz w:val="28"/>
+      <w:lang w:val="en-US"/>
+      <w14:ligatures w14:val="none"/>
+    </w:rPr>
+  </w:style>
+  <w:style w:type="paragraph" w:customStyle="1" w:styleId="Bulletpoints">
+    <w:name w:val="Bullet points"/>
+    <w:basedOn w:val="MyStyle"/>
+    <w:next w:val="BulletList"/>
+    <w:link w:val="BulletpointsChar"/>
+    <w:qFormat/>
+    <w:rsid w:val="00C7693E"/>
+  </w:style>
+  <w:style w:type="character" w:customStyle="1" w:styleId="MyStyleChar">
+    <w:name w:val="MyStyle Char"/>
+    <w:basedOn w:val="DefaultParagraphFont"/>
+    <w:link w:val="MyStyle"/>
+    <w:rsid w:val="00C7693E"/>
+    <w:rPr>
+      <w:rFonts w:ascii="Times New Roman" w:hAnsi="Times New Roman"/>
+      <w:kern w:val="0"/>
+      <w:sz w:val="28"/>
+      <w:szCs w:val="28"/>
+      <w:lang w:val="en-US"/>
+      <w14:ligatures w14:val="none"/>
+    </w:rPr>
+  </w:style>
+  <w:style w:type="character" w:customStyle="1" w:styleId="BulletpointsChar">
+    <w:name w:val="Bullet points Char"/>
+    <w:basedOn w:val="MyStyleChar"/>
+    <w:link w:val="Bulletpoints"/>
+    <w:rsid w:val="00C7693E"/>
+    <w:rPr>
+      <w:rFonts w:ascii="Times New Roman" w:hAnsi="Times New Roman"/>
+      <w:kern w:val="0"/>
+      <w:sz w:val="28"/>
+      <w:szCs w:val="28"/>
+      <w:lang w:val="en-US"/>
+      <w14:ligatures w14:val="none"/>
+    </w:rPr>
+  </w:style>
+  <w:style w:type="character" w:styleId="Strong">
+    <w:name w:val="Strong"/>
+    <w:basedOn w:val="DefaultParagraphFont"/>
+    <w:uiPriority w:val="22"/>
+    <w:qFormat/>
+    <w:rsid w:val="00C32E27"/>
+    <w:rPr>
+      <w:b/>
+      <w:bCs/>
     </w:rPr>
   </w:style>
 </w:styles>

</xml_diff>

<commit_message>
Reapply "Reapply "commit to see diff""
This reverts commit 5c5ed0abe5a7e4302684c3702350e2089136bc76.

Revert "Reapply "commit to see diff""

This reverts commit 3a793539f9ccb182c2fbaceaace641a187c144e2.

Reapply "commit to see diff"

This reverts commit 888c21d8fa914fd4b5c7ee1e566bac8e5f684b23.

Revert "commit to see diff"

This reverts commit cc1c58444ea3f2e6be49acd7cd77bc672edbe90f.

commit to see diff
</commit_message>
<xml_diff>
--- a/Документація до проекту.docx
+++ b/Документація до проекту.docx
@@ -598,7 +598,7 @@
             </w:rPr>
             <w:fldChar w:fldCharType="separate"/>
           </w:r>
-          <w:hyperlink w:anchor="_Toc184580258" w:history="1">
+          <w:hyperlink w:anchor="_Toc185259376" w:history="1">
             <w:r>
               <w:rPr>
                 <w:rStyle w:val="Hyperlink"/>
@@ -638,7 +638,7 @@
               <w:rPr>
                 <w:webHidden/>
               </w:rPr>
-              <w:instrText xml:space="preserve"> PAGEREF _Toc184580258 \h </w:instrText>
+              <w:instrText xml:space="preserve"> PAGEREF _Toc185259376 \h </w:instrText>
             </w:r>
             <w:r>
               <w:rPr>
@@ -680,7 +680,7 @@
               <w14:ligatures w14:val="standardContextual"/>
             </w:rPr>
           </w:pPr>
-          <w:hyperlink w:anchor="_Toc184580259" w:history="1">
+          <w:hyperlink w:anchor="_Toc185259377" w:history="1">
             <w:r>
               <w:rPr>
                 <w:rStyle w:val="Hyperlink"/>
@@ -720,7 +720,7 @@
               <w:rPr>
                 <w:webHidden/>
               </w:rPr>
-              <w:instrText xml:space="preserve"> PAGEREF _Toc184580259 \h </w:instrText>
+              <w:instrText xml:space="preserve"> PAGEREF _Toc185259377 \h </w:instrText>
             </w:r>
             <w:r>
               <w:rPr>
@@ -764,7 +764,7 @@
               <w14:ligatures w14:val="standardContextual"/>
             </w:rPr>
           </w:pPr>
-          <w:hyperlink w:anchor="_Toc184580260" w:history="1">
+          <w:hyperlink w:anchor="_Toc185259378" w:history="1">
             <w:r>
               <w:rPr>
                 <w:rStyle w:val="Hyperlink"/>
@@ -789,7 +789,7 @@
                 <w:rStyle w:val="Hyperlink"/>
                 <w:noProof/>
               </w:rPr>
-              <w:t>Теоретична частина з предмету</w:t>
+              <w:t>Теоретична частина</w:t>
             </w:r>
             <w:r>
               <w:rPr>
@@ -810,7 +810,7 @@
                 <w:noProof/>
                 <w:webHidden/>
               </w:rPr>
-              <w:instrText xml:space="preserve"> PAGEREF _Toc184580260 \h </w:instrText>
+              <w:instrText xml:space="preserve"> PAGEREF _Toc185259378 \h </w:instrText>
             </w:r>
             <w:r>
               <w:rPr>
@@ -858,7 +858,7 @@
               <w14:ligatures w14:val="standardContextual"/>
             </w:rPr>
           </w:pPr>
-          <w:hyperlink w:anchor="_Toc184580261" w:history="1">
+          <w:hyperlink w:anchor="_Toc185259379" w:history="1">
             <w:r>
               <w:rPr>
                 <w:rStyle w:val="Hyperlink"/>
@@ -883,7 +883,7 @@
                 <w:rStyle w:val="Hyperlink"/>
                 <w:noProof/>
               </w:rPr>
-              <w:t>Теоретична частина з інформатики</w:t>
+              <w:t>Теоретична частина за інформатики</w:t>
             </w:r>
             <w:r>
               <w:rPr>
@@ -904,7 +904,7 @@
                 <w:noProof/>
                 <w:webHidden/>
               </w:rPr>
-              <w:instrText xml:space="preserve"> PAGEREF _Toc184580261 \h </w:instrText>
+              <w:instrText xml:space="preserve"> PAGEREF _Toc185259379 \h </w:instrText>
             </w:r>
             <w:r>
               <w:rPr>
@@ -924,7 +924,7 @@
                 <w:noProof/>
                 <w:webHidden/>
               </w:rPr>
-              <w:t>4</w:t>
+              <w:t>5</w:t>
             </w:r>
             <w:r>
               <w:rPr>
@@ -952,7 +952,7 @@
               <w14:ligatures w14:val="standardContextual"/>
             </w:rPr>
           </w:pPr>
-          <w:hyperlink w:anchor="_Toc184580262" w:history="1">
+          <w:hyperlink w:anchor="_Toc185259380" w:history="1">
             <w:r>
               <w:rPr>
                 <w:rStyle w:val="Hyperlink"/>
@@ -976,8 +976,16 @@
               <w:rPr>
                 <w:rStyle w:val="Hyperlink"/>
                 <w:noProof/>
-              </w:rPr>
-              <w:t>Опис роботи</w:t>
+                <w:lang w:val="en-US"/>
+              </w:rPr>
+              <w:t>Програмно-апаратн</w:t>
+            </w:r>
+            <w:r>
+              <w:rPr>
+                <w:rStyle w:val="Hyperlink"/>
+                <w:noProof/>
+              </w:rPr>
+              <w:t>і вимоги</w:t>
             </w:r>
             <w:r>
               <w:rPr>
@@ -998,7 +1006,7 @@
                 <w:noProof/>
                 <w:webHidden/>
               </w:rPr>
-              <w:instrText xml:space="preserve"> PAGEREF _Toc184580262 \h </w:instrText>
+              <w:instrText xml:space="preserve"> PAGEREF _Toc185259380 \h </w:instrText>
             </w:r>
             <w:r>
               <w:rPr>
@@ -1018,7 +1026,195 @@
                 <w:noProof/>
                 <w:webHidden/>
               </w:rPr>
-              <w:t>4</w:t>
+              <w:t>6</w:t>
+            </w:r>
+            <w:r>
+              <w:rPr>
+                <w:noProof/>
+                <w:webHidden/>
+              </w:rPr>
+              <w:fldChar w:fldCharType="end"/>
+            </w:r>
+          </w:hyperlink>
+        </w:p>
+        <w:p>
+          <w:pPr>
+            <w:pStyle w:val="TOC2"/>
+            <w:tabs>
+              <w:tab w:val="left" w:pos="1680"/>
+              <w:tab w:val="right" w:leader="dot" w:pos="9345"/>
+            </w:tabs>
+            <w:rPr>
+              <w:rFonts w:asciiTheme="minorHAnsi" w:eastAsiaTheme="minorEastAsia" w:hAnsiTheme="minorHAnsi"/>
+              <w:noProof/>
+              <w:kern w:val="2"/>
+              <w:sz w:val="24"/>
+              <w:szCs w:val="24"/>
+              <w:lang w:eastAsia="uk-UA"/>
+              <w14:ligatures w14:val="standardContextual"/>
+            </w:rPr>
+          </w:pPr>
+          <w:hyperlink w:anchor="_Toc185259381" w:history="1">
+            <w:r>
+              <w:rPr>
+                <w:rStyle w:val="Hyperlink"/>
+                <w:noProof/>
+              </w:rPr>
+              <w:t>2.4</w:t>
+            </w:r>
+            <w:r>
+              <w:rPr>
+                <w:rFonts w:asciiTheme="minorHAnsi" w:eastAsiaTheme="minorEastAsia" w:hAnsiTheme="minorHAnsi"/>
+                <w:noProof/>
+                <w:kern w:val="2"/>
+                <w:sz w:val="24"/>
+                <w:szCs w:val="24"/>
+                <w:lang w:eastAsia="uk-UA"/>
+                <w14:ligatures w14:val="standardContextual"/>
+              </w:rPr>
+              <w:tab/>
+            </w:r>
+            <w:r>
+              <w:rPr>
+                <w:rStyle w:val="Hyperlink"/>
+                <w:noProof/>
+              </w:rPr>
+              <w:t>Комплектація програми</w:t>
+            </w:r>
+            <w:r>
+              <w:rPr>
+                <w:noProof/>
+                <w:webHidden/>
+              </w:rPr>
+              <w:tab/>
+            </w:r>
+            <w:r>
+              <w:rPr>
+                <w:noProof/>
+                <w:webHidden/>
+              </w:rPr>
+              <w:fldChar w:fldCharType="begin"/>
+            </w:r>
+            <w:r>
+              <w:rPr>
+                <w:noProof/>
+                <w:webHidden/>
+              </w:rPr>
+              <w:instrText xml:space="preserve"> PAGEREF _Toc185259381 \h </w:instrText>
+            </w:r>
+            <w:r>
+              <w:rPr>
+                <w:noProof/>
+                <w:webHidden/>
+              </w:rPr>
+            </w:r>
+            <w:r>
+              <w:rPr>
+                <w:noProof/>
+                <w:webHidden/>
+              </w:rPr>
+              <w:fldChar w:fldCharType="separate"/>
+            </w:r>
+            <w:r>
+              <w:rPr>
+                <w:noProof/>
+                <w:webHidden/>
+              </w:rPr>
+              <w:t>7</w:t>
+            </w:r>
+            <w:r>
+              <w:rPr>
+                <w:noProof/>
+                <w:webHidden/>
+              </w:rPr>
+              <w:fldChar w:fldCharType="end"/>
+            </w:r>
+          </w:hyperlink>
+        </w:p>
+        <w:p>
+          <w:pPr>
+            <w:pStyle w:val="TOC2"/>
+            <w:tabs>
+              <w:tab w:val="left" w:pos="1680"/>
+              <w:tab w:val="right" w:leader="dot" w:pos="9345"/>
+            </w:tabs>
+            <w:rPr>
+              <w:rFonts w:asciiTheme="minorHAnsi" w:eastAsiaTheme="minorEastAsia" w:hAnsiTheme="minorHAnsi"/>
+              <w:noProof/>
+              <w:kern w:val="2"/>
+              <w:sz w:val="24"/>
+              <w:szCs w:val="24"/>
+              <w:lang w:eastAsia="uk-UA"/>
+              <w14:ligatures w14:val="standardContextual"/>
+            </w:rPr>
+          </w:pPr>
+          <w:hyperlink w:anchor="_Toc185259382" w:history="1">
+            <w:r>
+              <w:rPr>
+                <w:rStyle w:val="Hyperlink"/>
+                <w:noProof/>
+              </w:rPr>
+              <w:t>2.5</w:t>
+            </w:r>
+            <w:r>
+              <w:rPr>
+                <w:rFonts w:asciiTheme="minorHAnsi" w:eastAsiaTheme="minorEastAsia" w:hAnsiTheme="minorHAnsi"/>
+                <w:noProof/>
+                <w:kern w:val="2"/>
+                <w:sz w:val="24"/>
+                <w:szCs w:val="24"/>
+                <w:lang w:eastAsia="uk-UA"/>
+                <w14:ligatures w14:val="standardContextual"/>
+              </w:rPr>
+              <w:tab/>
+            </w:r>
+            <w:r>
+              <w:rPr>
+                <w:rStyle w:val="Hyperlink"/>
+                <w:noProof/>
+              </w:rPr>
+              <w:t>Використані програмні засоби</w:t>
+            </w:r>
+            <w:r>
+              <w:rPr>
+                <w:noProof/>
+                <w:webHidden/>
+              </w:rPr>
+              <w:tab/>
+            </w:r>
+            <w:r>
+              <w:rPr>
+                <w:noProof/>
+                <w:webHidden/>
+              </w:rPr>
+              <w:fldChar w:fldCharType="begin"/>
+            </w:r>
+            <w:r>
+              <w:rPr>
+                <w:noProof/>
+                <w:webHidden/>
+              </w:rPr>
+              <w:instrText xml:space="preserve"> PAGEREF _Toc185259382 \h </w:instrText>
+            </w:r>
+            <w:r>
+              <w:rPr>
+                <w:noProof/>
+                <w:webHidden/>
+              </w:rPr>
+            </w:r>
+            <w:r>
+              <w:rPr>
+                <w:noProof/>
+                <w:webHidden/>
+              </w:rPr>
+              <w:fldChar w:fldCharType="separate"/>
+            </w:r>
+            <w:r>
+              <w:rPr>
+                <w:noProof/>
+                <w:webHidden/>
+              </w:rPr>
+              <w:t>7</w:t>
             </w:r>
             <w:r>
               <w:rPr>
@@ -1044,7 +1240,7 @@
               <w14:ligatures w14:val="standardContextual"/>
             </w:rPr>
           </w:pPr>
-          <w:hyperlink w:anchor="_Toc184580263" w:history="1">
+          <w:hyperlink w:anchor="_Toc185259383" w:history="1">
             <w:r>
               <w:rPr>
                 <w:rStyle w:val="Hyperlink"/>
@@ -1084,7 +1280,7 @@
               <w:rPr>
                 <w:webHidden/>
               </w:rPr>
-              <w:instrText xml:space="preserve"> PAGEREF _Toc184580263 \h </w:instrText>
+              <w:instrText xml:space="preserve"> PAGEREF _Toc185259383 \h </w:instrText>
             </w:r>
             <w:r>
               <w:rPr>
@@ -1101,7 +1297,7 @@
               <w:rPr>
                 <w:webHidden/>
               </w:rPr>
-              <w:t>4</w:t>
+              <w:t>7</w:t>
             </w:r>
             <w:r>
               <w:rPr>
@@ -1126,7 +1322,7 @@
               <w14:ligatures w14:val="standardContextual"/>
             </w:rPr>
           </w:pPr>
-          <w:hyperlink w:anchor="_Toc184580264" w:history="1">
+          <w:hyperlink w:anchor="_Toc185259384" w:history="1">
             <w:r>
               <w:rPr>
                 <w:rStyle w:val="Hyperlink"/>
@@ -1166,7 +1362,7 @@
               <w:rPr>
                 <w:webHidden/>
               </w:rPr>
-              <w:instrText xml:space="preserve"> PAGEREF _Toc184580264 \h </w:instrText>
+              <w:instrText xml:space="preserve"> PAGEREF _Toc185259384 \h </w:instrText>
             </w:r>
             <w:r>
               <w:rPr>
@@ -1183,7 +1379,7 @@
               <w:rPr>
                 <w:webHidden/>
               </w:rPr>
-              <w:t>4</w:t>
+              <w:t>7</w:t>
             </w:r>
             <w:r>
               <w:rPr>
@@ -1260,7 +1456,7 @@
         <w:pStyle w:val="Heading1"/>
         <w:jc w:val="center"/>
       </w:pPr>
-      <w:bookmarkStart w:id="1" w:name="_Toc184580258"/>
+      <w:bookmarkStart w:id="1" w:name="_Toc185259376"/>
       <w:r>
         <w:t>ВСТУП</w:t>
       </w:r>
@@ -1377,7 +1573,7 @@
         <w:pStyle w:val="Heading1"/>
         <w:jc w:val="center"/>
       </w:pPr>
-      <w:bookmarkStart w:id="2" w:name="_Toc184580259"/>
+      <w:bookmarkStart w:id="2" w:name="_Toc185259377"/>
       <w:r>
         <w:lastRenderedPageBreak/>
         <w:t>ОСНОВНА ЧАСТИНА</w:t>
@@ -1388,7 +1584,7 @@
       <w:pPr>
         <w:pStyle w:val="Heading2"/>
       </w:pPr>
-      <w:bookmarkStart w:id="3" w:name="_Toc184580261"/>
+      <w:bookmarkStart w:id="3" w:name="_Toc185259378"/>
       <w:r>
         <w:t>Теоретична частина</w:t>
       </w:r>
@@ -1959,10 +2155,11 @@
       <w:pPr>
         <w:pStyle w:val="Heading2"/>
       </w:pPr>
-      <w:bookmarkStart w:id="4" w:name="_Toc184580262"/>
+      <w:bookmarkStart w:id="4" w:name="_Toc185259379"/>
       <w:r>
         <w:t>Теоретична частина за інформатики</w:t>
       </w:r>
+      <w:bookmarkEnd w:id="4"/>
     </w:p>
     <w:p>
       <w:pPr>
@@ -1981,14 +2178,264 @@
     <w:p>
       <w:pPr>
         <w:pStyle w:val="MyStyle"/>
-      </w:pPr>
-      <w:r>
-        <w:t>Програма розроблена на мові програмування C#, що дозволяє легко працювати з об'єктно-орієнтованим підходом та інтегрувати сторонні бібліотеки. У розробці використано дві ключові бібліотеки:</w:t>
+        <w:rPr>
+          <w:lang w:val="ru-RU"/>
+        </w:rPr>
+      </w:pPr>
+      <w:proofErr w:type="spellStart"/>
+      <w:r>
+        <w:rPr>
+          <w:lang w:val="ru-RU"/>
+        </w:rPr>
+        <w:t>Програма</w:t>
+      </w:r>
+      <w:proofErr w:type="spellEnd"/>
+      <w:r>
+        <w:rPr>
+          <w:lang w:val="ru-RU"/>
+        </w:rPr>
+        <w:t xml:space="preserve"> </w:t>
+      </w:r>
+      <w:proofErr w:type="spellStart"/>
+      <w:r>
+        <w:rPr>
+          <w:lang w:val="ru-RU"/>
+        </w:rPr>
+        <w:t>розроблена</w:t>
+      </w:r>
+      <w:proofErr w:type="spellEnd"/>
+      <w:r>
+        <w:rPr>
+          <w:lang w:val="ru-RU"/>
+        </w:rPr>
+        <w:t xml:space="preserve"> на </w:t>
+      </w:r>
+      <w:proofErr w:type="spellStart"/>
+      <w:r>
+        <w:rPr>
+          <w:lang w:val="ru-RU"/>
+        </w:rPr>
+        <w:t>мові</w:t>
+      </w:r>
+      <w:proofErr w:type="spellEnd"/>
+      <w:r>
+        <w:rPr>
+          <w:lang w:val="ru-RU"/>
+        </w:rPr>
+        <w:t xml:space="preserve"> </w:t>
+      </w:r>
+      <w:proofErr w:type="spellStart"/>
+      <w:r>
+        <w:rPr>
+          <w:lang w:val="ru-RU"/>
+        </w:rPr>
+        <w:t>програмування</w:t>
+      </w:r>
+      <w:proofErr w:type="spellEnd"/>
+      <w:r>
+        <w:rPr>
+          <w:lang w:val="ru-RU"/>
+        </w:rPr>
+        <w:t xml:space="preserve"> </w:t>
+      </w:r>
+      <w:r>
+        <w:t>C</w:t>
+      </w:r>
+      <w:r>
+        <w:rPr>
+          <w:lang w:val="ru-RU"/>
+        </w:rPr>
+        <w:t xml:space="preserve">#, </w:t>
+      </w:r>
+      <w:proofErr w:type="spellStart"/>
+      <w:r>
+        <w:rPr>
+          <w:lang w:val="ru-RU"/>
+        </w:rPr>
+        <w:t>що</w:t>
+      </w:r>
+      <w:proofErr w:type="spellEnd"/>
+      <w:r>
+        <w:rPr>
+          <w:lang w:val="ru-RU"/>
+        </w:rPr>
+        <w:t xml:space="preserve"> </w:t>
+      </w:r>
+      <w:proofErr w:type="spellStart"/>
+      <w:r>
+        <w:rPr>
+          <w:lang w:val="ru-RU"/>
+        </w:rPr>
+        <w:t>дозволяє</w:t>
+      </w:r>
+      <w:proofErr w:type="spellEnd"/>
+      <w:r>
+        <w:rPr>
+          <w:lang w:val="ru-RU"/>
+        </w:rPr>
+        <w:t xml:space="preserve"> легко </w:t>
+      </w:r>
+      <w:proofErr w:type="spellStart"/>
+      <w:r>
+        <w:rPr>
+          <w:lang w:val="ru-RU"/>
+        </w:rPr>
+        <w:t>працювати</w:t>
+      </w:r>
+      <w:proofErr w:type="spellEnd"/>
+      <w:r>
+        <w:rPr>
+          <w:lang w:val="ru-RU"/>
+        </w:rPr>
+        <w:t xml:space="preserve"> з </w:t>
+      </w:r>
+      <w:proofErr w:type="spellStart"/>
+      <w:r>
+        <w:rPr>
+          <w:lang w:val="ru-RU"/>
+        </w:rPr>
+        <w:t>об'єктно-орієнтованим</w:t>
+      </w:r>
+      <w:proofErr w:type="spellEnd"/>
+      <w:r>
+        <w:rPr>
+          <w:lang w:val="ru-RU"/>
+        </w:rPr>
+        <w:t xml:space="preserve"> </w:t>
+      </w:r>
+      <w:proofErr w:type="spellStart"/>
+      <w:r>
+        <w:rPr>
+          <w:lang w:val="ru-RU"/>
+        </w:rPr>
+        <w:t>підходом</w:t>
+      </w:r>
+      <w:proofErr w:type="spellEnd"/>
+      <w:r>
+        <w:rPr>
+          <w:lang w:val="ru-RU"/>
+        </w:rPr>
+        <w:t xml:space="preserve"> та </w:t>
+      </w:r>
+      <w:proofErr w:type="spellStart"/>
+      <w:r>
+        <w:rPr>
+          <w:lang w:val="ru-RU"/>
+        </w:rPr>
+        <w:t>інтегрувати</w:t>
+      </w:r>
+      <w:proofErr w:type="spellEnd"/>
+      <w:r>
+        <w:rPr>
+          <w:lang w:val="ru-RU"/>
+        </w:rPr>
+        <w:t xml:space="preserve"> </w:t>
+      </w:r>
+      <w:proofErr w:type="spellStart"/>
+      <w:r>
+        <w:rPr>
+          <w:lang w:val="ru-RU"/>
+        </w:rPr>
+        <w:t>сторонні</w:t>
+      </w:r>
+      <w:proofErr w:type="spellEnd"/>
+      <w:r>
+        <w:rPr>
+          <w:lang w:val="ru-RU"/>
+        </w:rPr>
+        <w:t xml:space="preserve"> </w:t>
+      </w:r>
+      <w:proofErr w:type="spellStart"/>
+      <w:r>
+        <w:rPr>
+          <w:lang w:val="ru-RU"/>
+        </w:rPr>
+        <w:t>бібліотеки</w:t>
+      </w:r>
+      <w:proofErr w:type="spellEnd"/>
+      <w:r>
+        <w:rPr>
+          <w:lang w:val="ru-RU"/>
+        </w:rPr>
+        <w:t xml:space="preserve">. У </w:t>
+      </w:r>
+      <w:proofErr w:type="spellStart"/>
+      <w:r>
+        <w:rPr>
+          <w:lang w:val="ru-RU"/>
+        </w:rPr>
+        <w:t>розробці</w:t>
+      </w:r>
+      <w:proofErr w:type="spellEnd"/>
+      <w:r>
+        <w:rPr>
+          <w:lang w:val="ru-RU"/>
+        </w:rPr>
+        <w:t xml:space="preserve"> </w:t>
+      </w:r>
+      <w:proofErr w:type="spellStart"/>
+      <w:r>
+        <w:rPr>
+          <w:lang w:val="ru-RU"/>
+        </w:rPr>
+        <w:t>використано</w:t>
+      </w:r>
+      <w:proofErr w:type="spellEnd"/>
+      <w:r>
+        <w:rPr>
+          <w:lang w:val="ru-RU"/>
+        </w:rPr>
+        <w:t xml:space="preserve"> </w:t>
+      </w:r>
+      <w:proofErr w:type="spellStart"/>
+      <w:r>
+        <w:rPr>
+          <w:lang w:val="ru-RU"/>
+        </w:rPr>
+        <w:t>дві</w:t>
+      </w:r>
+      <w:proofErr w:type="spellEnd"/>
+      <w:r>
+        <w:rPr>
+          <w:lang w:val="ru-RU"/>
+        </w:rPr>
+        <w:t xml:space="preserve"> </w:t>
+      </w:r>
+      <w:proofErr w:type="spellStart"/>
+      <w:r>
+        <w:rPr>
+          <w:lang w:val="ru-RU"/>
+        </w:rPr>
+        <w:t>ключові</w:t>
+      </w:r>
+      <w:proofErr w:type="spellEnd"/>
+      <w:r>
+        <w:rPr>
+          <w:lang w:val="ru-RU"/>
+        </w:rPr>
+        <w:t xml:space="preserve"> </w:t>
+      </w:r>
+      <w:proofErr w:type="spellStart"/>
+      <w:r>
+        <w:rPr>
+          <w:lang w:val="ru-RU"/>
+        </w:rPr>
+        <w:t>бібліотеки</w:t>
+      </w:r>
+      <w:proofErr w:type="spellEnd"/>
+      <w:r>
+        <w:rPr>
+          <w:lang w:val="ru-RU"/>
+        </w:rPr>
+        <w:t>:</w:t>
       </w:r>
     </w:p>
     <w:p>
       <w:pPr>
         <w:pStyle w:val="MyStyle"/>
+        <w:rPr>
+          <w:lang w:val="ru-RU"/>
+        </w:rPr>
       </w:pPr>
       <w:r>
         <w:rPr>
@@ -1997,27 +2444,346 @@
         <w:t>OpenTK</w:t>
       </w:r>
       <w:r>
-        <w:t xml:space="preserve"> – це </w:t>
+        <w:rPr>
+          <w:lang w:val="ru-RU"/>
+        </w:rPr>
+        <w:t xml:space="preserve"> – </w:t>
       </w:r>
       <w:proofErr w:type="spellStart"/>
       <w:r>
+        <w:rPr>
+          <w:lang w:val="ru-RU"/>
+        </w:rPr>
+        <w:t>це</w:t>
+      </w:r>
+      <w:proofErr w:type="spellEnd"/>
+      <w:r>
+        <w:rPr>
+          <w:lang w:val="ru-RU"/>
+        </w:rPr>
+        <w:t xml:space="preserve"> </w:t>
+      </w:r>
+      <w:proofErr w:type="spellStart"/>
+      <w:r>
+        <w:rPr>
+          <w:lang w:val="ru-RU"/>
+        </w:rPr>
         <w:t>кросплатформна</w:t>
       </w:r>
       <w:proofErr w:type="spellEnd"/>
       <w:r>
-        <w:t xml:space="preserve"> бібліотека для роботи з OpenGL, що забезпечує </w:t>
+        <w:rPr>
+          <w:lang w:val="ru-RU"/>
+        </w:rPr>
+        <w:t xml:space="preserve"> </w:t>
       </w:r>
       <w:proofErr w:type="spellStart"/>
       <w:r>
+        <w:rPr>
+          <w:lang w:val="ru-RU"/>
+        </w:rPr>
+        <w:t>бібліотека</w:t>
+      </w:r>
+      <w:proofErr w:type="spellEnd"/>
+      <w:r>
+        <w:rPr>
+          <w:lang w:val="ru-RU"/>
+        </w:rPr>
+        <w:t xml:space="preserve"> для </w:t>
+      </w:r>
+      <w:proofErr w:type="spellStart"/>
+      <w:r>
+        <w:rPr>
+          <w:lang w:val="ru-RU"/>
+        </w:rPr>
+        <w:t>роботи</w:t>
+      </w:r>
+      <w:proofErr w:type="spellEnd"/>
+      <w:r>
+        <w:rPr>
+          <w:lang w:val="ru-RU"/>
+        </w:rPr>
+        <w:t xml:space="preserve"> з </w:t>
+      </w:r>
+      <w:r>
+        <w:t>OpenGL</w:t>
+      </w:r>
+      <w:r>
+        <w:rPr>
+          <w:lang w:val="ru-RU"/>
+        </w:rPr>
+        <w:t xml:space="preserve">, </w:t>
+      </w:r>
+      <w:proofErr w:type="spellStart"/>
+      <w:r>
+        <w:rPr>
+          <w:lang w:val="ru-RU"/>
+        </w:rPr>
+        <w:t>що</w:t>
+      </w:r>
+      <w:proofErr w:type="spellEnd"/>
+      <w:r>
+        <w:rPr>
+          <w:lang w:val="ru-RU"/>
+        </w:rPr>
+        <w:t xml:space="preserve"> </w:t>
+      </w:r>
+      <w:proofErr w:type="spellStart"/>
+      <w:r>
+        <w:rPr>
+          <w:lang w:val="ru-RU"/>
+        </w:rPr>
+        <w:t>забезпечує</w:t>
+      </w:r>
+      <w:proofErr w:type="spellEnd"/>
+      <w:r>
+        <w:rPr>
+          <w:lang w:val="ru-RU"/>
+        </w:rPr>
+        <w:t xml:space="preserve"> </w:t>
+      </w:r>
+      <w:proofErr w:type="spellStart"/>
+      <w:r>
+        <w:rPr>
+          <w:lang w:val="ru-RU"/>
+        </w:rPr>
         <w:t>низькорівневий</w:t>
       </w:r>
       <w:proofErr w:type="spellEnd"/>
       <w:r>
-        <w:t xml:space="preserve"> доступ до графічного апаратного забезпечення. Вона дозволяє </w:t>
-      </w:r>
-      <w:r>
+        <w:rPr>
+          <w:lang w:val="ru-RU"/>
+        </w:rPr>
+        <w:t xml:space="preserve"> доступ до </w:t>
+      </w:r>
+      <w:proofErr w:type="spellStart"/>
+      <w:r>
+        <w:rPr>
+          <w:lang w:val="ru-RU"/>
+        </w:rPr>
+        <w:t>графічного</w:t>
+      </w:r>
+      <w:proofErr w:type="spellEnd"/>
+      <w:r>
+        <w:rPr>
+          <w:lang w:val="ru-RU"/>
+        </w:rPr>
+        <w:t xml:space="preserve"> </w:t>
+      </w:r>
+      <w:proofErr w:type="spellStart"/>
+      <w:r>
+        <w:rPr>
+          <w:lang w:val="ru-RU"/>
+        </w:rPr>
+        <w:t>апаратного</w:t>
+      </w:r>
+      <w:proofErr w:type="spellEnd"/>
+      <w:r>
+        <w:rPr>
+          <w:lang w:val="ru-RU"/>
+        </w:rPr>
+        <w:t xml:space="preserve"> </w:t>
+      </w:r>
+      <w:proofErr w:type="spellStart"/>
+      <w:r>
+        <w:rPr>
+          <w:lang w:val="ru-RU"/>
+        </w:rPr>
+        <w:t>забезпечення</w:t>
+      </w:r>
+      <w:proofErr w:type="spellEnd"/>
+      <w:r>
+        <w:rPr>
+          <w:lang w:val="ru-RU"/>
+        </w:rPr>
+        <w:t xml:space="preserve">. Вона </w:t>
+      </w:r>
+      <w:proofErr w:type="spellStart"/>
+      <w:r>
+        <w:rPr>
+          <w:lang w:val="ru-RU"/>
+        </w:rPr>
+        <w:t>дозволяє</w:t>
+      </w:r>
+      <w:proofErr w:type="spellEnd"/>
+      <w:r>
+        <w:rPr>
+          <w:lang w:val="ru-RU"/>
+        </w:rPr>
+        <w:t xml:space="preserve"> </w:t>
+      </w:r>
+      <w:proofErr w:type="spellStart"/>
+      <w:r>
+        <w:rPr>
+          <w:lang w:val="ru-RU"/>
+        </w:rPr>
         <w:lastRenderedPageBreak/>
-        <w:t>створювати ефективну графіку завдяки використанню API OpenGL, а також включає підтримку роботи з вікнами, клавіатурою та мишею.</w:t>
+        <w:t>створювати</w:t>
+      </w:r>
+      <w:proofErr w:type="spellEnd"/>
+      <w:r>
+        <w:rPr>
+          <w:lang w:val="ru-RU"/>
+        </w:rPr>
+        <w:t xml:space="preserve"> </w:t>
+      </w:r>
+      <w:proofErr w:type="spellStart"/>
+      <w:r>
+        <w:rPr>
+          <w:lang w:val="ru-RU"/>
+        </w:rPr>
+        <w:t>ефективну</w:t>
+      </w:r>
+      <w:proofErr w:type="spellEnd"/>
+      <w:r>
+        <w:rPr>
+          <w:lang w:val="ru-RU"/>
+        </w:rPr>
+        <w:t xml:space="preserve"> </w:t>
+      </w:r>
+      <w:proofErr w:type="spellStart"/>
+      <w:r>
+        <w:rPr>
+          <w:lang w:val="ru-RU"/>
+        </w:rPr>
+        <w:t>графіку</w:t>
+      </w:r>
+      <w:proofErr w:type="spellEnd"/>
+      <w:r>
+        <w:rPr>
+          <w:lang w:val="ru-RU"/>
+        </w:rPr>
+        <w:t xml:space="preserve"> </w:t>
+      </w:r>
+      <w:proofErr w:type="spellStart"/>
+      <w:r>
+        <w:rPr>
+          <w:lang w:val="ru-RU"/>
+        </w:rPr>
+        <w:t>завдяки</w:t>
+      </w:r>
+      <w:proofErr w:type="spellEnd"/>
+      <w:r>
+        <w:rPr>
+          <w:lang w:val="ru-RU"/>
+        </w:rPr>
+        <w:t xml:space="preserve"> </w:t>
+      </w:r>
+      <w:proofErr w:type="spellStart"/>
+      <w:r>
+        <w:rPr>
+          <w:lang w:val="ru-RU"/>
+        </w:rPr>
+        <w:t>використанню</w:t>
+      </w:r>
+      <w:proofErr w:type="spellEnd"/>
+      <w:r>
+        <w:rPr>
+          <w:lang w:val="ru-RU"/>
+        </w:rPr>
+        <w:t xml:space="preserve"> </w:t>
+      </w:r>
+      <w:r>
+        <w:t>API</w:t>
+      </w:r>
+      <w:r>
+        <w:rPr>
+          <w:lang w:val="ru-RU"/>
+        </w:rPr>
+        <w:t xml:space="preserve"> </w:t>
+      </w:r>
+      <w:r>
+        <w:t>OpenGL</w:t>
+      </w:r>
+      <w:r>
+        <w:rPr>
+          <w:lang w:val="ru-RU"/>
+        </w:rPr>
+        <w:t xml:space="preserve">, а також </w:t>
+      </w:r>
+      <w:proofErr w:type="spellStart"/>
+      <w:r>
+        <w:rPr>
+          <w:lang w:val="ru-RU"/>
+        </w:rPr>
+        <w:t>включає</w:t>
+      </w:r>
+      <w:proofErr w:type="spellEnd"/>
+      <w:r>
+        <w:rPr>
+          <w:lang w:val="ru-RU"/>
+        </w:rPr>
+        <w:t xml:space="preserve"> </w:t>
+      </w:r>
+      <w:proofErr w:type="spellStart"/>
+      <w:r>
+        <w:rPr>
+          <w:lang w:val="ru-RU"/>
+        </w:rPr>
+        <w:t>підтримку</w:t>
+      </w:r>
+      <w:proofErr w:type="spellEnd"/>
+      <w:r>
+        <w:rPr>
+          <w:lang w:val="ru-RU"/>
+        </w:rPr>
+        <w:t xml:space="preserve"> </w:t>
+      </w:r>
+      <w:proofErr w:type="spellStart"/>
+      <w:r>
+        <w:rPr>
+          <w:lang w:val="ru-RU"/>
+        </w:rPr>
+        <w:t>роботи</w:t>
+      </w:r>
+      <w:proofErr w:type="spellEnd"/>
+      <w:r>
+        <w:rPr>
+          <w:lang w:val="ru-RU"/>
+        </w:rPr>
+        <w:t xml:space="preserve"> з </w:t>
+      </w:r>
+      <w:proofErr w:type="spellStart"/>
+      <w:r>
+        <w:rPr>
+          <w:lang w:val="ru-RU"/>
+        </w:rPr>
+        <w:t>вікнами</w:t>
+      </w:r>
+      <w:proofErr w:type="spellEnd"/>
+      <w:r>
+        <w:rPr>
+          <w:lang w:val="ru-RU"/>
+        </w:rPr>
+        <w:t xml:space="preserve">, </w:t>
+      </w:r>
+      <w:proofErr w:type="spellStart"/>
+      <w:r>
+        <w:rPr>
+          <w:lang w:val="ru-RU"/>
+        </w:rPr>
+        <w:t>клавіатурою</w:t>
+      </w:r>
+      <w:proofErr w:type="spellEnd"/>
+      <w:r>
+        <w:rPr>
+          <w:lang w:val="ru-RU"/>
+        </w:rPr>
+        <w:t xml:space="preserve"> та </w:t>
+      </w:r>
+      <w:proofErr w:type="spellStart"/>
+      <w:r>
+        <w:rPr>
+          <w:lang w:val="ru-RU"/>
+        </w:rPr>
+        <w:t>мишею</w:t>
+      </w:r>
+      <w:proofErr w:type="spellEnd"/>
+      <w:r>
+        <w:rPr>
+          <w:lang w:val="ru-RU"/>
+        </w:rPr>
+        <w:t>.</w:t>
       </w:r>
     </w:p>
     <w:p>
@@ -2031,288 +2797,763 @@
         <w:rPr>
           <w:rStyle w:val="Strong"/>
         </w:rPr>
-        <w:t>ImGui.NET</w:t>
-      </w:r>
-      <w:r>
-        <w:t xml:space="preserve"> – це обгортка для бібліотеки ImGui (Immediate Mode GUI) на C#. Вона забезпечує швидке створення графічного інтерфейсу користувача (GUI), де кожен кадр виконується безпосередньо, що спрощує інтерактивність і дозволяє динамічно змінювати інтерфейс </w:t>
+        <w:t>ImGui</w:t>
+      </w:r>
+      <w:r>
+        <w:rPr>
+          <w:rStyle w:val="Strong"/>
+          <w:lang w:val="ru-RU"/>
+        </w:rPr>
+        <w:t>.</w:t>
+      </w:r>
+      <w:r>
+        <w:rPr>
+          <w:rStyle w:val="Strong"/>
+        </w:rPr>
+        <w:t>NET</w:t>
+      </w:r>
+      <w:r>
+        <w:rPr>
+          <w:lang w:val="ru-RU"/>
+        </w:rPr>
+        <w:t xml:space="preserve"> – </w:t>
       </w:r>
       <w:proofErr w:type="spellStart"/>
       <w:r>
+        <w:rPr>
+          <w:lang w:val="ru-RU"/>
+        </w:rPr>
+        <w:t>це</w:t>
+      </w:r>
+      <w:proofErr w:type="spellEnd"/>
+      <w:r>
+        <w:rPr>
+          <w:lang w:val="ru-RU"/>
+        </w:rPr>
+        <w:t xml:space="preserve"> </w:t>
+      </w:r>
+      <w:proofErr w:type="spellStart"/>
+      <w:r>
+        <w:rPr>
+          <w:lang w:val="ru-RU"/>
+        </w:rPr>
+        <w:t>обгортка</w:t>
+      </w:r>
+      <w:proofErr w:type="spellEnd"/>
+      <w:r>
+        <w:rPr>
+          <w:lang w:val="ru-RU"/>
+        </w:rPr>
+        <w:t xml:space="preserve"> для </w:t>
+      </w:r>
+      <w:proofErr w:type="spellStart"/>
+      <w:r>
+        <w:rPr>
+          <w:lang w:val="ru-RU"/>
+        </w:rPr>
+        <w:t>бібліотеки</w:t>
+      </w:r>
+      <w:proofErr w:type="spellEnd"/>
+      <w:r>
+        <w:rPr>
+          <w:lang w:val="ru-RU"/>
+        </w:rPr>
+        <w:t xml:space="preserve"> </w:t>
+      </w:r>
+      <w:r>
+        <w:t>ImGui</w:t>
+      </w:r>
+      <w:r>
+        <w:rPr>
+          <w:lang w:val="ru-RU"/>
+        </w:rPr>
+        <w:t xml:space="preserve"> (</w:t>
+      </w:r>
+      <w:r>
+        <w:t>Immediate</w:t>
+      </w:r>
+      <w:r>
+        <w:rPr>
+          <w:lang w:val="ru-RU"/>
+        </w:rPr>
+        <w:t xml:space="preserve"> </w:t>
+      </w:r>
+      <w:r>
+        <w:t>Mode</w:t>
+      </w:r>
+      <w:r>
+        <w:rPr>
+          <w:lang w:val="ru-RU"/>
+        </w:rPr>
+        <w:t xml:space="preserve"> </w:t>
+      </w:r>
+      <w:r>
+        <w:t>GUI</w:t>
+      </w:r>
+      <w:r>
+        <w:rPr>
+          <w:lang w:val="ru-RU"/>
+        </w:rPr>
+        <w:t xml:space="preserve">) на </w:t>
+      </w:r>
+      <w:r>
+        <w:t>C</w:t>
+      </w:r>
+      <w:r>
+        <w:rPr>
+          <w:lang w:val="ru-RU"/>
+        </w:rPr>
+        <w:t xml:space="preserve">#. Вона </w:t>
+      </w:r>
+      <w:proofErr w:type="spellStart"/>
+      <w:r>
+        <w:rPr>
+          <w:lang w:val="ru-RU"/>
+        </w:rPr>
+        <w:t>забезпечує</w:t>
+      </w:r>
+      <w:proofErr w:type="spellEnd"/>
+      <w:r>
+        <w:rPr>
+          <w:lang w:val="ru-RU"/>
+        </w:rPr>
+        <w:t xml:space="preserve"> </w:t>
+      </w:r>
+      <w:proofErr w:type="spellStart"/>
+      <w:r>
+        <w:rPr>
+          <w:lang w:val="ru-RU"/>
+        </w:rPr>
+        <w:t>швидке</w:t>
+      </w:r>
+      <w:proofErr w:type="spellEnd"/>
+      <w:r>
+        <w:rPr>
+          <w:lang w:val="ru-RU"/>
+        </w:rPr>
+        <w:t xml:space="preserve"> </w:t>
+      </w:r>
+      <w:proofErr w:type="spellStart"/>
+      <w:r>
+        <w:rPr>
+          <w:lang w:val="ru-RU"/>
+        </w:rPr>
+        <w:t>створення</w:t>
+      </w:r>
+      <w:proofErr w:type="spellEnd"/>
+      <w:r>
+        <w:rPr>
+          <w:lang w:val="ru-RU"/>
+        </w:rPr>
+        <w:t xml:space="preserve"> </w:t>
+      </w:r>
+      <w:proofErr w:type="spellStart"/>
+      <w:r>
+        <w:rPr>
+          <w:lang w:val="ru-RU"/>
+        </w:rPr>
+        <w:t>графічного</w:t>
+      </w:r>
+      <w:proofErr w:type="spellEnd"/>
+      <w:r>
+        <w:rPr>
+          <w:lang w:val="ru-RU"/>
+        </w:rPr>
+        <w:t xml:space="preserve"> </w:t>
+      </w:r>
+      <w:proofErr w:type="spellStart"/>
+      <w:r>
+        <w:rPr>
+          <w:lang w:val="ru-RU"/>
+        </w:rPr>
+        <w:t>інтерфейсу</w:t>
+      </w:r>
+      <w:proofErr w:type="spellEnd"/>
+      <w:r>
+        <w:rPr>
+          <w:lang w:val="ru-RU"/>
+        </w:rPr>
+        <w:t xml:space="preserve"> </w:t>
+      </w:r>
+      <w:proofErr w:type="spellStart"/>
+      <w:r>
+        <w:rPr>
+          <w:lang w:val="ru-RU"/>
+        </w:rPr>
+        <w:t>користувача</w:t>
+      </w:r>
+      <w:proofErr w:type="spellEnd"/>
+      <w:r>
+        <w:rPr>
+          <w:lang w:val="ru-RU"/>
+        </w:rPr>
+        <w:t xml:space="preserve"> (</w:t>
+      </w:r>
+      <w:r>
+        <w:t>GUI</w:t>
+      </w:r>
+      <w:r>
+        <w:rPr>
+          <w:lang w:val="ru-RU"/>
+        </w:rPr>
+        <w:t xml:space="preserve">), де </w:t>
+      </w:r>
+      <w:proofErr w:type="spellStart"/>
+      <w:r>
+        <w:rPr>
+          <w:lang w:val="ru-RU"/>
+        </w:rPr>
+        <w:t>кожен</w:t>
+      </w:r>
+      <w:proofErr w:type="spellEnd"/>
+      <w:r>
+        <w:rPr>
+          <w:lang w:val="ru-RU"/>
+        </w:rPr>
+        <w:t xml:space="preserve"> кадр </w:t>
+      </w:r>
+      <w:proofErr w:type="spellStart"/>
+      <w:r>
+        <w:rPr>
+          <w:lang w:val="ru-RU"/>
+        </w:rPr>
+        <w:t>виконується</w:t>
+      </w:r>
+      <w:proofErr w:type="spellEnd"/>
+      <w:r>
+        <w:rPr>
+          <w:lang w:val="ru-RU"/>
+        </w:rPr>
+        <w:t xml:space="preserve"> </w:t>
+      </w:r>
+      <w:proofErr w:type="spellStart"/>
+      <w:r>
+        <w:rPr>
+          <w:lang w:val="ru-RU"/>
+        </w:rPr>
+        <w:t>безпосередньо</w:t>
+      </w:r>
+      <w:proofErr w:type="spellEnd"/>
+      <w:r>
+        <w:rPr>
+          <w:lang w:val="ru-RU"/>
+        </w:rPr>
+        <w:t xml:space="preserve">, </w:t>
+      </w:r>
+      <w:proofErr w:type="spellStart"/>
+      <w:r>
+        <w:rPr>
+          <w:lang w:val="ru-RU"/>
+        </w:rPr>
+        <w:t>що</w:t>
+      </w:r>
+      <w:proofErr w:type="spellEnd"/>
+      <w:r>
+        <w:rPr>
+          <w:lang w:val="ru-RU"/>
+        </w:rPr>
+        <w:t xml:space="preserve"> </w:t>
+      </w:r>
+      <w:proofErr w:type="spellStart"/>
+      <w:r>
+        <w:rPr>
+          <w:lang w:val="ru-RU"/>
+        </w:rPr>
+        <w:t>спрощує</w:t>
+      </w:r>
+      <w:proofErr w:type="spellEnd"/>
+      <w:r>
+        <w:rPr>
+          <w:lang w:val="ru-RU"/>
+        </w:rPr>
+        <w:t xml:space="preserve"> </w:t>
+      </w:r>
+      <w:proofErr w:type="spellStart"/>
+      <w:r>
+        <w:rPr>
+          <w:lang w:val="ru-RU"/>
+        </w:rPr>
+        <w:t>інтерактивність</w:t>
+      </w:r>
+      <w:proofErr w:type="spellEnd"/>
+      <w:r>
+        <w:rPr>
+          <w:lang w:val="ru-RU"/>
+        </w:rPr>
+        <w:t xml:space="preserve"> і </w:t>
+      </w:r>
+      <w:proofErr w:type="spellStart"/>
+      <w:r>
+        <w:rPr>
+          <w:lang w:val="ru-RU"/>
+        </w:rPr>
+        <w:t>дозволяє</w:t>
+      </w:r>
+      <w:proofErr w:type="spellEnd"/>
+      <w:r>
+        <w:rPr>
+          <w:lang w:val="ru-RU"/>
+        </w:rPr>
+        <w:t xml:space="preserve"> динамічно </w:t>
+      </w:r>
+      <w:proofErr w:type="spellStart"/>
+      <w:r>
+        <w:rPr>
+          <w:lang w:val="ru-RU"/>
+        </w:rPr>
+        <w:t>змінювати</w:t>
+      </w:r>
+      <w:proofErr w:type="spellEnd"/>
+      <w:r>
+        <w:rPr>
+          <w:lang w:val="ru-RU"/>
+        </w:rPr>
+        <w:t xml:space="preserve"> </w:t>
+      </w:r>
+      <w:proofErr w:type="spellStart"/>
+      <w:r>
+        <w:rPr>
+          <w:lang w:val="ru-RU"/>
+        </w:rPr>
+        <w:t>інтерфейс</w:t>
+      </w:r>
+      <w:proofErr w:type="spellEnd"/>
+      <w:r>
+        <w:rPr>
+          <w:lang w:val="ru-RU"/>
+        </w:rPr>
+        <w:t xml:space="preserve"> </w:t>
+      </w:r>
+      <w:proofErr w:type="spellStart"/>
+      <w:r>
+        <w:rPr>
+          <w:lang w:val="ru-RU"/>
+        </w:rPr>
         <w:t>під</w:t>
       </w:r>
       <w:proofErr w:type="spellEnd"/>
       <w:r>
+        <w:rPr>
+          <w:lang w:val="ru-RU"/>
+        </w:rPr>
+        <w:t xml:space="preserve"> час </w:t>
+      </w:r>
+      <w:proofErr w:type="spellStart"/>
+      <w:r>
+        <w:rPr>
+          <w:lang w:val="ru-RU"/>
+        </w:rPr>
+        <w:t>роботи</w:t>
+      </w:r>
+      <w:proofErr w:type="spellEnd"/>
+      <w:r>
+        <w:rPr>
+          <w:lang w:val="ru-RU"/>
+        </w:rPr>
         <w:t xml:space="preserve"> </w:t>
       </w:r>
       <w:proofErr w:type="spellStart"/>
       <w:r>
-        <w:t>час</w:t>
+        <w:rPr>
+          <w:lang w:val="ru-RU"/>
+        </w:rPr>
+        <w:t>програми</w:t>
       </w:r>
       <w:proofErr w:type="spellEnd"/>
       <w:r>
+        <w:rPr>
+          <w:lang w:val="ru-RU"/>
+        </w:rPr>
+        <w:t>.</w:t>
+      </w:r>
+    </w:p>
+    <w:p>
+      <w:pPr>
+        <w:pStyle w:val="MyStyle"/>
+        <w:rPr>
+          <w:lang w:val="uk-UA"/>
+        </w:rPr>
+      </w:pPr>
+    </w:p>
+    <w:p>
+      <w:pPr>
+        <w:pStyle w:val="MyStyle"/>
+        <w:rPr>
+          <w:lang w:val="uk-UA"/>
+        </w:rPr>
+      </w:pPr>
+      <w:r>
+        <w:rPr>
+          <w:lang w:val="uk-UA"/>
+        </w:rPr>
+        <w:t>Елементи управління, їх властивості та методи:</w:t>
+      </w:r>
+    </w:p>
+    <w:p>
+      <w:pPr>
+        <w:pStyle w:val="MyStyle"/>
+        <w:rPr>
+          <w:lang w:val="uk-UA"/>
+        </w:rPr>
+      </w:pPr>
+      <w:r>
+        <w:rPr>
+          <w:lang w:val="uk-UA"/>
+        </w:rPr>
+        <w:t>У програмі було реалізовано такі основні елементи управління:</w:t>
+      </w:r>
+    </w:p>
+    <w:p>
+      <w:pPr>
+        <w:pStyle w:val="MyStyle"/>
+        <w:rPr>
+          <w:lang w:val="uk-UA"/>
+        </w:rPr>
+      </w:pPr>
+    </w:p>
+    <w:p>
+      <w:pPr>
+        <w:pStyle w:val="MyStyle"/>
+        <w:rPr>
+          <w:lang w:val="uk-UA"/>
+        </w:rPr>
+      </w:pPr>
+      <w:r>
+        <w:rPr>
+          <w:lang w:val="uk-UA"/>
+        </w:rPr>
+        <w:t xml:space="preserve">    </w:t>
+      </w:r>
+      <w:r>
+        <w:t>Button</w:t>
+      </w:r>
+      <w:r>
+        <w:rPr>
+          <w:lang w:val="uk-UA"/>
+        </w:rPr>
+        <w:t>:</w:t>
+      </w:r>
+    </w:p>
+    <w:p>
+      <w:pPr>
+        <w:pStyle w:val="MyStyle"/>
+        <w:rPr>
+          <w:lang w:val="uk-UA"/>
+        </w:rPr>
+      </w:pPr>
+      <w:r>
+        <w:rPr>
+          <w:lang w:val="uk-UA"/>
+        </w:rPr>
+        <w:t xml:space="preserve">    Властивості: текст, розмір.</w:t>
+      </w:r>
+    </w:p>
+    <w:p>
+      <w:pPr>
+        <w:pStyle w:val="MyStyle"/>
+        <w:rPr>
+          <w:lang w:val="uk-UA"/>
+        </w:rPr>
+      </w:pPr>
+      <w:r>
+        <w:rPr>
+          <w:lang w:val="uk-UA"/>
+        </w:rPr>
+        <w:t xml:space="preserve">    </w:t>
+      </w:r>
+      <w:r>
+        <w:rPr>
+          <w:lang w:val="uk-UA"/>
+        </w:rPr>
+        <w:t xml:space="preserve">Дає можливість змінювати значення типу </w:t>
+      </w:r>
+      <w:r>
+        <w:t>int</w:t>
+      </w:r>
+    </w:p>
+    <w:p>
+      <w:pPr>
+        <w:pStyle w:val="MyStyle"/>
+        <w:rPr>
+          <w:lang w:val="uk-UA"/>
+        </w:rPr>
+      </w:pPr>
+    </w:p>
+    <w:p>
+      <w:pPr>
+        <w:pStyle w:val="MyStyle"/>
+        <w:rPr>
+          <w:lang w:val="ru-RU"/>
+        </w:rPr>
+      </w:pPr>
+      <w:r>
+        <w:rPr>
+          <w:lang w:val="uk-UA"/>
+        </w:rPr>
+        <w:t xml:space="preserve">    </w:t>
+      </w:r>
+      <w:proofErr w:type="spellStart"/>
+      <w:r>
+        <w:t>InputInt</w:t>
+      </w:r>
+      <w:proofErr w:type="spellEnd"/>
+      <w:r>
+        <w:rPr>
+          <w:lang w:val="ru-RU"/>
+        </w:rPr>
+        <w:t>:</w:t>
+      </w:r>
+    </w:p>
+    <w:p>
+      <w:pPr>
+        <w:pStyle w:val="MyStyle"/>
+        <w:rPr>
+          <w:lang w:val="ru-RU"/>
+        </w:rPr>
+      </w:pPr>
+      <w:r>
+        <w:rPr>
+          <w:lang w:val="ru-RU"/>
+        </w:rPr>
+        <w:t xml:space="preserve">    </w:t>
+      </w:r>
+      <w:proofErr w:type="spellStart"/>
+      <w:r>
+        <w:rPr>
+          <w:lang w:val="ru-RU"/>
+        </w:rPr>
+        <w:t>Властивості</w:t>
+      </w:r>
+      <w:proofErr w:type="spellEnd"/>
+      <w:r>
+        <w:rPr>
+          <w:lang w:val="ru-RU"/>
+        </w:rPr>
+        <w:t xml:space="preserve">: крок, </w:t>
+      </w:r>
+      <w:proofErr w:type="spellStart"/>
+      <w:r>
+        <w:rPr>
+          <w:lang w:val="ru-RU"/>
+        </w:rPr>
+        <w:t>поточне</w:t>
+      </w:r>
+      <w:proofErr w:type="spellEnd"/>
+      <w:r>
+        <w:rPr>
+          <w:lang w:val="ru-RU"/>
+        </w:rPr>
         <w:t xml:space="preserve"> </w:t>
       </w:r>
       <w:proofErr w:type="spellStart"/>
       <w:r>
-        <w:t>роботи</w:t>
+        <w:rPr>
+          <w:lang w:val="ru-RU"/>
+        </w:rPr>
+        <w:t>значення</w:t>
       </w:r>
       <w:proofErr w:type="spellEnd"/>
       <w:r>
+        <w:rPr>
+          <w:lang w:val="ru-RU"/>
+        </w:rPr>
+        <w:t>.</w:t>
+      </w:r>
+    </w:p>
+    <w:p>
+      <w:pPr>
+        <w:pStyle w:val="MyStyle"/>
+        <w:rPr>
+          <w:rFonts w:ascii="Segoe UI Symbol" w:hAnsi="Segoe UI Symbol" w:cs="Segoe UI Symbol"/>
+          <w:lang w:val="ru-RU"/>
+        </w:rPr>
+      </w:pPr>
+      <w:r>
+        <w:rPr>
+          <w:lang w:val="ru-RU"/>
+        </w:rPr>
+        <w:t xml:space="preserve">    </w:t>
+      </w:r>
+      <w:r>
+        <w:rPr>
+          <w:lang w:val="uk-UA"/>
+        </w:rPr>
+        <w:t xml:space="preserve">Дає можливість змінювати значення типу </w:t>
+      </w:r>
+      <w:r>
+        <w:t>int</w:t>
+      </w:r>
+      <w:r>
+        <w:rPr>
+          <w:lang w:val="ru-RU"/>
+        </w:rPr>
         <w:t xml:space="preserve"> </w:t>
       </w:r>
+      <w:r>
+        <w:rPr>
+          <w:lang w:val="uk-UA"/>
+        </w:rPr>
+        <w:t xml:space="preserve">введенням його з клавіатури або кнопками </w:t>
+      </w:r>
+      <w:r>
+        <w:rPr>
+          <w:rFonts w:ascii="Segoe UI Symbol" w:hAnsi="Segoe UI Symbol" w:cs="Segoe UI Symbol"/>
+          <w:lang w:val="uk-UA"/>
+        </w:rPr>
+        <w:t>⮝</w:t>
+      </w:r>
+      <w:r>
+        <w:rPr>
+          <w:rFonts w:ascii="Segoe UI Symbol" w:hAnsi="Segoe UI Symbol" w:cs="Segoe UI Symbol"/>
+          <w:lang w:val="ru-RU"/>
+        </w:rPr>
+        <w:t>|</w:t>
+      </w:r>
+      <w:r>
+        <w:rPr>
+          <w:rFonts w:ascii="Segoe UI Symbol" w:hAnsi="Segoe UI Symbol" w:cs="Segoe UI Symbol"/>
+          <w:lang w:val="uk-UA"/>
+        </w:rPr>
+        <w:t>⮟</w:t>
+      </w:r>
+    </w:p>
+    <w:p>
+      <w:pPr>
+        <w:pStyle w:val="MyStyle"/>
+        <w:rPr>
+          <w:lang w:val="ru-RU"/>
+        </w:rPr>
+      </w:pPr>
+    </w:p>
+    <w:p>
+      <w:pPr>
+        <w:pStyle w:val="MyStyle"/>
+        <w:rPr>
+          <w:lang w:val="ru-RU"/>
+        </w:rPr>
+      </w:pPr>
+      <w:r>
+        <w:rPr>
+          <w:lang w:val="uk-UA"/>
+        </w:rPr>
+        <w:t xml:space="preserve">    </w:t>
+      </w:r>
       <w:proofErr w:type="spellStart"/>
       <w:r>
-        <w:t>програми</w:t>
+        <w:t>InputDouble</w:t>
       </w:r>
       <w:proofErr w:type="spellEnd"/>
       <w:r>
+        <w:rPr>
+          <w:lang w:val="ru-RU"/>
+        </w:rPr>
+        <w:t>:</w:t>
+      </w:r>
+    </w:p>
+    <w:p>
+      <w:pPr>
+        <w:pStyle w:val="MyStyle"/>
+        <w:rPr>
+          <w:lang w:val="ru-RU"/>
+        </w:rPr>
+      </w:pPr>
+      <w:r>
+        <w:rPr>
+          <w:lang w:val="ru-RU"/>
+        </w:rPr>
+        <w:t xml:space="preserve">    </w:t>
+      </w:r>
+      <w:proofErr w:type="spellStart"/>
+      <w:r>
+        <w:rPr>
+          <w:lang w:val="ru-RU"/>
+        </w:rPr>
+        <w:t>Властивості</w:t>
+      </w:r>
+      <w:proofErr w:type="spellEnd"/>
+      <w:r>
+        <w:rPr>
+          <w:lang w:val="ru-RU"/>
+        </w:rPr>
+        <w:t xml:space="preserve">: крок, </w:t>
+      </w:r>
+      <w:proofErr w:type="spellStart"/>
+      <w:r>
+        <w:rPr>
+          <w:lang w:val="ru-RU"/>
+        </w:rPr>
+        <w:t>поточне</w:t>
+      </w:r>
+      <w:proofErr w:type="spellEnd"/>
+      <w:r>
+        <w:rPr>
+          <w:lang w:val="ru-RU"/>
+        </w:rPr>
+        <w:t xml:space="preserve"> </w:t>
+      </w:r>
+      <w:proofErr w:type="spellStart"/>
+      <w:r>
+        <w:rPr>
+          <w:lang w:val="ru-RU"/>
+        </w:rPr>
+        <w:t>значення</w:t>
+      </w:r>
+      <w:proofErr w:type="spellEnd"/>
+      <w:r>
+        <w:rPr>
+          <w:lang w:val="ru-RU"/>
+        </w:rPr>
         <w:t>.</w:t>
       </w:r>
     </w:p>
     <w:p>
       <w:pPr>
         <w:pStyle w:val="MyStyle"/>
-        <w:rPr>
-          <w:lang w:val="uk-UA"/>
-        </w:rPr>
-      </w:pPr>
-    </w:p>
-    <w:p>
-      <w:pPr>
-        <w:pStyle w:val="MyStyle"/>
-        <w:rPr>
-          <w:lang w:val="uk-UA"/>
-        </w:rPr>
-      </w:pPr>
-      <w:r>
-        <w:rPr>
-          <w:lang w:val="uk-UA"/>
-        </w:rPr>
-        <w:t>Елементи управління, їх властивості та методи:</w:t>
-      </w:r>
-    </w:p>
-    <w:p>
-      <w:pPr>
-        <w:pStyle w:val="MyStyle"/>
-        <w:rPr>
-          <w:lang w:val="uk-UA"/>
-        </w:rPr>
-      </w:pPr>
-      <w:r>
-        <w:rPr>
-          <w:lang w:val="uk-UA"/>
-        </w:rPr>
-        <w:t>У програмі було реалізовано такі основні елементи управління:</w:t>
-      </w:r>
-    </w:p>
-    <w:p>
-      <w:pPr>
-        <w:pStyle w:val="MyStyle"/>
-        <w:rPr>
-          <w:lang w:val="uk-UA"/>
-        </w:rPr>
-      </w:pPr>
-    </w:p>
-    <w:p>
-      <w:pPr>
-        <w:pStyle w:val="MyStyle"/>
-        <w:rPr>
-          <w:lang w:val="uk-UA"/>
-        </w:rPr>
-      </w:pPr>
-      <w:r>
-        <w:rPr>
-          <w:lang w:val="uk-UA"/>
+      </w:pPr>
+      <w:r>
+        <w:rPr>
+          <w:lang w:val="ru-RU"/>
         </w:rPr>
         <w:t xml:space="preserve">    </w:t>
       </w:r>
       <w:r>
-        <w:t>Button</w:t>
-      </w:r>
-      <w:r>
-        <w:rPr>
-          <w:lang w:val="uk-UA"/>
-        </w:rPr>
-        <w:t>:</w:t>
-      </w:r>
-    </w:p>
-    <w:p>
-      <w:pPr>
-        <w:pStyle w:val="MyStyle"/>
-        <w:rPr>
-          <w:lang w:val="uk-UA"/>
-        </w:rPr>
-      </w:pPr>
-      <w:r>
-        <w:rPr>
-          <w:lang w:val="uk-UA"/>
-        </w:rPr>
-        <w:t xml:space="preserve">    Властивості: текст, розмір.</w:t>
-      </w:r>
-    </w:p>
-    <w:p>
-      <w:pPr>
-        <w:pStyle w:val="MyStyle"/>
-        <w:rPr>
-          <w:lang w:val="uk-UA"/>
-        </w:rPr>
-      </w:pPr>
-      <w:r>
-        <w:rPr>
-          <w:lang w:val="uk-UA"/>
-        </w:rPr>
-        <w:t xml:space="preserve">    </w:t>
-      </w:r>
-      <w:r>
         <w:rPr>
           <w:lang w:val="uk-UA"/>
         </w:rPr>
         <w:t xml:space="preserve">Дає можливість змінювати значення типу </w:t>
       </w:r>
       <w:r>
-        <w:t>int</w:t>
-      </w:r>
-    </w:p>
-    <w:p>
-      <w:pPr>
-        <w:pStyle w:val="MyStyle"/>
-        <w:rPr>
-          <w:lang w:val="uk-UA"/>
-        </w:rPr>
-      </w:pPr>
-    </w:p>
-    <w:p>
-      <w:pPr>
-        <w:pStyle w:val="MyStyle"/>
-        <w:rPr>
-          <w:lang w:val="ru-RU"/>
-        </w:rPr>
-      </w:pPr>
-      <w:r>
-        <w:rPr>
-          <w:lang w:val="uk-UA"/>
-        </w:rPr>
-        <w:t xml:space="preserve">    </w:t>
-      </w:r>
-      <w:proofErr w:type="spellStart"/>
-      <w:r>
-        <w:t>InputInt</w:t>
-      </w:r>
-      <w:proofErr w:type="spellEnd"/>
-      <w:r>
-        <w:rPr>
-          <w:lang w:val="ru-RU"/>
-        </w:rPr>
-        <w:t>:</w:t>
-      </w:r>
-    </w:p>
-    <w:p>
-      <w:pPr>
-        <w:pStyle w:val="MyStyle"/>
-        <w:rPr>
-          <w:lang w:val="ru-RU"/>
-        </w:rPr>
-      </w:pPr>
-      <w:r>
-        <w:rPr>
-          <w:lang w:val="ru-RU"/>
-        </w:rPr>
-        <w:t xml:space="preserve">    </w:t>
-      </w:r>
-      <w:proofErr w:type="spellStart"/>
-      <w:r>
-        <w:rPr>
-          <w:lang w:val="ru-RU"/>
-        </w:rPr>
-        <w:t>Властивості</w:t>
-      </w:r>
-      <w:proofErr w:type="spellEnd"/>
-      <w:r>
-        <w:rPr>
-          <w:lang w:val="ru-RU"/>
-        </w:rPr>
-        <w:t xml:space="preserve">: крок, </w:t>
-      </w:r>
-      <w:proofErr w:type="spellStart"/>
-      <w:r>
-        <w:rPr>
-          <w:lang w:val="ru-RU"/>
-        </w:rPr>
-        <w:t>поточне</w:t>
-      </w:r>
-      <w:proofErr w:type="spellEnd"/>
+        <w:t>double</w:t>
+      </w:r>
       <w:r>
         <w:rPr>
           <w:lang w:val="ru-RU"/>
         </w:rPr>
         <w:t xml:space="preserve"> </w:t>
       </w:r>
-      <w:proofErr w:type="spellStart"/>
-      <w:r>
-        <w:rPr>
-          <w:lang w:val="ru-RU"/>
-        </w:rPr>
-        <w:t>значення</w:t>
-      </w:r>
-      <w:proofErr w:type="spellEnd"/>
-      <w:r>
-        <w:rPr>
-          <w:lang w:val="ru-RU"/>
-        </w:rPr>
-        <w:t>.</w:t>
-      </w:r>
-    </w:p>
-    <w:p>
-      <w:pPr>
-        <w:pStyle w:val="MyStyle"/>
+      <w:r>
+        <w:rPr>
+          <w:lang w:val="uk-UA"/>
+        </w:rPr>
+        <w:t xml:space="preserve">введенням його з клавіатури або кнопками </w:t>
+      </w:r>
+      <w:r>
         <w:rPr>
           <w:rFonts w:ascii="Segoe UI Symbol" w:hAnsi="Segoe UI Symbol" w:cs="Segoe UI Symbol"/>
-        </w:rPr>
-      </w:pPr>
-      <w:r>
-        <w:rPr>
-          <w:lang w:val="ru-RU"/>
-        </w:rPr>
-        <w:t xml:space="preserve">    </w:t>
-      </w:r>
-      <w:r>
-        <w:rPr>
-          <w:lang w:val="uk-UA"/>
-        </w:rPr>
-        <w:t xml:space="preserve">Дає можливість змінювати значення типу </w:t>
-      </w:r>
-      <w:r>
-        <w:t>int</w:t>
-      </w:r>
-      <w:r>
-        <w:rPr>
-          <w:lang w:val="ru-RU"/>
-        </w:rPr>
-        <w:t xml:space="preserve"> </w:t>
-      </w:r>
-      <w:r>
-        <w:rPr>
-          <w:lang w:val="uk-UA"/>
-        </w:rPr>
-        <w:t xml:space="preserve">введенням його з клавіатури або кнопками </w:t>
+          <w:lang w:val="uk-UA"/>
+        </w:rPr>
+        <w:t>⮝</w:t>
       </w:r>
       <w:r>
         <w:rPr>
           <w:rFonts w:ascii="Segoe UI Symbol" w:hAnsi="Segoe UI Symbol" w:cs="Segoe UI Symbol"/>
-          <w:lang w:val="uk-UA"/>
-        </w:rPr>
-        <w:t>⮝</w:t>
+          <w:lang w:val="ru-RU"/>
+        </w:rPr>
+        <w:t>|</w:t>
       </w:r>
       <w:r>
         <w:rPr>
           <w:rFonts w:ascii="Segoe UI Symbol" w:hAnsi="Segoe UI Symbol" w:cs="Segoe UI Symbol"/>
-          <w:lang w:val="ru-RU"/>
-        </w:rPr>
-        <w:t>|</w:t>
-      </w:r>
-      <w:r>
-        <w:rPr>
-          <w:rFonts w:ascii="Segoe UI Symbol" w:hAnsi="Segoe UI Symbol" w:cs="Segoe UI Symbol"/>
           <w:lang w:val="uk-UA"/>
         </w:rPr>
         <w:t>⮟</w:t>
@@ -2320,194 +3561,33 @@
     </w:p>
     <w:p>
       <w:pPr>
-        <w:pStyle w:val="MyStyle"/>
-      </w:pPr>
-    </w:p>
-    <w:p>
-      <w:pPr>
-        <w:pStyle w:val="MyStyle"/>
-        <w:rPr>
-          <w:lang w:val="ru-RU"/>
-        </w:rPr>
-      </w:pPr>
-      <w:r>
-        <w:rPr>
-          <w:lang w:val="uk-UA"/>
-        </w:rPr>
-        <w:t xml:space="preserve">    </w:t>
-      </w:r>
-      <w:proofErr w:type="spellStart"/>
-      <w:r>
-        <w:t>InputDouble</w:t>
-      </w:r>
-      <w:proofErr w:type="spellEnd"/>
-      <w:r>
-        <w:rPr>
-          <w:lang w:val="ru-RU"/>
-        </w:rPr>
-        <w:t>:</w:t>
-      </w:r>
-    </w:p>
-    <w:p>
-      <w:pPr>
-        <w:pStyle w:val="MyStyle"/>
-        <w:rPr>
-          <w:lang w:val="ru-RU"/>
-        </w:rPr>
-      </w:pPr>
-      <w:r>
-        <w:rPr>
-          <w:lang w:val="ru-RU"/>
-        </w:rPr>
-        <w:t xml:space="preserve">    </w:t>
-      </w:r>
-      <w:proofErr w:type="spellStart"/>
-      <w:r>
-        <w:rPr>
-          <w:lang w:val="ru-RU"/>
-        </w:rPr>
-        <w:t>Властивості</w:t>
-      </w:r>
-      <w:proofErr w:type="spellEnd"/>
-      <w:r>
-        <w:rPr>
-          <w:lang w:val="ru-RU"/>
-        </w:rPr>
-        <w:t xml:space="preserve">: крок, </w:t>
-      </w:r>
-      <w:proofErr w:type="spellStart"/>
-      <w:r>
-        <w:rPr>
-          <w:lang w:val="ru-RU"/>
-        </w:rPr>
-        <w:t>поточне</w:t>
-      </w:r>
-      <w:proofErr w:type="spellEnd"/>
-      <w:r>
-        <w:rPr>
-          <w:lang w:val="ru-RU"/>
-        </w:rPr>
-        <w:t xml:space="preserve"> </w:t>
-      </w:r>
-      <w:proofErr w:type="spellStart"/>
-      <w:r>
-        <w:rPr>
-          <w:lang w:val="ru-RU"/>
-        </w:rPr>
-        <w:t>значення</w:t>
-      </w:r>
-      <w:proofErr w:type="spellEnd"/>
-      <w:r>
-        <w:rPr>
-          <w:lang w:val="ru-RU"/>
-        </w:rPr>
-        <w:t>.</w:t>
-      </w:r>
-    </w:p>
-    <w:p>
-      <w:pPr>
-        <w:pStyle w:val="MyStyle"/>
-        <w:rPr>
-          <w:lang w:val="uk-UA"/>
-        </w:rPr>
-      </w:pPr>
-      <w:r>
-        <w:rPr>
-          <w:lang w:val="ru-RU"/>
-        </w:rPr>
-        <w:t xml:space="preserve">    </w:t>
-      </w:r>
-      <w:r>
-        <w:rPr>
-          <w:lang w:val="uk-UA"/>
-        </w:rPr>
-        <w:t xml:space="preserve">Дає можливість змінювати значення типу </w:t>
-      </w:r>
-      <w:r>
-        <w:t>double</w:t>
-      </w:r>
-      <w:r>
-        <w:rPr>
-          <w:lang w:val="ru-RU"/>
-        </w:rPr>
-        <w:t xml:space="preserve"> </w:t>
-      </w:r>
-      <w:r>
-        <w:rPr>
-          <w:lang w:val="uk-UA"/>
-        </w:rPr>
-        <w:t xml:space="preserve">введенням його з клавіатури або кнопками </w:t>
-      </w:r>
-      <w:r>
-        <w:rPr>
-          <w:rFonts w:ascii="Segoe UI Symbol" w:hAnsi="Segoe UI Symbol" w:cs="Segoe UI Symbol"/>
-          <w:lang w:val="uk-UA"/>
-        </w:rPr>
-        <w:t>⮝</w:t>
-      </w:r>
-      <w:r>
-        <w:rPr>
-          <w:rFonts w:ascii="Segoe UI Symbol" w:hAnsi="Segoe UI Symbol" w:cs="Segoe UI Symbol"/>
-          <w:lang w:val="ru-RU"/>
-        </w:rPr>
-        <w:t>|</w:t>
-      </w:r>
-      <w:r>
-        <w:rPr>
-          <w:rFonts w:ascii="Segoe UI Symbol" w:hAnsi="Segoe UI Symbol" w:cs="Segoe UI Symbol"/>
-          <w:lang w:val="uk-UA"/>
-        </w:rPr>
-        <w:t>⮟</w:t>
-      </w:r>
-    </w:p>
-    <w:p>
-      <w:pPr>
-        <w:pStyle w:val="MyStyle"/>
-        <w:rPr>
-          <w:lang w:val="uk-UA"/>
+        <w:rPr>
+          <w:lang w:val="en-US"/>
+        </w:rPr>
+      </w:pPr>
+    </w:p>
+    <w:p>
+      <w:pPr>
+        <w:rPr>
+          <w:lang w:val="en-US"/>
         </w:rPr>
       </w:pPr>
     </w:p>
     <w:p>
       <w:pPr>
         <w:pStyle w:val="Heading2"/>
+      </w:pPr>
+      <w:bookmarkStart w:id="5" w:name="_Toc185259380"/>
+      <w:r>
         <w:rPr>
           <w:lang w:val="en-US"/>
         </w:rPr>
-      </w:pPr>
-      <w:r>
-        <w:t>Опис роботи</w:t>
-      </w:r>
-      <w:bookmarkEnd w:id="4"/>
-    </w:p>
-    <w:p>
-      <w:pPr>
-        <w:rPr>
-          <w:lang w:val="en-US"/>
-        </w:rPr>
-      </w:pPr>
-    </w:p>
-    <w:p>
-      <w:pPr>
-        <w:rPr>
-          <w:lang w:val="en-US"/>
-        </w:rPr>
-      </w:pPr>
-    </w:p>
-    <w:p>
-      <w:pPr>
-        <w:pStyle w:val="Heading2"/>
-      </w:pPr>
-      <w:r>
-        <w:rPr>
-          <w:lang w:val="en-US"/>
-        </w:rPr>
-        <w:lastRenderedPageBreak/>
         <w:t>Програмно-апаратн</w:t>
       </w:r>
       <w:r>
         <w:t>і вимоги</w:t>
       </w:r>
+      <w:bookmarkEnd w:id="5"/>
     </w:p>
     <w:p>
       <w:pPr>
@@ -2641,6 +3721,7 @@
         <w:rPr>
           <w:lang w:val="uk-UA"/>
         </w:rPr>
+        <w:lastRenderedPageBreak/>
         <w:t>Оперативна пам’ять: 1</w:t>
       </w:r>
       <w:r>
@@ -2659,9 +3740,11 @@
       <w:pPr>
         <w:pStyle w:val="Heading2"/>
       </w:pPr>
+      <w:bookmarkStart w:id="6" w:name="_Toc185259381"/>
       <w:r>
         <w:t>Комплектація програми</w:t>
       </w:r>
+      <w:bookmarkEnd w:id="6"/>
     </w:p>
     <w:p>
       <w:pPr>
@@ -2720,9 +3803,11 @@
       <w:pPr>
         <w:pStyle w:val="Heading2"/>
       </w:pPr>
+      <w:bookmarkStart w:id="7" w:name="_Toc185259382"/>
       <w:r>
         <w:t>Використані програмні засоби</w:t>
       </w:r>
+      <w:bookmarkEnd w:id="7"/>
     </w:p>
     <w:p>
       <w:pPr>
@@ -2793,21 +3878,21 @@
       <w:pPr>
         <w:pStyle w:val="Heading1"/>
       </w:pPr>
-      <w:bookmarkStart w:id="5" w:name="_Toc184580263"/>
+      <w:bookmarkStart w:id="8" w:name="_Toc185259383"/>
       <w:r>
         <w:t>ВИСНОВКИ</w:t>
       </w:r>
-      <w:bookmarkEnd w:id="5"/>
+      <w:bookmarkEnd w:id="8"/>
     </w:p>
     <w:p>
       <w:pPr>
         <w:pStyle w:val="Heading1"/>
       </w:pPr>
-      <w:bookmarkStart w:id="6" w:name="_Toc184580264"/>
+      <w:bookmarkStart w:id="9" w:name="_Toc185259384"/>
       <w:r>
         <w:t>ДЖЕРЕЛА ІНФОРМАЦІЇ</w:t>
       </w:r>
-      <w:bookmarkEnd w:id="6"/>
+      <w:bookmarkEnd w:id="9"/>
     </w:p>
     <w:p>
       <w:pPr>

</xml_diff>

<commit_message>
changed all vector3I GUI inputs to use ImGui.InputInt3
</commit_message>
<xml_diff>
--- a/Документація до проекту.docx
+++ b/Документація до проекту.docx
@@ -1,6 +1,6 @@
 
 <file path=word/document.xml><?xml version="1.0" encoding="utf-8"?>
-<w:document xmlns:wpc="http://schemas.microsoft.com/office/word/2010/wordprocessingCanvas" xmlns:cx="http://schemas.microsoft.com/office/drawing/2014/chartex" xmlns:cx1="http://schemas.microsoft.com/office/drawing/2015/9/8/chartex" xmlns:cx2="http://schemas.microsoft.com/office/drawing/2015/10/21/chartex" xmlns:cx3="http://schemas.microsoft.com/office/drawing/2016/5/9/chartex" xmlns:cx4="http://schemas.microsoft.com/office/drawing/2016/5/10/chartex" xmlns:cx5="http://schemas.microsoft.com/office/drawing/2016/5/11/chartex" xmlns:cx6="http://schemas.microsoft.com/office/drawing/2016/5/12/chartex" xmlns:cx7="http://schemas.microsoft.com/office/drawing/2016/5/13/chartex" xmlns:cx8="http://schemas.microsoft.com/office/drawing/2016/5/14/chartex" xmlns:mc="http://schemas.openxmlformats.org/markup-compatibility/2006" xmlns:aink="http://schemas.microsoft.com/office/drawing/2016/ink" xmlns:am3d="http://schemas.microsoft.com/office/drawing/2017/model3d" xmlns:o="urn:schemas-microsoft-com:office:office" xmlns:oel="http://schemas.microsoft.com/office/2019/extlst" xmlns:r="http://schemas.openxmlformats.org/officeDocument/2006/relationships" xmlns:m="http://schemas.openxmlformats.org/officeDocument/2006/math" xmlns:v="urn:schemas-microsoft-com:vml" xmlns:wp14="http://schemas.microsoft.com/office/word/2010/wordprocessingDrawing" xmlns:wp="http://schemas.openxmlformats.org/drawingml/2006/wordprocessingDrawing" xmlns:w10="urn:schemas-microsoft-com:office:word" xmlns:w="http://schemas.openxmlformats.org/wordprocessingml/2006/main" xmlns:w14="http://schemas.microsoft.com/office/word/2010/wordml" xmlns:w15="http://schemas.microsoft.com/office/word/2012/wordml" xmlns:w16cex="http://schemas.microsoft.com/office/word/2018/wordml/cex" xmlns:w16cid="http://schemas.microsoft.com/office/word/2016/wordml/cid" xmlns:w16="http://schemas.microsoft.com/office/word/2018/wordml" xmlns:w16du="http://schemas.microsoft.com/office/word/2023/wordml/word16du" xmlns:w16sdtdh="http://schemas.microsoft.com/office/word/2020/wordml/sdtdatahash" xmlns:w16se="http://schemas.microsoft.com/office/word/2015/wordml/symex" xmlns:wpg="http://schemas.microsoft.com/office/word/2010/wordprocessingGroup" xmlns:wpi="http://schemas.microsoft.com/office/word/2010/wordprocessingInk" xmlns:wne="http://schemas.microsoft.com/office/word/2006/wordml" xmlns:wps="http://schemas.microsoft.com/office/word/2010/wordprocessingShape" mc:Ignorable="w14 w15 w16se w16cid w16 w16cex w16sdtdh w16du wp14">
+<w:document xmlns:wpc="http://schemas.microsoft.com/office/word/2010/wordprocessingCanvas" xmlns:cx="http://schemas.microsoft.com/office/drawing/2014/chartex" xmlns:cx1="http://schemas.microsoft.com/office/drawing/2015/9/8/chartex" xmlns:cx2="http://schemas.microsoft.com/office/drawing/2015/10/21/chartex" xmlns:cx3="http://schemas.microsoft.com/office/drawing/2016/5/9/chartex" xmlns:cx4="http://schemas.microsoft.com/office/drawing/2016/5/10/chartex" xmlns:cx5="http://schemas.microsoft.com/office/drawing/2016/5/11/chartex" xmlns:cx6="http://schemas.microsoft.com/office/drawing/2016/5/12/chartex" xmlns:cx7="http://schemas.microsoft.com/office/drawing/2016/5/13/chartex" xmlns:cx8="http://schemas.microsoft.com/office/drawing/2016/5/14/chartex" xmlns:mc="http://schemas.openxmlformats.org/markup-compatibility/2006" xmlns:aink="http://schemas.microsoft.com/office/drawing/2016/ink" xmlns:am3d="http://schemas.microsoft.com/office/drawing/2017/model3d" xmlns:o="urn:schemas-microsoft-com:office:office" xmlns:oel="http://schemas.microsoft.com/office/2019/extlst" xmlns:r="http://schemas.openxmlformats.org/officeDocument/2006/relationships" xmlns:m="http://schemas.openxmlformats.org/officeDocument/2006/math" xmlns:v="urn:schemas-microsoft-com:vml" xmlns:wp14="http://schemas.microsoft.com/office/word/2010/wordprocessingDrawing" xmlns:wp="http://schemas.openxmlformats.org/drawingml/2006/wordprocessingDrawing" xmlns:w10="urn:schemas-microsoft-com:office:word" xmlns:w="http://schemas.openxmlformats.org/wordprocessingml/2006/main" xmlns:w14="http://schemas.microsoft.com/office/word/2010/wordml" xmlns:w15="http://schemas.microsoft.com/office/word/2012/wordml" xmlns:w16cex="http://schemas.microsoft.com/office/word/2018/wordml/cex" xmlns:w16cid="http://schemas.microsoft.com/office/word/2016/wordml/cid" xmlns:w16="http://schemas.microsoft.com/office/word/2018/wordml" xmlns:w16du="http://schemas.microsoft.com/office/word/2023/wordml/word16du" xmlns:w16sdtdh="http://schemas.microsoft.com/office/word/2020/wordml/sdtdatahash" xmlns:w16sdtfl="http://schemas.microsoft.com/office/word/2024/wordml/sdtformatlock" xmlns:w16se="http://schemas.microsoft.com/office/word/2015/wordml/symex" xmlns:wpg="http://schemas.microsoft.com/office/word/2010/wordprocessingGroup" xmlns:wpi="http://schemas.microsoft.com/office/word/2010/wordprocessingInk" xmlns:wne="http://schemas.microsoft.com/office/word/2006/wordml" xmlns:wps="http://schemas.microsoft.com/office/word/2010/wordprocessingShape" mc:Ignorable="w14 w15 w16se w16cid w16 w16cex w16sdtdh w16sdtfl w16du wp14">
   <w:body>
     <w:p>
       <w:pPr>
@@ -187,7 +187,7 @@
       <w:pPr>
         <w:pStyle w:val="NormalWeb"/>
         <w:shd w:val="clear" w:color="auto" w:fill="FFFFFF"/>
-        <w:spacing w:before="0" w:beforeAutospacing="0" w:after="0" w:afterAutospacing="0"/>
+        <w:spacing w:after="0"/>
         <w:jc w:val="both"/>
         <w:textAlignment w:val="baseline"/>
         <w:rPr>
@@ -224,7 +224,31 @@
           <w:szCs w:val="40"/>
           <w:bdr w:val="none" w:sz="0" w:space="0" w:color="auto" w:frame="1"/>
         </w:rPr>
-        <w:t>Програмна реалізація алгоритмів пошуку шляхів на графах у тривимірному просторі.</w:t>
+        <w:t>Аналіз впливу типів контактування частинок провідника та  відношення їх розмірів до розмірів</w:t>
+      </w:r>
+      <w:r>
+        <w:rPr>
+          <w:sz w:val="40"/>
+          <w:szCs w:val="40"/>
+          <w:bdr w:val="none" w:sz="0" w:space="0" w:color="auto" w:frame="1"/>
+        </w:rPr>
+        <w:t xml:space="preserve"> </w:t>
+      </w:r>
+      <w:r>
+        <w:rPr>
+          <w:sz w:val="40"/>
+          <w:szCs w:val="40"/>
+          <w:bdr w:val="none" w:sz="0" w:space="0" w:color="auto" w:frame="1"/>
+        </w:rPr>
+        <w:t>виробу з композиційного матеріалу на значення порогу перколяції</w:t>
+      </w:r>
+      <w:r>
+        <w:rPr>
+          <w:sz w:val="40"/>
+          <w:szCs w:val="40"/>
+          <w:bdr w:val="none" w:sz="0" w:space="0" w:color="auto" w:frame="1"/>
+        </w:rPr>
+        <w:t>.</w:t>
       </w:r>
     </w:p>
     <w:p>
@@ -409,7 +433,6 @@
         <w:pStyle w:val="MyStyle"/>
         <w:rPr>
           <w:bdr w:val="none" w:sz="0" w:space="0" w:color="auto" w:frame="1"/>
-          <w:lang w:val="uk-UA"/>
         </w:rPr>
       </w:pPr>
       <w:r>
@@ -598,7 +621,7 @@
             </w:rPr>
             <w:fldChar w:fldCharType="separate"/>
           </w:r>
-          <w:hyperlink w:anchor="_Toc185259376" w:history="1">
+          <w:hyperlink w:anchor="_Toc185535611" w:history="1">
             <w:r>
               <w:rPr>
                 <w:rStyle w:val="Hyperlink"/>
@@ -638,7 +661,7 @@
               <w:rPr>
                 <w:webHidden/>
               </w:rPr>
-              <w:instrText xml:space="preserve"> PAGEREF _Toc185259376 \h </w:instrText>
+              <w:instrText xml:space="preserve"> PAGEREF _Toc185535611 \h </w:instrText>
             </w:r>
             <w:r>
               <w:rPr>
@@ -680,7 +703,7 @@
               <w14:ligatures w14:val="standardContextual"/>
             </w:rPr>
           </w:pPr>
-          <w:hyperlink w:anchor="_Toc185259377" w:history="1">
+          <w:hyperlink w:anchor="_Toc185535612" w:history="1">
             <w:r>
               <w:rPr>
                 <w:rStyle w:val="Hyperlink"/>
@@ -720,7 +743,7 @@
               <w:rPr>
                 <w:webHidden/>
               </w:rPr>
-              <w:instrText xml:space="preserve"> PAGEREF _Toc185259377 \h </w:instrText>
+              <w:instrText xml:space="preserve"> PAGEREF _Toc185535612 \h </w:instrText>
             </w:r>
             <w:r>
               <w:rPr>
@@ -764,7 +787,7 @@
               <w14:ligatures w14:val="standardContextual"/>
             </w:rPr>
           </w:pPr>
-          <w:hyperlink w:anchor="_Toc185259378" w:history="1">
+          <w:hyperlink w:anchor="_Toc185535613" w:history="1">
             <w:r>
               <w:rPr>
                 <w:rStyle w:val="Hyperlink"/>
@@ -810,7 +833,7 @@
                 <w:noProof/>
                 <w:webHidden/>
               </w:rPr>
-              <w:instrText xml:space="preserve"> PAGEREF _Toc185259378 \h </w:instrText>
+              <w:instrText xml:space="preserve"> PAGEREF _Toc185535613 \h </w:instrText>
             </w:r>
             <w:r>
               <w:rPr>
@@ -858,7 +881,7 @@
               <w14:ligatures w14:val="standardContextual"/>
             </w:rPr>
           </w:pPr>
-          <w:hyperlink w:anchor="_Toc185259379" w:history="1">
+          <w:hyperlink w:anchor="_Toc185535614" w:history="1">
             <w:r>
               <w:rPr>
                 <w:rStyle w:val="Hyperlink"/>
@@ -904,7 +927,7 @@
                 <w:noProof/>
                 <w:webHidden/>
               </w:rPr>
-              <w:instrText xml:space="preserve"> PAGEREF _Toc185259379 \h </w:instrText>
+              <w:instrText xml:space="preserve"> PAGEREF _Toc185535614 \h </w:instrText>
             </w:r>
             <w:r>
               <w:rPr>
@@ -924,7 +947,7 @@
                 <w:noProof/>
                 <w:webHidden/>
               </w:rPr>
-              <w:t>5</w:t>
+              <w:t>6</w:t>
             </w:r>
             <w:r>
               <w:rPr>
@@ -952,7 +975,7 @@
               <w14:ligatures w14:val="standardContextual"/>
             </w:rPr>
           </w:pPr>
-          <w:hyperlink w:anchor="_Toc185259380" w:history="1">
+          <w:hyperlink w:anchor="_Toc185535615" w:history="1">
             <w:r>
               <w:rPr>
                 <w:rStyle w:val="Hyperlink"/>
@@ -1006,7 +1029,7 @@
                 <w:noProof/>
                 <w:webHidden/>
               </w:rPr>
-              <w:instrText xml:space="preserve"> PAGEREF _Toc185259380 \h </w:instrText>
+              <w:instrText xml:space="preserve"> PAGEREF _Toc185535615 \h </w:instrText>
             </w:r>
             <w:r>
               <w:rPr>
@@ -1026,7 +1049,7 @@
                 <w:noProof/>
                 <w:webHidden/>
               </w:rPr>
-              <w:t>6</w:t>
+              <w:t>8</w:t>
             </w:r>
             <w:r>
               <w:rPr>
@@ -1054,7 +1077,7 @@
               <w14:ligatures w14:val="standardContextual"/>
             </w:rPr>
           </w:pPr>
-          <w:hyperlink w:anchor="_Toc185259381" w:history="1">
+          <w:hyperlink w:anchor="_Toc185535616" w:history="1">
             <w:r>
               <w:rPr>
                 <w:rStyle w:val="Hyperlink"/>
@@ -1100,7 +1123,7 @@
                 <w:noProof/>
                 <w:webHidden/>
               </w:rPr>
-              <w:instrText xml:space="preserve"> PAGEREF _Toc185259381 \h </w:instrText>
+              <w:instrText xml:space="preserve"> PAGEREF _Toc185535616 \h </w:instrText>
             </w:r>
             <w:r>
               <w:rPr>
@@ -1120,7 +1143,7 @@
                 <w:noProof/>
                 <w:webHidden/>
               </w:rPr>
-              <w:t>7</w:t>
+              <w:t>9</w:t>
             </w:r>
             <w:r>
               <w:rPr>
@@ -1148,7 +1171,7 @@
               <w14:ligatures w14:val="standardContextual"/>
             </w:rPr>
           </w:pPr>
-          <w:hyperlink w:anchor="_Toc185259382" w:history="1">
+          <w:hyperlink w:anchor="_Toc185535617" w:history="1">
             <w:r>
               <w:rPr>
                 <w:rStyle w:val="Hyperlink"/>
@@ -1194,7 +1217,7 @@
                 <w:noProof/>
                 <w:webHidden/>
               </w:rPr>
-              <w:instrText xml:space="preserve"> PAGEREF _Toc185259382 \h </w:instrText>
+              <w:instrText xml:space="preserve"> PAGEREF _Toc185535617 \h </w:instrText>
             </w:r>
             <w:r>
               <w:rPr>
@@ -1214,7 +1237,7 @@
                 <w:noProof/>
                 <w:webHidden/>
               </w:rPr>
-              <w:t>7</w:t>
+              <w:t>10</w:t>
             </w:r>
             <w:r>
               <w:rPr>
@@ -1240,7 +1263,7 @@
               <w14:ligatures w14:val="standardContextual"/>
             </w:rPr>
           </w:pPr>
-          <w:hyperlink w:anchor="_Toc185259383" w:history="1">
+          <w:hyperlink w:anchor="_Toc185535618" w:history="1">
             <w:r>
               <w:rPr>
                 <w:rStyle w:val="Hyperlink"/>
@@ -1280,7 +1303,7 @@
               <w:rPr>
                 <w:webHidden/>
               </w:rPr>
-              <w:instrText xml:space="preserve"> PAGEREF _Toc185259383 \h </w:instrText>
+              <w:instrText xml:space="preserve"> PAGEREF _Toc185535618 \h </w:instrText>
             </w:r>
             <w:r>
               <w:rPr>
@@ -1297,7 +1320,7 @@
               <w:rPr>
                 <w:webHidden/>
               </w:rPr>
-              <w:t>7</w:t>
+              <w:t>11</w:t>
             </w:r>
             <w:r>
               <w:rPr>
@@ -1322,7 +1345,7 @@
               <w14:ligatures w14:val="standardContextual"/>
             </w:rPr>
           </w:pPr>
-          <w:hyperlink w:anchor="_Toc185259384" w:history="1">
+          <w:hyperlink w:anchor="_Toc185535619" w:history="1">
             <w:r>
               <w:rPr>
                 <w:rStyle w:val="Hyperlink"/>
@@ -1362,7 +1385,7 @@
               <w:rPr>
                 <w:webHidden/>
               </w:rPr>
-              <w:instrText xml:space="preserve"> PAGEREF _Toc185259384 \h </w:instrText>
+              <w:instrText xml:space="preserve"> PAGEREF _Toc185535619 \h </w:instrText>
             </w:r>
             <w:r>
               <w:rPr>
@@ -1379,7 +1402,7 @@
               <w:rPr>
                 <w:webHidden/>
               </w:rPr>
-              <w:t>7</w:t>
+              <w:t>12</w:t>
             </w:r>
             <w:r>
               <w:rPr>
@@ -1456,7 +1479,7 @@
         <w:pStyle w:val="Heading1"/>
         <w:jc w:val="center"/>
       </w:pPr>
-      <w:bookmarkStart w:id="1" w:name="_Toc185259376"/>
+      <w:bookmarkStart w:id="1" w:name="_Toc185535611"/>
       <w:r>
         <w:t>ВСТУП</w:t>
       </w:r>
@@ -1486,7 +1509,7 @@
         <w:rPr>
           <w:lang w:val="uk-UA"/>
         </w:rPr>
-        <w:t>Програмна реалізація алгоритмів пошуку шляхів на графах у тривимірному просторі.</w:t>
+        <w:t>Аналіз впливу типів контактування частинок провідника та  відношення їх розмірів до розмірів виробу з композиційного матеріалу на значення порогу перколяції.</w:t>
       </w:r>
     </w:p>
     <w:p>
@@ -1555,110 +1578,388 @@
         <w:rPr>
           <w:lang w:val="uk-UA"/>
         </w:rPr>
-        <w:t xml:space="preserve"> Визначення шляхів між двома заданими точками є важливою задачею у багатьох наукових і технічних галузях, особливо в матеріалознавстві, фізиці твердого тіла та інженерії композитних матеріалів. У кристалах і композитах структура матеріалу може значно впливати на поведінку частинок, електронів або хвиль, що проходять крізь нього, і, відповідно, на фізичні та механічні властивості самого матеріалу. Розуміння шляхів між точками дозволяє дослідникам і інженерам моделювати процеси переносу тепла, електричної провідності, поширення звуку чи світла. У випадку композитів, які складаються з різних матеріалів, визначення шляху допомагає оптимізувати властивості, такі як міцність, жорсткість та стійкість до зношування. Крім того, визначення таких шляхів є необхідним у проектуванні складних комп'ютерних симуляцій та інструментів машинного навчання, що застосовуються у створенні нових матеріалів і пристроїв із наперед заданими властивостями.</w:t>
-      </w:r>
+        <w:t xml:space="preserve">Актуальність дослідження впливу типів контактування та відношення розмірів частинок провідника до розмірів виробу на поріг перколяції зумовлена потребою в матеріалах із заданими електропровідними властивостями. Композиційні матеріали з провідними наповнювачами (металеві частинки, вуглецеві </w:t>
+      </w:r>
+      <w:proofErr w:type="spellStart"/>
+      <w:r>
+        <w:rPr>
+          <w:lang w:val="uk-UA"/>
+        </w:rPr>
+        <w:t>нанотрубки</w:t>
+      </w:r>
+      <w:proofErr w:type="spellEnd"/>
+      <w:r>
+        <w:rPr>
+          <w:lang w:val="uk-UA"/>
+        </w:rPr>
+        <w:t>) є перспективними, а розуміння механізмів формування їх електропровідності – критичним.</w:t>
+      </w:r>
+    </w:p>
+    <w:p>
+      <w:pPr>
+        <w:pStyle w:val="MyStyle"/>
+        <w:rPr>
+          <w:lang w:val="uk-UA"/>
+        </w:rPr>
+      </w:pPr>
+    </w:p>
+    <w:p>
+      <w:pPr>
+        <w:pStyle w:val="MyStyle"/>
+        <w:rPr>
+          <w:lang w:val="uk-UA"/>
+        </w:rPr>
+      </w:pPr>
+      <w:proofErr w:type="spellStart"/>
+      <w:r>
+        <w:rPr>
+          <w:lang w:val="uk-UA"/>
+        </w:rPr>
+        <w:t>Перколяція</w:t>
+      </w:r>
+      <w:proofErr w:type="spellEnd"/>
+      <w:r>
+        <w:rPr>
+          <w:lang w:val="uk-UA"/>
+        </w:rPr>
+        <w:t>, процес утворення неперервного провідного шляху, визначається порогом перколяції – критичною концентрацією наповнювача, при якій різко зростає електропровідність. Значення порогу залежить від форми, розміру, розподілу частинок та типу їх контактування (точка, лінія, площина).</w:t>
+      </w:r>
+    </w:p>
+    <w:p>
+      <w:pPr>
+        <w:pStyle w:val="MyStyle"/>
+        <w:rPr>
+          <w:lang w:val="uk-UA"/>
+        </w:rPr>
+      </w:pPr>
+    </w:p>
+    <w:p>
+      <w:pPr>
+        <w:pStyle w:val="MyStyle"/>
+        <w:rPr>
+          <w:lang w:val="uk-UA"/>
+        </w:rPr>
+      </w:pPr>
+      <w:r>
+        <w:rPr>
+          <w:lang w:val="uk-UA"/>
+        </w:rPr>
+        <w:t xml:space="preserve">Відношення розмірів частинок до розмірів виробу, особливо в тонких плівках, впливає на формування </w:t>
+      </w:r>
+      <w:proofErr w:type="spellStart"/>
+      <w:r>
+        <w:rPr>
+          <w:lang w:val="uk-UA"/>
+        </w:rPr>
+        <w:t>перколяційної</w:t>
+      </w:r>
+      <w:proofErr w:type="spellEnd"/>
+      <w:r>
+        <w:rPr>
+          <w:lang w:val="uk-UA"/>
+        </w:rPr>
+        <w:t xml:space="preserve"> структури. Аналіз цих ефектів важливий для мініатюрних електронних пристроїв.</w:t>
+      </w:r>
+    </w:p>
+    <w:p>
+      <w:pPr>
+        <w:pStyle w:val="MyStyle"/>
+        <w:rPr>
+          <w:lang w:val="uk-UA"/>
+        </w:rPr>
+      </w:pPr>
+    </w:p>
+    <w:p>
+      <w:pPr>
+        <w:pStyle w:val="MyStyle"/>
+        <w:rPr>
+          <w:lang w:val="uk-UA"/>
+        </w:rPr>
+      </w:pPr>
+    </w:p>
+    <w:p>
+      <w:pPr>
+        <w:pStyle w:val="MyStyle"/>
+        <w:rPr>
+          <w:lang w:val="uk-UA"/>
+        </w:rPr>
+      </w:pPr>
+      <w:r>
+        <w:rPr>
+          <w:lang w:val="uk-UA"/>
+        </w:rPr>
+        <w:lastRenderedPageBreak/>
+        <w:t>Результати досліджень застосовуються для створення:</w:t>
+      </w:r>
+    </w:p>
+    <w:p>
+      <w:pPr>
+        <w:pStyle w:val="MyStyle"/>
+        <w:rPr>
+          <w:lang w:val="uk-UA"/>
+        </w:rPr>
+      </w:pPr>
+    </w:p>
+    <w:p>
+      <w:pPr>
+        <w:pStyle w:val="MyStyle"/>
+        <w:numPr>
+          <w:ilvl w:val="0"/>
+          <w:numId w:val="22"/>
+        </w:numPr>
+        <w:rPr>
+          <w:lang w:val="uk-UA"/>
+        </w:rPr>
+      </w:pPr>
+      <w:r>
+        <w:rPr>
+          <w:lang w:val="uk-UA"/>
+        </w:rPr>
+        <w:t>Електропровідних клеїв та покриттів.</w:t>
+      </w:r>
+    </w:p>
+    <w:p>
+      <w:pPr>
+        <w:pStyle w:val="MyStyle"/>
+        <w:numPr>
+          <w:ilvl w:val="0"/>
+          <w:numId w:val="22"/>
+        </w:numPr>
+        <w:rPr>
+          <w:lang w:val="uk-UA"/>
+        </w:rPr>
+      </w:pPr>
+      <w:r>
+        <w:rPr>
+          <w:lang w:val="uk-UA"/>
+        </w:rPr>
+        <w:t>Електромагнітних екранів.</w:t>
+      </w:r>
+    </w:p>
+    <w:p>
+      <w:pPr>
+        <w:pStyle w:val="MyStyle"/>
+        <w:numPr>
+          <w:ilvl w:val="0"/>
+          <w:numId w:val="22"/>
+        </w:numPr>
+        <w:rPr>
+          <w:lang w:val="uk-UA"/>
+        </w:rPr>
+      </w:pPr>
+      <w:r>
+        <w:rPr>
+          <w:lang w:val="uk-UA"/>
+        </w:rPr>
+        <w:t>Сенсорів та датчиків.</w:t>
+      </w:r>
+    </w:p>
+    <w:p>
+      <w:pPr>
+        <w:pStyle w:val="MyStyle"/>
+        <w:numPr>
+          <w:ilvl w:val="0"/>
+          <w:numId w:val="22"/>
+        </w:numPr>
+        <w:rPr>
+          <w:lang w:val="uk-UA"/>
+        </w:rPr>
+      </w:pPr>
+      <w:r>
+        <w:rPr>
+          <w:lang w:val="uk-UA"/>
+        </w:rPr>
+        <w:t>Нагрівальних елементів.</w:t>
+      </w:r>
+    </w:p>
+    <w:p>
+      <w:pPr>
+        <w:pStyle w:val="MyStyle"/>
+        <w:numPr>
+          <w:ilvl w:val="0"/>
+          <w:numId w:val="22"/>
+        </w:numPr>
+        <w:rPr>
+          <w:lang w:val="uk-UA"/>
+        </w:rPr>
+      </w:pPr>
+      <w:r>
+        <w:rPr>
+          <w:lang w:val="uk-UA"/>
+        </w:rPr>
+        <w:t>Композитів для 3D-друку.</w:t>
+      </w:r>
+    </w:p>
+    <w:p>
+      <w:pPr>
+        <w:pStyle w:val="MyStyle"/>
+        <w:rPr>
+          <w:lang w:val="uk-UA"/>
+        </w:rPr>
+      </w:pPr>
+    </w:p>
+    <w:p>
+      <w:pPr>
+        <w:pStyle w:val="MyStyle"/>
+        <w:rPr>
+          <w:lang w:val="ru-RU"/>
+        </w:rPr>
+      </w:pPr>
+      <w:r>
+        <w:rPr>
+          <w:lang w:val="uk-UA"/>
+        </w:rPr>
+        <w:t>Дослідження впливу типу контактування на поріг перколяції є малодослідженим, тому комплексний аналіз цього фактору разом з відношенням розмірів частинок до виробу є науково новим та відкриває можливості для створення функціональних матеріалів. Це сприятиме розвитку матеріалів з покращеними електропровідними властивостями та розширить їх застосування.</w:t>
+      </w:r>
+      <w:r>
+        <w:rPr>
+          <w:lang w:val="uk-UA"/>
+        </w:rPr>
+        <w:br/>
+      </w:r>
+      <w:r>
+        <w:rPr>
+          <w:lang w:val="uk-UA"/>
+        </w:rPr>
+        <w:br/>
+      </w:r>
+      <w:r>
+        <w:rPr>
+          <w:lang w:val="uk-UA"/>
+        </w:rPr>
+        <w:t xml:space="preserve">У дослідженні також визначено </w:t>
+      </w:r>
+      <w:r>
+        <w:rPr>
+          <w:lang w:val="uk-UA"/>
+        </w:rPr>
+        <w:t xml:space="preserve">концентрацію </w:t>
+      </w:r>
+      <w:r>
+        <w:rPr>
+          <w:lang w:val="uk-UA"/>
+        </w:rPr>
+        <w:t>почат</w:t>
+      </w:r>
+      <w:r>
+        <w:rPr>
+          <w:lang w:val="uk-UA"/>
+        </w:rPr>
+        <w:t>ку</w:t>
+      </w:r>
+      <w:r>
+        <w:rPr>
+          <w:lang w:val="uk-UA"/>
+        </w:rPr>
+        <w:t xml:space="preserve"> порогу перколяції, як</w:t>
+      </w:r>
+      <w:r>
+        <w:rPr>
+          <w:lang w:val="uk-UA"/>
+        </w:rPr>
+        <w:t>а</w:t>
+      </w:r>
+      <w:r>
+        <w:rPr>
+          <w:lang w:val="uk-UA"/>
+        </w:rPr>
+        <w:t xml:space="preserve"> є початковою точкою режиму провідності. Знаючи поріг перколяції, можна змінювати співвідношення інгредієнтів композиту для забезпечення належної провідності. Це забезпечує економ</w:t>
+      </w:r>
+      <w:r>
+        <w:rPr>
+          <w:lang w:val="uk-UA"/>
+        </w:rPr>
+        <w:t>н</w:t>
+      </w:r>
+      <w:r>
+        <w:rPr>
+          <w:lang w:val="uk-UA"/>
+        </w:rPr>
+        <w:t>і</w:t>
+      </w:r>
+      <w:r>
+        <w:rPr>
+          <w:lang w:val="uk-UA"/>
+        </w:rPr>
+        <w:t>сть</w:t>
+      </w:r>
+      <w:r>
+        <w:rPr>
+          <w:lang w:val="uk-UA"/>
+        </w:rPr>
+        <w:t xml:space="preserve"> конструкці</w:t>
+      </w:r>
+      <w:r>
+        <w:rPr>
+          <w:lang w:val="uk-UA"/>
+        </w:rPr>
+        <w:t>ї</w:t>
+      </w:r>
+      <w:r>
+        <w:rPr>
+          <w:lang w:val="uk-UA"/>
+        </w:rPr>
+        <w:t xml:space="preserve"> провідного композиту з потенціалом використання перед виготовленням.</w:t>
+      </w:r>
+      <w:r>
+        <w:rPr>
+          <w:lang w:val="ru-RU"/>
+        </w:rPr>
+        <w:br w:type="page"/>
+      </w:r>
+    </w:p>
+    <w:p>
+      <w:pPr>
+        <w:pStyle w:val="Heading1"/>
+        <w:jc w:val="center"/>
+      </w:pPr>
+      <w:bookmarkStart w:id="2" w:name="_Toc185535612"/>
+      <w:r>
+        <w:lastRenderedPageBreak/>
+        <w:t>ОСНОВНА ЧАСТИНА</w:t>
+      </w:r>
+      <w:bookmarkEnd w:id="2"/>
+    </w:p>
+    <w:p>
+      <w:pPr>
+        <w:pStyle w:val="Heading2"/>
+      </w:pPr>
+      <w:bookmarkStart w:id="3" w:name="_Toc185535613"/>
+      <w:r>
+        <w:t>Теоретична частина</w:t>
+      </w:r>
+      <w:bookmarkEnd w:id="3"/>
     </w:p>
     <w:p>
       <w:pPr>
         <w:spacing w:line="259" w:lineRule="auto"/>
         <w:ind w:firstLine="0"/>
         <w:jc w:val="left"/>
-      </w:pPr>
-      <w:r>
-        <w:br w:type="page"/>
-      </w:r>
-    </w:p>
-    <w:p>
-      <w:pPr>
-        <w:pStyle w:val="Heading1"/>
-        <w:jc w:val="center"/>
-      </w:pPr>
-      <w:bookmarkStart w:id="2" w:name="_Toc185259377"/>
-      <w:r>
-        <w:lastRenderedPageBreak/>
-        <w:t>ОСНОВНА ЧАСТИНА</w:t>
-      </w:r>
-      <w:bookmarkEnd w:id="2"/>
-    </w:p>
-    <w:p>
-      <w:pPr>
-        <w:pStyle w:val="Heading2"/>
-      </w:pPr>
-      <w:bookmarkStart w:id="3" w:name="_Toc185259378"/>
-      <w:r>
-        <w:t>Теоретична частина</w:t>
-      </w:r>
-      <w:bookmarkEnd w:id="3"/>
-    </w:p>
-    <w:p>
-      <w:pPr>
-        <w:pStyle w:val="MyStyle"/>
-        <w:rPr>
-          <w:lang w:val="uk-UA"/>
-        </w:rPr>
-      </w:pPr>
-      <w:r>
-        <w:rPr>
-          <w:lang w:val="uk-UA"/>
-        </w:rPr>
-        <w:t>Пошук шляху на тривимірній кубічній сітці – задача комп'ютерних наук, що має безліч застосувань, від планування руху роботів до аналізу біологічних молекул.</w:t>
-      </w:r>
-    </w:p>
-    <w:p>
-      <w:pPr>
-        <w:pStyle w:val="MyStyle"/>
-        <w:rPr>
-          <w:lang w:val="uk-UA"/>
-        </w:rPr>
-      </w:pPr>
-      <w:r>
-        <w:rPr>
-          <w:lang w:val="uk-UA"/>
-        </w:rPr>
-        <w:t>Суть задачі полягає у знаходженні найкоротшого або найефективнішого шляху між двома заданими точками в тривимірному просторі, який представлений у вигляді регулярної сітки.</w:t>
-      </w:r>
-    </w:p>
-    <w:p>
-      <w:pPr>
-        <w:pStyle w:val="MyStyle"/>
-        <w:rPr>
-          <w:lang w:val="uk-UA"/>
-        </w:rPr>
-      </w:pPr>
-      <w:r>
-        <w:rPr>
-          <w:lang w:val="uk-UA"/>
-        </w:rPr>
-        <w:t>На відміну від двовимірних графів, тривимірні сітки мають додатковий вимір, що ускладнює пошук шляху</w:t>
-      </w:r>
-      <w:r>
-        <w:rPr>
-          <w:lang w:val="uk-UA"/>
-        </w:rPr>
-        <w:t xml:space="preserve"> та/або збільшує витрати часу на його знаходження</w:t>
-      </w:r>
-      <w:r>
-        <w:rPr>
-          <w:lang w:val="uk-UA"/>
-        </w:rPr>
-        <w:t>.</w:t>
-      </w:r>
-    </w:p>
-    <w:p>
-      <w:pPr>
-        <w:pStyle w:val="MyStyle"/>
-        <w:rPr>
-          <w:lang w:val="uk-UA"/>
-        </w:rPr>
-      </w:pPr>
-      <w:r>
         <w:rPr>
           <w:b/>
           <w:bCs/>
-          <w:lang w:val="uk-UA"/>
-        </w:rPr>
-        <w:t>Алгоритми пошуку шляху</w:t>
-      </w:r>
+          <w:szCs w:val="28"/>
+        </w:rPr>
+      </w:pPr>
+      <w:r>
+        <w:rPr>
+          <w:b/>
+          <w:bCs/>
+          <w:szCs w:val="28"/>
+        </w:rPr>
+        <w:br w:type="page"/>
+      </w:r>
+    </w:p>
+    <w:p>
+      <w:pPr>
+        <w:pStyle w:val="Heading2"/>
+      </w:pPr>
+      <w:bookmarkStart w:id="4" w:name="_Toc185535614"/>
+      <w:r>
+        <w:lastRenderedPageBreak/>
+        <w:t>Теоретична частина з інформатики</w:t>
+      </w:r>
+      <w:bookmarkEnd w:id="4"/>
     </w:p>
     <w:p>
       <w:pPr>
@@ -1671,7 +1972,625 @@
         <w:rPr>
           <w:lang w:val="uk-UA"/>
         </w:rPr>
-        <w:t>Існує багато алгоритмів для пошуку шляху на тривимірних сітках, кожен з яких має свої переваги та недоліки. Найбільш поширені з них:</w:t>
+        <w:t>Програма розроблена на мові програмування C#, що дозволяє легко працювати з об'єктно-орієнтованим підходом та інтегрувати сторонні бібліотеки. У розробці використано дві ключові бібліотеки:</w:t>
+      </w:r>
+    </w:p>
+    <w:p>
+      <w:pPr>
+        <w:pStyle w:val="MyStyle"/>
+        <w:rPr>
+          <w:lang w:val="uk-UA"/>
+        </w:rPr>
+      </w:pPr>
+      <w:r>
+        <w:rPr>
+          <w:rStyle w:val="Strong"/>
+          <w:lang w:val="uk-UA"/>
+        </w:rPr>
+        <w:t>OpenTK</w:t>
+      </w:r>
+      <w:r>
+        <w:rPr>
+          <w:lang w:val="uk-UA"/>
+        </w:rPr>
+        <w:t xml:space="preserve"> – це </w:t>
+      </w:r>
+      <w:proofErr w:type="spellStart"/>
+      <w:r>
+        <w:rPr>
+          <w:lang w:val="uk-UA"/>
+        </w:rPr>
+        <w:t>кросплатформна</w:t>
+      </w:r>
+      <w:proofErr w:type="spellEnd"/>
+      <w:r>
+        <w:rPr>
+          <w:lang w:val="uk-UA"/>
+        </w:rPr>
+        <w:t xml:space="preserve"> бібліотека для роботи з </w:t>
+      </w:r>
+      <w:proofErr w:type="spellStart"/>
+      <w:r>
+        <w:rPr>
+          <w:lang w:val="uk-UA"/>
+        </w:rPr>
+        <w:t>OpenGL</w:t>
+      </w:r>
+      <w:proofErr w:type="spellEnd"/>
+      <w:r>
+        <w:rPr>
+          <w:lang w:val="uk-UA"/>
+        </w:rPr>
+        <w:t xml:space="preserve">, що забезпечує </w:t>
+      </w:r>
+      <w:proofErr w:type="spellStart"/>
+      <w:r>
+        <w:rPr>
+          <w:lang w:val="uk-UA"/>
+        </w:rPr>
+        <w:t>низькорівневий</w:t>
+      </w:r>
+      <w:proofErr w:type="spellEnd"/>
+      <w:r>
+        <w:rPr>
+          <w:lang w:val="uk-UA"/>
+        </w:rPr>
+        <w:t xml:space="preserve"> доступ до графічного апаратного забезпечення. Вона дозволяє створювати ефективну графіку завдяки використанню API </w:t>
+      </w:r>
+      <w:proofErr w:type="spellStart"/>
+      <w:r>
+        <w:rPr>
+          <w:lang w:val="uk-UA"/>
+        </w:rPr>
+        <w:t>OpenGL</w:t>
+      </w:r>
+      <w:proofErr w:type="spellEnd"/>
+      <w:r>
+        <w:rPr>
+          <w:lang w:val="uk-UA"/>
+        </w:rPr>
+        <w:t>, а також включає підтримку роботи з вікнами, клавіатурою та мишею.</w:t>
+      </w:r>
+    </w:p>
+    <w:p>
+      <w:pPr>
+        <w:pStyle w:val="MyStyle"/>
+        <w:rPr>
+          <w:lang w:val="uk-UA"/>
+        </w:rPr>
+      </w:pPr>
+      <w:r>
+        <w:rPr>
+          <w:rStyle w:val="Strong"/>
+          <w:lang w:val="uk-UA"/>
+        </w:rPr>
+        <w:t>ImGui.NET</w:t>
+      </w:r>
+      <w:r>
+        <w:rPr>
+          <w:lang w:val="uk-UA"/>
+        </w:rPr>
+        <w:t xml:space="preserve"> – це обгортка для бібліотеки ImGui (</w:t>
+      </w:r>
+      <w:proofErr w:type="spellStart"/>
+      <w:r>
+        <w:rPr>
+          <w:lang w:val="uk-UA"/>
+        </w:rPr>
+        <w:t>Immediate</w:t>
+      </w:r>
+      <w:proofErr w:type="spellEnd"/>
+      <w:r>
+        <w:rPr>
+          <w:lang w:val="uk-UA"/>
+        </w:rPr>
+        <w:t xml:space="preserve"> </w:t>
+      </w:r>
+      <w:proofErr w:type="spellStart"/>
+      <w:r>
+        <w:rPr>
+          <w:lang w:val="uk-UA"/>
+        </w:rPr>
+        <w:t>Mode</w:t>
+      </w:r>
+      <w:proofErr w:type="spellEnd"/>
+      <w:r>
+        <w:rPr>
+          <w:lang w:val="uk-UA"/>
+        </w:rPr>
+        <w:t xml:space="preserve"> GUI) на C#. Вона забезпечує швидке створення графічного інтерфейсу користувача (GUI), де кожен кадр виконується безпосередньо, що спрощує інтерактивність і дозволяє динамічно змінювати інтерфейс під час роботи програми.</w:t>
+      </w:r>
+    </w:p>
+    <w:p>
+      <w:pPr>
+        <w:pStyle w:val="MyStyle"/>
+        <w:rPr>
+          <w:lang w:val="uk-UA"/>
+        </w:rPr>
+      </w:pPr>
+    </w:p>
+    <w:p>
+      <w:pPr>
+        <w:pStyle w:val="MyStyle"/>
+        <w:rPr>
+          <w:lang w:val="uk-UA"/>
+        </w:rPr>
+      </w:pPr>
+      <w:r>
+        <w:rPr>
+          <w:lang w:val="uk-UA"/>
+        </w:rPr>
+        <w:t>Елементи управління, їх властивості та методи:</w:t>
+      </w:r>
+    </w:p>
+    <w:p>
+      <w:pPr>
+        <w:pStyle w:val="MyStyle"/>
+        <w:rPr>
+          <w:lang w:val="uk-UA"/>
+        </w:rPr>
+      </w:pPr>
+      <w:r>
+        <w:rPr>
+          <w:lang w:val="uk-UA"/>
+        </w:rPr>
+        <w:t>У програмі було реалізовано такі основні елементи управління:</w:t>
+      </w:r>
+    </w:p>
+    <w:p>
+      <w:pPr>
+        <w:pStyle w:val="MyStyle"/>
+        <w:rPr>
+          <w:lang w:val="uk-UA"/>
+        </w:rPr>
+      </w:pPr>
+    </w:p>
+    <w:p>
+      <w:pPr>
+        <w:pStyle w:val="MyStyle"/>
+        <w:rPr>
+          <w:lang w:val="uk-UA"/>
+        </w:rPr>
+      </w:pPr>
+      <w:r>
+        <w:rPr>
+          <w:lang w:val="uk-UA"/>
+        </w:rPr>
+        <w:t xml:space="preserve">    </w:t>
+      </w:r>
+      <w:r>
+        <w:t>Button</w:t>
+      </w:r>
+      <w:r>
+        <w:rPr>
+          <w:lang w:val="uk-UA"/>
+        </w:rPr>
+        <w:t>:</w:t>
+      </w:r>
+    </w:p>
+    <w:p>
+      <w:pPr>
+        <w:pStyle w:val="MyStyle"/>
+        <w:rPr>
+          <w:lang w:val="uk-UA"/>
+        </w:rPr>
+      </w:pPr>
+      <w:r>
+        <w:rPr>
+          <w:lang w:val="uk-UA"/>
+        </w:rPr>
+        <w:t xml:space="preserve">    Властивості: текст, розмір.</w:t>
+      </w:r>
+    </w:p>
+    <w:p>
+      <w:pPr>
+        <w:pStyle w:val="MyStyle"/>
+        <w:rPr>
+          <w:lang w:val="uk-UA"/>
+        </w:rPr>
+      </w:pPr>
+      <w:r>
+        <w:rPr>
+          <w:lang w:val="uk-UA"/>
+        </w:rPr>
+        <w:t xml:space="preserve">    </w:t>
+      </w:r>
+      <w:r>
+        <w:rPr>
+          <w:lang w:val="uk-UA"/>
+        </w:rPr>
+        <w:t xml:space="preserve">Дає можливість </w:t>
+      </w:r>
+      <w:r>
+        <w:rPr>
+          <w:lang w:val="uk-UA"/>
+        </w:rPr>
+        <w:t>викликати функцію</w:t>
+      </w:r>
+      <w:r>
+        <w:rPr>
+          <w:lang w:val="uk-UA"/>
+        </w:rPr>
+        <w:t xml:space="preserve"> при натисненні</w:t>
+      </w:r>
+    </w:p>
+    <w:p>
+      <w:pPr>
+        <w:pStyle w:val="MyStyle"/>
+        <w:rPr>
+          <w:lang w:val="uk-UA"/>
+        </w:rPr>
+      </w:pPr>
+      <w:r>
+        <w:rPr>
+          <w:noProof/>
+          <w:lang w:val="uk-UA"/>
+        </w:rPr>
+        <w:drawing>
+          <wp:inline distT="0" distB="0" distL="0" distR="0" wp14:anchorId="5F48F64E" wp14:editId="514C61E7">
+            <wp:extent cx="2924583" cy="1771897"/>
+            <wp:effectExtent l="0" t="0" r="9525" b="0"/>
+            <wp:docPr id="204434236" name="Picture 1" descr="A screen shot of a computer code&#10;&#10;Description automatically generated"/>
+            <wp:cNvGraphicFramePr>
+              <a:graphicFrameLocks xmlns:a="http://schemas.openxmlformats.org/drawingml/2006/main" noChangeAspect="1"/>
+            </wp:cNvGraphicFramePr>
+            <a:graphic xmlns:a="http://schemas.openxmlformats.org/drawingml/2006/main">
+              <a:graphicData uri="http://schemas.openxmlformats.org/drawingml/2006/picture">
+                <pic:pic xmlns:pic="http://schemas.openxmlformats.org/drawingml/2006/picture">
+                  <pic:nvPicPr>
+                    <pic:cNvPr id="204434236" name="Picture 1" descr="A screen shot of a computer code&#10;&#10;Description automatically generated"/>
+                    <pic:cNvPicPr/>
+                  </pic:nvPicPr>
+                  <pic:blipFill>
+                    <a:blip r:embed="rId6"/>
+                    <a:stretch>
+                      <a:fillRect/>
+                    </a:stretch>
+                  </pic:blipFill>
+                  <pic:spPr>
+                    <a:xfrm>
+                      <a:off x="0" y="0"/>
+                      <a:ext cx="2924583" cy="1771897"/>
+                    </a:xfrm>
+                    <a:prstGeom prst="rect">
+                      <a:avLst/>
+                    </a:prstGeom>
+                  </pic:spPr>
+                </pic:pic>
+              </a:graphicData>
+            </a:graphic>
+          </wp:inline>
+        </w:drawing>
+      </w:r>
+    </w:p>
+    <w:p>
+      <w:pPr>
+        <w:pStyle w:val="MyStyle"/>
+        <w:rPr>
+          <w:lang w:val="uk-UA"/>
+        </w:rPr>
+      </w:pPr>
+    </w:p>
+    <w:p>
+      <w:pPr>
+        <w:pStyle w:val="MyStyle"/>
+        <w:rPr>
+          <w:lang w:val="ru-RU"/>
+        </w:rPr>
+      </w:pPr>
+      <w:r>
+        <w:rPr>
+          <w:lang w:val="uk-UA"/>
+        </w:rPr>
+        <w:t xml:space="preserve">    </w:t>
+      </w:r>
+      <w:proofErr w:type="spellStart"/>
+      <w:r>
+        <w:t>InputInt</w:t>
+      </w:r>
+      <w:proofErr w:type="spellEnd"/>
+      <w:r>
+        <w:rPr>
+          <w:lang w:val="ru-RU"/>
+        </w:rPr>
+        <w:t>:</w:t>
+      </w:r>
+    </w:p>
+    <w:p>
+      <w:pPr>
+        <w:pStyle w:val="MyStyle"/>
+        <w:rPr>
+          <w:lang w:val="uk-UA"/>
+        </w:rPr>
+      </w:pPr>
+      <w:r>
+        <w:rPr>
+          <w:lang w:val="ru-RU"/>
+        </w:rPr>
+        <w:t xml:space="preserve">    </w:t>
+      </w:r>
+      <w:r>
+        <w:rPr>
+          <w:lang w:val="uk-UA"/>
+        </w:rPr>
+        <w:t>Властивості: крок, поточне значення.</w:t>
+      </w:r>
+    </w:p>
+    <w:p>
+      <w:pPr>
+        <w:pStyle w:val="MyStyle"/>
+        <w:rPr>
+          <w:rFonts w:ascii="Segoe UI Symbol" w:hAnsi="Segoe UI Symbol" w:cs="Segoe UI Symbol"/>
+          <w:lang w:val="uk-UA"/>
+        </w:rPr>
+      </w:pPr>
+      <w:r>
+        <w:rPr>
+          <w:lang w:val="uk-UA"/>
+        </w:rPr>
+        <w:lastRenderedPageBreak/>
+        <w:t xml:space="preserve">    Дає можливість змінювати значення типу </w:t>
+      </w:r>
+      <w:proofErr w:type="spellStart"/>
+      <w:r>
+        <w:rPr>
+          <w:lang w:val="uk-UA"/>
+        </w:rPr>
+        <w:t>int</w:t>
+      </w:r>
+      <w:proofErr w:type="spellEnd"/>
+      <w:r>
+        <w:rPr>
+          <w:lang w:val="uk-UA"/>
+        </w:rPr>
+        <w:t xml:space="preserve"> введенням його з клавіатури або кнопками </w:t>
+      </w:r>
+      <w:r>
+        <w:rPr>
+          <w:rFonts w:ascii="Segoe UI Symbol" w:hAnsi="Segoe UI Symbol" w:cs="Segoe UI Symbol"/>
+          <w:lang w:val="uk-UA"/>
+        </w:rPr>
+        <w:t>⮝|⮟</w:t>
+      </w:r>
+    </w:p>
+    <w:p>
+      <w:pPr>
+        <w:pStyle w:val="MyStyle"/>
+        <w:rPr>
+          <w:lang w:val="uk-UA"/>
+        </w:rPr>
+      </w:pPr>
+    </w:p>
+    <w:p>
+      <w:pPr>
+        <w:pStyle w:val="MyStyle"/>
+        <w:rPr>
+          <w:lang w:val="ru-RU"/>
+        </w:rPr>
+      </w:pPr>
+      <w:r>
+        <w:rPr>
+          <w:lang w:val="uk-UA"/>
+        </w:rPr>
+        <w:t xml:space="preserve">    </w:t>
+      </w:r>
+      <w:proofErr w:type="spellStart"/>
+      <w:r>
+        <w:t>InputDouble</w:t>
+      </w:r>
+      <w:proofErr w:type="spellEnd"/>
+      <w:r>
+        <w:rPr>
+          <w:lang w:val="ru-RU"/>
+        </w:rPr>
+        <w:t>:</w:t>
+      </w:r>
+    </w:p>
+    <w:p>
+      <w:pPr>
+        <w:pStyle w:val="MyStyle"/>
+        <w:rPr>
+          <w:lang w:val="ru-RU"/>
+        </w:rPr>
+      </w:pPr>
+      <w:r>
+        <w:rPr>
+          <w:lang w:val="ru-RU"/>
+        </w:rPr>
+        <w:t xml:space="preserve">    </w:t>
+      </w:r>
+      <w:proofErr w:type="spellStart"/>
+      <w:r>
+        <w:rPr>
+          <w:lang w:val="ru-RU"/>
+        </w:rPr>
+        <w:t>Властивості</w:t>
+      </w:r>
+      <w:proofErr w:type="spellEnd"/>
+      <w:r>
+        <w:rPr>
+          <w:lang w:val="ru-RU"/>
+        </w:rPr>
+        <w:t xml:space="preserve">: крок, </w:t>
+      </w:r>
+      <w:proofErr w:type="spellStart"/>
+      <w:r>
+        <w:rPr>
+          <w:lang w:val="ru-RU"/>
+        </w:rPr>
+        <w:t>поточне</w:t>
+      </w:r>
+      <w:proofErr w:type="spellEnd"/>
+      <w:r>
+        <w:rPr>
+          <w:lang w:val="ru-RU"/>
+        </w:rPr>
+        <w:t xml:space="preserve"> </w:t>
+      </w:r>
+      <w:proofErr w:type="spellStart"/>
+      <w:r>
+        <w:rPr>
+          <w:lang w:val="ru-RU"/>
+        </w:rPr>
+        <w:t>значення</w:t>
+      </w:r>
+      <w:proofErr w:type="spellEnd"/>
+      <w:r>
+        <w:rPr>
+          <w:lang w:val="ru-RU"/>
+        </w:rPr>
+        <w:t>.</w:t>
+      </w:r>
+    </w:p>
+    <w:p>
+      <w:pPr>
+        <w:pStyle w:val="MyStyle"/>
+        <w:rPr>
+          <w:lang w:val="ru-RU"/>
+        </w:rPr>
+      </w:pPr>
+      <w:r>
+        <w:rPr>
+          <w:lang w:val="ru-RU"/>
+        </w:rPr>
+        <w:t xml:space="preserve">    </w:t>
+      </w:r>
+      <w:r>
+        <w:rPr>
+          <w:lang w:val="uk-UA"/>
+        </w:rPr>
+        <w:t xml:space="preserve">Дає можливість змінювати значення типу </w:t>
+      </w:r>
+      <w:r>
+        <w:t>double</w:t>
+      </w:r>
+      <w:r>
+        <w:rPr>
+          <w:lang w:val="ru-RU"/>
+        </w:rPr>
+        <w:t xml:space="preserve"> </w:t>
+      </w:r>
+      <w:r>
+        <w:rPr>
+          <w:lang w:val="uk-UA"/>
+        </w:rPr>
+        <w:t xml:space="preserve">введенням його з клавіатури або кнопками </w:t>
+      </w:r>
+      <w:r>
+        <w:rPr>
+          <w:rFonts w:ascii="Segoe UI Symbol" w:hAnsi="Segoe UI Symbol" w:cs="Segoe UI Symbol"/>
+          <w:lang w:val="uk-UA"/>
+        </w:rPr>
+        <w:t>⮝</w:t>
+      </w:r>
+      <w:r>
+        <w:rPr>
+          <w:rFonts w:ascii="Segoe UI Symbol" w:hAnsi="Segoe UI Symbol" w:cs="Segoe UI Symbol"/>
+          <w:lang w:val="ru-RU"/>
+        </w:rPr>
+        <w:t>|</w:t>
+      </w:r>
+      <w:r>
+        <w:rPr>
+          <w:rFonts w:ascii="Segoe UI Symbol" w:hAnsi="Segoe UI Symbol" w:cs="Segoe UI Symbol"/>
+          <w:lang w:val="uk-UA"/>
+        </w:rPr>
+        <w:t>⮟</w:t>
+      </w:r>
+    </w:p>
+    <w:p>
+      <w:pPr>
+        <w:rPr>
+          <w:lang w:val="ru-RU"/>
+        </w:rPr>
+      </w:pPr>
+    </w:p>
+    <w:p>
+      <w:pPr>
+        <w:pStyle w:val="Heading2"/>
+      </w:pPr>
+      <w:r>
+        <w:rPr>
+          <w:lang w:val="ru-RU"/>
+        </w:rPr>
+        <w:br w:type="page"/>
+      </w:r>
+      <w:r>
+        <w:lastRenderedPageBreak/>
+        <w:t>Фрагменти коду</w:t>
+      </w:r>
+    </w:p>
+    <w:p>
+      <w:pPr>
+        <w:pStyle w:val="MyStyle"/>
+        <w:rPr>
+          <w:lang w:val="uk-UA"/>
+        </w:rPr>
+      </w:pPr>
+      <w:r>
+        <w:rPr>
+          <w:lang w:val="uk-UA"/>
+        </w:rPr>
+        <w:t xml:space="preserve">Алгоритм </w:t>
+      </w:r>
+      <w:r>
+        <w:t>A*</w:t>
+      </w:r>
+      <w:r>
+        <w:br/>
+      </w:r>
+      <w:r>
+        <w:br w:type="page"/>
+      </w:r>
+    </w:p>
+    <w:p/>
+    <w:p>
+      <w:pPr>
+        <w:spacing w:line="259" w:lineRule="auto"/>
+        <w:ind w:firstLine="0"/>
+        <w:jc w:val="left"/>
+        <w:rPr>
+          <w:lang w:val="en-US"/>
+        </w:rPr>
+      </w:pPr>
+    </w:p>
+    <w:p>
+      <w:pPr>
+        <w:pStyle w:val="Heading2"/>
+        <w:rPr>
+          <w:lang w:val="en-US"/>
+        </w:rPr>
+      </w:pPr>
+      <w:bookmarkStart w:id="5" w:name="_Toc185535615"/>
+      <w:r>
+        <w:rPr>
+          <w:lang w:val="ru-RU"/>
+        </w:rPr>
+        <w:t>Програмно-апаратн</w:t>
+      </w:r>
+      <w:r>
+        <w:t>і вимоги</w:t>
+      </w:r>
+      <w:bookmarkEnd w:id="5"/>
+      <w:r>
+        <w:rPr>
+          <w:lang w:val="en-US"/>
+        </w:rPr>
+        <w:br/>
+      </w:r>
+    </w:p>
+    <w:p>
+      <w:pPr>
+        <w:ind w:left="360" w:firstLine="0"/>
+      </w:pPr>
+      <w:r>
+        <w:t>М</w:t>
+      </w:r>
+      <w:r>
+        <w:t>інімальні</w:t>
+      </w:r>
+      <w:r>
+        <w:t>:</w:t>
       </w:r>
     </w:p>
     <w:p>
@@ -1679,7 +2598,7 @@
         <w:pStyle w:val="MyStyle"/>
         <w:numPr>
           <w:ilvl w:val="0"/>
-          <w:numId w:val="11"/>
+          <w:numId w:val="19"/>
         </w:numPr>
         <w:rPr>
           <w:lang w:val="uk-UA"/>
@@ -1687,33 +2606,18 @@
       </w:pPr>
       <w:r>
         <w:rPr>
-          <w:b/>
-          <w:bCs/>
-          <w:lang w:val="uk-UA"/>
-        </w:rPr>
-        <w:t>Алгоритм</w:t>
-      </w:r>
-      <w:r>
-        <w:rPr>
-          <w:b/>
-          <w:bCs/>
-          <w:lang w:val="uk-UA"/>
-        </w:rPr>
-        <w:t xml:space="preserve"> </w:t>
-      </w:r>
-      <w:r>
-        <w:rPr>
-          <w:b/>
-          <w:bCs/>
-          <w:lang w:val="uk-UA"/>
-        </w:rPr>
-        <w:t>Дейкстри:</w:t>
-      </w:r>
-      <w:r>
-        <w:rPr>
-          <w:lang w:val="uk-UA"/>
-        </w:rPr>
-        <w:t xml:space="preserve"> Класичний алгоритм, який знаходить найкоротший шлях від однієї вершини до всіх інших. Він ефективний для графів без від'ємних циклів.</w:t>
+          <w:lang w:val="uk-UA"/>
+        </w:rPr>
+        <w:t xml:space="preserve">Операційна система: </w:t>
+      </w:r>
+      <w:r>
+        <w:t xml:space="preserve">Windows </w:t>
+      </w:r>
+      <w:r>
+        <w:rPr>
+          <w:lang w:val="uk-UA"/>
+        </w:rPr>
+        <w:t>8</w:t>
       </w:r>
     </w:p>
     <w:p>
@@ -1721,7 +2625,7 @@
         <w:pStyle w:val="MyStyle"/>
         <w:numPr>
           <w:ilvl w:val="0"/>
-          <w:numId w:val="11"/>
+          <w:numId w:val="19"/>
         </w:numPr>
         <w:rPr>
           <w:lang w:val="uk-UA"/>
@@ -1729,17 +2633,9 @@
       </w:pPr>
       <w:r>
         <w:rPr>
-          <w:i/>
-          <w:iCs/>
-          <w:lang w:val="uk-UA"/>
-        </w:rPr>
-        <w:t>A</w:t>
-      </w:r>
-      <w:r>
-        <w:rPr>
-          <w:lang w:val="uk-UA"/>
-        </w:rPr>
-        <w:t>* Евристичний алгоритм, який використовує додаткову інформацію про відстань до мети, щоб швидше знаходити найкоротший шлях.</w:t>
+          <w:lang w:val="uk-UA"/>
+        </w:rPr>
+        <w:t>Роздільна здатність монітору: 1600 х 900</w:t>
       </w:r>
     </w:p>
     <w:p>
@@ -1747,25 +2643,53 @@
         <w:pStyle w:val="MyStyle"/>
         <w:numPr>
           <w:ilvl w:val="0"/>
-          <w:numId w:val="11"/>
+          <w:numId w:val="19"/>
         </w:numPr>
         <w:rPr>
-          <w:lang w:val="uk-UA"/>
-        </w:rPr>
-      </w:pPr>
-      <w:r>
-        <w:rPr>
-          <w:i/>
-          <w:iCs/>
-          <w:lang w:val="uk-UA"/>
-        </w:rPr>
-        <w:t>D</w:t>
-      </w:r>
-      <w:r>
-        <w:rPr>
-          <w:lang w:val="uk-UA"/>
-        </w:rPr>
-        <w:t>* Динамічний алгоритм, який дозволяє ефективно перераховувати шлях при зміні оточення.</w:t>
+          <w:lang w:val="ru-RU"/>
+        </w:rPr>
+      </w:pPr>
+      <w:r>
+        <w:rPr>
+          <w:lang w:val="uk-UA"/>
+        </w:rPr>
+        <w:t xml:space="preserve">Процесор: </w:t>
+      </w:r>
+      <w:r>
+        <w:t>intel</w:t>
+      </w:r>
+      <w:r>
+        <w:rPr>
+          <w:lang w:val="ru-RU"/>
+        </w:rPr>
+        <w:t xml:space="preserve"> </w:t>
+      </w:r>
+      <w:r>
+        <w:t>i</w:t>
+      </w:r>
+      <w:r>
+        <w:rPr>
+          <w:lang w:val="uk-UA"/>
+        </w:rPr>
+        <w:t>5</w:t>
+      </w:r>
+      <w:r>
+        <w:rPr>
+          <w:lang w:val="ru-RU"/>
+        </w:rPr>
+        <w:t xml:space="preserve"> </w:t>
+      </w:r>
+      <w:r>
+        <w:rPr>
+          <w:lang w:val="uk-UA"/>
+        </w:rPr>
+        <w:t>42</w:t>
+      </w:r>
+      <w:r>
+        <w:rPr>
+          <w:lang w:val="ru-RU"/>
+        </w:rPr>
+        <w:t>00</w:t>
       </w:r>
     </w:p>
     <w:p>
@@ -1773,7 +2697,7 @@
         <w:pStyle w:val="MyStyle"/>
         <w:numPr>
           <w:ilvl w:val="0"/>
-          <w:numId w:val="11"/>
+          <w:numId w:val="19"/>
         </w:numPr>
         <w:rPr>
           <w:lang w:val="uk-UA"/>
@@ -1781,54 +2705,24 @@
       </w:pPr>
       <w:r>
         <w:rPr>
-          <w:b/>
-          <w:bCs/>
-        </w:rPr>
-        <w:t>Jump</w:t>
-      </w:r>
-      <w:r>
-        <w:rPr>
-          <w:b/>
-          <w:bCs/>
-          <w:lang w:val="uk-UA"/>
-        </w:rPr>
-        <w:t xml:space="preserve"> </w:t>
-      </w:r>
-      <w:r>
-        <w:rPr>
-          <w:b/>
-          <w:bCs/>
-        </w:rPr>
-        <w:t>Point</w:t>
-      </w:r>
-      <w:r>
-        <w:rPr>
-          <w:b/>
-          <w:bCs/>
-          <w:lang w:val="uk-UA"/>
-        </w:rPr>
-        <w:t xml:space="preserve"> </w:t>
-      </w:r>
-      <w:r>
-        <w:rPr>
-          <w:b/>
-          <w:bCs/>
-        </w:rPr>
-        <w:t>Search</w:t>
-      </w:r>
-      <w:r>
-        <w:rPr>
-          <w:b/>
-          <w:bCs/>
-          <w:lang w:val="uk-UA"/>
-        </w:rPr>
-        <w:t>:</w:t>
-      </w:r>
-      <w:r>
-        <w:rPr>
-          <w:lang w:val="uk-UA"/>
-        </w:rPr>
-        <w:t xml:space="preserve"> Оптимізований варіант алгоритму A*, який дозволяє пропускати великі області сітки, що значно прискорює пошук.</w:t>
+          <w:lang w:val="uk-UA"/>
+        </w:rPr>
+        <w:t xml:space="preserve">Графічний процесор: </w:t>
+      </w:r>
+      <w:r>
+        <w:rPr>
+          <w:lang w:val="uk-UA"/>
+        </w:rPr>
+        <w:t xml:space="preserve">з підтримкою </w:t>
+      </w:r>
+      <w:r>
+        <w:t>OpenGL</w:t>
+      </w:r>
+      <w:r>
+        <w:rPr>
+          <w:lang w:val="ru-RU"/>
+        </w:rPr>
+        <w:t xml:space="preserve"> 3</w:t>
       </w:r>
     </w:p>
     <w:p>
@@ -1836,7 +2730,7 @@
         <w:pStyle w:val="MyStyle"/>
         <w:numPr>
           <w:ilvl w:val="0"/>
-          <w:numId w:val="11"/>
+          <w:numId w:val="19"/>
         </w:numPr>
         <w:rPr>
           <w:lang w:val="uk-UA"/>
@@ -1844,23 +2738,28 @@
       </w:pPr>
       <w:r>
         <w:rPr>
-          <w:b/>
-          <w:bCs/>
-          <w:lang w:val="uk-UA"/>
-        </w:rPr>
-        <w:t>Пошук у ширину (BFS)</w:t>
-      </w:r>
-      <w:r>
-        <w:rPr>
-          <w:lang w:val="uk-UA"/>
-        </w:rPr>
-        <w:t>: П</w:t>
-      </w:r>
-      <w:r>
-        <w:rPr>
-          <w:lang w:val="uk-UA"/>
-        </w:rPr>
-        <w:t>очинає пошук з кореневого вузла і досліджує всіх його сусідів на одному рівні, перш ніж перейти до наступного рівня. Цей процес продовжується, поки не буде знайдено цільовий вузол або не будуть досліджені всі досяжні вузли.</w:t>
+          <w:lang w:val="uk-UA"/>
+        </w:rPr>
+        <w:t>Оперативна пам’ять: 1</w:t>
+      </w:r>
+      <w:r>
+        <w:t xml:space="preserve"> GB</w:t>
+      </w:r>
+    </w:p>
+    <w:p>
+      <w:pPr>
+        <w:pStyle w:val="MyStyle"/>
+        <w:ind w:left="360"/>
+        <w:rPr>
+          <w:lang w:val="uk-UA"/>
+        </w:rPr>
+      </w:pPr>
+      <w:r>
+        <w:rPr>
+          <w:lang w:val="uk-UA"/>
+        </w:rPr>
+        <w:br/>
+        <w:t>Рекомендовані:</w:t>
       </w:r>
     </w:p>
     <w:p>
@@ -1868,1733 +2767,40 @@
         <w:pStyle w:val="MyStyle"/>
         <w:numPr>
           <w:ilvl w:val="0"/>
-          <w:numId w:val="11"/>
+          <w:numId w:val="18"/>
         </w:numPr>
         <w:rPr>
-          <w:b/>
-          <w:bCs/>
-          <w:lang w:val="uk-UA"/>
-        </w:rPr>
-      </w:pPr>
-      <w:r>
-        <w:rPr>
-          <w:b/>
-          <w:bCs/>
-          <w:lang w:val="uk-UA"/>
-        </w:rPr>
-        <w:lastRenderedPageBreak/>
-        <w:t>Пошук у глибину (DFS)</w:t>
-      </w:r>
-      <w:r>
-        <w:rPr>
-          <w:b/>
-          <w:bCs/>
-          <w:lang w:val="uk-UA"/>
-        </w:rPr>
-        <w:t>:</w:t>
-      </w:r>
-      <w:r>
-        <w:rPr>
-          <w:lang w:val="uk-UA"/>
-        </w:rPr>
-        <w:t xml:space="preserve"> </w:t>
-      </w:r>
-      <w:r>
-        <w:rPr>
-          <w:lang w:val="uk-UA"/>
-        </w:rPr>
-        <w:t>починає пошук з кореневого вузла і рухається по одній гілці графа якомога глибше, перш ніж повернутися назад і досліджувати інші гілки.</w:t>
-      </w:r>
-    </w:p>
-    <w:p>
-      <w:pPr>
-        <w:pStyle w:val="MyStyle"/>
-        <w:rPr>
-          <w:lang w:val="uk-UA"/>
-        </w:rPr>
-      </w:pPr>
-      <w:r>
-        <w:rPr>
-          <w:b/>
-          <w:bCs/>
-          <w:lang w:val="uk-UA"/>
-        </w:rPr>
-        <w:t>Фактори, що впливають на вибір алгоритму:</w:t>
-      </w:r>
-    </w:p>
-    <w:p>
-      <w:pPr>
-        <w:pStyle w:val="MyStyle"/>
-        <w:rPr>
-          <w:lang w:val="uk-UA"/>
-        </w:rPr>
-      </w:pPr>
-      <w:r>
-        <w:rPr>
-          <w:b/>
-          <w:bCs/>
-          <w:lang w:val="uk-UA"/>
-        </w:rPr>
-        <w:t>Розмір сітки:</w:t>
-      </w:r>
-      <w:r>
-        <w:rPr>
-          <w:lang w:val="uk-UA"/>
-        </w:rPr>
-        <w:t xml:space="preserve"> Для великих сіток більш ефективними будуть алгоритми, які використовують евристики або дозволяють пропускати частину сітки.</w:t>
-      </w:r>
-    </w:p>
-    <w:p>
-      <w:pPr>
-        <w:pStyle w:val="MyStyle"/>
-        <w:rPr>
-          <w:lang w:val="uk-UA"/>
-        </w:rPr>
-      </w:pPr>
-      <w:r>
-        <w:rPr>
-          <w:b/>
-          <w:bCs/>
-          <w:lang w:val="uk-UA"/>
-        </w:rPr>
-        <w:t>Вимоги до точності:</w:t>
-      </w:r>
-      <w:r>
-        <w:rPr>
-          <w:lang w:val="uk-UA"/>
-        </w:rPr>
-        <w:t xml:space="preserve"> Якщо потрібно знайти не обов'язково найкоротший, а просто прийнятний шлях, можна використовувати спрощені алгоритми.</w:t>
-      </w:r>
-    </w:p>
-    <w:p>
-      <w:pPr>
-        <w:pStyle w:val="MyStyle"/>
-        <w:rPr>
-          <w:lang w:val="uk-UA"/>
-        </w:rPr>
-      </w:pPr>
-      <w:r>
-        <w:rPr>
-          <w:lang w:val="uk-UA"/>
-        </w:rPr>
-        <w:t>Пошук шляху на тривимірних сітках має широкий спектр застосувань</w:t>
-      </w:r>
-      <w:r>
-        <w:rPr>
-          <w:lang w:val="uk-UA"/>
-        </w:rPr>
-        <w:t xml:space="preserve"> у робототехніці для п</w:t>
-      </w:r>
-      <w:r>
-        <w:rPr>
-          <w:lang w:val="uk-UA"/>
-        </w:rPr>
-        <w:t>ланування руху роботів в тривимірному просторі з урахуванням перешкод</w:t>
-      </w:r>
-      <w:r>
-        <w:rPr>
-          <w:lang w:val="uk-UA"/>
-        </w:rPr>
-        <w:t>, у комп’ютерних іграх</w:t>
-      </w:r>
-      <w:r>
-        <w:rPr>
-          <w:lang w:val="uk-UA"/>
-        </w:rPr>
-        <w:t xml:space="preserve"> </w:t>
-      </w:r>
-      <w:r>
-        <w:rPr>
-          <w:lang w:val="uk-UA"/>
-        </w:rPr>
-        <w:t>для ш</w:t>
-      </w:r>
-      <w:r>
-        <w:rPr>
-          <w:lang w:val="uk-UA"/>
-        </w:rPr>
-        <w:t>тучний інтелект</w:t>
-      </w:r>
-      <w:r>
-        <w:rPr>
-          <w:lang w:val="uk-UA"/>
-        </w:rPr>
-        <w:t xml:space="preserve">у </w:t>
-      </w:r>
-      <w:r>
-        <w:rPr>
-          <w:lang w:val="uk-UA"/>
-        </w:rPr>
-        <w:t>персонажів</w:t>
-      </w:r>
-      <w:r>
-        <w:rPr>
-          <w:lang w:val="uk-UA"/>
-        </w:rPr>
-        <w:t xml:space="preserve"> що мають рухатися в</w:t>
-      </w:r>
-      <w:r>
-        <w:rPr>
-          <w:lang w:val="uk-UA"/>
-        </w:rPr>
-        <w:t xml:space="preserve"> ігровому світі</w:t>
-      </w:r>
-      <w:r>
-        <w:rPr>
-          <w:lang w:val="uk-UA"/>
-        </w:rPr>
-        <w:t xml:space="preserve"> та в логістиці</w:t>
-      </w:r>
-      <w:r>
-        <w:rPr>
-          <w:lang w:val="uk-UA"/>
-        </w:rPr>
-        <w:t xml:space="preserve"> </w:t>
-      </w:r>
-      <w:r>
-        <w:rPr>
-          <w:lang w:val="uk-UA"/>
-        </w:rPr>
-        <w:t>для о</w:t>
-      </w:r>
-      <w:r>
-        <w:rPr>
-          <w:lang w:val="uk-UA"/>
-        </w:rPr>
-        <w:t>птимізаці</w:t>
-      </w:r>
-      <w:r>
-        <w:rPr>
-          <w:lang w:val="uk-UA"/>
-        </w:rPr>
-        <w:t xml:space="preserve">ї </w:t>
-      </w:r>
-      <w:r>
-        <w:rPr>
-          <w:lang w:val="uk-UA"/>
-        </w:rPr>
-        <w:t>маршрутів доставки.</w:t>
-      </w:r>
-    </w:p>
-    <w:p>
-      <w:pPr>
-        <w:ind w:firstLine="0"/>
-        <w:rPr>
-          <w:szCs w:val="28"/>
-        </w:rPr>
-      </w:pPr>
-      <w:r>
-        <w:rPr>
-          <w:b/>
-          <w:bCs/>
-          <w:szCs w:val="28"/>
-        </w:rPr>
-        <w:t>Серед можливих напрямків</w:t>
-      </w:r>
-      <w:r>
-        <w:rPr>
-          <w:b/>
-          <w:bCs/>
-          <w:szCs w:val="28"/>
-        </w:rPr>
-        <w:t>:</w:t>
-      </w:r>
-    </w:p>
-    <w:p>
-      <w:pPr>
-        <w:numPr>
-          <w:ilvl w:val="0"/>
-          <w:numId w:val="9"/>
-        </w:numPr>
-        <w:rPr>
-          <w:szCs w:val="28"/>
-        </w:rPr>
-      </w:pPr>
-      <w:r>
-        <w:rPr>
-          <w:b/>
-          <w:bCs/>
-          <w:szCs w:val="28"/>
-        </w:rPr>
-        <w:t>Розробка нових алгоритмів:</w:t>
-      </w:r>
-      <w:r>
-        <w:rPr>
-          <w:szCs w:val="28"/>
-        </w:rPr>
-        <w:t xml:space="preserve"> Створення більш ефективних алгоритмів для великих сіток і складних середовищ.</w:t>
-      </w:r>
-    </w:p>
-    <w:p>
-      <w:pPr>
-        <w:numPr>
-          <w:ilvl w:val="0"/>
-          <w:numId w:val="9"/>
-        </w:numPr>
-        <w:rPr>
-          <w:szCs w:val="28"/>
-        </w:rPr>
-      </w:pPr>
-      <w:r>
-        <w:rPr>
-          <w:b/>
-          <w:bCs/>
-          <w:szCs w:val="28"/>
-        </w:rPr>
-        <w:t>Паралельні обчислення:</w:t>
-      </w:r>
-      <w:r>
-        <w:rPr>
-          <w:szCs w:val="28"/>
-        </w:rPr>
-        <w:t xml:space="preserve"> Розробка паралельних алгоритмів для прискорення пошуку шляху на багатоядерних процесорах і графічних процесорах.</w:t>
-      </w:r>
-    </w:p>
-    <w:p/>
-    <w:p>
-      <w:pPr>
-        <w:pStyle w:val="Heading2"/>
-      </w:pPr>
-      <w:bookmarkStart w:id="4" w:name="_Toc185259379"/>
-      <w:r>
-        <w:t>Теоретична частина за інформатики</w:t>
-      </w:r>
-      <w:bookmarkEnd w:id="4"/>
-    </w:p>
-    <w:p>
-      <w:pPr>
-        <w:pStyle w:val="MyStyle"/>
-        <w:rPr>
-          <w:sz w:val="24"/>
-        </w:rPr>
-      </w:pPr>
-      <w:r>
-        <w:rPr>
-          <w:rStyle w:val="Strong"/>
-        </w:rPr>
-        <w:t>Теоретична частина з інформатики</w:t>
-      </w:r>
-    </w:p>
-    <w:p>
-      <w:pPr>
-        <w:pStyle w:val="MyStyle"/>
+          <w:lang w:val="uk-UA"/>
+        </w:rPr>
+      </w:pPr>
+      <w:r>
+        <w:rPr>
+          <w:lang w:val="uk-UA"/>
+        </w:rPr>
+        <w:t xml:space="preserve">Оперативна система: </w:t>
+      </w:r>
+      <w:r>
+        <w:t>Windows</w:t>
+      </w:r>
+      <w:r>
         <w:rPr>
           <w:lang w:val="ru-RU"/>
         </w:rPr>
-      </w:pPr>
-      <w:proofErr w:type="spellStart"/>
-      <w:r>
-        <w:rPr>
-          <w:lang w:val="ru-RU"/>
-        </w:rPr>
-        <w:t>Програма</w:t>
-      </w:r>
-      <w:proofErr w:type="spellEnd"/>
-      <w:r>
-        <w:rPr>
-          <w:lang w:val="ru-RU"/>
-        </w:rPr>
-        <w:t xml:space="preserve"> </w:t>
-      </w:r>
-      <w:proofErr w:type="spellStart"/>
-      <w:r>
-        <w:rPr>
-          <w:lang w:val="ru-RU"/>
-        </w:rPr>
-        <w:t>розроблена</w:t>
-      </w:r>
-      <w:proofErr w:type="spellEnd"/>
-      <w:r>
-        <w:rPr>
-          <w:lang w:val="ru-RU"/>
-        </w:rPr>
-        <w:t xml:space="preserve"> на </w:t>
-      </w:r>
-      <w:proofErr w:type="spellStart"/>
-      <w:r>
-        <w:rPr>
-          <w:lang w:val="ru-RU"/>
-        </w:rPr>
-        <w:t>мові</w:t>
-      </w:r>
-      <w:proofErr w:type="spellEnd"/>
-      <w:r>
-        <w:rPr>
-          <w:lang w:val="ru-RU"/>
-        </w:rPr>
-        <w:t xml:space="preserve"> </w:t>
-      </w:r>
-      <w:proofErr w:type="spellStart"/>
-      <w:r>
-        <w:rPr>
-          <w:lang w:val="ru-RU"/>
-        </w:rPr>
-        <w:t>програмування</w:t>
-      </w:r>
-      <w:proofErr w:type="spellEnd"/>
-      <w:r>
-        <w:rPr>
-          <w:lang w:val="ru-RU"/>
-        </w:rPr>
-        <w:t xml:space="preserve"> </w:t>
-      </w:r>
-      <w:r>
-        <w:t>C</w:t>
-      </w:r>
-      <w:r>
-        <w:rPr>
-          <w:lang w:val="ru-RU"/>
-        </w:rPr>
-        <w:t xml:space="preserve">#, </w:t>
-      </w:r>
-      <w:proofErr w:type="spellStart"/>
-      <w:r>
-        <w:rPr>
-          <w:lang w:val="ru-RU"/>
-        </w:rPr>
-        <w:t>що</w:t>
-      </w:r>
-      <w:proofErr w:type="spellEnd"/>
-      <w:r>
-        <w:rPr>
-          <w:lang w:val="ru-RU"/>
-        </w:rPr>
-        <w:t xml:space="preserve"> </w:t>
-      </w:r>
-      <w:proofErr w:type="spellStart"/>
-      <w:r>
-        <w:rPr>
-          <w:lang w:val="ru-RU"/>
-        </w:rPr>
-        <w:t>дозволяє</w:t>
-      </w:r>
-      <w:proofErr w:type="spellEnd"/>
-      <w:r>
-        <w:rPr>
-          <w:lang w:val="ru-RU"/>
-        </w:rPr>
-        <w:t xml:space="preserve"> легко </w:t>
-      </w:r>
-      <w:proofErr w:type="spellStart"/>
-      <w:r>
-        <w:rPr>
-          <w:lang w:val="ru-RU"/>
-        </w:rPr>
-        <w:t>працювати</w:t>
-      </w:r>
-      <w:proofErr w:type="spellEnd"/>
-      <w:r>
-        <w:rPr>
-          <w:lang w:val="ru-RU"/>
-        </w:rPr>
-        <w:t xml:space="preserve"> з </w:t>
-      </w:r>
-      <w:proofErr w:type="spellStart"/>
-      <w:r>
-        <w:rPr>
-          <w:lang w:val="ru-RU"/>
-        </w:rPr>
-        <w:t>об'єктно-орієнтованим</w:t>
-      </w:r>
-      <w:proofErr w:type="spellEnd"/>
-      <w:r>
-        <w:rPr>
-          <w:lang w:val="ru-RU"/>
-        </w:rPr>
-        <w:t xml:space="preserve"> </w:t>
-      </w:r>
-      <w:proofErr w:type="spellStart"/>
-      <w:r>
-        <w:rPr>
-          <w:lang w:val="ru-RU"/>
-        </w:rPr>
-        <w:t>підходом</w:t>
-      </w:r>
-      <w:proofErr w:type="spellEnd"/>
-      <w:r>
-        <w:rPr>
-          <w:lang w:val="ru-RU"/>
-        </w:rPr>
-        <w:t xml:space="preserve"> та </w:t>
-      </w:r>
-      <w:proofErr w:type="spellStart"/>
-      <w:r>
-        <w:rPr>
-          <w:lang w:val="ru-RU"/>
-        </w:rPr>
-        <w:t>інтегрувати</w:t>
-      </w:r>
-      <w:proofErr w:type="spellEnd"/>
-      <w:r>
-        <w:rPr>
-          <w:lang w:val="ru-RU"/>
-        </w:rPr>
-        <w:t xml:space="preserve"> </w:t>
-      </w:r>
-      <w:proofErr w:type="spellStart"/>
-      <w:r>
-        <w:rPr>
-          <w:lang w:val="ru-RU"/>
-        </w:rPr>
-        <w:t>сторонні</w:t>
-      </w:r>
-      <w:proofErr w:type="spellEnd"/>
-      <w:r>
-        <w:rPr>
-          <w:lang w:val="ru-RU"/>
-        </w:rPr>
-        <w:t xml:space="preserve"> </w:t>
-      </w:r>
-      <w:proofErr w:type="spellStart"/>
-      <w:r>
-        <w:rPr>
-          <w:lang w:val="ru-RU"/>
-        </w:rPr>
-        <w:t>бібліотеки</w:t>
-      </w:r>
-      <w:proofErr w:type="spellEnd"/>
-      <w:r>
-        <w:rPr>
-          <w:lang w:val="ru-RU"/>
-        </w:rPr>
-        <w:t xml:space="preserve">. У </w:t>
-      </w:r>
-      <w:proofErr w:type="spellStart"/>
-      <w:r>
-        <w:rPr>
-          <w:lang w:val="ru-RU"/>
-        </w:rPr>
-        <w:t>розробці</w:t>
-      </w:r>
-      <w:proofErr w:type="spellEnd"/>
-      <w:r>
-        <w:rPr>
-          <w:lang w:val="ru-RU"/>
-        </w:rPr>
-        <w:t xml:space="preserve"> </w:t>
-      </w:r>
-      <w:proofErr w:type="spellStart"/>
-      <w:r>
-        <w:rPr>
-          <w:lang w:val="ru-RU"/>
-        </w:rPr>
-        <w:t>використано</w:t>
-      </w:r>
-      <w:proofErr w:type="spellEnd"/>
-      <w:r>
-        <w:rPr>
-          <w:lang w:val="ru-RU"/>
-        </w:rPr>
-        <w:t xml:space="preserve"> </w:t>
-      </w:r>
-      <w:proofErr w:type="spellStart"/>
-      <w:r>
-        <w:rPr>
-          <w:lang w:val="ru-RU"/>
-        </w:rPr>
-        <w:t>дві</w:t>
-      </w:r>
-      <w:proofErr w:type="spellEnd"/>
-      <w:r>
-        <w:rPr>
-          <w:lang w:val="ru-RU"/>
-        </w:rPr>
-        <w:t xml:space="preserve"> </w:t>
-      </w:r>
-      <w:proofErr w:type="spellStart"/>
-      <w:r>
-        <w:rPr>
-          <w:lang w:val="ru-RU"/>
-        </w:rPr>
-        <w:t>ключові</w:t>
-      </w:r>
-      <w:proofErr w:type="spellEnd"/>
-      <w:r>
-        <w:rPr>
-          <w:lang w:val="ru-RU"/>
-        </w:rPr>
-        <w:t xml:space="preserve"> </w:t>
-      </w:r>
-      <w:proofErr w:type="spellStart"/>
-      <w:r>
-        <w:rPr>
-          <w:lang w:val="ru-RU"/>
-        </w:rPr>
-        <w:t>бібліотеки</w:t>
-      </w:r>
-      <w:proofErr w:type="spellEnd"/>
-      <w:r>
-        <w:rPr>
-          <w:lang w:val="ru-RU"/>
-        </w:rPr>
-        <w:t>:</w:t>
-      </w:r>
-    </w:p>
-    <w:p>
-      <w:pPr>
-        <w:pStyle w:val="MyStyle"/>
-        <w:rPr>
-          <w:lang w:val="ru-RU"/>
-        </w:rPr>
-      </w:pPr>
-      <w:r>
-        <w:rPr>
-          <w:rStyle w:val="Strong"/>
-        </w:rPr>
-        <w:t>OpenTK</w:t>
-      </w:r>
-      <w:r>
-        <w:rPr>
-          <w:lang w:val="ru-RU"/>
-        </w:rPr>
-        <w:t xml:space="preserve"> – </w:t>
-      </w:r>
-      <w:proofErr w:type="spellStart"/>
-      <w:r>
-        <w:rPr>
-          <w:lang w:val="ru-RU"/>
-        </w:rPr>
-        <w:t>це</w:t>
-      </w:r>
-      <w:proofErr w:type="spellEnd"/>
-      <w:r>
-        <w:rPr>
-          <w:lang w:val="ru-RU"/>
-        </w:rPr>
-        <w:t xml:space="preserve"> </w:t>
-      </w:r>
-      <w:proofErr w:type="spellStart"/>
-      <w:r>
-        <w:rPr>
-          <w:lang w:val="ru-RU"/>
-        </w:rPr>
-        <w:t>кросплатформна</w:t>
-      </w:r>
-      <w:proofErr w:type="spellEnd"/>
-      <w:r>
-        <w:rPr>
-          <w:lang w:val="ru-RU"/>
-        </w:rPr>
-        <w:t xml:space="preserve"> </w:t>
-      </w:r>
-      <w:proofErr w:type="spellStart"/>
-      <w:r>
-        <w:rPr>
-          <w:lang w:val="ru-RU"/>
-        </w:rPr>
-        <w:t>бібліотека</w:t>
-      </w:r>
-      <w:proofErr w:type="spellEnd"/>
-      <w:r>
-        <w:rPr>
-          <w:lang w:val="ru-RU"/>
-        </w:rPr>
-        <w:t xml:space="preserve"> для </w:t>
-      </w:r>
-      <w:proofErr w:type="spellStart"/>
-      <w:r>
-        <w:rPr>
-          <w:lang w:val="ru-RU"/>
-        </w:rPr>
-        <w:t>роботи</w:t>
-      </w:r>
-      <w:proofErr w:type="spellEnd"/>
-      <w:r>
-        <w:rPr>
-          <w:lang w:val="ru-RU"/>
-        </w:rPr>
-        <w:t xml:space="preserve"> з </w:t>
-      </w:r>
-      <w:r>
-        <w:t>OpenGL</w:t>
-      </w:r>
-      <w:r>
-        <w:rPr>
-          <w:lang w:val="ru-RU"/>
-        </w:rPr>
-        <w:t xml:space="preserve">, </w:t>
-      </w:r>
-      <w:proofErr w:type="spellStart"/>
-      <w:r>
-        <w:rPr>
-          <w:lang w:val="ru-RU"/>
-        </w:rPr>
-        <w:t>що</w:t>
-      </w:r>
-      <w:proofErr w:type="spellEnd"/>
-      <w:r>
-        <w:rPr>
-          <w:lang w:val="ru-RU"/>
-        </w:rPr>
-        <w:t xml:space="preserve"> </w:t>
-      </w:r>
-      <w:proofErr w:type="spellStart"/>
-      <w:r>
-        <w:rPr>
-          <w:lang w:val="ru-RU"/>
-        </w:rPr>
-        <w:t>забезпечує</w:t>
-      </w:r>
-      <w:proofErr w:type="spellEnd"/>
-      <w:r>
-        <w:rPr>
-          <w:lang w:val="ru-RU"/>
-        </w:rPr>
-        <w:t xml:space="preserve"> </w:t>
-      </w:r>
-      <w:proofErr w:type="spellStart"/>
-      <w:r>
-        <w:rPr>
-          <w:lang w:val="ru-RU"/>
-        </w:rPr>
-        <w:t>низькорівневий</w:t>
-      </w:r>
-      <w:proofErr w:type="spellEnd"/>
-      <w:r>
-        <w:rPr>
-          <w:lang w:val="ru-RU"/>
-        </w:rPr>
-        <w:t xml:space="preserve"> доступ до </w:t>
-      </w:r>
-      <w:proofErr w:type="spellStart"/>
-      <w:r>
-        <w:rPr>
-          <w:lang w:val="ru-RU"/>
-        </w:rPr>
-        <w:t>графічного</w:t>
-      </w:r>
-      <w:proofErr w:type="spellEnd"/>
-      <w:r>
-        <w:rPr>
-          <w:lang w:val="ru-RU"/>
-        </w:rPr>
-        <w:t xml:space="preserve"> </w:t>
-      </w:r>
-      <w:proofErr w:type="spellStart"/>
-      <w:r>
-        <w:rPr>
-          <w:lang w:val="ru-RU"/>
-        </w:rPr>
-        <w:t>апаратного</w:t>
-      </w:r>
-      <w:proofErr w:type="spellEnd"/>
-      <w:r>
-        <w:rPr>
-          <w:lang w:val="ru-RU"/>
-        </w:rPr>
-        <w:t xml:space="preserve"> </w:t>
-      </w:r>
-      <w:proofErr w:type="spellStart"/>
-      <w:r>
-        <w:rPr>
-          <w:lang w:val="ru-RU"/>
-        </w:rPr>
-        <w:t>забезпечення</w:t>
-      </w:r>
-      <w:proofErr w:type="spellEnd"/>
-      <w:r>
-        <w:rPr>
-          <w:lang w:val="ru-RU"/>
-        </w:rPr>
-        <w:t xml:space="preserve">. Вона </w:t>
-      </w:r>
-      <w:proofErr w:type="spellStart"/>
-      <w:r>
-        <w:rPr>
-          <w:lang w:val="ru-RU"/>
-        </w:rPr>
-        <w:t>дозволяє</w:t>
-      </w:r>
-      <w:proofErr w:type="spellEnd"/>
-      <w:r>
-        <w:rPr>
-          <w:lang w:val="ru-RU"/>
-        </w:rPr>
-        <w:t xml:space="preserve"> </w:t>
-      </w:r>
-      <w:proofErr w:type="spellStart"/>
-      <w:r>
-        <w:rPr>
-          <w:lang w:val="ru-RU"/>
-        </w:rPr>
-        <w:lastRenderedPageBreak/>
-        <w:t>створювати</w:t>
-      </w:r>
-      <w:proofErr w:type="spellEnd"/>
-      <w:r>
-        <w:rPr>
-          <w:lang w:val="ru-RU"/>
-        </w:rPr>
-        <w:t xml:space="preserve"> </w:t>
-      </w:r>
-      <w:proofErr w:type="spellStart"/>
-      <w:r>
-        <w:rPr>
-          <w:lang w:val="ru-RU"/>
-        </w:rPr>
-        <w:t>ефективну</w:t>
-      </w:r>
-      <w:proofErr w:type="spellEnd"/>
-      <w:r>
-        <w:rPr>
-          <w:lang w:val="ru-RU"/>
-        </w:rPr>
-        <w:t xml:space="preserve"> </w:t>
-      </w:r>
-      <w:proofErr w:type="spellStart"/>
-      <w:r>
-        <w:rPr>
-          <w:lang w:val="ru-RU"/>
-        </w:rPr>
-        <w:t>графіку</w:t>
-      </w:r>
-      <w:proofErr w:type="spellEnd"/>
-      <w:r>
-        <w:rPr>
-          <w:lang w:val="ru-RU"/>
-        </w:rPr>
-        <w:t xml:space="preserve"> </w:t>
-      </w:r>
-      <w:proofErr w:type="spellStart"/>
-      <w:r>
-        <w:rPr>
-          <w:lang w:val="ru-RU"/>
-        </w:rPr>
-        <w:t>завдяки</w:t>
-      </w:r>
-      <w:proofErr w:type="spellEnd"/>
-      <w:r>
-        <w:rPr>
-          <w:lang w:val="ru-RU"/>
-        </w:rPr>
-        <w:t xml:space="preserve"> </w:t>
-      </w:r>
-      <w:proofErr w:type="spellStart"/>
-      <w:r>
-        <w:rPr>
-          <w:lang w:val="ru-RU"/>
-        </w:rPr>
-        <w:t>використанню</w:t>
-      </w:r>
-      <w:proofErr w:type="spellEnd"/>
-      <w:r>
-        <w:rPr>
-          <w:lang w:val="ru-RU"/>
-        </w:rPr>
-        <w:t xml:space="preserve"> </w:t>
-      </w:r>
-      <w:r>
-        <w:t>API</w:t>
-      </w:r>
-      <w:r>
-        <w:rPr>
-          <w:lang w:val="ru-RU"/>
-        </w:rPr>
-        <w:t xml:space="preserve"> </w:t>
-      </w:r>
-      <w:r>
-        <w:t>OpenGL</w:t>
-      </w:r>
-      <w:r>
-        <w:rPr>
-          <w:lang w:val="ru-RU"/>
-        </w:rPr>
-        <w:t xml:space="preserve">, а також </w:t>
-      </w:r>
-      <w:proofErr w:type="spellStart"/>
-      <w:r>
-        <w:rPr>
-          <w:lang w:val="ru-RU"/>
-        </w:rPr>
-        <w:t>включає</w:t>
-      </w:r>
-      <w:proofErr w:type="spellEnd"/>
-      <w:r>
-        <w:rPr>
-          <w:lang w:val="ru-RU"/>
-        </w:rPr>
-        <w:t xml:space="preserve"> </w:t>
-      </w:r>
-      <w:proofErr w:type="spellStart"/>
-      <w:r>
-        <w:rPr>
-          <w:lang w:val="ru-RU"/>
-        </w:rPr>
-        <w:t>підтримку</w:t>
-      </w:r>
-      <w:proofErr w:type="spellEnd"/>
-      <w:r>
-        <w:rPr>
-          <w:lang w:val="ru-RU"/>
-        </w:rPr>
-        <w:t xml:space="preserve"> </w:t>
-      </w:r>
-      <w:proofErr w:type="spellStart"/>
-      <w:r>
-        <w:rPr>
-          <w:lang w:val="ru-RU"/>
-        </w:rPr>
-        <w:t>роботи</w:t>
-      </w:r>
-      <w:proofErr w:type="spellEnd"/>
-      <w:r>
-        <w:rPr>
-          <w:lang w:val="ru-RU"/>
-        </w:rPr>
-        <w:t xml:space="preserve"> з </w:t>
-      </w:r>
-      <w:proofErr w:type="spellStart"/>
-      <w:r>
-        <w:rPr>
-          <w:lang w:val="ru-RU"/>
-        </w:rPr>
-        <w:t>вікнами</w:t>
-      </w:r>
-      <w:proofErr w:type="spellEnd"/>
-      <w:r>
-        <w:rPr>
-          <w:lang w:val="ru-RU"/>
-        </w:rPr>
-        <w:t xml:space="preserve">, </w:t>
-      </w:r>
-      <w:proofErr w:type="spellStart"/>
-      <w:r>
-        <w:rPr>
-          <w:lang w:val="ru-RU"/>
-        </w:rPr>
-        <w:t>клавіатурою</w:t>
-      </w:r>
-      <w:proofErr w:type="spellEnd"/>
-      <w:r>
-        <w:rPr>
-          <w:lang w:val="ru-RU"/>
-        </w:rPr>
-        <w:t xml:space="preserve"> та </w:t>
-      </w:r>
-      <w:proofErr w:type="spellStart"/>
-      <w:r>
-        <w:rPr>
-          <w:lang w:val="ru-RU"/>
-        </w:rPr>
-        <w:t>мишею</w:t>
-      </w:r>
-      <w:proofErr w:type="spellEnd"/>
-      <w:r>
-        <w:rPr>
-          <w:lang w:val="ru-RU"/>
-        </w:rPr>
-        <w:t>.</w:t>
-      </w:r>
-    </w:p>
-    <w:p>
-      <w:pPr>
-        <w:pStyle w:val="MyStyle"/>
-        <w:rPr>
-          <w:lang w:val="uk-UA"/>
-        </w:rPr>
-      </w:pPr>
-      <w:r>
-        <w:rPr>
-          <w:rStyle w:val="Strong"/>
-        </w:rPr>
-        <w:t>ImGui</w:t>
-      </w:r>
-      <w:r>
-        <w:rPr>
-          <w:rStyle w:val="Strong"/>
-          <w:lang w:val="ru-RU"/>
-        </w:rPr>
-        <w:t>.</w:t>
-      </w:r>
-      <w:r>
-        <w:rPr>
-          <w:rStyle w:val="Strong"/>
-        </w:rPr>
-        <w:t>NET</w:t>
-      </w:r>
-      <w:r>
-        <w:rPr>
-          <w:lang w:val="ru-RU"/>
-        </w:rPr>
-        <w:t xml:space="preserve"> – </w:t>
-      </w:r>
-      <w:proofErr w:type="spellStart"/>
-      <w:r>
-        <w:rPr>
-          <w:lang w:val="ru-RU"/>
-        </w:rPr>
-        <w:t>це</w:t>
-      </w:r>
-      <w:proofErr w:type="spellEnd"/>
-      <w:r>
-        <w:rPr>
-          <w:lang w:val="ru-RU"/>
-        </w:rPr>
-        <w:t xml:space="preserve"> </w:t>
-      </w:r>
-      <w:proofErr w:type="spellStart"/>
-      <w:r>
-        <w:rPr>
-          <w:lang w:val="ru-RU"/>
-        </w:rPr>
-        <w:t>обгортка</w:t>
-      </w:r>
-      <w:proofErr w:type="spellEnd"/>
-      <w:r>
-        <w:rPr>
-          <w:lang w:val="ru-RU"/>
-        </w:rPr>
-        <w:t xml:space="preserve"> для </w:t>
-      </w:r>
-      <w:proofErr w:type="spellStart"/>
-      <w:r>
-        <w:rPr>
-          <w:lang w:val="ru-RU"/>
-        </w:rPr>
-        <w:t>бібліотеки</w:t>
-      </w:r>
-      <w:proofErr w:type="spellEnd"/>
-      <w:r>
-        <w:rPr>
-          <w:lang w:val="ru-RU"/>
-        </w:rPr>
-        <w:t xml:space="preserve"> </w:t>
-      </w:r>
-      <w:r>
-        <w:t>ImGui</w:t>
-      </w:r>
-      <w:r>
-        <w:rPr>
-          <w:lang w:val="ru-RU"/>
-        </w:rPr>
-        <w:t xml:space="preserve"> (</w:t>
-      </w:r>
-      <w:r>
-        <w:t>Immediate</w:t>
-      </w:r>
-      <w:r>
-        <w:rPr>
-          <w:lang w:val="ru-RU"/>
-        </w:rPr>
-        <w:t xml:space="preserve"> </w:t>
-      </w:r>
-      <w:r>
-        <w:t>Mode</w:t>
-      </w:r>
-      <w:r>
-        <w:rPr>
-          <w:lang w:val="ru-RU"/>
-        </w:rPr>
-        <w:t xml:space="preserve"> </w:t>
-      </w:r>
-      <w:r>
-        <w:t>GUI</w:t>
-      </w:r>
-      <w:r>
-        <w:rPr>
-          <w:lang w:val="ru-RU"/>
-        </w:rPr>
-        <w:t xml:space="preserve">) на </w:t>
-      </w:r>
-      <w:r>
-        <w:t>C</w:t>
-      </w:r>
-      <w:r>
-        <w:rPr>
-          <w:lang w:val="ru-RU"/>
-        </w:rPr>
-        <w:t xml:space="preserve">#. Вона </w:t>
-      </w:r>
-      <w:proofErr w:type="spellStart"/>
-      <w:r>
-        <w:rPr>
-          <w:lang w:val="ru-RU"/>
-        </w:rPr>
-        <w:t>забезпечує</w:t>
-      </w:r>
-      <w:proofErr w:type="spellEnd"/>
-      <w:r>
-        <w:rPr>
-          <w:lang w:val="ru-RU"/>
-        </w:rPr>
-        <w:t xml:space="preserve"> </w:t>
-      </w:r>
-      <w:proofErr w:type="spellStart"/>
-      <w:r>
-        <w:rPr>
-          <w:lang w:val="ru-RU"/>
-        </w:rPr>
-        <w:t>швидке</w:t>
-      </w:r>
-      <w:proofErr w:type="spellEnd"/>
-      <w:r>
-        <w:rPr>
-          <w:lang w:val="ru-RU"/>
-        </w:rPr>
-        <w:t xml:space="preserve"> </w:t>
-      </w:r>
-      <w:proofErr w:type="spellStart"/>
-      <w:r>
-        <w:rPr>
-          <w:lang w:val="ru-RU"/>
-        </w:rPr>
-        <w:t>створення</w:t>
-      </w:r>
-      <w:proofErr w:type="spellEnd"/>
-      <w:r>
-        <w:rPr>
-          <w:lang w:val="ru-RU"/>
-        </w:rPr>
-        <w:t xml:space="preserve"> </w:t>
-      </w:r>
-      <w:proofErr w:type="spellStart"/>
-      <w:r>
-        <w:rPr>
-          <w:lang w:val="ru-RU"/>
-        </w:rPr>
-        <w:t>графічного</w:t>
-      </w:r>
-      <w:proofErr w:type="spellEnd"/>
-      <w:r>
-        <w:rPr>
-          <w:lang w:val="ru-RU"/>
-        </w:rPr>
-        <w:t xml:space="preserve"> </w:t>
-      </w:r>
-      <w:proofErr w:type="spellStart"/>
-      <w:r>
-        <w:rPr>
-          <w:lang w:val="ru-RU"/>
-        </w:rPr>
-        <w:t>інтерфейсу</w:t>
-      </w:r>
-      <w:proofErr w:type="spellEnd"/>
-      <w:r>
-        <w:rPr>
-          <w:lang w:val="ru-RU"/>
-        </w:rPr>
-        <w:t xml:space="preserve"> </w:t>
-      </w:r>
-      <w:proofErr w:type="spellStart"/>
-      <w:r>
-        <w:rPr>
-          <w:lang w:val="ru-RU"/>
-        </w:rPr>
-        <w:t>користувача</w:t>
-      </w:r>
-      <w:proofErr w:type="spellEnd"/>
-      <w:r>
-        <w:rPr>
-          <w:lang w:val="ru-RU"/>
-        </w:rPr>
-        <w:t xml:space="preserve"> (</w:t>
-      </w:r>
-      <w:r>
-        <w:t>GUI</w:t>
-      </w:r>
-      <w:r>
-        <w:rPr>
-          <w:lang w:val="ru-RU"/>
-        </w:rPr>
-        <w:t xml:space="preserve">), де </w:t>
-      </w:r>
-      <w:proofErr w:type="spellStart"/>
-      <w:r>
-        <w:rPr>
-          <w:lang w:val="ru-RU"/>
-        </w:rPr>
-        <w:t>кожен</w:t>
-      </w:r>
-      <w:proofErr w:type="spellEnd"/>
-      <w:r>
-        <w:rPr>
-          <w:lang w:val="ru-RU"/>
-        </w:rPr>
-        <w:t xml:space="preserve"> кадр </w:t>
-      </w:r>
-      <w:proofErr w:type="spellStart"/>
-      <w:r>
-        <w:rPr>
-          <w:lang w:val="ru-RU"/>
-        </w:rPr>
-        <w:t>виконується</w:t>
-      </w:r>
-      <w:proofErr w:type="spellEnd"/>
-      <w:r>
-        <w:rPr>
-          <w:lang w:val="ru-RU"/>
-        </w:rPr>
-        <w:t xml:space="preserve"> </w:t>
-      </w:r>
-      <w:proofErr w:type="spellStart"/>
-      <w:r>
-        <w:rPr>
-          <w:lang w:val="ru-RU"/>
-        </w:rPr>
-        <w:t>безпосередньо</w:t>
-      </w:r>
-      <w:proofErr w:type="spellEnd"/>
-      <w:r>
-        <w:rPr>
-          <w:lang w:val="ru-RU"/>
-        </w:rPr>
-        <w:t xml:space="preserve">, </w:t>
-      </w:r>
-      <w:proofErr w:type="spellStart"/>
-      <w:r>
-        <w:rPr>
-          <w:lang w:val="ru-RU"/>
-        </w:rPr>
-        <w:t>що</w:t>
-      </w:r>
-      <w:proofErr w:type="spellEnd"/>
-      <w:r>
-        <w:rPr>
-          <w:lang w:val="ru-RU"/>
-        </w:rPr>
-        <w:t xml:space="preserve"> </w:t>
-      </w:r>
-      <w:proofErr w:type="spellStart"/>
-      <w:r>
-        <w:rPr>
-          <w:lang w:val="ru-RU"/>
-        </w:rPr>
-        <w:t>спрощує</w:t>
-      </w:r>
-      <w:proofErr w:type="spellEnd"/>
-      <w:r>
-        <w:rPr>
-          <w:lang w:val="ru-RU"/>
-        </w:rPr>
-        <w:t xml:space="preserve"> </w:t>
-      </w:r>
-      <w:proofErr w:type="spellStart"/>
-      <w:r>
-        <w:rPr>
-          <w:lang w:val="ru-RU"/>
-        </w:rPr>
-        <w:t>інтерактивність</w:t>
-      </w:r>
-      <w:proofErr w:type="spellEnd"/>
-      <w:r>
-        <w:rPr>
-          <w:lang w:val="ru-RU"/>
-        </w:rPr>
-        <w:t xml:space="preserve"> і </w:t>
-      </w:r>
-      <w:proofErr w:type="spellStart"/>
-      <w:r>
-        <w:rPr>
-          <w:lang w:val="ru-RU"/>
-        </w:rPr>
-        <w:t>дозволяє</w:t>
-      </w:r>
-      <w:proofErr w:type="spellEnd"/>
-      <w:r>
-        <w:rPr>
-          <w:lang w:val="ru-RU"/>
-        </w:rPr>
-        <w:t xml:space="preserve"> динамічно </w:t>
-      </w:r>
-      <w:proofErr w:type="spellStart"/>
-      <w:r>
-        <w:rPr>
-          <w:lang w:val="ru-RU"/>
-        </w:rPr>
-        <w:t>змінювати</w:t>
-      </w:r>
-      <w:proofErr w:type="spellEnd"/>
-      <w:r>
-        <w:rPr>
-          <w:lang w:val="ru-RU"/>
-        </w:rPr>
-        <w:t xml:space="preserve"> </w:t>
-      </w:r>
-      <w:proofErr w:type="spellStart"/>
-      <w:r>
-        <w:rPr>
-          <w:lang w:val="ru-RU"/>
-        </w:rPr>
-        <w:t>інтерфейс</w:t>
-      </w:r>
-      <w:proofErr w:type="spellEnd"/>
-      <w:r>
-        <w:rPr>
-          <w:lang w:val="ru-RU"/>
-        </w:rPr>
-        <w:t xml:space="preserve"> </w:t>
-      </w:r>
-      <w:proofErr w:type="spellStart"/>
-      <w:r>
-        <w:rPr>
-          <w:lang w:val="ru-RU"/>
-        </w:rPr>
-        <w:t>під</w:t>
-      </w:r>
-      <w:proofErr w:type="spellEnd"/>
-      <w:r>
-        <w:rPr>
-          <w:lang w:val="ru-RU"/>
-        </w:rPr>
-        <w:t xml:space="preserve"> час </w:t>
-      </w:r>
-      <w:proofErr w:type="spellStart"/>
-      <w:r>
-        <w:rPr>
-          <w:lang w:val="ru-RU"/>
-        </w:rPr>
-        <w:t>роботи</w:t>
-      </w:r>
-      <w:proofErr w:type="spellEnd"/>
-      <w:r>
-        <w:rPr>
-          <w:lang w:val="ru-RU"/>
-        </w:rPr>
-        <w:t xml:space="preserve"> </w:t>
-      </w:r>
-      <w:proofErr w:type="spellStart"/>
-      <w:r>
-        <w:rPr>
-          <w:lang w:val="ru-RU"/>
-        </w:rPr>
-        <w:t>програми</w:t>
-      </w:r>
-      <w:proofErr w:type="spellEnd"/>
-      <w:r>
-        <w:rPr>
-          <w:lang w:val="ru-RU"/>
-        </w:rPr>
-        <w:t>.</w:t>
-      </w:r>
-    </w:p>
-    <w:p>
-      <w:pPr>
-        <w:pStyle w:val="MyStyle"/>
-        <w:rPr>
-          <w:lang w:val="uk-UA"/>
-        </w:rPr>
-      </w:pPr>
-    </w:p>
-    <w:p>
-      <w:pPr>
-        <w:pStyle w:val="MyStyle"/>
-        <w:rPr>
-          <w:lang w:val="uk-UA"/>
-        </w:rPr>
-      </w:pPr>
-      <w:r>
-        <w:rPr>
-          <w:lang w:val="uk-UA"/>
-        </w:rPr>
-        <w:t>Елементи управління, їх властивості та методи:</w:t>
-      </w:r>
-    </w:p>
-    <w:p>
-      <w:pPr>
-        <w:pStyle w:val="MyStyle"/>
-        <w:rPr>
-          <w:lang w:val="uk-UA"/>
-        </w:rPr>
-      </w:pPr>
-      <w:r>
-        <w:rPr>
-          <w:lang w:val="uk-UA"/>
-        </w:rPr>
-        <w:t>У програмі було реалізовано такі основні елементи управління:</w:t>
-      </w:r>
-    </w:p>
-    <w:p>
-      <w:pPr>
-        <w:pStyle w:val="MyStyle"/>
-        <w:rPr>
-          <w:lang w:val="uk-UA"/>
-        </w:rPr>
-      </w:pPr>
-    </w:p>
-    <w:p>
-      <w:pPr>
-        <w:pStyle w:val="MyStyle"/>
-        <w:rPr>
-          <w:lang w:val="uk-UA"/>
-        </w:rPr>
-      </w:pPr>
-      <w:r>
-        <w:rPr>
-          <w:lang w:val="uk-UA"/>
-        </w:rPr>
-        <w:t xml:space="preserve">    </w:t>
-      </w:r>
-      <w:r>
-        <w:t>Button</w:t>
-      </w:r>
-      <w:r>
-        <w:rPr>
-          <w:lang w:val="uk-UA"/>
-        </w:rPr>
-        <w:t>:</w:t>
-      </w:r>
-    </w:p>
-    <w:p>
-      <w:pPr>
-        <w:pStyle w:val="MyStyle"/>
-        <w:rPr>
-          <w:lang w:val="uk-UA"/>
-        </w:rPr>
-      </w:pPr>
-      <w:r>
-        <w:rPr>
-          <w:lang w:val="uk-UA"/>
-        </w:rPr>
-        <w:t xml:space="preserve">    Властивості: текст, розмір.</w:t>
-      </w:r>
-    </w:p>
-    <w:p>
-      <w:pPr>
-        <w:pStyle w:val="MyStyle"/>
-        <w:rPr>
-          <w:lang w:val="uk-UA"/>
-        </w:rPr>
-      </w:pPr>
-      <w:r>
-        <w:rPr>
-          <w:lang w:val="uk-UA"/>
-        </w:rPr>
-        <w:t xml:space="preserve">    </w:t>
-      </w:r>
-      <w:r>
-        <w:rPr>
-          <w:lang w:val="uk-UA"/>
-        </w:rPr>
-        <w:t xml:space="preserve">Дає можливість змінювати значення типу </w:t>
-      </w:r>
-      <w:r>
-        <w:t>int</w:t>
-      </w:r>
-    </w:p>
-    <w:p>
-      <w:pPr>
-        <w:pStyle w:val="MyStyle"/>
-        <w:rPr>
-          <w:lang w:val="uk-UA"/>
-        </w:rPr>
-      </w:pPr>
-    </w:p>
-    <w:p>
-      <w:pPr>
-        <w:pStyle w:val="MyStyle"/>
-        <w:rPr>
-          <w:lang w:val="ru-RU"/>
-        </w:rPr>
-      </w:pPr>
-      <w:r>
-        <w:rPr>
-          <w:lang w:val="uk-UA"/>
-        </w:rPr>
-        <w:t xml:space="preserve">    </w:t>
-      </w:r>
-      <w:proofErr w:type="spellStart"/>
-      <w:r>
-        <w:t>InputInt</w:t>
-      </w:r>
-      <w:proofErr w:type="spellEnd"/>
-      <w:r>
-        <w:rPr>
-          <w:lang w:val="ru-RU"/>
-        </w:rPr>
-        <w:t>:</w:t>
-      </w:r>
-    </w:p>
-    <w:p>
-      <w:pPr>
-        <w:pStyle w:val="MyStyle"/>
-        <w:rPr>
-          <w:lang w:val="ru-RU"/>
-        </w:rPr>
-      </w:pPr>
-      <w:r>
-        <w:rPr>
-          <w:lang w:val="ru-RU"/>
-        </w:rPr>
-        <w:t xml:space="preserve">    </w:t>
-      </w:r>
-      <w:proofErr w:type="spellStart"/>
-      <w:r>
-        <w:rPr>
-          <w:lang w:val="ru-RU"/>
-        </w:rPr>
-        <w:t>Властивості</w:t>
-      </w:r>
-      <w:proofErr w:type="spellEnd"/>
-      <w:r>
-        <w:rPr>
-          <w:lang w:val="ru-RU"/>
-        </w:rPr>
-        <w:t xml:space="preserve">: крок, </w:t>
-      </w:r>
-      <w:proofErr w:type="spellStart"/>
-      <w:r>
-        <w:rPr>
-          <w:lang w:val="ru-RU"/>
-        </w:rPr>
-        <w:t>поточне</w:t>
-      </w:r>
-      <w:proofErr w:type="spellEnd"/>
-      <w:r>
-        <w:rPr>
-          <w:lang w:val="ru-RU"/>
-        </w:rPr>
-        <w:t xml:space="preserve"> </w:t>
-      </w:r>
-      <w:proofErr w:type="spellStart"/>
-      <w:r>
-        <w:rPr>
-          <w:lang w:val="ru-RU"/>
-        </w:rPr>
-        <w:t>значення</w:t>
-      </w:r>
-      <w:proofErr w:type="spellEnd"/>
-      <w:r>
-        <w:rPr>
-          <w:lang w:val="ru-RU"/>
-        </w:rPr>
-        <w:t>.</w:t>
-      </w:r>
-    </w:p>
-    <w:p>
-      <w:pPr>
-        <w:pStyle w:val="MyStyle"/>
-        <w:rPr>
-          <w:rFonts w:ascii="Segoe UI Symbol" w:hAnsi="Segoe UI Symbol" w:cs="Segoe UI Symbol"/>
-          <w:lang w:val="ru-RU"/>
-        </w:rPr>
-      </w:pPr>
-      <w:r>
-        <w:rPr>
-          <w:lang w:val="ru-RU"/>
-        </w:rPr>
-        <w:t xml:space="preserve">    </w:t>
-      </w:r>
-      <w:r>
-        <w:rPr>
-          <w:lang w:val="uk-UA"/>
-        </w:rPr>
-        <w:t xml:space="preserve">Дає можливість змінювати значення типу </w:t>
-      </w:r>
-      <w:r>
-        <w:t>int</w:t>
-      </w:r>
-      <w:r>
-        <w:rPr>
-          <w:lang w:val="ru-RU"/>
-        </w:rPr>
-        <w:t xml:space="preserve"> </w:t>
-      </w:r>
-      <w:r>
-        <w:rPr>
-          <w:lang w:val="uk-UA"/>
-        </w:rPr>
-        <w:t xml:space="preserve">введенням його з клавіатури або кнопками </w:t>
-      </w:r>
-      <w:r>
-        <w:rPr>
-          <w:rFonts w:ascii="Segoe UI Symbol" w:hAnsi="Segoe UI Symbol" w:cs="Segoe UI Symbol"/>
-          <w:lang w:val="uk-UA"/>
-        </w:rPr>
-        <w:t>⮝</w:t>
-      </w:r>
-      <w:r>
-        <w:rPr>
-          <w:rFonts w:ascii="Segoe UI Symbol" w:hAnsi="Segoe UI Symbol" w:cs="Segoe UI Symbol"/>
-          <w:lang w:val="ru-RU"/>
-        </w:rPr>
-        <w:t>|</w:t>
-      </w:r>
-      <w:r>
-        <w:rPr>
-          <w:rFonts w:ascii="Segoe UI Symbol" w:hAnsi="Segoe UI Symbol" w:cs="Segoe UI Symbol"/>
-          <w:lang w:val="uk-UA"/>
-        </w:rPr>
-        <w:t>⮟</w:t>
-      </w:r>
-    </w:p>
-    <w:p>
-      <w:pPr>
-        <w:pStyle w:val="MyStyle"/>
-        <w:rPr>
-          <w:lang w:val="ru-RU"/>
-        </w:rPr>
-      </w:pPr>
-    </w:p>
-    <w:p>
-      <w:pPr>
-        <w:pStyle w:val="MyStyle"/>
-        <w:rPr>
-          <w:lang w:val="ru-RU"/>
-        </w:rPr>
-      </w:pPr>
-      <w:r>
-        <w:rPr>
-          <w:lang w:val="uk-UA"/>
-        </w:rPr>
-        <w:t xml:space="preserve">    </w:t>
-      </w:r>
-      <w:proofErr w:type="spellStart"/>
-      <w:r>
-        <w:t>InputDouble</w:t>
-      </w:r>
-      <w:proofErr w:type="spellEnd"/>
-      <w:r>
-        <w:rPr>
-          <w:lang w:val="ru-RU"/>
-        </w:rPr>
-        <w:t>:</w:t>
-      </w:r>
-    </w:p>
-    <w:p>
-      <w:pPr>
-        <w:pStyle w:val="MyStyle"/>
-        <w:rPr>
-          <w:lang w:val="ru-RU"/>
-        </w:rPr>
-      </w:pPr>
-      <w:r>
-        <w:rPr>
-          <w:lang w:val="ru-RU"/>
-        </w:rPr>
-        <w:t xml:space="preserve">    </w:t>
-      </w:r>
-      <w:proofErr w:type="spellStart"/>
-      <w:r>
-        <w:rPr>
-          <w:lang w:val="ru-RU"/>
-        </w:rPr>
-        <w:t>Властивості</w:t>
-      </w:r>
-      <w:proofErr w:type="spellEnd"/>
-      <w:r>
-        <w:rPr>
-          <w:lang w:val="ru-RU"/>
-        </w:rPr>
-        <w:t xml:space="preserve">: крок, </w:t>
-      </w:r>
-      <w:proofErr w:type="spellStart"/>
-      <w:r>
-        <w:rPr>
-          <w:lang w:val="ru-RU"/>
-        </w:rPr>
-        <w:t>поточне</w:t>
-      </w:r>
-      <w:proofErr w:type="spellEnd"/>
-      <w:r>
-        <w:rPr>
-          <w:lang w:val="ru-RU"/>
-        </w:rPr>
-        <w:t xml:space="preserve"> </w:t>
-      </w:r>
-      <w:proofErr w:type="spellStart"/>
-      <w:r>
-        <w:rPr>
-          <w:lang w:val="ru-RU"/>
-        </w:rPr>
-        <w:t>значення</w:t>
-      </w:r>
-      <w:proofErr w:type="spellEnd"/>
-      <w:r>
-        <w:rPr>
-          <w:lang w:val="ru-RU"/>
-        </w:rPr>
-        <w:t>.</w:t>
-      </w:r>
-    </w:p>
-    <w:p>
-      <w:pPr>
-        <w:pStyle w:val="MyStyle"/>
-      </w:pPr>
-      <w:r>
-        <w:rPr>
-          <w:lang w:val="ru-RU"/>
-        </w:rPr>
-        <w:t xml:space="preserve">    </w:t>
-      </w:r>
-      <w:r>
-        <w:rPr>
-          <w:lang w:val="uk-UA"/>
-        </w:rPr>
-        <w:t xml:space="preserve">Дає можливість змінювати значення типу </w:t>
-      </w:r>
-      <w:r>
-        <w:t>double</w:t>
-      </w:r>
-      <w:r>
-        <w:rPr>
-          <w:lang w:val="ru-RU"/>
-        </w:rPr>
-        <w:t xml:space="preserve"> </w:t>
-      </w:r>
-      <w:r>
-        <w:rPr>
-          <w:lang w:val="uk-UA"/>
-        </w:rPr>
-        <w:t xml:space="preserve">введенням його з клавіатури або кнопками </w:t>
-      </w:r>
-      <w:r>
-        <w:rPr>
-          <w:rFonts w:ascii="Segoe UI Symbol" w:hAnsi="Segoe UI Symbol" w:cs="Segoe UI Symbol"/>
-          <w:lang w:val="uk-UA"/>
-        </w:rPr>
-        <w:t>⮝</w:t>
-      </w:r>
-      <w:r>
-        <w:rPr>
-          <w:rFonts w:ascii="Segoe UI Symbol" w:hAnsi="Segoe UI Symbol" w:cs="Segoe UI Symbol"/>
-          <w:lang w:val="ru-RU"/>
-        </w:rPr>
-        <w:t>|</w:t>
-      </w:r>
-      <w:r>
-        <w:rPr>
-          <w:rFonts w:ascii="Segoe UI Symbol" w:hAnsi="Segoe UI Symbol" w:cs="Segoe UI Symbol"/>
-          <w:lang w:val="uk-UA"/>
-        </w:rPr>
-        <w:t>⮟</w:t>
-      </w:r>
-    </w:p>
-    <w:p>
-      <w:pPr>
-        <w:rPr>
-          <w:lang w:val="en-US"/>
-        </w:rPr>
-      </w:pPr>
-    </w:p>
-    <w:p>
-      <w:pPr>
-        <w:rPr>
-          <w:lang w:val="en-US"/>
-        </w:rPr>
-      </w:pPr>
-    </w:p>
-    <w:p>
-      <w:pPr>
-        <w:pStyle w:val="Heading2"/>
-      </w:pPr>
-      <w:bookmarkStart w:id="5" w:name="_Toc185259380"/>
-      <w:r>
-        <w:rPr>
-          <w:lang w:val="en-US"/>
-        </w:rPr>
-        <w:t>Програмно-апаратн</w:t>
-      </w:r>
-      <w:r>
-        <w:t>і вимоги</w:t>
-      </w:r>
-      <w:bookmarkEnd w:id="5"/>
+        <w:t xml:space="preserve"> 10</w:t>
+      </w:r>
+      <w:r>
+        <w:rPr>
+          <w:lang w:val="uk-UA"/>
+        </w:rPr>
+        <w:t xml:space="preserve"> і вище</w:t>
+      </w:r>
     </w:p>
     <w:p>
       <w:pPr>
         <w:pStyle w:val="MyStyle"/>
         <w:numPr>
           <w:ilvl w:val="0"/>
-          <w:numId w:val="14"/>
+          <w:numId w:val="18"/>
         </w:numPr>
         <w:rPr>
           <w:lang w:val="uk-UA"/>
@@ -3604,7 +2810,22 @@
         <w:rPr>
           <w:lang w:val="uk-UA"/>
         </w:rPr>
-        <w:t>Роздільна здатність монітору: 1600 х 900</w:t>
+        <w:t xml:space="preserve">Роздільна здатність монітору: 1920 </w:t>
+      </w:r>
+      <w:r>
+        <w:t>x</w:t>
+      </w:r>
+      <w:r>
+        <w:rPr>
+          <w:lang w:val="ru-UA"/>
+        </w:rPr>
+        <w:t xml:space="preserve"> </w:t>
+      </w:r>
+      <w:r>
+        <w:rPr>
+          <w:lang w:val="uk-UA"/>
+        </w:rPr>
+        <w:t>1080</w:t>
       </w:r>
     </w:p>
     <w:p>
@@ -3612,10 +2833,10 @@
         <w:pStyle w:val="MyStyle"/>
         <w:numPr>
           <w:ilvl w:val="0"/>
-          <w:numId w:val="14"/>
+          <w:numId w:val="18"/>
         </w:numPr>
         <w:rPr>
-          <w:lang w:val="ru-RU"/>
+          <w:lang w:val="uk-UA"/>
         </w:rPr>
       </w:pPr>
       <w:r>
@@ -3625,52 +2846,28 @@
         <w:t xml:space="preserve">Процесор: </w:t>
       </w:r>
       <w:r>
-        <w:t>intel</w:t>
-      </w:r>
-      <w:r>
-        <w:rPr>
-          <w:lang w:val="ru-RU"/>
-        </w:rPr>
-        <w:t xml:space="preserve"> </w:t>
-      </w:r>
-      <w:r>
-        <w:t>i</w:t>
-      </w:r>
-      <w:r>
-        <w:rPr>
-          <w:lang w:val="uk-UA"/>
-        </w:rPr>
-        <w:t>5</w:t>
-      </w:r>
-      <w:r>
-        <w:rPr>
-          <w:lang w:val="ru-RU"/>
-        </w:rPr>
-        <w:t xml:space="preserve"> </w:t>
-      </w:r>
-      <w:r>
-        <w:rPr>
-          <w:lang w:val="uk-UA"/>
-        </w:rPr>
-        <w:t>42</w:t>
-      </w:r>
-      <w:r>
-        <w:rPr>
-          <w:lang w:val="ru-RU"/>
-        </w:rPr>
-        <w:t xml:space="preserve">00 </w:t>
-      </w:r>
-      <w:r>
-        <w:rPr>
-          <w:lang w:val="uk-UA"/>
-        </w:rPr>
-        <w:t>( на слабших процесорах не перевіряв</w:t>
-      </w:r>
-      <w:r>
-        <w:rPr>
-          <w:lang w:val="uk-UA"/>
-        </w:rPr>
-        <w:t xml:space="preserve"> )</w:t>
+        <w:t xml:space="preserve">intel </w:t>
+      </w:r>
+      <w:r>
+        <w:t xml:space="preserve">(i3 i5 i7) </w:t>
+      </w:r>
+      <w:r>
+        <w:t>8</w:t>
+      </w:r>
+      <w:r>
+        <w:rPr>
+          <w:vertAlign w:val="superscript"/>
+        </w:rPr>
+        <w:t>th</w:t>
+      </w:r>
+      <w:r>
+        <w:t xml:space="preserve"> gen</w:t>
+      </w:r>
+      <w:r>
+        <w:rPr>
+          <w:lang w:val="uk-UA"/>
+        </w:rPr>
+        <w:t xml:space="preserve"> і краще</w:t>
       </w:r>
     </w:p>
     <w:p>
@@ -3678,7 +2875,7 @@
         <w:pStyle w:val="MyStyle"/>
         <w:numPr>
           <w:ilvl w:val="0"/>
-          <w:numId w:val="14"/>
+          <w:numId w:val="18"/>
         </w:numPr>
         <w:rPr>
           <w:lang w:val="uk-UA"/>
@@ -3691,19 +2888,28 @@
         <w:t xml:space="preserve">Графічний процесор: </w:t>
       </w:r>
       <w:r>
-        <w:rPr>
-          <w:lang w:val="uk-UA"/>
-        </w:rPr>
-        <w:t xml:space="preserve">з підтримкою </w:t>
-      </w:r>
-      <w:r>
-        <w:t>OpenGL</w:t>
+        <w:t>NVIDIA</w:t>
       </w:r>
       <w:r>
         <w:rPr>
           <w:lang w:val="ru-RU"/>
         </w:rPr>
-        <w:t xml:space="preserve"> 3</w:t>
+        <w:t xml:space="preserve"> </w:t>
+      </w:r>
+      <w:r>
+        <w:t>GTX</w:t>
+      </w:r>
+      <w:r>
+        <w:rPr>
+          <w:lang w:val="ru-RU"/>
+        </w:rPr>
+        <w:t>440</w:t>
+      </w:r>
+      <w:r>
+        <w:rPr>
+          <w:lang w:val="uk-UA"/>
+        </w:rPr>
+        <w:t xml:space="preserve"> і кращі</w:t>
       </w:r>
     </w:p>
     <w:p>
@@ -3711,7 +2917,7 @@
         <w:pStyle w:val="MyStyle"/>
         <w:numPr>
           <w:ilvl w:val="0"/>
-          <w:numId w:val="14"/>
+          <w:numId w:val="18"/>
         </w:numPr>
         <w:rPr>
           <w:lang w:val="uk-UA"/>
@@ -3721,37 +2927,70 @@
         <w:rPr>
           <w:lang w:val="uk-UA"/>
         </w:rPr>
+        <w:t>Оперативна пам</w:t>
+      </w:r>
+      <w:r>
+        <w:rPr>
+          <w:lang w:val="uk-UA"/>
+        </w:rPr>
+        <w:t xml:space="preserve">’ять: </w:t>
+      </w:r>
+      <w:r>
+        <w:rPr>
+          <w:lang w:val="uk-UA"/>
+        </w:rPr>
+        <w:t>8</w:t>
+      </w:r>
+      <w:r>
+        <w:t xml:space="preserve"> </w:t>
+      </w:r>
+      <w:r>
+        <w:t>GB</w:t>
+      </w:r>
+    </w:p>
+    <w:p>
+      <w:pPr>
+        <w:spacing w:line="259" w:lineRule="auto"/>
+        <w:ind w:firstLine="0"/>
+        <w:jc w:val="left"/>
+        <w:rPr>
+          <w:szCs w:val="28"/>
+          <w:lang w:val="ru-RU"/>
+        </w:rPr>
+      </w:pPr>
+      <w:r>
+        <w:br w:type="page"/>
+      </w:r>
+    </w:p>
+    <w:p>
+      <w:pPr>
+        <w:pStyle w:val="Heading2"/>
+      </w:pPr>
+      <w:bookmarkStart w:id="6" w:name="_Toc185535616"/>
+      <w:r>
         <w:lastRenderedPageBreak/>
-        <w:t>Оперативна пам’ять: 1</w:t>
-      </w:r>
-      <w:r>
-        <w:t xml:space="preserve"> GB</w:t>
-      </w:r>
+        <w:t>Комплектація програми</w:t>
+      </w:r>
+      <w:bookmarkEnd w:id="6"/>
     </w:p>
     <w:p>
       <w:pPr>
         <w:pStyle w:val="MyStyle"/>
-        <w:rPr>
-          <w:lang w:val="uk-UA"/>
-        </w:rPr>
-      </w:pPr>
-    </w:p>
-    <w:p>
-      <w:pPr>
-        <w:pStyle w:val="Heading2"/>
-      </w:pPr>
-      <w:bookmarkStart w:id="6" w:name="_Toc185259381"/>
-      <w:r>
-        <w:t>Комплектація програми</w:t>
-      </w:r>
-      <w:bookmarkEnd w:id="6"/>
-    </w:p>
-    <w:p>
-      <w:pPr>
-        <w:pStyle w:val="MyStyle"/>
-      </w:pPr>
-      <w:r>
-        <w:t>У комплектацію входять лише:</w:t>
+      </w:pPr>
+      <w:r>
+        <w:rPr>
+          <w:lang w:val="uk-UA"/>
+        </w:rPr>
+        <w:t xml:space="preserve">До складу </w:t>
+      </w:r>
+      <w:r>
+        <w:rPr>
+          <w:lang w:val="uk-UA"/>
+        </w:rPr>
+        <w:t>програми входять</w:t>
+      </w:r>
+      <w:r>
+        <w:t>:</w:t>
       </w:r>
     </w:p>
     <w:p>
@@ -3801,10 +3040,25 @@
     </w:p>
     <w:p>
       <w:pPr>
+        <w:spacing w:line="259" w:lineRule="auto"/>
+        <w:ind w:firstLine="0"/>
+        <w:jc w:val="left"/>
+        <w:rPr>
+          <w:szCs w:val="28"/>
+          <w:lang w:val="en-US"/>
+        </w:rPr>
+      </w:pPr>
+      <w:r>
+        <w:br w:type="page"/>
+      </w:r>
+    </w:p>
+    <w:p>
+      <w:pPr>
         <w:pStyle w:val="Heading2"/>
       </w:pPr>
-      <w:bookmarkStart w:id="7" w:name="_Toc185259382"/>
-      <w:r>
+      <w:bookmarkStart w:id="7" w:name="_Toc185535617"/>
+      <w:r>
+        <w:lastRenderedPageBreak/>
         <w:t>Використані програмні засоби</w:t>
       </w:r>
       <w:bookmarkEnd w:id="7"/>
@@ -3876,20 +3130,86 @@
     </w:p>
     <w:p>
       <w:pPr>
+        <w:spacing w:line="259" w:lineRule="auto"/>
+        <w:ind w:firstLine="0"/>
+        <w:jc w:val="left"/>
+        <w:rPr>
+          <w:lang w:val="en-US"/>
+        </w:rPr>
+      </w:pPr>
+      <w:r>
+        <w:rPr>
+          <w:lang w:val="en-US"/>
+        </w:rPr>
+        <w:br w:type="page"/>
+      </w:r>
+    </w:p>
+    <w:p>
+      <w:pPr>
         <w:pStyle w:val="Heading1"/>
       </w:pPr>
-      <w:bookmarkStart w:id="8" w:name="_Toc185259383"/>
-      <w:r>
+      <w:bookmarkStart w:id="8" w:name="_Toc185535618"/>
+      <w:r>
+        <w:lastRenderedPageBreak/>
         <w:t>ВИСНОВКИ</w:t>
       </w:r>
       <w:bookmarkEnd w:id="8"/>
     </w:p>
     <w:p>
       <w:pPr>
+        <w:spacing w:line="259" w:lineRule="auto"/>
+        <w:ind w:firstLine="0"/>
+        <w:jc w:val="left"/>
+      </w:pPr>
+      <w:r>
+        <w:rPr>
+          <w:lang w:val="en-US"/>
+        </w:rPr>
+        <w:t>32x32x32</w:t>
+      </w:r>
+      <w:r>
+        <w:t xml:space="preserve"> поріг перколяції 10.6</w:t>
+      </w:r>
+      <w:r>
+        <w:t>9</w:t>
+      </w:r>
+      <w:r>
+        <w:t>%</w:t>
+      </w:r>
+    </w:p>
+    <w:p>
+      <w:pPr>
+        <w:spacing w:line="259" w:lineRule="auto"/>
+        <w:ind w:firstLine="0"/>
+        <w:jc w:val="left"/>
+      </w:pPr>
+    </w:p>
+    <w:p>
+      <w:pPr>
+        <w:spacing w:line="259" w:lineRule="auto"/>
+        <w:ind w:firstLine="0"/>
+        <w:jc w:val="left"/>
+        <w:rPr>
+          <w:rFonts w:asciiTheme="majorHAnsi" w:eastAsiaTheme="majorEastAsia" w:hAnsiTheme="majorHAnsi" w:cstheme="majorBidi"/>
+          <w:sz w:val="40"/>
+          <w:szCs w:val="40"/>
+          <w:lang w:val="en-US"/>
+        </w:rPr>
+      </w:pPr>
+      <w:r>
+        <w:t>ОСНОВНІ РЕЗУЛЬТАТИ</w:t>
+      </w:r>
+      <w:r>
+        <w:br w:type="page"/>
+      </w:r>
+    </w:p>
+    <w:p>
+      <w:pPr>
         <w:pStyle w:val="Heading1"/>
       </w:pPr>
-      <w:bookmarkStart w:id="9" w:name="_Toc185259384"/>
-      <w:r>
+      <w:bookmarkStart w:id="9" w:name="_Toc185535619"/>
+      <w:r>
+        <w:lastRenderedPageBreak/>
         <w:t>ДЖЕРЕЛА ІНФОРМАЦІЇ</w:t>
       </w:r>
       <w:bookmarkEnd w:id="9"/>
@@ -3907,7 +3227,7 @@
           <w:u w:val="single"/>
         </w:rPr>
       </w:pPr>
-      <w:hyperlink r:id="rId5" w:history="1">
+      <w:hyperlink r:id="rId7" w:history="1">
         <w:r>
           <w:rPr>
             <w:rStyle w:val="Hyperlink"/>
@@ -3930,7 +3250,7 @@
           <w:lang w:val="uk-UA"/>
         </w:rPr>
       </w:pPr>
-      <w:hyperlink r:id="rId6" w:history="1">
+      <w:hyperlink r:id="rId8" w:history="1">
         <w:r>
           <w:rPr>
             <w:rStyle w:val="Hyperlink"/>
@@ -3954,7 +3274,7 @@
           <w:lang w:val="uk-UA"/>
         </w:rPr>
       </w:pPr>
-      <w:hyperlink r:id="rId7" w:history="1">
+      <w:hyperlink r:id="rId9" w:history="1">
         <w:r>
           <w:rPr>
             <w:rStyle w:val="Hyperlink"/>
@@ -4019,7 +3339,7 @@
 </file>
 
 <file path=word/numbering.xml><?xml version="1.0" encoding="utf-8"?>
-<w:numbering xmlns:wpc="http://schemas.microsoft.com/office/word/2010/wordprocessingCanvas" xmlns:cx="http://schemas.microsoft.com/office/drawing/2014/chartex" xmlns:cx1="http://schemas.microsoft.com/office/drawing/2015/9/8/chartex" xmlns:cx2="http://schemas.microsoft.com/office/drawing/2015/10/21/chartex" xmlns:cx3="http://schemas.microsoft.com/office/drawing/2016/5/9/chartex" xmlns:cx4="http://schemas.microsoft.com/office/drawing/2016/5/10/chartex" xmlns:cx5="http://schemas.microsoft.com/office/drawing/2016/5/11/chartex" xmlns:cx6="http://schemas.microsoft.com/office/drawing/2016/5/12/chartex" xmlns:cx7="http://schemas.microsoft.com/office/drawing/2016/5/13/chartex" xmlns:cx8="http://schemas.microsoft.com/office/drawing/2016/5/14/chartex" xmlns:mc="http://schemas.openxmlformats.org/markup-compatibility/2006" xmlns:aink="http://schemas.microsoft.com/office/drawing/2016/ink" xmlns:am3d="http://schemas.microsoft.com/office/drawing/2017/model3d" xmlns:o="urn:schemas-microsoft-com:office:office" xmlns:oel="http://schemas.microsoft.com/office/2019/extlst" xmlns:r="http://schemas.openxmlformats.org/officeDocument/2006/relationships" xmlns:m="http://schemas.openxmlformats.org/officeDocument/2006/math" xmlns:v="urn:schemas-microsoft-com:vml" xmlns:wp14="http://schemas.microsoft.com/office/word/2010/wordprocessingDrawing" xmlns:wp="http://schemas.openxmlformats.org/drawingml/2006/wordprocessingDrawing" xmlns:w10="urn:schemas-microsoft-com:office:word" xmlns:w="http://schemas.openxmlformats.org/wordprocessingml/2006/main" xmlns:w14="http://schemas.microsoft.com/office/word/2010/wordml" xmlns:w15="http://schemas.microsoft.com/office/word/2012/wordml" xmlns:w16cex="http://schemas.microsoft.com/office/word/2018/wordml/cex" xmlns:w16cid="http://schemas.microsoft.com/office/word/2016/wordml/cid" xmlns:w16="http://schemas.microsoft.com/office/word/2018/wordml" xmlns:w16du="http://schemas.microsoft.com/office/word/2023/wordml/word16du" xmlns:w16sdtdh="http://schemas.microsoft.com/office/word/2020/wordml/sdtdatahash" xmlns:w16se="http://schemas.microsoft.com/office/word/2015/wordml/symex" xmlns:wpg="http://schemas.microsoft.com/office/word/2010/wordprocessingGroup" xmlns:wpi="http://schemas.microsoft.com/office/word/2010/wordprocessingInk" xmlns:wne="http://schemas.microsoft.com/office/word/2006/wordml" xmlns:wps="http://schemas.microsoft.com/office/word/2010/wordprocessingShape" mc:Ignorable="w14 w15 w16se w16cid w16 w16cex w16sdtdh w16du wp14">
+<w:numbering xmlns:wpc="http://schemas.microsoft.com/office/word/2010/wordprocessingCanvas" xmlns:cx="http://schemas.microsoft.com/office/drawing/2014/chartex" xmlns:cx1="http://schemas.microsoft.com/office/drawing/2015/9/8/chartex" xmlns:cx2="http://schemas.microsoft.com/office/drawing/2015/10/21/chartex" xmlns:cx3="http://schemas.microsoft.com/office/drawing/2016/5/9/chartex" xmlns:cx4="http://schemas.microsoft.com/office/drawing/2016/5/10/chartex" xmlns:cx5="http://schemas.microsoft.com/office/drawing/2016/5/11/chartex" xmlns:cx6="http://schemas.microsoft.com/office/drawing/2016/5/12/chartex" xmlns:cx7="http://schemas.microsoft.com/office/drawing/2016/5/13/chartex" xmlns:cx8="http://schemas.microsoft.com/office/drawing/2016/5/14/chartex" xmlns:mc="http://schemas.openxmlformats.org/markup-compatibility/2006" xmlns:aink="http://schemas.microsoft.com/office/drawing/2016/ink" xmlns:am3d="http://schemas.microsoft.com/office/drawing/2017/model3d" xmlns:o="urn:schemas-microsoft-com:office:office" xmlns:oel="http://schemas.microsoft.com/office/2019/extlst" xmlns:r="http://schemas.openxmlformats.org/officeDocument/2006/relationships" xmlns:m="http://schemas.openxmlformats.org/officeDocument/2006/math" xmlns:v="urn:schemas-microsoft-com:vml" xmlns:wp14="http://schemas.microsoft.com/office/word/2010/wordprocessingDrawing" xmlns:wp="http://schemas.openxmlformats.org/drawingml/2006/wordprocessingDrawing" xmlns:w10="urn:schemas-microsoft-com:office:word" xmlns:w="http://schemas.openxmlformats.org/wordprocessingml/2006/main" xmlns:w14="http://schemas.microsoft.com/office/word/2010/wordml" xmlns:w15="http://schemas.microsoft.com/office/word/2012/wordml" xmlns:w16cex="http://schemas.microsoft.com/office/word/2018/wordml/cex" xmlns:w16cid="http://schemas.microsoft.com/office/word/2016/wordml/cid" xmlns:w16="http://schemas.microsoft.com/office/word/2018/wordml" xmlns:w16du="http://schemas.microsoft.com/office/word/2023/wordml/word16du" xmlns:w16sdtdh="http://schemas.microsoft.com/office/word/2020/wordml/sdtdatahash" xmlns:w16sdtfl="http://schemas.microsoft.com/office/word/2024/wordml/sdtformatlock" xmlns:w16se="http://schemas.microsoft.com/office/word/2015/wordml/symex" xmlns:wpg="http://schemas.microsoft.com/office/word/2010/wordprocessingGroup" xmlns:wpi="http://schemas.microsoft.com/office/word/2010/wordprocessingInk" xmlns:wne="http://schemas.microsoft.com/office/word/2006/wordml" xmlns:wps="http://schemas.microsoft.com/office/word/2010/wordprocessingShape" mc:Ignorable="w14 w15 w16se w16cid w16 w16cex w16sdtdh w16sdtfl w16du wp14">
   <w:abstractNum w:abstractNumId="0" w15:restartNumberingAfterBreak="0">
     <w:nsid w:val="02482E82"/>
     <w:multiLevelType w:val="multilevel"/>
@@ -4470,6 +3790,119 @@
     </w:lvl>
   </w:abstractNum>
   <w:abstractNum w:abstractNumId="4" w15:restartNumberingAfterBreak="0">
+    <w:nsid w:val="1C3E2DEC"/>
+    <w:multiLevelType w:val="hybridMultilevel"/>
+    <w:tmpl w:val="F3CC7976"/>
+    <w:lvl w:ilvl="0" w:tplc="04220001">
+      <w:start w:val="1"/>
+      <w:numFmt w:val="bullet"/>
+      <w:lvlText w:val=""/>
+      <w:lvlJc w:val="left"/>
+      <w:pPr>
+        <w:ind w:left="720" w:hanging="360"/>
+      </w:pPr>
+      <w:rPr>
+        <w:rFonts w:ascii="Symbol" w:hAnsi="Symbol" w:hint="default"/>
+      </w:rPr>
+    </w:lvl>
+    <w:lvl w:ilvl="1" w:tplc="04220003" w:tentative="1">
+      <w:start w:val="1"/>
+      <w:numFmt w:val="bullet"/>
+      <w:lvlText w:val="o"/>
+      <w:lvlJc w:val="left"/>
+      <w:pPr>
+        <w:ind w:left="1440" w:hanging="360"/>
+      </w:pPr>
+      <w:rPr>
+        <w:rFonts w:ascii="Courier New" w:hAnsi="Courier New" w:cs="Courier New" w:hint="default"/>
+      </w:rPr>
+    </w:lvl>
+    <w:lvl w:ilvl="2" w:tplc="04220005" w:tentative="1">
+      <w:start w:val="1"/>
+      <w:numFmt w:val="bullet"/>
+      <w:lvlText w:val=""/>
+      <w:lvlJc w:val="left"/>
+      <w:pPr>
+        <w:ind w:left="2160" w:hanging="360"/>
+      </w:pPr>
+      <w:rPr>
+        <w:rFonts w:ascii="Wingdings" w:hAnsi="Wingdings" w:hint="default"/>
+      </w:rPr>
+    </w:lvl>
+    <w:lvl w:ilvl="3" w:tplc="04220001" w:tentative="1">
+      <w:start w:val="1"/>
+      <w:numFmt w:val="bullet"/>
+      <w:lvlText w:val=""/>
+      <w:lvlJc w:val="left"/>
+      <w:pPr>
+        <w:ind w:left="2880" w:hanging="360"/>
+      </w:pPr>
+      <w:rPr>
+        <w:rFonts w:ascii="Symbol" w:hAnsi="Symbol" w:hint="default"/>
+      </w:rPr>
+    </w:lvl>
+    <w:lvl w:ilvl="4" w:tplc="04220003" w:tentative="1">
+      <w:start w:val="1"/>
+      <w:numFmt w:val="bullet"/>
+      <w:lvlText w:val="o"/>
+      <w:lvlJc w:val="left"/>
+      <w:pPr>
+        <w:ind w:left="3600" w:hanging="360"/>
+      </w:pPr>
+      <w:rPr>
+        <w:rFonts w:ascii="Courier New" w:hAnsi="Courier New" w:cs="Courier New" w:hint="default"/>
+      </w:rPr>
+    </w:lvl>
+    <w:lvl w:ilvl="5" w:tplc="04220005" w:tentative="1">
+      <w:start w:val="1"/>
+      <w:numFmt w:val="bullet"/>
+      <w:lvlText w:val=""/>
+      <w:lvlJc w:val="left"/>
+      <w:pPr>
+        <w:ind w:left="4320" w:hanging="360"/>
+      </w:pPr>
+      <w:rPr>
+        <w:rFonts w:ascii="Wingdings" w:hAnsi="Wingdings" w:hint="default"/>
+      </w:rPr>
+    </w:lvl>
+    <w:lvl w:ilvl="6" w:tplc="04220001" w:tentative="1">
+      <w:start w:val="1"/>
+      <w:numFmt w:val="bullet"/>
+      <w:lvlText w:val=""/>
+      <w:lvlJc w:val="left"/>
+      <w:pPr>
+        <w:ind w:left="5040" w:hanging="360"/>
+      </w:pPr>
+      <w:rPr>
+        <w:rFonts w:ascii="Symbol" w:hAnsi="Symbol" w:hint="default"/>
+      </w:rPr>
+    </w:lvl>
+    <w:lvl w:ilvl="7" w:tplc="04220003" w:tentative="1">
+      <w:start w:val="1"/>
+      <w:numFmt w:val="bullet"/>
+      <w:lvlText w:val="o"/>
+      <w:lvlJc w:val="left"/>
+      <w:pPr>
+        <w:ind w:left="5760" w:hanging="360"/>
+      </w:pPr>
+      <w:rPr>
+        <w:rFonts w:ascii="Courier New" w:hAnsi="Courier New" w:cs="Courier New" w:hint="default"/>
+      </w:rPr>
+    </w:lvl>
+    <w:lvl w:ilvl="8" w:tplc="04220005" w:tentative="1">
+      <w:start w:val="1"/>
+      <w:numFmt w:val="bullet"/>
+      <w:lvlText w:val=""/>
+      <w:lvlJc w:val="left"/>
+      <w:pPr>
+        <w:ind w:left="6480" w:hanging="360"/>
+      </w:pPr>
+      <w:rPr>
+        <w:rFonts w:ascii="Wingdings" w:hAnsi="Wingdings" w:hint="default"/>
+      </w:rPr>
+    </w:lvl>
+  </w:abstractNum>
+  <w:abstractNum w:abstractNumId="5" w15:restartNumberingAfterBreak="0">
     <w:nsid w:val="23A7784A"/>
     <w:multiLevelType w:val="multilevel"/>
     <w:tmpl w:val="2754351A"/>
@@ -4582,7 +4015,7 @@
       </w:pPr>
     </w:lvl>
   </w:abstractNum>
-  <w:abstractNum w:abstractNumId="5" w15:restartNumberingAfterBreak="0">
+  <w:abstractNum w:abstractNumId="6" w15:restartNumberingAfterBreak="0">
     <w:nsid w:val="240622ED"/>
     <w:multiLevelType w:val="hybridMultilevel"/>
     <w:tmpl w:val="23200B6E"/>
@@ -4695,7 +4128,7 @@
       </w:rPr>
     </w:lvl>
   </w:abstractNum>
-  <w:abstractNum w:abstractNumId="6" w15:restartNumberingAfterBreak="0">
+  <w:abstractNum w:abstractNumId="7" w15:restartNumberingAfterBreak="0">
     <w:nsid w:val="303C2ECD"/>
     <w:multiLevelType w:val="hybridMultilevel"/>
     <w:tmpl w:val="4DDAF88E"/>
@@ -4808,7 +4241,7 @@
       </w:rPr>
     </w:lvl>
   </w:abstractNum>
-  <w:abstractNum w:abstractNumId="7" w15:restartNumberingAfterBreak="0">
+  <w:abstractNum w:abstractNumId="8" w15:restartNumberingAfterBreak="0">
     <w:nsid w:val="33256061"/>
     <w:multiLevelType w:val="hybridMultilevel"/>
     <w:tmpl w:val="44422C62"/>
@@ -4921,7 +4354,120 @@
       </w:rPr>
     </w:lvl>
   </w:abstractNum>
-  <w:abstractNum w:abstractNumId="8" w15:restartNumberingAfterBreak="0">
+  <w:abstractNum w:abstractNumId="9" w15:restartNumberingAfterBreak="0">
+    <w:nsid w:val="38723E1F"/>
+    <w:multiLevelType w:val="hybridMultilevel"/>
+    <w:tmpl w:val="B5ECA466"/>
+    <w:lvl w:ilvl="0" w:tplc="04220001">
+      <w:start w:val="1"/>
+      <w:numFmt w:val="bullet"/>
+      <w:lvlText w:val=""/>
+      <w:lvlJc w:val="left"/>
+      <w:pPr>
+        <w:ind w:left="1080" w:hanging="360"/>
+      </w:pPr>
+      <w:rPr>
+        <w:rFonts w:ascii="Symbol" w:hAnsi="Symbol" w:hint="default"/>
+      </w:rPr>
+    </w:lvl>
+    <w:lvl w:ilvl="1" w:tplc="04220003" w:tentative="1">
+      <w:start w:val="1"/>
+      <w:numFmt w:val="bullet"/>
+      <w:lvlText w:val="o"/>
+      <w:lvlJc w:val="left"/>
+      <w:pPr>
+        <w:ind w:left="1800" w:hanging="360"/>
+      </w:pPr>
+      <w:rPr>
+        <w:rFonts w:ascii="Courier New" w:hAnsi="Courier New" w:cs="Courier New" w:hint="default"/>
+      </w:rPr>
+    </w:lvl>
+    <w:lvl w:ilvl="2" w:tplc="04220005" w:tentative="1">
+      <w:start w:val="1"/>
+      <w:numFmt w:val="bullet"/>
+      <w:lvlText w:val=""/>
+      <w:lvlJc w:val="left"/>
+      <w:pPr>
+        <w:ind w:left="2520" w:hanging="360"/>
+      </w:pPr>
+      <w:rPr>
+        <w:rFonts w:ascii="Wingdings" w:hAnsi="Wingdings" w:hint="default"/>
+      </w:rPr>
+    </w:lvl>
+    <w:lvl w:ilvl="3" w:tplc="04220001" w:tentative="1">
+      <w:start w:val="1"/>
+      <w:numFmt w:val="bullet"/>
+      <w:lvlText w:val=""/>
+      <w:lvlJc w:val="left"/>
+      <w:pPr>
+        <w:ind w:left="3240" w:hanging="360"/>
+      </w:pPr>
+      <w:rPr>
+        <w:rFonts w:ascii="Symbol" w:hAnsi="Symbol" w:hint="default"/>
+      </w:rPr>
+    </w:lvl>
+    <w:lvl w:ilvl="4" w:tplc="04220003" w:tentative="1">
+      <w:start w:val="1"/>
+      <w:numFmt w:val="bullet"/>
+      <w:lvlText w:val="o"/>
+      <w:lvlJc w:val="left"/>
+      <w:pPr>
+        <w:ind w:left="3960" w:hanging="360"/>
+      </w:pPr>
+      <w:rPr>
+        <w:rFonts w:ascii="Courier New" w:hAnsi="Courier New" w:cs="Courier New" w:hint="default"/>
+      </w:rPr>
+    </w:lvl>
+    <w:lvl w:ilvl="5" w:tplc="04220005" w:tentative="1">
+      <w:start w:val="1"/>
+      <w:numFmt w:val="bullet"/>
+      <w:lvlText w:val=""/>
+      <w:lvlJc w:val="left"/>
+      <w:pPr>
+        <w:ind w:left="4680" w:hanging="360"/>
+      </w:pPr>
+      <w:rPr>
+        <w:rFonts w:ascii="Wingdings" w:hAnsi="Wingdings" w:hint="default"/>
+      </w:rPr>
+    </w:lvl>
+    <w:lvl w:ilvl="6" w:tplc="04220001" w:tentative="1">
+      <w:start w:val="1"/>
+      <w:numFmt w:val="bullet"/>
+      <w:lvlText w:val=""/>
+      <w:lvlJc w:val="left"/>
+      <w:pPr>
+        <w:ind w:left="5400" w:hanging="360"/>
+      </w:pPr>
+      <w:rPr>
+        <w:rFonts w:ascii="Symbol" w:hAnsi="Symbol" w:hint="default"/>
+      </w:rPr>
+    </w:lvl>
+    <w:lvl w:ilvl="7" w:tplc="04220003" w:tentative="1">
+      <w:start w:val="1"/>
+      <w:numFmt w:val="bullet"/>
+      <w:lvlText w:val="o"/>
+      <w:lvlJc w:val="left"/>
+      <w:pPr>
+        <w:ind w:left="6120" w:hanging="360"/>
+      </w:pPr>
+      <w:rPr>
+        <w:rFonts w:ascii="Courier New" w:hAnsi="Courier New" w:cs="Courier New" w:hint="default"/>
+      </w:rPr>
+    </w:lvl>
+    <w:lvl w:ilvl="8" w:tplc="04220005" w:tentative="1">
+      <w:start w:val="1"/>
+      <w:numFmt w:val="bullet"/>
+      <w:lvlText w:val=""/>
+      <w:lvlJc w:val="left"/>
+      <w:pPr>
+        <w:ind w:left="6840" w:hanging="360"/>
+      </w:pPr>
+      <w:rPr>
+        <w:rFonts w:ascii="Wingdings" w:hAnsi="Wingdings" w:hint="default"/>
+      </w:rPr>
+    </w:lvl>
+  </w:abstractNum>
+  <w:abstractNum w:abstractNumId="10" w15:restartNumberingAfterBreak="0">
     <w:nsid w:val="3BA31150"/>
     <w:multiLevelType w:val="multilevel"/>
     <w:tmpl w:val="99AE3AA2"/>
@@ -5070,7 +4616,7 @@
       </w:rPr>
     </w:lvl>
   </w:abstractNum>
-  <w:abstractNum w:abstractNumId="9" w15:restartNumberingAfterBreak="0">
+  <w:abstractNum w:abstractNumId="11" w15:restartNumberingAfterBreak="0">
     <w:nsid w:val="3CE54C2C"/>
     <w:multiLevelType w:val="multilevel"/>
     <w:tmpl w:val="FE30376E"/>
@@ -5219,7 +4765,120 @@
       </w:rPr>
     </w:lvl>
   </w:abstractNum>
-  <w:abstractNum w:abstractNumId="10" w15:restartNumberingAfterBreak="0">
+  <w:abstractNum w:abstractNumId="12" w15:restartNumberingAfterBreak="0">
+    <w:nsid w:val="41BA4519"/>
+    <w:multiLevelType w:val="hybridMultilevel"/>
+    <w:tmpl w:val="2EC0E84E"/>
+    <w:lvl w:ilvl="0" w:tplc="04220001">
+      <w:start w:val="1"/>
+      <w:numFmt w:val="bullet"/>
+      <w:lvlText w:val=""/>
+      <w:lvlJc w:val="left"/>
+      <w:pPr>
+        <w:ind w:left="720" w:hanging="360"/>
+      </w:pPr>
+      <w:rPr>
+        <w:rFonts w:ascii="Symbol" w:hAnsi="Symbol" w:hint="default"/>
+      </w:rPr>
+    </w:lvl>
+    <w:lvl w:ilvl="1" w:tplc="04220003" w:tentative="1">
+      <w:start w:val="1"/>
+      <w:numFmt w:val="bullet"/>
+      <w:lvlText w:val="o"/>
+      <w:lvlJc w:val="left"/>
+      <w:pPr>
+        <w:ind w:left="1440" w:hanging="360"/>
+      </w:pPr>
+      <w:rPr>
+        <w:rFonts w:ascii="Courier New" w:hAnsi="Courier New" w:cs="Courier New" w:hint="default"/>
+      </w:rPr>
+    </w:lvl>
+    <w:lvl w:ilvl="2" w:tplc="04220005" w:tentative="1">
+      <w:start w:val="1"/>
+      <w:numFmt w:val="bullet"/>
+      <w:lvlText w:val=""/>
+      <w:lvlJc w:val="left"/>
+      <w:pPr>
+        <w:ind w:left="2160" w:hanging="360"/>
+      </w:pPr>
+      <w:rPr>
+        <w:rFonts w:ascii="Wingdings" w:hAnsi="Wingdings" w:hint="default"/>
+      </w:rPr>
+    </w:lvl>
+    <w:lvl w:ilvl="3" w:tplc="04220001" w:tentative="1">
+      <w:start w:val="1"/>
+      <w:numFmt w:val="bullet"/>
+      <w:lvlText w:val=""/>
+      <w:lvlJc w:val="left"/>
+      <w:pPr>
+        <w:ind w:left="2880" w:hanging="360"/>
+      </w:pPr>
+      <w:rPr>
+        <w:rFonts w:ascii="Symbol" w:hAnsi="Symbol" w:hint="default"/>
+      </w:rPr>
+    </w:lvl>
+    <w:lvl w:ilvl="4" w:tplc="04220003" w:tentative="1">
+      <w:start w:val="1"/>
+      <w:numFmt w:val="bullet"/>
+      <w:lvlText w:val="o"/>
+      <w:lvlJc w:val="left"/>
+      <w:pPr>
+        <w:ind w:left="3600" w:hanging="360"/>
+      </w:pPr>
+      <w:rPr>
+        <w:rFonts w:ascii="Courier New" w:hAnsi="Courier New" w:cs="Courier New" w:hint="default"/>
+      </w:rPr>
+    </w:lvl>
+    <w:lvl w:ilvl="5" w:tplc="04220005" w:tentative="1">
+      <w:start w:val="1"/>
+      <w:numFmt w:val="bullet"/>
+      <w:lvlText w:val=""/>
+      <w:lvlJc w:val="left"/>
+      <w:pPr>
+        <w:ind w:left="4320" w:hanging="360"/>
+      </w:pPr>
+      <w:rPr>
+        <w:rFonts w:ascii="Wingdings" w:hAnsi="Wingdings" w:hint="default"/>
+      </w:rPr>
+    </w:lvl>
+    <w:lvl w:ilvl="6" w:tplc="04220001" w:tentative="1">
+      <w:start w:val="1"/>
+      <w:numFmt w:val="bullet"/>
+      <w:lvlText w:val=""/>
+      <w:lvlJc w:val="left"/>
+      <w:pPr>
+        <w:ind w:left="5040" w:hanging="360"/>
+      </w:pPr>
+      <w:rPr>
+        <w:rFonts w:ascii="Symbol" w:hAnsi="Symbol" w:hint="default"/>
+      </w:rPr>
+    </w:lvl>
+    <w:lvl w:ilvl="7" w:tplc="04220003" w:tentative="1">
+      <w:start w:val="1"/>
+      <w:numFmt w:val="bullet"/>
+      <w:lvlText w:val="o"/>
+      <w:lvlJc w:val="left"/>
+      <w:pPr>
+        <w:ind w:left="5760" w:hanging="360"/>
+      </w:pPr>
+      <w:rPr>
+        <w:rFonts w:ascii="Courier New" w:hAnsi="Courier New" w:cs="Courier New" w:hint="default"/>
+      </w:rPr>
+    </w:lvl>
+    <w:lvl w:ilvl="8" w:tplc="04220005" w:tentative="1">
+      <w:start w:val="1"/>
+      <w:numFmt w:val="bullet"/>
+      <w:lvlText w:val=""/>
+      <w:lvlJc w:val="left"/>
+      <w:pPr>
+        <w:ind w:left="6480" w:hanging="360"/>
+      </w:pPr>
+      <w:rPr>
+        <w:rFonts w:ascii="Wingdings" w:hAnsi="Wingdings" w:hint="default"/>
+      </w:rPr>
+    </w:lvl>
+  </w:abstractNum>
+  <w:abstractNum w:abstractNumId="13" w15:restartNumberingAfterBreak="0">
     <w:nsid w:val="43F018E8"/>
     <w:multiLevelType w:val="hybridMultilevel"/>
     <w:tmpl w:val="790C4D48"/>
@@ -5332,7 +4991,7 @@
       </w:rPr>
     </w:lvl>
   </w:abstractNum>
-  <w:abstractNum w:abstractNumId="11" w15:restartNumberingAfterBreak="0">
+  <w:abstractNum w:abstractNumId="14" w15:restartNumberingAfterBreak="0">
     <w:nsid w:val="54FB56E0"/>
     <w:multiLevelType w:val="multilevel"/>
     <w:tmpl w:val="4D9A72EA"/>
@@ -5481,7 +5140,120 @@
       </w:rPr>
     </w:lvl>
   </w:abstractNum>
-  <w:abstractNum w:abstractNumId="12" w15:restartNumberingAfterBreak="0">
+  <w:abstractNum w:abstractNumId="15" w15:restartNumberingAfterBreak="0">
+    <w:nsid w:val="60F56AB3"/>
+    <w:multiLevelType w:val="hybridMultilevel"/>
+    <w:tmpl w:val="51606862"/>
+    <w:lvl w:ilvl="0" w:tplc="04220001">
+      <w:start w:val="1"/>
+      <w:numFmt w:val="bullet"/>
+      <w:lvlText w:val=""/>
+      <w:lvlJc w:val="left"/>
+      <w:pPr>
+        <w:ind w:left="1429" w:hanging="360"/>
+      </w:pPr>
+      <w:rPr>
+        <w:rFonts w:ascii="Symbol" w:hAnsi="Symbol" w:hint="default"/>
+      </w:rPr>
+    </w:lvl>
+    <w:lvl w:ilvl="1" w:tplc="04220003" w:tentative="1">
+      <w:start w:val="1"/>
+      <w:numFmt w:val="bullet"/>
+      <w:lvlText w:val="o"/>
+      <w:lvlJc w:val="left"/>
+      <w:pPr>
+        <w:ind w:left="2149" w:hanging="360"/>
+      </w:pPr>
+      <w:rPr>
+        <w:rFonts w:ascii="Courier New" w:hAnsi="Courier New" w:cs="Courier New" w:hint="default"/>
+      </w:rPr>
+    </w:lvl>
+    <w:lvl w:ilvl="2" w:tplc="04220005" w:tentative="1">
+      <w:start w:val="1"/>
+      <w:numFmt w:val="bullet"/>
+      <w:lvlText w:val=""/>
+      <w:lvlJc w:val="left"/>
+      <w:pPr>
+        <w:ind w:left="2869" w:hanging="360"/>
+      </w:pPr>
+      <w:rPr>
+        <w:rFonts w:ascii="Wingdings" w:hAnsi="Wingdings" w:hint="default"/>
+      </w:rPr>
+    </w:lvl>
+    <w:lvl w:ilvl="3" w:tplc="04220001" w:tentative="1">
+      <w:start w:val="1"/>
+      <w:numFmt w:val="bullet"/>
+      <w:lvlText w:val=""/>
+      <w:lvlJc w:val="left"/>
+      <w:pPr>
+        <w:ind w:left="3589" w:hanging="360"/>
+      </w:pPr>
+      <w:rPr>
+        <w:rFonts w:ascii="Symbol" w:hAnsi="Symbol" w:hint="default"/>
+      </w:rPr>
+    </w:lvl>
+    <w:lvl w:ilvl="4" w:tplc="04220003" w:tentative="1">
+      <w:start w:val="1"/>
+      <w:numFmt w:val="bullet"/>
+      <w:lvlText w:val="o"/>
+      <w:lvlJc w:val="left"/>
+      <w:pPr>
+        <w:ind w:left="4309" w:hanging="360"/>
+      </w:pPr>
+      <w:rPr>
+        <w:rFonts w:ascii="Courier New" w:hAnsi="Courier New" w:cs="Courier New" w:hint="default"/>
+      </w:rPr>
+    </w:lvl>
+    <w:lvl w:ilvl="5" w:tplc="04220005" w:tentative="1">
+      <w:start w:val="1"/>
+      <w:numFmt w:val="bullet"/>
+      <w:lvlText w:val=""/>
+      <w:lvlJc w:val="left"/>
+      <w:pPr>
+        <w:ind w:left="5029" w:hanging="360"/>
+      </w:pPr>
+      <w:rPr>
+        <w:rFonts w:ascii="Wingdings" w:hAnsi="Wingdings" w:hint="default"/>
+      </w:rPr>
+    </w:lvl>
+    <w:lvl w:ilvl="6" w:tplc="04220001" w:tentative="1">
+      <w:start w:val="1"/>
+      <w:numFmt w:val="bullet"/>
+      <w:lvlText w:val=""/>
+      <w:lvlJc w:val="left"/>
+      <w:pPr>
+        <w:ind w:left="5749" w:hanging="360"/>
+      </w:pPr>
+      <w:rPr>
+        <w:rFonts w:ascii="Symbol" w:hAnsi="Symbol" w:hint="default"/>
+      </w:rPr>
+    </w:lvl>
+    <w:lvl w:ilvl="7" w:tplc="04220003" w:tentative="1">
+      <w:start w:val="1"/>
+      <w:numFmt w:val="bullet"/>
+      <w:lvlText w:val="o"/>
+      <w:lvlJc w:val="left"/>
+      <w:pPr>
+        <w:ind w:left="6469" w:hanging="360"/>
+      </w:pPr>
+      <w:rPr>
+        <w:rFonts w:ascii="Courier New" w:hAnsi="Courier New" w:cs="Courier New" w:hint="default"/>
+      </w:rPr>
+    </w:lvl>
+    <w:lvl w:ilvl="8" w:tplc="04220005" w:tentative="1">
+      <w:start w:val="1"/>
+      <w:numFmt w:val="bullet"/>
+      <w:lvlText w:val=""/>
+      <w:lvlJc w:val="left"/>
+      <w:pPr>
+        <w:ind w:left="7189" w:hanging="360"/>
+      </w:pPr>
+      <w:rPr>
+        <w:rFonts w:ascii="Wingdings" w:hAnsi="Wingdings" w:hint="default"/>
+      </w:rPr>
+    </w:lvl>
+  </w:abstractNum>
+  <w:abstractNum w:abstractNumId="16" w15:restartNumberingAfterBreak="0">
     <w:nsid w:val="6AD007FF"/>
     <w:multiLevelType w:val="multilevel"/>
     <w:tmpl w:val="FC80453A"/>
@@ -5630,7 +5402,120 @@
       </w:rPr>
     </w:lvl>
   </w:abstractNum>
-  <w:abstractNum w:abstractNumId="13" w15:restartNumberingAfterBreak="0">
+  <w:abstractNum w:abstractNumId="17" w15:restartNumberingAfterBreak="0">
+    <w:nsid w:val="702623E6"/>
+    <w:multiLevelType w:val="hybridMultilevel"/>
+    <w:tmpl w:val="B352D8CA"/>
+    <w:lvl w:ilvl="0" w:tplc="04220001">
+      <w:start w:val="1"/>
+      <w:numFmt w:val="bullet"/>
+      <w:lvlText w:val=""/>
+      <w:lvlJc w:val="left"/>
+      <w:pPr>
+        <w:ind w:left="720" w:hanging="360"/>
+      </w:pPr>
+      <w:rPr>
+        <w:rFonts w:ascii="Symbol" w:hAnsi="Symbol" w:hint="default"/>
+      </w:rPr>
+    </w:lvl>
+    <w:lvl w:ilvl="1" w:tplc="04220003" w:tentative="1">
+      <w:start w:val="1"/>
+      <w:numFmt w:val="bullet"/>
+      <w:lvlText w:val="o"/>
+      <w:lvlJc w:val="left"/>
+      <w:pPr>
+        <w:ind w:left="1440" w:hanging="360"/>
+      </w:pPr>
+      <w:rPr>
+        <w:rFonts w:ascii="Courier New" w:hAnsi="Courier New" w:cs="Courier New" w:hint="default"/>
+      </w:rPr>
+    </w:lvl>
+    <w:lvl w:ilvl="2" w:tplc="04220005" w:tentative="1">
+      <w:start w:val="1"/>
+      <w:numFmt w:val="bullet"/>
+      <w:lvlText w:val=""/>
+      <w:lvlJc w:val="left"/>
+      <w:pPr>
+        <w:ind w:left="2160" w:hanging="360"/>
+      </w:pPr>
+      <w:rPr>
+        <w:rFonts w:ascii="Wingdings" w:hAnsi="Wingdings" w:hint="default"/>
+      </w:rPr>
+    </w:lvl>
+    <w:lvl w:ilvl="3" w:tplc="04220001" w:tentative="1">
+      <w:start w:val="1"/>
+      <w:numFmt w:val="bullet"/>
+      <w:lvlText w:val=""/>
+      <w:lvlJc w:val="left"/>
+      <w:pPr>
+        <w:ind w:left="2880" w:hanging="360"/>
+      </w:pPr>
+      <w:rPr>
+        <w:rFonts w:ascii="Symbol" w:hAnsi="Symbol" w:hint="default"/>
+      </w:rPr>
+    </w:lvl>
+    <w:lvl w:ilvl="4" w:tplc="04220003" w:tentative="1">
+      <w:start w:val="1"/>
+      <w:numFmt w:val="bullet"/>
+      <w:lvlText w:val="o"/>
+      <w:lvlJc w:val="left"/>
+      <w:pPr>
+        <w:ind w:left="3600" w:hanging="360"/>
+      </w:pPr>
+      <w:rPr>
+        <w:rFonts w:ascii="Courier New" w:hAnsi="Courier New" w:cs="Courier New" w:hint="default"/>
+      </w:rPr>
+    </w:lvl>
+    <w:lvl w:ilvl="5" w:tplc="04220005" w:tentative="1">
+      <w:start w:val="1"/>
+      <w:numFmt w:val="bullet"/>
+      <w:lvlText w:val=""/>
+      <w:lvlJc w:val="left"/>
+      <w:pPr>
+        <w:ind w:left="4320" w:hanging="360"/>
+      </w:pPr>
+      <w:rPr>
+        <w:rFonts w:ascii="Wingdings" w:hAnsi="Wingdings" w:hint="default"/>
+      </w:rPr>
+    </w:lvl>
+    <w:lvl w:ilvl="6" w:tplc="04220001" w:tentative="1">
+      <w:start w:val="1"/>
+      <w:numFmt w:val="bullet"/>
+      <w:lvlText w:val=""/>
+      <w:lvlJc w:val="left"/>
+      <w:pPr>
+        <w:ind w:left="5040" w:hanging="360"/>
+      </w:pPr>
+      <w:rPr>
+        <w:rFonts w:ascii="Symbol" w:hAnsi="Symbol" w:hint="default"/>
+      </w:rPr>
+    </w:lvl>
+    <w:lvl w:ilvl="7" w:tplc="04220003" w:tentative="1">
+      <w:start w:val="1"/>
+      <w:numFmt w:val="bullet"/>
+      <w:lvlText w:val="o"/>
+      <w:lvlJc w:val="left"/>
+      <w:pPr>
+        <w:ind w:left="5760" w:hanging="360"/>
+      </w:pPr>
+      <w:rPr>
+        <w:rFonts w:ascii="Courier New" w:hAnsi="Courier New" w:cs="Courier New" w:hint="default"/>
+      </w:rPr>
+    </w:lvl>
+    <w:lvl w:ilvl="8" w:tplc="04220005" w:tentative="1">
+      <w:start w:val="1"/>
+      <w:numFmt w:val="bullet"/>
+      <w:lvlText w:val=""/>
+      <w:lvlJc w:val="left"/>
+      <w:pPr>
+        <w:ind w:left="6480" w:hanging="360"/>
+      </w:pPr>
+      <w:rPr>
+        <w:rFonts w:ascii="Wingdings" w:hAnsi="Wingdings" w:hint="default"/>
+      </w:rPr>
+    </w:lvl>
+  </w:abstractNum>
+  <w:abstractNum w:abstractNumId="18" w15:restartNumberingAfterBreak="0">
     <w:nsid w:val="740B1B0F"/>
     <w:multiLevelType w:val="hybridMultilevel"/>
     <w:tmpl w:val="98A0A846"/>
@@ -5743,7 +5628,7 @@
       </w:rPr>
     </w:lvl>
   </w:abstractNum>
-  <w:abstractNum w:abstractNumId="14" w15:restartNumberingAfterBreak="0">
+  <w:abstractNum w:abstractNumId="19" w15:restartNumberingAfterBreak="0">
     <w:nsid w:val="7BA0798F"/>
     <w:multiLevelType w:val="hybridMultilevel"/>
     <w:tmpl w:val="5CCA32F4"/>
@@ -5850,6 +5735,232 @@
       <w:lvlJc w:val="left"/>
       <w:pPr>
         <w:ind w:left="6480" w:hanging="360"/>
+      </w:pPr>
+      <w:rPr>
+        <w:rFonts w:ascii="Wingdings" w:hAnsi="Wingdings" w:hint="default"/>
+      </w:rPr>
+    </w:lvl>
+  </w:abstractNum>
+  <w:abstractNum w:abstractNumId="20" w15:restartNumberingAfterBreak="0">
+    <w:nsid w:val="7DCC41C7"/>
+    <w:multiLevelType w:val="hybridMultilevel"/>
+    <w:tmpl w:val="6C1AB396"/>
+    <w:lvl w:ilvl="0" w:tplc="04220005">
+      <w:start w:val="1"/>
+      <w:numFmt w:val="bullet"/>
+      <w:lvlText w:val=""/>
+      <w:lvlJc w:val="left"/>
+      <w:pPr>
+        <w:ind w:left="720" w:hanging="360"/>
+      </w:pPr>
+      <w:rPr>
+        <w:rFonts w:ascii="Wingdings" w:hAnsi="Wingdings" w:hint="default"/>
+      </w:rPr>
+    </w:lvl>
+    <w:lvl w:ilvl="1" w:tplc="FFFFFFFF" w:tentative="1">
+      <w:start w:val="1"/>
+      <w:numFmt w:val="bullet"/>
+      <w:lvlText w:val="o"/>
+      <w:lvlJc w:val="left"/>
+      <w:pPr>
+        <w:ind w:left="1440" w:hanging="360"/>
+      </w:pPr>
+      <w:rPr>
+        <w:rFonts w:ascii="Courier New" w:hAnsi="Courier New" w:cs="Courier New" w:hint="default"/>
+      </w:rPr>
+    </w:lvl>
+    <w:lvl w:ilvl="2" w:tplc="FFFFFFFF" w:tentative="1">
+      <w:start w:val="1"/>
+      <w:numFmt w:val="bullet"/>
+      <w:lvlText w:val=""/>
+      <w:lvlJc w:val="left"/>
+      <w:pPr>
+        <w:ind w:left="2160" w:hanging="360"/>
+      </w:pPr>
+      <w:rPr>
+        <w:rFonts w:ascii="Wingdings" w:hAnsi="Wingdings" w:hint="default"/>
+      </w:rPr>
+    </w:lvl>
+    <w:lvl w:ilvl="3" w:tplc="FFFFFFFF" w:tentative="1">
+      <w:start w:val="1"/>
+      <w:numFmt w:val="bullet"/>
+      <w:lvlText w:val=""/>
+      <w:lvlJc w:val="left"/>
+      <w:pPr>
+        <w:ind w:left="2880" w:hanging="360"/>
+      </w:pPr>
+      <w:rPr>
+        <w:rFonts w:ascii="Symbol" w:hAnsi="Symbol" w:hint="default"/>
+      </w:rPr>
+    </w:lvl>
+    <w:lvl w:ilvl="4" w:tplc="FFFFFFFF" w:tentative="1">
+      <w:start w:val="1"/>
+      <w:numFmt w:val="bullet"/>
+      <w:lvlText w:val="o"/>
+      <w:lvlJc w:val="left"/>
+      <w:pPr>
+        <w:ind w:left="3600" w:hanging="360"/>
+      </w:pPr>
+      <w:rPr>
+        <w:rFonts w:ascii="Courier New" w:hAnsi="Courier New" w:cs="Courier New" w:hint="default"/>
+      </w:rPr>
+    </w:lvl>
+    <w:lvl w:ilvl="5" w:tplc="FFFFFFFF" w:tentative="1">
+      <w:start w:val="1"/>
+      <w:numFmt w:val="bullet"/>
+      <w:lvlText w:val=""/>
+      <w:lvlJc w:val="left"/>
+      <w:pPr>
+        <w:ind w:left="4320" w:hanging="360"/>
+      </w:pPr>
+      <w:rPr>
+        <w:rFonts w:ascii="Wingdings" w:hAnsi="Wingdings" w:hint="default"/>
+      </w:rPr>
+    </w:lvl>
+    <w:lvl w:ilvl="6" w:tplc="FFFFFFFF" w:tentative="1">
+      <w:start w:val="1"/>
+      <w:numFmt w:val="bullet"/>
+      <w:lvlText w:val=""/>
+      <w:lvlJc w:val="left"/>
+      <w:pPr>
+        <w:ind w:left="5040" w:hanging="360"/>
+      </w:pPr>
+      <w:rPr>
+        <w:rFonts w:ascii="Symbol" w:hAnsi="Symbol" w:hint="default"/>
+      </w:rPr>
+    </w:lvl>
+    <w:lvl w:ilvl="7" w:tplc="FFFFFFFF" w:tentative="1">
+      <w:start w:val="1"/>
+      <w:numFmt w:val="bullet"/>
+      <w:lvlText w:val="o"/>
+      <w:lvlJc w:val="left"/>
+      <w:pPr>
+        <w:ind w:left="5760" w:hanging="360"/>
+      </w:pPr>
+      <w:rPr>
+        <w:rFonts w:ascii="Courier New" w:hAnsi="Courier New" w:cs="Courier New" w:hint="default"/>
+      </w:rPr>
+    </w:lvl>
+    <w:lvl w:ilvl="8" w:tplc="FFFFFFFF" w:tentative="1">
+      <w:start w:val="1"/>
+      <w:numFmt w:val="bullet"/>
+      <w:lvlText w:val=""/>
+      <w:lvlJc w:val="left"/>
+      <w:pPr>
+        <w:ind w:left="6480" w:hanging="360"/>
+      </w:pPr>
+      <w:rPr>
+        <w:rFonts w:ascii="Wingdings" w:hAnsi="Wingdings" w:hint="default"/>
+      </w:rPr>
+    </w:lvl>
+  </w:abstractNum>
+  <w:abstractNum w:abstractNumId="21" w15:restartNumberingAfterBreak="0">
+    <w:nsid w:val="7EE563F3"/>
+    <w:multiLevelType w:val="hybridMultilevel"/>
+    <w:tmpl w:val="7B2224CC"/>
+    <w:lvl w:ilvl="0" w:tplc="04220001">
+      <w:start w:val="1"/>
+      <w:numFmt w:val="bullet"/>
+      <w:lvlText w:val=""/>
+      <w:lvlJc w:val="left"/>
+      <w:pPr>
+        <w:ind w:left="1080" w:hanging="360"/>
+      </w:pPr>
+      <w:rPr>
+        <w:rFonts w:ascii="Symbol" w:hAnsi="Symbol" w:hint="default"/>
+      </w:rPr>
+    </w:lvl>
+    <w:lvl w:ilvl="1" w:tplc="04220003" w:tentative="1">
+      <w:start w:val="1"/>
+      <w:numFmt w:val="bullet"/>
+      <w:lvlText w:val="o"/>
+      <w:lvlJc w:val="left"/>
+      <w:pPr>
+        <w:ind w:left="1800" w:hanging="360"/>
+      </w:pPr>
+      <w:rPr>
+        <w:rFonts w:ascii="Courier New" w:hAnsi="Courier New" w:cs="Courier New" w:hint="default"/>
+      </w:rPr>
+    </w:lvl>
+    <w:lvl w:ilvl="2" w:tplc="04220005" w:tentative="1">
+      <w:start w:val="1"/>
+      <w:numFmt w:val="bullet"/>
+      <w:lvlText w:val=""/>
+      <w:lvlJc w:val="left"/>
+      <w:pPr>
+        <w:ind w:left="2520" w:hanging="360"/>
+      </w:pPr>
+      <w:rPr>
+        <w:rFonts w:ascii="Wingdings" w:hAnsi="Wingdings" w:hint="default"/>
+      </w:rPr>
+    </w:lvl>
+    <w:lvl w:ilvl="3" w:tplc="04220001" w:tentative="1">
+      <w:start w:val="1"/>
+      <w:numFmt w:val="bullet"/>
+      <w:lvlText w:val=""/>
+      <w:lvlJc w:val="left"/>
+      <w:pPr>
+        <w:ind w:left="3240" w:hanging="360"/>
+      </w:pPr>
+      <w:rPr>
+        <w:rFonts w:ascii="Symbol" w:hAnsi="Symbol" w:hint="default"/>
+      </w:rPr>
+    </w:lvl>
+    <w:lvl w:ilvl="4" w:tplc="04220003" w:tentative="1">
+      <w:start w:val="1"/>
+      <w:numFmt w:val="bullet"/>
+      <w:lvlText w:val="o"/>
+      <w:lvlJc w:val="left"/>
+      <w:pPr>
+        <w:ind w:left="3960" w:hanging="360"/>
+      </w:pPr>
+      <w:rPr>
+        <w:rFonts w:ascii="Courier New" w:hAnsi="Courier New" w:cs="Courier New" w:hint="default"/>
+      </w:rPr>
+    </w:lvl>
+    <w:lvl w:ilvl="5" w:tplc="04220005" w:tentative="1">
+      <w:start w:val="1"/>
+      <w:numFmt w:val="bullet"/>
+      <w:lvlText w:val=""/>
+      <w:lvlJc w:val="left"/>
+      <w:pPr>
+        <w:ind w:left="4680" w:hanging="360"/>
+      </w:pPr>
+      <w:rPr>
+        <w:rFonts w:ascii="Wingdings" w:hAnsi="Wingdings" w:hint="default"/>
+      </w:rPr>
+    </w:lvl>
+    <w:lvl w:ilvl="6" w:tplc="04220001" w:tentative="1">
+      <w:start w:val="1"/>
+      <w:numFmt w:val="bullet"/>
+      <w:lvlText w:val=""/>
+      <w:lvlJc w:val="left"/>
+      <w:pPr>
+        <w:ind w:left="5400" w:hanging="360"/>
+      </w:pPr>
+      <w:rPr>
+        <w:rFonts w:ascii="Symbol" w:hAnsi="Symbol" w:hint="default"/>
+      </w:rPr>
+    </w:lvl>
+    <w:lvl w:ilvl="7" w:tplc="04220003" w:tentative="1">
+      <w:start w:val="1"/>
+      <w:numFmt w:val="bullet"/>
+      <w:lvlText w:val="o"/>
+      <w:lvlJc w:val="left"/>
+      <w:pPr>
+        <w:ind w:left="6120" w:hanging="360"/>
+      </w:pPr>
+      <w:rPr>
+        <w:rFonts w:ascii="Courier New" w:hAnsi="Courier New" w:cs="Courier New" w:hint="default"/>
+      </w:rPr>
+    </w:lvl>
+    <w:lvl w:ilvl="8" w:tplc="04220005" w:tentative="1">
+      <w:start w:val="1"/>
+      <w:numFmt w:val="bullet"/>
+      <w:lvlText w:val=""/>
+      <w:lvlJc w:val="left"/>
+      <w:pPr>
+        <w:ind w:left="6840" w:hanging="360"/>
       </w:pPr>
       <w:rPr>
         <w:rFonts w:ascii="Wingdings" w:hAnsi="Wingdings" w:hint="default"/>
@@ -5866,46 +5977,67 @@
     <w:abstractNumId w:val="2"/>
   </w:num>
   <w:num w:numId="4" w16cid:durableId="1380739563">
-    <w:abstractNumId w:val="5"/>
+    <w:abstractNumId w:val="6"/>
   </w:num>
   <w:num w:numId="5" w16cid:durableId="269554770">
     <w:abstractNumId w:val="0"/>
   </w:num>
   <w:num w:numId="6" w16cid:durableId="1532067263">
+    <w:abstractNumId w:val="10"/>
+  </w:num>
+  <w:num w:numId="7" w16cid:durableId="228661674">
+    <w:abstractNumId w:val="16"/>
+  </w:num>
+  <w:num w:numId="8" w16cid:durableId="6098005">
+    <w:abstractNumId w:val="11"/>
+  </w:num>
+  <w:num w:numId="9" w16cid:durableId="1841190834">
+    <w:abstractNumId w:val="14"/>
+  </w:num>
+  <w:num w:numId="10" w16cid:durableId="1096515056">
+    <w:abstractNumId w:val="13"/>
+  </w:num>
+  <w:num w:numId="11" w16cid:durableId="1833989083">
+    <w:abstractNumId w:val="19"/>
+  </w:num>
+  <w:num w:numId="12" w16cid:durableId="1222716904">
+    <w:abstractNumId w:val="5"/>
+  </w:num>
+  <w:num w:numId="13" w16cid:durableId="1080906645">
+    <w:abstractNumId w:val="7"/>
+  </w:num>
+  <w:num w:numId="14" w16cid:durableId="1428387585">
     <w:abstractNumId w:val="8"/>
   </w:num>
-  <w:num w:numId="7" w16cid:durableId="228661674">
+  <w:num w:numId="15" w16cid:durableId="1984844564">
+    <w:abstractNumId w:val="18"/>
+  </w:num>
+  <w:num w:numId="16" w16cid:durableId="1617057009">
+    <w:abstractNumId w:val="15"/>
+  </w:num>
+  <w:num w:numId="17" w16cid:durableId="1816750395">
     <w:abstractNumId w:val="12"/>
   </w:num>
-  <w:num w:numId="8" w16cid:durableId="6098005">
+  <w:num w:numId="18" w16cid:durableId="1892886156">
+    <w:abstractNumId w:val="21"/>
+  </w:num>
+  <w:num w:numId="19" w16cid:durableId="817309876">
     <w:abstractNumId w:val="9"/>
   </w:num>
-  <w:num w:numId="9" w16cid:durableId="1841190834">
-    <w:abstractNumId w:val="11"/>
+  <w:num w:numId="20" w16cid:durableId="1777166645">
+    <w:abstractNumId w:val="17"/>
   </w:num>
-  <w:num w:numId="10" w16cid:durableId="1096515056">
-    <w:abstractNumId w:val="10"/>
-  </w:num>
-  <w:num w:numId="11" w16cid:durableId="1833989083">
-    <w:abstractNumId w:val="14"/>
-  </w:num>
-  <w:num w:numId="12" w16cid:durableId="1222716904">
+  <w:num w:numId="21" w16cid:durableId="921839432">
     <w:abstractNumId w:val="4"/>
   </w:num>
-  <w:num w:numId="13" w16cid:durableId="1080906645">
-    <w:abstractNumId w:val="6"/>
-  </w:num>
-  <w:num w:numId="14" w16cid:durableId="1428387585">
-    <w:abstractNumId w:val="7"/>
-  </w:num>
-  <w:num w:numId="15" w16cid:durableId="1984844564">
-    <w:abstractNumId w:val="13"/>
+  <w:num w:numId="22" w16cid:durableId="605695006">
+    <w:abstractNumId w:val="20"/>
   </w:num>
 </w:numbering>
 </file>
 
 <file path=word/styles.xml><?xml version="1.0" encoding="utf-8"?>
-<w:styles xmlns:mc="http://schemas.openxmlformats.org/markup-compatibility/2006" xmlns:r="http://schemas.openxmlformats.org/officeDocument/2006/relationships" xmlns:w="http://schemas.openxmlformats.org/wordprocessingml/2006/main" xmlns:w14="http://schemas.microsoft.com/office/word/2010/wordml" xmlns:w15="http://schemas.microsoft.com/office/word/2012/wordml" xmlns:w16cex="http://schemas.microsoft.com/office/word/2018/wordml/cex" xmlns:w16cid="http://schemas.microsoft.com/office/word/2016/wordml/cid" xmlns:w16="http://schemas.microsoft.com/office/word/2018/wordml" xmlns:w16du="http://schemas.microsoft.com/office/word/2023/wordml/word16du" xmlns:w16sdtdh="http://schemas.microsoft.com/office/word/2020/wordml/sdtdatahash" xmlns:w16se="http://schemas.microsoft.com/office/word/2015/wordml/symex" mc:Ignorable="w14 w15 w16se w16cid w16 w16cex w16sdtdh w16du">
+<w:styles xmlns:mc="http://schemas.openxmlformats.org/markup-compatibility/2006" xmlns:r="http://schemas.openxmlformats.org/officeDocument/2006/relationships" xmlns:w="http://schemas.openxmlformats.org/wordprocessingml/2006/main" xmlns:w14="http://schemas.microsoft.com/office/word/2010/wordml" xmlns:w15="http://schemas.microsoft.com/office/word/2012/wordml" xmlns:w16cex="http://schemas.microsoft.com/office/word/2018/wordml/cex" xmlns:w16cid="http://schemas.microsoft.com/office/word/2016/wordml/cid" xmlns:w16="http://schemas.microsoft.com/office/word/2018/wordml" xmlns:w16du="http://schemas.microsoft.com/office/word/2023/wordml/word16du" xmlns:w16sdtdh="http://schemas.microsoft.com/office/word/2020/wordml/sdtdatahash" xmlns:w16sdtfl="http://schemas.microsoft.com/office/word/2024/wordml/sdtformatlock" xmlns:w16se="http://schemas.microsoft.com/office/word/2015/wordml/symex" mc:Ignorable="w14 w15 w16se w16cid w16 w16cex w16sdtdh w16sdtfl w16du">
   <w:docDefaults>
     <w:rPrDefault>
       <w:rPr>
@@ -7072,6 +7204,18 @@
       <w:bCs/>
     </w:rPr>
   </w:style>
+  <w:style w:type="character" w:styleId="FollowedHyperlink">
+    <w:name w:val="FollowedHyperlink"/>
+    <w:basedOn w:val="DefaultParagraphFont"/>
+    <w:uiPriority w:val="99"/>
+    <w:semiHidden/>
+    <w:unhideWhenUsed/>
+    <w:rsid w:val="00535214"/>
+    <w:rPr>
+      <w:color w:val="96607D" w:themeColor="followedHyperlink"/>
+      <w:u w:val="single"/>
+    </w:rPr>
+  </w:style>
 </w:styles>
 </file>
 
@@ -7368,4 +7512,16 @@
     </a:ext>
   </a:extLst>
 </a:theme>
+</file>
+
+<file path=customXml/item1.xml><?xml version="1.0" encoding="utf-8"?>
+<b:Sources xmlns:b="http://schemas.openxmlformats.org/officeDocument/2006/bibliography" xmlns="http://schemas.openxmlformats.org/officeDocument/2006/bibliography" SelectedStyle="\APASixthEditionOfficeOnline.xsl" StyleName="APA" Version="6"/>
+</file>
+
+<file path=customXml/itemProps1.xml><?xml version="1.0" encoding="utf-8"?>
+<ds:datastoreItem xmlns:ds="http://schemas.openxmlformats.org/officeDocument/2006/customXml" ds:itemID="{7B61D112-BB33-400B-BE5C-447BD253C530}">
+  <ds:schemaRefs>
+    <ds:schemaRef ds:uri="http://schemas.openxmlformats.org/officeDocument/2006/bibliography"/>
+  </ds:schemaRefs>
+</ds:datastoreItem>
 </file>
</xml_diff>